<commit_message>
Fix Mermaid diagrams and rebuild SAD-Final
</commit_message>
<xml_diff>
--- a/SAD-Final.docx
+++ b/SAD-Final.docx
@@ -6673,7 +6673,7 @@
             <wp:positionV relativeFrom="paragraph">
               <wp:posOffset>0</wp:posOffset>
             </wp:positionV>
-            <wp:extent cx="5943600" cy="2332863"/>
+            <wp:extent cx="5943600" cy="1976247"/>
             <wp:effectExtent l="0" t="0" r="0" b="0"/>
             <wp:wrapSquare wrapText="largest"/>
             <wp:docPr id="1003" name="image-fig-4-1.png" descr=""/>
@@ -6698,7 +6698,7 @@
                   <pic:spPr bwMode="auto">
                     <a:xfrm>
                       <a:off x="0" y="0"/>
-                      <a:ext cx="5943600" cy="2332863"/>
+                      <a:ext cx="5943600" cy="1976247"/>
                     </a:xfrm>
                     <a:prstGeom prst="rect">
                       <a:avLst/>
@@ -6729,7 +6729,7 @@
           <w:rtl/>
           <w:lang w:bidi="fa-IR"/>
         </w:rPr>
-        <w:t>شکل ۴-۱: نمودار موردکاربری در سطح سیستم.</w:t>
+        <w:t>شکل ۴-۱: نمودار موردکاربری در سطح سیستم (جامع).</w:t>
       </w:r>
     </w:p>
     <w:p>
@@ -6758,7 +6758,7 @@
             <wp:positionV relativeFrom="paragraph">
               <wp:posOffset>0</wp:posOffset>
             </wp:positionV>
-            <wp:extent cx="5943600" cy="4063936"/>
+            <wp:extent cx="5943600" cy="3451002"/>
             <wp:effectExtent l="0" t="0" r="0" b="0"/>
             <wp:wrapSquare wrapText="largest"/>
             <wp:docPr id="1004" name="image-fig-4-2.png" descr=""/>
@@ -6783,7 +6783,7 @@
                   <pic:spPr bwMode="auto">
                     <a:xfrm>
                       <a:off x="0" y="0"/>
-                      <a:ext cx="5943600" cy="4063936"/>
+                      <a:ext cx="5943600" cy="3451002"/>
                     </a:xfrm>
                     <a:prstGeom prst="rect">
                       <a:avLst/>
@@ -6814,7 +6814,7 @@
           <w:rtl/>
           <w:lang w:bidi="fa-IR"/>
         </w:rPr>
-        <w:t>شکل ۴-۲: نمودار توالی برای UC-01.</w:t>
+        <w:t>شکل ۴-۲: نمودار توالی UC-01 (Cache Hit).</w:t>
       </w:r>
     </w:p>
     <w:p>
@@ -6843,7 +6843,7 @@
             <wp:positionV relativeFrom="paragraph">
               <wp:posOffset>0</wp:posOffset>
             </wp:positionV>
-            <wp:extent cx="5943600" cy="5044630"/>
+            <wp:extent cx="5943600" cy="4037933"/>
             <wp:effectExtent l="0" t="0" r="0" b="0"/>
             <wp:wrapSquare wrapText="largest"/>
             <wp:docPr id="1005" name="image-fig-4-3.png" descr=""/>
@@ -6868,7 +6868,7 @@
                   <pic:spPr bwMode="auto">
                     <a:xfrm>
                       <a:off x="0" y="0"/>
-                      <a:ext cx="5943600" cy="5044630"/>
+                      <a:ext cx="5943600" cy="4037933"/>
                     </a:xfrm>
                     <a:prstGeom prst="rect">
                       <a:avLst/>
@@ -6899,7 +6899,7 @@
           <w:rtl/>
           <w:lang w:bidi="fa-IR"/>
         </w:rPr>
-        <w:t>شکل ۴-۳: نمودار توالی برای UC-02.</w:t>
+        <w:t>شکل ۴-۳: نمودار توالی UC-01 (Cache Miss + چند تأمین‌کننده + کنترل خطا).</w:t>
       </w:r>
     </w:p>
     <w:p>
@@ -6928,7 +6928,7 @@
             <wp:positionV relativeFrom="paragraph">
               <wp:posOffset>0</wp:posOffset>
             </wp:positionV>
-            <wp:extent cx="5943600" cy="5791294"/>
+            <wp:extent cx="5943600" cy="9580340"/>
             <wp:effectExtent l="0" t="0" r="0" b="0"/>
             <wp:wrapSquare wrapText="largest"/>
             <wp:docPr id="1006" name="image-fig-4-4.png" descr=""/>
@@ -6953,6 +6953,431 @@
                   <pic:spPr bwMode="auto">
                     <a:xfrm>
                       <a:off x="0" y="0"/>
+                      <a:ext cx="5943600" cy="9580340"/>
+                    </a:xfrm>
+                    <a:prstGeom prst="rect">
+                      <a:avLst/>
+                    </a:prstGeom>
+                  </pic:spPr>
+                </pic:pic>
+              </a:graphicData>
+            </a:graphic>
+          </wp:anchor>
+        </w:drawing>
+      </w:r>
+    </w:p>
+    <w:p>
+      <w:pPr>
+        <w:spacing w:before="0" w:beforeAutospacing="1" w:after="100" w:afterAutospacing="1" w:line="360" w:lineRule="auto"/>
+        <w:jc w:val="center"/>
+        <w:rPr>
+          <w:rFonts w:cs="B Nazanin"/>
+          <w:rtl/>
+          <w:lang w:bidi="fa-IR"/>
+        </w:rPr>
+      </w:pPr>
+      <w:r>
+        <w:rPr>
+          <w:rFonts w:cs="B Nazanin"/>
+          <w:i/>
+          <w:iCs/>
+          <w:rtl/>
+          <w:lang w:bidi="fa-IR"/>
+        </w:rPr>
+        <w:t>شکل ۴-۴: نمودار فعالیت UC-01 (اعتبارسنجی، Cache، کاهش سطح خدمت، صفحه‌بندی).</w:t>
+      </w:r>
+    </w:p>
+    <w:p>
+      <w:pPr>
+        <w:jc w:val="center"/>
+        <w:spacing w:before="0" w:beforeAutospacing="1" w:after="0" w:afterAutospacing="1" w:line="360" w:lineRule="auto"/>
+        <w:keepNext/>
+        <w:rPr>
+          <w:rFonts w:cs="B Nazanin"/>
+          <w:rtl/>
+          <w:lang w:bidi="fa-IR"/>
+        </w:rPr>
+      </w:pPr>
+      <w:r>
+        <w:rPr>
+          <w:rFonts w:cs="B Nazanin"/>
+          <w:rtl/>
+          <w:lang w:bidi="fa-IR"/>
+        </w:rPr>
+        <w:drawing>
+          <wp:anchor behindDoc="0" distT="0" distB="0" distL="0" distR="0" simplePos="0" locked="0" layoutInCell="0" allowOverlap="1" relativeHeight="2">
+            <wp:simplePos x="0" y="0"/>
+            <wp:positionH relativeFrom="column">
+              <wp:align>center</wp:align>
+            </wp:positionH>
+            <wp:positionV relativeFrom="paragraph">
+              <wp:posOffset>0</wp:posOffset>
+            </wp:positionV>
+            <wp:extent cx="5943600" cy="3031236"/>
+            <wp:effectExtent l="0" t="0" r="0" b="0"/>
+            <wp:wrapSquare wrapText="largest"/>
+            <wp:docPr id="1007" name="image-fig-4-5.png" descr=""/>
+            <wp:cNvGraphicFramePr>
+              <a:graphicFrameLocks noChangeAspect="1"/>
+            </wp:cNvGraphicFramePr>
+            <a:graphic>
+              <a:graphicData uri="http://schemas.openxmlformats.org/drawingml/2006/picture">
+                <pic:pic>
+                  <pic:nvPicPr>
+                    <pic:cNvPr id="1007" name="image-fig-4-5.png" descr=""/>
+                    <pic:cNvPicPr>
+                      <a:picLocks noChangeAspect="1" noChangeArrowheads="1"/>
+                    </pic:cNvPicPr>
+                  </pic:nvPicPr>
+                  <pic:blipFill>
+                    <a:blip r:embed="rId20" cstate="print"/>
+                    <a:stretch>
+                      <a:fillRect/>
+                    </a:stretch>
+                  </pic:blipFill>
+                  <pic:spPr bwMode="auto">
+                    <a:xfrm>
+                      <a:off x="0" y="0"/>
+                      <a:ext cx="5943600" cy="3031236"/>
+                    </a:xfrm>
+                    <a:prstGeom prst="rect">
+                      <a:avLst/>
+                    </a:prstGeom>
+                  </pic:spPr>
+                </pic:pic>
+              </a:graphicData>
+            </a:graphic>
+          </wp:anchor>
+        </w:drawing>
+      </w:r>
+    </w:p>
+    <w:p>
+      <w:pPr>
+        <w:spacing w:before="0" w:beforeAutospacing="1" w:after="100" w:afterAutospacing="1" w:line="360" w:lineRule="auto"/>
+        <w:jc w:val="center"/>
+        <w:rPr>
+          <w:rFonts w:cs="B Nazanin"/>
+          <w:rtl/>
+          <w:lang w:bidi="fa-IR"/>
+        </w:rPr>
+      </w:pPr>
+      <w:r>
+        <w:rPr>
+          <w:rFonts w:cs="B Nazanin"/>
+          <w:i/>
+          <w:iCs/>
+          <w:rtl/>
+          <w:lang w:bidi="fa-IR"/>
+        </w:rPr>
+        <w:t>شکل ۴-۵: نمودار توالی UC-02 (شروع خرید تا شروع پرداخت).</w:t>
+      </w:r>
+    </w:p>
+    <w:p>
+      <w:pPr>
+        <w:jc w:val="center"/>
+        <w:spacing w:before="0" w:beforeAutospacing="1" w:after="0" w:afterAutospacing="1" w:line="360" w:lineRule="auto"/>
+        <w:keepNext/>
+        <w:rPr>
+          <w:rFonts w:cs="B Nazanin"/>
+          <w:rtl/>
+          <w:lang w:bidi="fa-IR"/>
+        </w:rPr>
+      </w:pPr>
+      <w:r>
+        <w:rPr>
+          <w:rFonts w:cs="B Nazanin"/>
+          <w:rtl/>
+          <w:lang w:bidi="fa-IR"/>
+        </w:rPr>
+        <w:drawing>
+          <wp:anchor behindDoc="0" distT="0" distB="0" distL="0" distR="0" simplePos="0" locked="0" layoutInCell="0" allowOverlap="1" relativeHeight="2">
+            <wp:simplePos x="0" y="0"/>
+            <wp:positionH relativeFrom="column">
+              <wp:align>center</wp:align>
+            </wp:positionH>
+            <wp:positionV relativeFrom="paragraph">
+              <wp:posOffset>0</wp:posOffset>
+            </wp:positionV>
+            <wp:extent cx="5943600" cy="4773453"/>
+            <wp:effectExtent l="0" t="0" r="0" b="0"/>
+            <wp:wrapSquare wrapText="largest"/>
+            <wp:docPr id="1008" name="image-fig-4-6.png" descr=""/>
+            <wp:cNvGraphicFramePr>
+              <a:graphicFrameLocks noChangeAspect="1"/>
+            </wp:cNvGraphicFramePr>
+            <a:graphic>
+              <a:graphicData uri="http://schemas.openxmlformats.org/drawingml/2006/picture">
+                <pic:pic>
+                  <pic:nvPicPr>
+                    <pic:cNvPr id="1008" name="image-fig-4-6.png" descr=""/>
+                    <pic:cNvPicPr>
+                      <a:picLocks noChangeAspect="1" noChangeArrowheads="1"/>
+                    </pic:cNvPicPr>
+                  </pic:nvPicPr>
+                  <pic:blipFill>
+                    <a:blip r:embed="rId21" cstate="print"/>
+                    <a:stretch>
+                      <a:fillRect/>
+                    </a:stretch>
+                  </pic:blipFill>
+                  <pic:spPr bwMode="auto">
+                    <a:xfrm>
+                      <a:off x="0" y="0"/>
+                      <a:ext cx="5943600" cy="4773453"/>
+                    </a:xfrm>
+                    <a:prstGeom prst="rect">
+                      <a:avLst/>
+                    </a:prstGeom>
+                  </pic:spPr>
+                </pic:pic>
+              </a:graphicData>
+            </a:graphic>
+          </wp:anchor>
+        </w:drawing>
+      </w:r>
+    </w:p>
+    <w:p>
+      <w:pPr>
+        <w:spacing w:before="0" w:beforeAutospacing="1" w:after="100" w:afterAutospacing="1" w:line="360" w:lineRule="auto"/>
+        <w:jc w:val="center"/>
+        <w:rPr>
+          <w:rFonts w:cs="B Nazanin"/>
+          <w:rtl/>
+          <w:lang w:bidi="fa-IR"/>
+        </w:rPr>
+      </w:pPr>
+      <w:r>
+        <w:rPr>
+          <w:rFonts w:cs="B Nazanin"/>
+          <w:i/>
+          <w:iCs/>
+          <w:rtl/>
+          <w:lang w:bidi="fa-IR"/>
+        </w:rPr>
+        <w:t>شکل ۴-۶: نمودار توالی UC-02 (بازگشت بانک و راستی‌آزمایی پرداخت).</w:t>
+      </w:r>
+    </w:p>
+    <w:p>
+      <w:pPr>
+        <w:jc w:val="center"/>
+        <w:spacing w:before="0" w:beforeAutospacing="1" w:after="0" w:afterAutospacing="1" w:line="360" w:lineRule="auto"/>
+        <w:keepNext/>
+        <w:rPr>
+          <w:rFonts w:cs="B Nazanin"/>
+          <w:rtl/>
+          <w:lang w:bidi="fa-IR"/>
+        </w:rPr>
+      </w:pPr>
+      <w:r>
+        <w:rPr>
+          <w:rFonts w:cs="B Nazanin"/>
+          <w:rtl/>
+          <w:lang w:bidi="fa-IR"/>
+        </w:rPr>
+        <w:drawing>
+          <wp:anchor behindDoc="0" distT="0" distB="0" distL="0" distR="0" simplePos="0" locked="0" layoutInCell="0" allowOverlap="1" relativeHeight="2">
+            <wp:simplePos x="0" y="0"/>
+            <wp:positionH relativeFrom="column">
+              <wp:align>center</wp:align>
+            </wp:positionH>
+            <wp:positionV relativeFrom="paragraph">
+              <wp:posOffset>0</wp:posOffset>
+            </wp:positionV>
+            <wp:extent cx="5943600" cy="3454717"/>
+            <wp:effectExtent l="0" t="0" r="0" b="0"/>
+            <wp:wrapSquare wrapText="largest"/>
+            <wp:docPr id="1009" name="image-fig-4-7.png" descr=""/>
+            <wp:cNvGraphicFramePr>
+              <a:graphicFrameLocks noChangeAspect="1"/>
+            </wp:cNvGraphicFramePr>
+            <a:graphic>
+              <a:graphicData uri="http://schemas.openxmlformats.org/drawingml/2006/picture">
+                <pic:pic>
+                  <pic:nvPicPr>
+                    <pic:cNvPr id="1009" name="image-fig-4-7.png" descr=""/>
+                    <pic:cNvPicPr>
+                      <a:picLocks noChangeAspect="1" noChangeArrowheads="1"/>
+                    </pic:cNvPicPr>
+                  </pic:nvPicPr>
+                  <pic:blipFill>
+                    <a:blip r:embed="rId22" cstate="print"/>
+                    <a:stretch>
+                      <a:fillRect/>
+                    </a:stretch>
+                  </pic:blipFill>
+                  <pic:spPr bwMode="auto">
+                    <a:xfrm>
+                      <a:off x="0" y="0"/>
+                      <a:ext cx="5943600" cy="3454717"/>
+                    </a:xfrm>
+                    <a:prstGeom prst="rect">
+                      <a:avLst/>
+                    </a:prstGeom>
+                  </pic:spPr>
+                </pic:pic>
+              </a:graphicData>
+            </a:graphic>
+          </wp:anchor>
+        </w:drawing>
+      </w:r>
+    </w:p>
+    <w:p>
+      <w:pPr>
+        <w:spacing w:before="0" w:beforeAutospacing="1" w:after="100" w:afterAutospacing="1" w:line="360" w:lineRule="auto"/>
+        <w:jc w:val="center"/>
+        <w:rPr>
+          <w:rFonts w:cs="B Nazanin"/>
+          <w:rtl/>
+          <w:lang w:bidi="fa-IR"/>
+        </w:rPr>
+      </w:pPr>
+      <w:r>
+        <w:rPr>
+          <w:rFonts w:cs="B Nazanin"/>
+          <w:i/>
+          <w:iCs/>
+          <w:rtl/>
+          <w:lang w:bidi="fa-IR"/>
+        </w:rPr>
+        <w:t>شکل ۴-۷: نمودار توالی UC-02 (صدور، اعلان و مسیر جبرانی).</w:t>
+      </w:r>
+    </w:p>
+    <w:p>
+      <w:pPr>
+        <w:jc w:val="center"/>
+        <w:spacing w:before="0" w:beforeAutospacing="1" w:after="0" w:afterAutospacing="1" w:line="360" w:lineRule="auto"/>
+        <w:keepNext/>
+        <w:rPr>
+          <w:rFonts w:cs="B Nazanin"/>
+          <w:rtl/>
+          <w:lang w:bidi="fa-IR"/>
+        </w:rPr>
+      </w:pPr>
+      <w:r>
+        <w:rPr>
+          <w:rFonts w:cs="B Nazanin"/>
+          <w:rtl/>
+          <w:lang w:bidi="fa-IR"/>
+        </w:rPr>
+        <w:drawing>
+          <wp:anchor behindDoc="0" distT="0" distB="0" distL="0" distR="0" simplePos="0" locked="0" layoutInCell="0" allowOverlap="1" relativeHeight="2">
+            <wp:simplePos x="0" y="0"/>
+            <wp:positionH relativeFrom="column">
+              <wp:align>center</wp:align>
+            </wp:positionH>
+            <wp:positionV relativeFrom="paragraph">
+              <wp:posOffset>0</wp:posOffset>
+            </wp:positionV>
+            <wp:extent cx="5943600" cy="8841105"/>
+            <wp:effectExtent l="0" t="0" r="0" b="0"/>
+            <wp:wrapSquare wrapText="largest"/>
+            <wp:docPr id="1010" name="image-fig-4-8.png" descr=""/>
+            <wp:cNvGraphicFramePr>
+              <a:graphicFrameLocks noChangeAspect="1"/>
+            </wp:cNvGraphicFramePr>
+            <a:graphic>
+              <a:graphicData uri="http://schemas.openxmlformats.org/drawingml/2006/picture">
+                <pic:pic>
+                  <pic:nvPicPr>
+                    <pic:cNvPr id="1010" name="image-fig-4-8.png" descr=""/>
+                    <pic:cNvPicPr>
+                      <a:picLocks noChangeAspect="1" noChangeArrowheads="1"/>
+                    </pic:cNvPicPr>
+                  </pic:nvPicPr>
+                  <pic:blipFill>
+                    <a:blip r:embed="rId23" cstate="print"/>
+                    <a:stretch>
+                      <a:fillRect/>
+                    </a:stretch>
+                  </pic:blipFill>
+                  <pic:spPr bwMode="auto">
+                    <a:xfrm>
+                      <a:off x="0" y="0"/>
+                      <a:ext cx="5943600" cy="8841105"/>
+                    </a:xfrm>
+                    <a:prstGeom prst="rect">
+                      <a:avLst/>
+                    </a:prstGeom>
+                  </pic:spPr>
+                </pic:pic>
+              </a:graphicData>
+            </a:graphic>
+          </wp:anchor>
+        </w:drawing>
+      </w:r>
+    </w:p>
+    <w:p>
+      <w:pPr>
+        <w:spacing w:before="0" w:beforeAutospacing="1" w:after="100" w:afterAutospacing="1" w:line="360" w:lineRule="auto"/>
+        <w:jc w:val="center"/>
+        <w:rPr>
+          <w:rFonts w:cs="B Nazanin"/>
+          <w:rtl/>
+          <w:lang w:bidi="fa-IR"/>
+        </w:rPr>
+      </w:pPr>
+      <w:r>
+        <w:rPr>
+          <w:rFonts w:cs="B Nazanin"/>
+          <w:i/>
+          <w:iCs/>
+          <w:rtl/>
+          <w:lang w:bidi="fa-IR"/>
+        </w:rPr>
+        <w:t>شکل ۴-۸: نمودار فعالیت UC-02 (با مسیرهای استثنا).</w:t>
+      </w:r>
+    </w:p>
+    <w:p>
+      <w:pPr>
+        <w:jc w:val="center"/>
+        <w:spacing w:before="0" w:beforeAutospacing="1" w:after="0" w:afterAutospacing="1" w:line="360" w:lineRule="auto"/>
+        <w:keepNext/>
+        <w:rPr>
+          <w:rFonts w:cs="B Nazanin"/>
+          <w:rtl/>
+          <w:lang w:bidi="fa-IR"/>
+        </w:rPr>
+      </w:pPr>
+      <w:r>
+        <w:rPr>
+          <w:rFonts w:cs="B Nazanin"/>
+          <w:rtl/>
+          <w:lang w:bidi="fa-IR"/>
+        </w:rPr>
+        <w:drawing>
+          <wp:anchor behindDoc="0" distT="0" distB="0" distL="0" distR="0" simplePos="0" locked="0" layoutInCell="0" allowOverlap="1" relativeHeight="2">
+            <wp:simplePos x="0" y="0"/>
+            <wp:positionH relativeFrom="column">
+              <wp:align>center</wp:align>
+            </wp:positionH>
+            <wp:positionV relativeFrom="paragraph">
+              <wp:posOffset>0</wp:posOffset>
+            </wp:positionV>
+            <wp:extent cx="5943600" cy="5791294"/>
+            <wp:effectExtent l="0" t="0" r="0" b="0"/>
+            <wp:wrapSquare wrapText="largest"/>
+            <wp:docPr id="1011" name="image-fig-4-9.png" descr=""/>
+            <wp:cNvGraphicFramePr>
+              <a:graphicFrameLocks noChangeAspect="1"/>
+            </wp:cNvGraphicFramePr>
+            <a:graphic>
+              <a:graphicData uri="http://schemas.openxmlformats.org/drawingml/2006/picture">
+                <pic:pic>
+                  <pic:nvPicPr>
+                    <pic:cNvPr id="1011" name="image-fig-4-9.png" descr=""/>
+                    <pic:cNvPicPr>
+                      <a:picLocks noChangeAspect="1" noChangeArrowheads="1"/>
+                    </pic:cNvPicPr>
+                  </pic:nvPicPr>
+                  <pic:blipFill>
+                    <a:blip r:embed="rId24" cstate="print"/>
+                    <a:stretch>
+                      <a:fillRect/>
+                    </a:stretch>
+                  </pic:blipFill>
+                  <pic:spPr bwMode="auto">
+                    <a:xfrm>
+                      <a:off x="0" y="0"/>
                       <a:ext cx="5943600" cy="5791294"/>
                     </a:xfrm>
                     <a:prstGeom prst="rect">
@@ -6984,7 +7409,7 @@
           <w:rtl/>
           <w:lang w:bidi="fa-IR"/>
         </w:rPr>
-        <w:t>شکل ۴-۴: نمودار حالت سفارش (وضعیت‌های سفارش از ایجاد تا پرداخت و صدور).</w:t>
+        <w:t>شکل ۴-۹: نمودار حالت سفارش (چرخه عمر سفارش از ایجاد تا پرداخت و صدور).</w:t>
       </w:r>
     </w:p>
     <w:p>
@@ -12640,6 +13065,905 @@
           <w:rtl/>
           <w:lang w:bidi="fa-IR"/>
         </w:rPr>
+        <w:t>CRC (تحلیل) - مشترک</w:t>
+      </w:r>
+    </w:p>
+    <w:tbl>
+      <w:tblPr>
+        <w:tblStyle w:val="TableGrid"/>
+        <w:bidiVisual/>
+        <w:tblW w:w="8530" w:type="dxa"/>
+        <w:jc w:val="center"/>
+        <w:tblCellMar>
+          <w:left w:w="0" w:type="dxa"/>
+          <w:right w:w="0" w:type="dxa"/>
+        </w:tblCellMar>
+        <w:tblBorders>
+          <w:top w:val="single" w:sz="6" w:space="0" w:color="C9C9C9" w:themeColor="accent3" w:themeTint="99"/>
+          <w:left w:val="single" w:sz="6" w:space="0" w:color="C9C9C9" w:themeColor="accent3" w:themeTint="99"/>
+          <w:bottom w:val="single" w:sz="6" w:space="0" w:color="C9C9C9" w:themeColor="accent3" w:themeTint="99"/>
+          <w:right w:val="single" w:sz="6" w:space="0" w:color="C9C9C9" w:themeColor="accent3" w:themeTint="99"/>
+          <w:insideH w:val="single" w:sz="6" w:space="0" w:color="C9C9C9" w:themeColor="accent3" w:themeTint="99"/>
+          <w:insideV w:val="single" w:sz="6" w:space="0" w:color="C9C9C9" w:themeColor="accent3" w:themeTint="99"/>
+        </w:tblBorders>
+        <w:tblLook w:val="04A0" w:firstRow="1" w:lastRow="0" w:firstColumn="1" w:lastColumn="0" w:noHBand="0" w:noVBand="1"/>
+      </w:tblPr>
+      <w:tblGrid>
+        <w:gridCol w:w="1895"/>
+        <w:gridCol w:w="3791"/>
+        <w:gridCol w:w="2844"/>
+      </w:tblGrid>
+      <w:tr>
+        <w:tc>
+          <w:tcPr>
+            <w:tcW w:w="1895" w:type="dxa"/>
+            <w:vAlign w:val="center"/>
+          </w:tcPr>
+          <w:p>
+            <w:pPr>
+              <w:spacing w:before="100" w:beforeAutospacing="1" w:after="100" w:afterAutospacing="1" w:line="360" w:lineRule="auto"/>
+              <w:jc w:val="center"/>
+              <w:rPr>
+                <w:rFonts w:cs="B Nazanin"/>
+                <w:rtl/>
+                <w:lang w:bidi="fa-IR"/>
+              </w:rPr>
+            </w:pPr>
+            <w:r>
+              <w:rPr>
+                <w:rFonts w:cs="B Nazanin"/>
+                <w:b/>
+                <w:bCs/>
+                <w:rtl/>
+                <w:lang w:bidi="fa-IR"/>
+              </w:rPr>
+              <w:t>کلاس</w:t>
+            </w:r>
+          </w:p>
+        </w:tc>
+        <w:tc>
+          <w:tcPr>
+            <w:tcW w:w="3791" w:type="dxa"/>
+            <w:vAlign w:val="center"/>
+          </w:tcPr>
+          <w:p>
+            <w:pPr>
+              <w:spacing w:before="100" w:beforeAutospacing="1" w:after="100" w:afterAutospacing="1" w:line="360" w:lineRule="auto"/>
+              <w:jc w:val="center"/>
+              <w:rPr>
+                <w:rFonts w:cs="B Nazanin"/>
+                <w:rtl/>
+                <w:lang w:bidi="fa-IR"/>
+              </w:rPr>
+            </w:pPr>
+            <w:r>
+              <w:rPr>
+                <w:rFonts w:cs="B Nazanin"/>
+                <w:b/>
+                <w:bCs/>
+                <w:rtl/>
+                <w:lang w:bidi="fa-IR"/>
+              </w:rPr>
+              <w:t>مسئولیت‌ها</w:t>
+            </w:r>
+          </w:p>
+        </w:tc>
+        <w:tc>
+          <w:tcPr>
+            <w:tcW w:w="2844" w:type="dxa"/>
+            <w:vAlign w:val="center"/>
+          </w:tcPr>
+          <w:p>
+            <w:pPr>
+              <w:spacing w:before="100" w:beforeAutospacing="1" w:after="100" w:afterAutospacing="1" w:line="360" w:lineRule="auto"/>
+              <w:jc w:val="center"/>
+              <w:rPr>
+                <w:rFonts w:cs="B Nazanin"/>
+                <w:rtl/>
+                <w:lang w:bidi="fa-IR"/>
+              </w:rPr>
+            </w:pPr>
+            <w:r>
+              <w:rPr>
+                <w:rFonts w:cs="B Nazanin"/>
+                <w:b/>
+                <w:bCs/>
+                <w:rtl/>
+                <w:lang w:bidi="fa-IR"/>
+              </w:rPr>
+              <w:t>همکاران</w:t>
+            </w:r>
+          </w:p>
+        </w:tc>
+      </w:tr>
+      <w:tr>
+        <w:tc>
+          <w:tcPr>
+            <w:tcW w:w="1895" w:type="dxa"/>
+            <w:vAlign w:val="center"/>
+          </w:tcPr>
+          <w:p>
+            <w:pPr>
+              <w:spacing w:before="100" w:beforeAutospacing="1" w:after="100" w:afterAutospacing="1" w:line="360" w:lineRule="auto"/>
+              <w:jc w:val="center"/>
+              <w:rPr>
+                <w:rFonts w:cs="B Nazanin"/>
+                <w:rtl/>
+                <w:lang w:bidi="fa-IR"/>
+              </w:rPr>
+            </w:pPr>
+            <w:r>
+              <w:rPr>
+                <w:rFonts w:cs="B Nazanin"/>
+                <w:rtl/>
+                <w:lang w:bidi="fa-IR"/>
+              </w:rPr>
+              <w:t>SearchController</w:t>
+            </w:r>
+          </w:p>
+        </w:tc>
+        <w:tc>
+          <w:tcPr>
+            <w:tcW w:w="3791" w:type="dxa"/>
+            <w:vAlign w:val="center"/>
+          </w:tcPr>
+          <w:p>
+            <w:pPr>
+              <w:spacing w:before="100" w:beforeAutospacing="1" w:after="100" w:afterAutospacing="1" w:line="360" w:lineRule="auto"/>
+              <w:jc w:val="center"/>
+              <w:rPr>
+                <w:rFonts w:cs="B Nazanin"/>
+                <w:rtl/>
+                <w:lang w:bidi="fa-IR"/>
+              </w:rPr>
+            </w:pPr>
+            <w:r>
+              <w:rPr>
+                <w:rFonts w:cs="B Nazanin"/>
+                <w:rtl/>
+                <w:lang w:bidi="fa-IR"/>
+              </w:rPr>
+              <w:t>دریافت ورودی جست‌وجو، اعتبارسنجی اولیه، مدیریت خروجی صفحه‌بندی</w:t>
+            </w:r>
+          </w:p>
+        </w:tc>
+        <w:tc>
+          <w:tcPr>
+            <w:tcW w:w="2844" w:type="dxa"/>
+            <w:vAlign w:val="center"/>
+          </w:tcPr>
+          <w:p>
+            <w:pPr>
+              <w:spacing w:before="100" w:beforeAutospacing="1" w:after="100" w:afterAutospacing="1" w:line="360" w:lineRule="auto"/>
+              <w:jc w:val="center"/>
+              <w:rPr>
+                <w:rFonts w:cs="B Nazanin"/>
+                <w:rtl/>
+                <w:lang w:bidi="fa-IR"/>
+              </w:rPr>
+            </w:pPr>
+            <w:r>
+              <w:rPr>
+                <w:rFonts w:cs="B Nazanin"/>
+                <w:rtl/>
+                <w:lang w:bidi="fa-IR"/>
+              </w:rPr>
+              <w:t>SearchService، CacheClient</w:t>
+            </w:r>
+          </w:p>
+        </w:tc>
+      </w:tr>
+      <w:tr>
+        <w:tc>
+          <w:tcPr>
+            <w:tcW w:w="1895" w:type="dxa"/>
+            <w:vAlign w:val="center"/>
+          </w:tcPr>
+          <w:p>
+            <w:pPr>
+              <w:spacing w:before="100" w:beforeAutospacing="1" w:after="100" w:afterAutospacing="1" w:line="360" w:lineRule="auto"/>
+              <w:jc w:val="center"/>
+              <w:rPr>
+                <w:rFonts w:cs="B Nazanin"/>
+                <w:rtl/>
+                <w:lang w:bidi="fa-IR"/>
+              </w:rPr>
+            </w:pPr>
+            <w:r>
+              <w:rPr>
+                <w:rFonts w:cs="B Nazanin"/>
+                <w:rtl/>
+                <w:lang w:bidi="fa-IR"/>
+              </w:rPr>
+              <w:t>SearchService</w:t>
+            </w:r>
+          </w:p>
+        </w:tc>
+        <w:tc>
+          <w:tcPr>
+            <w:tcW w:w="3791" w:type="dxa"/>
+            <w:vAlign w:val="center"/>
+          </w:tcPr>
+          <w:p>
+            <w:pPr>
+              <w:spacing w:before="100" w:beforeAutospacing="1" w:after="100" w:afterAutospacing="1" w:line="360" w:lineRule="auto"/>
+              <w:jc w:val="center"/>
+              <w:rPr>
+                <w:rFonts w:cs="B Nazanin"/>
+                <w:rtl/>
+                <w:lang w:bidi="fa-IR"/>
+              </w:rPr>
+            </w:pPr>
+            <w:r>
+              <w:rPr>
+                <w:rFonts w:cs="B Nazanin"/>
+                <w:rtl/>
+                <w:lang w:bidi="fa-IR"/>
+              </w:rPr>
+              <w:t>اجرای جست‌وجو، تجمیع نتایج، حذف تکراری، مرتب‌سازی/فیلتر</w:t>
+            </w:r>
+          </w:p>
+        </w:tc>
+        <w:tc>
+          <w:tcPr>
+            <w:tcW w:w="2844" w:type="dxa"/>
+            <w:vAlign w:val="center"/>
+          </w:tcPr>
+          <w:p>
+            <w:pPr>
+              <w:spacing w:before="100" w:beforeAutospacing="1" w:after="100" w:afterAutospacing="1" w:line="360" w:lineRule="auto"/>
+              <w:jc w:val="center"/>
+              <w:rPr>
+                <w:rFonts w:cs="B Nazanin"/>
+                <w:rtl/>
+                <w:lang w:bidi="fa-IR"/>
+              </w:rPr>
+            </w:pPr>
+            <w:r>
+              <w:rPr>
+                <w:rFonts w:cs="B Nazanin"/>
+                <w:rtl/>
+                <w:lang w:bidi="fa-IR"/>
+              </w:rPr>
+              <w:t>ProviderAdapter، CacheClient</w:t>
+            </w:r>
+          </w:p>
+        </w:tc>
+      </w:tr>
+      <w:tr>
+        <w:tc>
+          <w:tcPr>
+            <w:tcW w:w="1895" w:type="dxa"/>
+            <w:vAlign w:val="center"/>
+          </w:tcPr>
+          <w:p>
+            <w:pPr>
+              <w:spacing w:before="100" w:beforeAutospacing="1" w:after="100" w:afterAutospacing="1" w:line="360" w:lineRule="auto"/>
+              <w:jc w:val="center"/>
+              <w:rPr>
+                <w:rFonts w:cs="B Nazanin"/>
+                <w:rtl/>
+                <w:lang w:bidi="fa-IR"/>
+              </w:rPr>
+            </w:pPr>
+            <w:r>
+              <w:rPr>
+                <w:rFonts w:cs="B Nazanin"/>
+                <w:rtl/>
+                <w:lang w:bidi="fa-IR"/>
+              </w:rPr>
+              <w:t>BookingController</w:t>
+            </w:r>
+          </w:p>
+        </w:tc>
+        <w:tc>
+          <w:tcPr>
+            <w:tcW w:w="3791" w:type="dxa"/>
+            <w:vAlign w:val="center"/>
+          </w:tcPr>
+          <w:p>
+            <w:pPr>
+              <w:spacing w:before="100" w:beforeAutospacing="1" w:after="100" w:afterAutospacing="1" w:line="360" w:lineRule="auto"/>
+              <w:jc w:val="center"/>
+              <w:rPr>
+                <w:rFonts w:cs="B Nazanin"/>
+                <w:rtl/>
+                <w:lang w:bidi="fa-IR"/>
+              </w:rPr>
+            </w:pPr>
+            <w:r>
+              <w:rPr>
+                <w:rFonts w:cs="B Nazanin"/>
+                <w:rtl/>
+                <w:lang w:bidi="fa-IR"/>
+              </w:rPr>
+              <w:t>شروع خرید، دریافت اطلاعات مسافر، ایجاد سفارش و نمایش وضعیت</w:t>
+            </w:r>
+          </w:p>
+        </w:tc>
+        <w:tc>
+          <w:tcPr>
+            <w:tcW w:w="2844" w:type="dxa"/>
+            <w:vAlign w:val="center"/>
+          </w:tcPr>
+          <w:p>
+            <w:pPr>
+              <w:spacing w:before="100" w:beforeAutospacing="1" w:after="100" w:afterAutospacing="1" w:line="360" w:lineRule="auto"/>
+              <w:jc w:val="center"/>
+              <w:rPr>
+                <w:rFonts w:cs="B Nazanin"/>
+                <w:rtl/>
+                <w:lang w:bidi="fa-IR"/>
+              </w:rPr>
+            </w:pPr>
+            <w:r>
+              <w:rPr>
+                <w:rFonts w:cs="B Nazanin"/>
+                <w:rtl/>
+                <w:lang w:bidi="fa-IR"/>
+              </w:rPr>
+              <w:t>BookingService، PaymentService</w:t>
+            </w:r>
+          </w:p>
+        </w:tc>
+      </w:tr>
+      <w:tr>
+        <w:tc>
+          <w:tcPr>
+            <w:tcW w:w="1895" w:type="dxa"/>
+            <w:vAlign w:val="center"/>
+          </w:tcPr>
+          <w:p>
+            <w:pPr>
+              <w:spacing w:before="100" w:beforeAutospacing="1" w:after="100" w:afterAutospacing="1" w:line="360" w:lineRule="auto"/>
+              <w:jc w:val="center"/>
+              <w:rPr>
+                <w:rFonts w:cs="B Nazanin"/>
+                <w:rtl/>
+                <w:lang w:bidi="fa-IR"/>
+              </w:rPr>
+            </w:pPr>
+            <w:r>
+              <w:rPr>
+                <w:rFonts w:cs="B Nazanin"/>
+                <w:rtl/>
+                <w:lang w:bidi="fa-IR"/>
+              </w:rPr>
+              <w:t>BookingService</w:t>
+            </w:r>
+          </w:p>
+        </w:tc>
+        <w:tc>
+          <w:tcPr>
+            <w:tcW w:w="3791" w:type="dxa"/>
+            <w:vAlign w:val="center"/>
+          </w:tcPr>
+          <w:p>
+            <w:pPr>
+              <w:spacing w:before="100" w:beforeAutospacing="1" w:after="100" w:afterAutospacing="1" w:line="360" w:lineRule="auto"/>
+              <w:jc w:val="center"/>
+              <w:rPr>
+                <w:rFonts w:cs="B Nazanin"/>
+                <w:rtl/>
+                <w:lang w:bidi="fa-IR"/>
+              </w:rPr>
+            </w:pPr>
+            <w:r>
+              <w:rPr>
+                <w:rFonts w:cs="B Nazanin"/>
+                <w:rtl/>
+                <w:lang w:bidi="fa-IR"/>
+              </w:rPr>
+              <w:t>ساخت/به‌روزرسانی سفارش، مدیریت چرخه وضعیت، قواعد انقضا</w:t>
+            </w:r>
+          </w:p>
+        </w:tc>
+        <w:tc>
+          <w:tcPr>
+            <w:tcW w:w="2844" w:type="dxa"/>
+            <w:vAlign w:val="center"/>
+          </w:tcPr>
+          <w:p>
+            <w:pPr>
+              <w:spacing w:before="100" w:beforeAutospacing="1" w:after="100" w:afterAutospacing="1" w:line="360" w:lineRule="auto"/>
+              <w:jc w:val="center"/>
+              <w:rPr>
+                <w:rFonts w:cs="B Nazanin"/>
+                <w:rtl/>
+                <w:lang w:bidi="fa-IR"/>
+              </w:rPr>
+            </w:pPr>
+            <w:r>
+              <w:rPr>
+                <w:rFonts w:cs="B Nazanin"/>
+                <w:rtl/>
+                <w:lang w:bidi="fa-IR"/>
+              </w:rPr>
+              <w:t>BookingRepository، ProviderAdapter</w:t>
+            </w:r>
+          </w:p>
+        </w:tc>
+      </w:tr>
+      <w:tr>
+        <w:tc>
+          <w:tcPr>
+            <w:tcW w:w="1895" w:type="dxa"/>
+            <w:vAlign w:val="center"/>
+          </w:tcPr>
+          <w:p>
+            <w:pPr>
+              <w:spacing w:before="100" w:beforeAutospacing="1" w:after="100" w:afterAutospacing="1" w:line="360" w:lineRule="auto"/>
+              <w:jc w:val="center"/>
+              <w:rPr>
+                <w:rFonts w:cs="B Nazanin"/>
+                <w:rtl/>
+                <w:lang w:bidi="fa-IR"/>
+              </w:rPr>
+            </w:pPr>
+            <w:r>
+              <w:rPr>
+                <w:rFonts w:cs="B Nazanin"/>
+                <w:rtl/>
+                <w:lang w:bidi="fa-IR"/>
+              </w:rPr>
+              <w:t>PaymentService</w:t>
+            </w:r>
+          </w:p>
+        </w:tc>
+        <w:tc>
+          <w:tcPr>
+            <w:tcW w:w="3791" w:type="dxa"/>
+            <w:vAlign w:val="center"/>
+          </w:tcPr>
+          <w:p>
+            <w:pPr>
+              <w:spacing w:before="100" w:beforeAutospacing="1" w:after="100" w:afterAutospacing="1" w:line="360" w:lineRule="auto"/>
+              <w:jc w:val="center"/>
+              <w:rPr>
+                <w:rFonts w:cs="B Nazanin"/>
+                <w:rtl/>
+                <w:lang w:bidi="fa-IR"/>
+              </w:rPr>
+            </w:pPr>
+            <w:r>
+              <w:rPr>
+                <w:rFonts w:cs="B Nazanin"/>
+                <w:rtl/>
+                <w:lang w:bidi="fa-IR"/>
+              </w:rPr>
+              <w:t>شروع پرداخت، کنترل یکتایی عملیات، راستی‌آزمایی تراکنش</w:t>
+            </w:r>
+          </w:p>
+        </w:tc>
+        <w:tc>
+          <w:tcPr>
+            <w:tcW w:w="2844" w:type="dxa"/>
+            <w:vAlign w:val="center"/>
+          </w:tcPr>
+          <w:p>
+            <w:pPr>
+              <w:spacing w:before="100" w:beforeAutospacing="1" w:after="100" w:afterAutospacing="1" w:line="360" w:lineRule="auto"/>
+              <w:jc w:val="center"/>
+              <w:rPr>
+                <w:rFonts w:cs="B Nazanin"/>
+                <w:rtl/>
+                <w:lang w:bidi="fa-IR"/>
+              </w:rPr>
+            </w:pPr>
+            <w:r>
+              <w:rPr>
+                <w:rFonts w:cs="B Nazanin"/>
+                <w:rtl/>
+                <w:lang w:bidi="fa-IR"/>
+              </w:rPr>
+              <w:t>PaymentGatewayClient، TransactionRepository</w:t>
+            </w:r>
+          </w:p>
+        </w:tc>
+      </w:tr>
+      <w:tr>
+        <w:tc>
+          <w:tcPr>
+            <w:tcW w:w="1895" w:type="dxa"/>
+            <w:vAlign w:val="center"/>
+          </w:tcPr>
+          <w:p>
+            <w:pPr>
+              <w:spacing w:before="100" w:beforeAutospacing="1" w:after="100" w:afterAutospacing="1" w:line="360" w:lineRule="auto"/>
+              <w:jc w:val="center"/>
+              <w:rPr>
+                <w:rFonts w:cs="B Nazanin"/>
+                <w:rtl/>
+                <w:lang w:bidi="fa-IR"/>
+              </w:rPr>
+            </w:pPr>
+            <w:r>
+              <w:rPr>
+                <w:rFonts w:cs="B Nazanin"/>
+                <w:rtl/>
+                <w:lang w:bidi="fa-IR"/>
+              </w:rPr>
+              <w:t>IssueService</w:t>
+            </w:r>
+          </w:p>
+        </w:tc>
+        <w:tc>
+          <w:tcPr>
+            <w:tcW w:w="3791" w:type="dxa"/>
+            <w:vAlign w:val="center"/>
+          </w:tcPr>
+          <w:p>
+            <w:pPr>
+              <w:spacing w:before="100" w:beforeAutospacing="1" w:after="100" w:afterAutospacing="1" w:line="360" w:lineRule="auto"/>
+              <w:jc w:val="center"/>
+              <w:rPr>
+                <w:rFonts w:cs="B Nazanin"/>
+                <w:rtl/>
+                <w:lang w:bidi="fa-IR"/>
+              </w:rPr>
+            </w:pPr>
+            <w:r>
+              <w:rPr>
+                <w:rFonts w:cs="B Nazanin"/>
+                <w:rtl/>
+                <w:lang w:bidi="fa-IR"/>
+              </w:rPr>
+              <w:t>ارسال درخواست صدور و ثبت نتیجه، مدیریت تلاش‌مجدد</w:t>
+            </w:r>
+          </w:p>
+        </w:tc>
+        <w:tc>
+          <w:tcPr>
+            <w:tcW w:w="2844" w:type="dxa"/>
+            <w:vAlign w:val="center"/>
+          </w:tcPr>
+          <w:p>
+            <w:pPr>
+              <w:spacing w:before="100" w:beforeAutospacing="1" w:after="100" w:afterAutospacing="1" w:line="360" w:lineRule="auto"/>
+              <w:jc w:val="center"/>
+              <w:rPr>
+                <w:rFonts w:cs="B Nazanin"/>
+                <w:rtl/>
+                <w:lang w:bidi="fa-IR"/>
+              </w:rPr>
+            </w:pPr>
+            <w:r>
+              <w:rPr>
+                <w:rFonts w:cs="B Nazanin"/>
+                <w:rtl/>
+                <w:lang w:bidi="fa-IR"/>
+              </w:rPr>
+              <w:t>ProviderAdapter، NotificationService</w:t>
+            </w:r>
+          </w:p>
+        </w:tc>
+      </w:tr>
+      <w:tr>
+        <w:tc>
+          <w:tcPr>
+            <w:tcW w:w="1895" w:type="dxa"/>
+            <w:vAlign w:val="center"/>
+          </w:tcPr>
+          <w:p>
+            <w:pPr>
+              <w:spacing w:before="100" w:beforeAutospacing="1" w:after="100" w:afterAutospacing="1" w:line="360" w:lineRule="auto"/>
+              <w:jc w:val="center"/>
+              <w:rPr>
+                <w:rFonts w:cs="B Nazanin"/>
+                <w:rtl/>
+                <w:lang w:bidi="fa-IR"/>
+              </w:rPr>
+            </w:pPr>
+            <w:r>
+              <w:rPr>
+                <w:rFonts w:cs="B Nazanin"/>
+                <w:rtl/>
+                <w:lang w:bidi="fa-IR"/>
+              </w:rPr>
+              <w:t>RefundService</w:t>
+            </w:r>
+          </w:p>
+        </w:tc>
+        <w:tc>
+          <w:tcPr>
+            <w:tcW w:w="3791" w:type="dxa"/>
+            <w:vAlign w:val="center"/>
+          </w:tcPr>
+          <w:p>
+            <w:pPr>
+              <w:spacing w:before="100" w:beforeAutospacing="1" w:after="100" w:afterAutospacing="1" w:line="360" w:lineRule="auto"/>
+              <w:jc w:val="center"/>
+              <w:rPr>
+                <w:rFonts w:cs="B Nazanin"/>
+                <w:rtl/>
+                <w:lang w:bidi="fa-IR"/>
+              </w:rPr>
+            </w:pPr>
+            <w:r>
+              <w:rPr>
+                <w:rFonts w:cs="B Nazanin"/>
+                <w:rtl/>
+                <w:lang w:bidi="fa-IR"/>
+              </w:rPr>
+              <w:t>بررسی قوانین استرداد، ثبت درخواست و مدیریت بازپرداخت</w:t>
+            </w:r>
+          </w:p>
+        </w:tc>
+        <w:tc>
+          <w:tcPr>
+            <w:tcW w:w="2844" w:type="dxa"/>
+            <w:vAlign w:val="center"/>
+          </w:tcPr>
+          <w:p>
+            <w:pPr>
+              <w:spacing w:before="100" w:beforeAutospacing="1" w:after="100" w:afterAutospacing="1" w:line="360" w:lineRule="auto"/>
+              <w:jc w:val="center"/>
+              <w:rPr>
+                <w:rFonts w:cs="B Nazanin"/>
+                <w:rtl/>
+                <w:lang w:bidi="fa-IR"/>
+              </w:rPr>
+            </w:pPr>
+            <w:r>
+              <w:rPr>
+                <w:rFonts w:cs="B Nazanin"/>
+                <w:rtl/>
+                <w:lang w:bidi="fa-IR"/>
+              </w:rPr>
+              <w:t>ProviderAdapter، PaymentGatewayClient، WalletService</w:t>
+            </w:r>
+          </w:p>
+        </w:tc>
+      </w:tr>
+      <w:tr>
+        <w:tc>
+          <w:tcPr>
+            <w:tcW w:w="1895" w:type="dxa"/>
+            <w:vAlign w:val="center"/>
+          </w:tcPr>
+          <w:p>
+            <w:pPr>
+              <w:spacing w:before="100" w:beforeAutospacing="1" w:after="100" w:afterAutospacing="1" w:line="360" w:lineRule="auto"/>
+              <w:jc w:val="center"/>
+              <w:rPr>
+                <w:rFonts w:cs="B Nazanin"/>
+                <w:rtl/>
+                <w:lang w:bidi="fa-IR"/>
+              </w:rPr>
+            </w:pPr>
+            <w:r>
+              <w:rPr>
+                <w:rFonts w:cs="B Nazanin"/>
+                <w:rtl/>
+                <w:lang w:bidi="fa-IR"/>
+              </w:rPr>
+              <w:t>ProviderAdapter</w:t>
+            </w:r>
+          </w:p>
+        </w:tc>
+        <w:tc>
+          <w:tcPr>
+            <w:tcW w:w="3791" w:type="dxa"/>
+            <w:vAlign w:val="center"/>
+          </w:tcPr>
+          <w:p>
+            <w:pPr>
+              <w:spacing w:before="100" w:beforeAutospacing="1" w:after="100" w:afterAutospacing="1" w:line="360" w:lineRule="auto"/>
+              <w:jc w:val="center"/>
+              <w:rPr>
+                <w:rFonts w:cs="B Nazanin"/>
+                <w:rtl/>
+                <w:lang w:bidi="fa-IR"/>
+              </w:rPr>
+            </w:pPr>
+            <w:r>
+              <w:rPr>
+                <w:rFonts w:cs="B Nazanin"/>
+                <w:rtl/>
+                <w:lang w:bidi="fa-IR"/>
+              </w:rPr>
+              <w:t>تطبیق قرارداد هر تأمین‌کننده، نگاشت داده و مدیریت خطا</w:t>
+            </w:r>
+          </w:p>
+        </w:tc>
+        <w:tc>
+          <w:tcPr>
+            <w:tcW w:w="2844" w:type="dxa"/>
+            <w:vAlign w:val="center"/>
+          </w:tcPr>
+          <w:p>
+            <w:pPr>
+              <w:spacing w:before="100" w:beforeAutospacing="1" w:after="100" w:afterAutospacing="1" w:line="360" w:lineRule="auto"/>
+              <w:jc w:val="center"/>
+              <w:rPr>
+                <w:rFonts w:cs="B Nazanin"/>
+                <w:rtl/>
+                <w:lang w:bidi="fa-IR"/>
+              </w:rPr>
+            </w:pPr>
+            <w:r>
+              <w:rPr>
+                <w:rFonts w:cs="B Nazanin"/>
+                <w:rtl/>
+                <w:lang w:bidi="fa-IR"/>
+              </w:rPr>
+              <w:t>HTTPClient، ProviderMapper</w:t>
+            </w:r>
+          </w:p>
+        </w:tc>
+      </w:tr>
+      <w:tr>
+        <w:tc>
+          <w:tcPr>
+            <w:tcW w:w="1895" w:type="dxa"/>
+            <w:vAlign w:val="center"/>
+          </w:tcPr>
+          <w:p>
+            <w:pPr>
+              <w:spacing w:before="100" w:beforeAutospacing="1" w:after="100" w:afterAutospacing="1" w:line="360" w:lineRule="auto"/>
+              <w:jc w:val="center"/>
+              <w:rPr>
+                <w:rFonts w:cs="B Nazanin"/>
+                <w:rtl/>
+                <w:lang w:bidi="fa-IR"/>
+              </w:rPr>
+            </w:pPr>
+            <w:r>
+              <w:rPr>
+                <w:rFonts w:cs="B Nazanin"/>
+                <w:rtl/>
+                <w:lang w:bidi="fa-IR"/>
+              </w:rPr>
+              <w:t>NotificationService</w:t>
+            </w:r>
+          </w:p>
+        </w:tc>
+        <w:tc>
+          <w:tcPr>
+            <w:tcW w:w="3791" w:type="dxa"/>
+            <w:vAlign w:val="center"/>
+          </w:tcPr>
+          <w:p>
+            <w:pPr>
+              <w:spacing w:before="100" w:beforeAutospacing="1" w:after="100" w:afterAutospacing="1" w:line="360" w:lineRule="auto"/>
+              <w:jc w:val="center"/>
+              <w:rPr>
+                <w:rFonts w:cs="B Nazanin"/>
+                <w:rtl/>
+                <w:lang w:bidi="fa-IR"/>
+              </w:rPr>
+            </w:pPr>
+            <w:r>
+              <w:rPr>
+                <w:rFonts w:cs="B Nazanin"/>
+                <w:rtl/>
+                <w:lang w:bidi="fa-IR"/>
+              </w:rPr>
+              <w:t>ارسال پیامک/ایمیل و پیگیری خطاهای ارسال</w:t>
+            </w:r>
+          </w:p>
+        </w:tc>
+        <w:tc>
+          <w:tcPr>
+            <w:tcW w:w="2844" w:type="dxa"/>
+            <w:vAlign w:val="center"/>
+          </w:tcPr>
+          <w:p>
+            <w:pPr>
+              <w:spacing w:before="100" w:beforeAutospacing="1" w:after="100" w:afterAutospacing="1" w:line="360" w:lineRule="auto"/>
+              <w:jc w:val="center"/>
+              <w:rPr>
+                <w:rFonts w:cs="B Nazanin"/>
+                <w:rtl/>
+                <w:lang w:bidi="fa-IR"/>
+              </w:rPr>
+            </w:pPr>
+            <w:r>
+              <w:rPr>
+                <w:rFonts w:cs="B Nazanin"/>
+                <w:rtl/>
+                <w:lang w:bidi="fa-IR"/>
+              </w:rPr>
+              <w:t>NotifyClient، OutboxRepository</w:t>
+            </w:r>
+          </w:p>
+        </w:tc>
+      </w:tr>
+      <w:tr>
+        <w:tc>
+          <w:tcPr>
+            <w:tcW w:w="1895" w:type="dxa"/>
+            <w:vAlign w:val="center"/>
+          </w:tcPr>
+          <w:p>
+            <w:pPr>
+              <w:spacing w:before="100" w:beforeAutospacing="1" w:after="100" w:afterAutospacing="1" w:line="360" w:lineRule="auto"/>
+              <w:jc w:val="center"/>
+              <w:rPr>
+                <w:rFonts w:cs="B Nazanin"/>
+                <w:rtl/>
+                <w:lang w:bidi="fa-IR"/>
+              </w:rPr>
+            </w:pPr>
+            <w:r>
+              <w:rPr>
+                <w:rFonts w:cs="B Nazanin"/>
+                <w:rtl/>
+                <w:lang w:bidi="fa-IR"/>
+              </w:rPr>
+              <w:t>SupportService</w:t>
+            </w:r>
+          </w:p>
+        </w:tc>
+        <w:tc>
+          <w:tcPr>
+            <w:tcW w:w="3791" w:type="dxa"/>
+            <w:vAlign w:val="center"/>
+          </w:tcPr>
+          <w:p>
+            <w:pPr>
+              <w:spacing w:before="100" w:beforeAutospacing="1" w:after="100" w:afterAutospacing="1" w:line="360" w:lineRule="auto"/>
+              <w:jc w:val="center"/>
+              <w:rPr>
+                <w:rFonts w:cs="B Nazanin"/>
+                <w:rtl/>
+                <w:lang w:bidi="fa-IR"/>
+              </w:rPr>
+            </w:pPr>
+            <w:r>
+              <w:rPr>
+                <w:rFonts w:cs="B Nazanin"/>
+                <w:rtl/>
+                <w:lang w:bidi="fa-IR"/>
+              </w:rPr>
+              <w:t>ثبت و پیگیری تیکت‌های عملیاتی</w:t>
+            </w:r>
+          </w:p>
+        </w:tc>
+        <w:tc>
+          <w:tcPr>
+            <w:tcW w:w="2844" w:type="dxa"/>
+            <w:vAlign w:val="center"/>
+          </w:tcPr>
+          <w:p>
+            <w:pPr>
+              <w:spacing w:before="100" w:beforeAutospacing="1" w:after="100" w:afterAutospacing="1" w:line="360" w:lineRule="auto"/>
+              <w:jc w:val="center"/>
+              <w:rPr>
+                <w:rFonts w:cs="B Nazanin"/>
+                <w:rtl/>
+                <w:lang w:bidi="fa-IR"/>
+              </w:rPr>
+            </w:pPr>
+            <w:r>
+              <w:rPr>
+                <w:rFonts w:cs="B Nazanin"/>
+                <w:rtl/>
+                <w:lang w:bidi="fa-IR"/>
+              </w:rPr>
+              <w:t>SupportClient، AuditLog</w:t>
+            </w:r>
+          </w:p>
+        </w:tc>
+      </w:tr>
+    </w:tbl>
+    <w:p>
+      <w:pPr>
+        <w:pStyle w:val="Heading2"/>
+        <w:spacing w:before="100" w:beforeAutospacing="1" w:after="100" w:afterAutospacing="1" w:line="360" w:lineRule="auto"/>
+        <w:jc w:val="lowKashida"/>
+        <w:rPr>
+          <w:rFonts w:cs="B Nazanin"/>
+          <w:rtl/>
+          <w:lang w:bidi="fa-IR"/>
+        </w:rPr>
+      </w:pPr>
+      <w:r>
+        <w:rPr>
+          <w:rFonts w:cs="B Nazanin"/>
+          <w:rtl/>
+          <w:lang w:bidi="fa-IR"/>
+        </w:rPr>
         <w:t>الگوهای طراحی کلیدی (نمونه)</w:t>
       </w:r>
     </w:p>
@@ -12688,10 +14012,10 @@
             <wp:positionV relativeFrom="paragraph">
               <wp:posOffset>0</wp:posOffset>
             </wp:positionV>
-            <wp:extent cx="5943600" cy="6199917"/>
+            <wp:extent cx="5943600" cy="4788312"/>
             <wp:effectExtent l="0" t="0" r="0" b="0"/>
             <wp:wrapSquare wrapText="largest"/>
-            <wp:docPr id="1007" name="image-fig-5-1.png" descr=""/>
+            <wp:docPr id="1012" name="image-fig-5-1.png" descr=""/>
             <wp:cNvGraphicFramePr>
               <a:graphicFrameLocks noChangeAspect="1"/>
             </wp:cNvGraphicFramePr>
@@ -12699,13 +14023,13 @@
               <a:graphicData uri="http://schemas.openxmlformats.org/drawingml/2006/picture">
                 <pic:pic>
                   <pic:nvPicPr>
-                    <pic:cNvPr id="1007" name="image-fig-5-1.png" descr=""/>
+                    <pic:cNvPr id="1012" name="image-fig-5-1.png" descr=""/>
                     <pic:cNvPicPr>
                       <a:picLocks noChangeAspect="1" noChangeArrowheads="1"/>
                     </pic:cNvPicPr>
                   </pic:nvPicPr>
                   <pic:blipFill>
-                    <a:blip r:embed="rId20" cstate="print"/>
+                    <a:blip r:embed="rId25" cstate="print"/>
                     <a:stretch>
                       <a:fillRect/>
                     </a:stretch>
@@ -12713,7 +14037,7 @@
                   <pic:spPr bwMode="auto">
                     <a:xfrm>
                       <a:off x="0" y="0"/>
-                      <a:ext cx="5943600" cy="6199917"/>
+                      <a:ext cx="5943600" cy="4788312"/>
                     </a:xfrm>
                     <a:prstGeom prst="rect">
                       <a:avLst/>
@@ -12744,7 +14068,92 @@
           <w:rtl/>
           <w:lang w:bidi="fa-IR"/>
         </w:rPr>
-        <w:t>شکل ۵-۱: نمودار کلاس سطح‌بالا (در صورت نیاز).</w:t>
+        <w:t>شکل ۵-۱: نمودار کلاس (تحلیلی) - کلاس‌های کلیدی و رابطه‌ها.</w:t>
+      </w:r>
+    </w:p>
+    <w:p>
+      <w:pPr>
+        <w:jc w:val="center"/>
+        <w:spacing w:before="0" w:beforeAutospacing="1" w:after="0" w:afterAutospacing="1" w:line="360" w:lineRule="auto"/>
+        <w:keepNext/>
+        <w:rPr>
+          <w:rFonts w:cs="B Nazanin"/>
+          <w:rtl/>
+          <w:lang w:bidi="fa-IR"/>
+        </w:rPr>
+      </w:pPr>
+      <w:r>
+        <w:rPr>
+          <w:rFonts w:cs="B Nazanin"/>
+          <w:rtl/>
+          <w:lang w:bidi="fa-IR"/>
+        </w:rPr>
+        <w:drawing>
+          <wp:anchor behindDoc="0" distT="0" distB="0" distL="0" distR="0" simplePos="0" locked="0" layoutInCell="0" allowOverlap="1" relativeHeight="2">
+            <wp:simplePos x="0" y="0"/>
+            <wp:positionH relativeFrom="column">
+              <wp:align>center</wp:align>
+            </wp:positionH>
+            <wp:positionV relativeFrom="paragraph">
+              <wp:posOffset>0</wp:posOffset>
+            </wp:positionV>
+            <wp:extent cx="5943600" cy="2492597"/>
+            <wp:effectExtent l="0" t="0" r="0" b="0"/>
+            <wp:wrapSquare wrapText="largest"/>
+            <wp:docPr id="1013" name="image-fig-5-2.png" descr=""/>
+            <wp:cNvGraphicFramePr>
+              <a:graphicFrameLocks noChangeAspect="1"/>
+            </wp:cNvGraphicFramePr>
+            <a:graphic>
+              <a:graphicData uri="http://schemas.openxmlformats.org/drawingml/2006/picture">
+                <pic:pic>
+                  <pic:nvPicPr>
+                    <pic:cNvPr id="1013" name="image-fig-5-2.png" descr=""/>
+                    <pic:cNvPicPr>
+                      <a:picLocks noChangeAspect="1" noChangeArrowheads="1"/>
+                    </pic:cNvPicPr>
+                  </pic:nvPicPr>
+                  <pic:blipFill>
+                    <a:blip r:embed="rId26" cstate="print"/>
+                    <a:stretch>
+                      <a:fillRect/>
+                    </a:stretch>
+                  </pic:blipFill>
+                  <pic:spPr bwMode="auto">
+                    <a:xfrm>
+                      <a:off x="0" y="0"/>
+                      <a:ext cx="5943600" cy="2492597"/>
+                    </a:xfrm>
+                    <a:prstGeom prst="rect">
+                      <a:avLst/>
+                    </a:prstGeom>
+                  </pic:spPr>
+                </pic:pic>
+              </a:graphicData>
+            </a:graphic>
+          </wp:anchor>
+        </w:drawing>
+      </w:r>
+    </w:p>
+    <w:p>
+      <w:pPr>
+        <w:spacing w:before="0" w:beforeAutospacing="1" w:after="100" w:afterAutospacing="1" w:line="360" w:lineRule="auto"/>
+        <w:jc w:val="center"/>
+        <w:rPr>
+          <w:rFonts w:cs="B Nazanin"/>
+          <w:rtl/>
+          <w:lang w:bidi="fa-IR"/>
+        </w:rPr>
+      </w:pPr>
+      <w:r>
+        <w:rPr>
+          <w:rFonts w:cs="B Nazanin"/>
+          <w:i/>
+          <w:iCs/>
+          <w:rtl/>
+          <w:lang w:bidi="fa-IR"/>
+        </w:rPr>
+        <w:t>شکل ۵-۲: نمودار کلاس (طراحی) - تمرکز روی رابط‌ها و عملیات.</w:t>
       </w:r>
     </w:p>
     <w:p>
@@ -13254,7 +14663,7 @@
             <wp:extent cx="5943600" cy="4858893"/>
             <wp:effectExtent l="0" t="0" r="0" b="0"/>
             <wp:wrapSquare wrapText="largest"/>
-            <wp:docPr id="1008" name="image-fig-7-1.png" descr=""/>
+            <wp:docPr id="1014" name="image-fig-7-1.png" descr=""/>
             <wp:cNvGraphicFramePr>
               <a:graphicFrameLocks noChangeAspect="1"/>
             </wp:cNvGraphicFramePr>
@@ -13262,13 +14671,13 @@
               <a:graphicData uri="http://schemas.openxmlformats.org/drawingml/2006/picture">
                 <pic:pic>
                   <pic:nvPicPr>
-                    <pic:cNvPr id="1008" name="image-fig-7-1.png" descr=""/>
+                    <pic:cNvPr id="1014" name="image-fig-7-1.png" descr=""/>
                     <pic:cNvPicPr>
                       <a:picLocks noChangeAspect="1" noChangeArrowheads="1"/>
                     </pic:cNvPicPr>
                   </pic:nvPicPr>
                   <pic:blipFill>
-                    <a:blip r:embed="rId21" cstate="print"/>
+                    <a:blip r:embed="rId27" cstate="print"/>
                     <a:stretch>
                       <a:fillRect/>
                     </a:stretch>
@@ -15071,7 +16480,7 @@
             <wp:extent cx="5943600" cy="4576572"/>
             <wp:effectExtent l="0" t="0" r="0" b="0"/>
             <wp:wrapSquare wrapText="largest"/>
-            <wp:docPr id="1009" name="image-fig-9-1.png" descr=""/>
+            <wp:docPr id="1015" name="image-fig-9-1.png" descr=""/>
             <wp:cNvGraphicFramePr>
               <a:graphicFrameLocks noChangeAspect="1"/>
             </wp:cNvGraphicFramePr>
@@ -15079,13 +16488,13 @@
               <a:graphicData uri="http://schemas.openxmlformats.org/drawingml/2006/picture">
                 <pic:pic>
                   <pic:nvPicPr>
-                    <pic:cNvPr id="1009" name="image-fig-9-1.png" descr=""/>
+                    <pic:cNvPr id="1015" name="image-fig-9-1.png" descr=""/>
                     <pic:cNvPicPr>
                       <a:picLocks noChangeAspect="1" noChangeArrowheads="1"/>
                     </pic:cNvPicPr>
                   </pic:nvPicPr>
                   <pic:blipFill>
-                    <a:blip r:embed="rId22" cstate="print"/>
+                    <a:blip r:embed="rId28" cstate="print"/>
                     <a:stretch>
                       <a:fillRect/>
                     </a:stretch>

</xml_diff>

<commit_message>
Fix header/footer placeholders in SAD output
</commit_message>
<xml_diff>
--- a/SAD-Final.docx
+++ b/SAD-Final.docx
@@ -1042,7 +1042,7 @@
                 <w:rtl/>
                 <w:lang w:bidi="fa-IR"/>
               </w:rPr>
-              <w:t>2026-02-10</w:t>
+              <w:t>2026-02-11</w:t>
             </w:r>
           </w:p>
         </w:tc>
@@ -4940,7 +4940,7 @@
             <wp:positionV relativeFrom="paragraph">
               <wp:posOffset>0</wp:posOffset>
             </wp:positionV>
-            <wp:extent cx="5943600" cy="3443573"/>
+            <wp:extent cx="5943600" cy="4035024"/>
             <wp:effectExtent l="0" t="0" r="0" b="0"/>
             <wp:wrapSquare wrapText="largest"/>
             <wp:docPr id="1000" name="image-fig-2-1.png" descr=""/>
@@ -4965,7 +4965,7 @@
                   <pic:spPr bwMode="auto">
                     <a:xfrm>
                       <a:off x="0" y="0"/>
-                      <a:ext cx="5943600" cy="3443573"/>
+                      <a:ext cx="5943600" cy="4035024"/>
                     </a:xfrm>
                     <a:prstGeom prst="rect">
                       <a:avLst/>
@@ -17830,7 +17830,7 @@
 </file>
 
 <file path=word/footer2.xml><?xml version="1.0" encoding="utf-8"?>
-<w:ftr xmlns:wpc="http://schemas.microsoft.com/office/word/2010/wordprocessingCanvas" xmlns:cx="http://schemas.microsoft.com/office/drawing/2014/chartex" xmlns:cx1="http://schemas.microsoft.com/office/drawing/2015/9/8/chartex" xmlns:cx2="http://schemas.microsoft.com/office/drawing/2015/10/21/chartex" xmlns:cx3="http://schemas.microsoft.com/office/drawing/2016/5/9/chartex" xmlns:cx4="http://schemas.microsoft.com/office/drawing/2016/5/10/chartex" xmlns:cx5="http://schemas.microsoft.com/office/drawing/2016/5/11/chartex" xmlns:cx6="http://schemas.microsoft.com/office/drawing/2016/5/12/chartex" xmlns:cx7="http://schemas.microsoft.com/office/drawing/2016/5/13/chartex" xmlns:cx8="http://schemas.microsoft.com/office/drawing/2016/5/14/chartex" xmlns:mc="http://schemas.openxmlformats.org/markup-compatibility/2006" xmlns:aink="http://schemas.microsoft.com/office/drawing/2016/ink" xmlns:am3d="http://schemas.microsoft.com/office/drawing/2017/model3d" xmlns:o="urn:schemas-microsoft-com:office:office" xmlns:oel="http://schemas.microsoft.com/office/2019/extlst" xmlns:r="http://schemas.openxmlformats.org/officeDocument/2006/relationships" xmlns:m="http://schemas.openxmlformats.org/officeDocument/2006/math" xmlns:v="urn:schemas-microsoft-com:vml" xmlns:wp14="http://schemas.microsoft.com/office/word/2010/wordprocessingDrawing" xmlns:wp="http://schemas.openxmlformats.org/drawingml/2006/wordprocessingDrawing" xmlns:w10="urn:schemas-microsoft-com:office:word" xmlns:w="http://schemas.openxmlformats.org/wordprocessingml/2006/main" xmlns:w14="http://schemas.microsoft.com/office/word/2010/wordml" xmlns:w15="http://schemas.microsoft.com/office/word/2012/wordml" xmlns:w16cex="http://schemas.microsoft.com/office/word/2018/wordml/cex" xmlns:w16cid="http://schemas.microsoft.com/office/word/2016/wordml/cid" xmlns:w16="http://schemas.microsoft.com/office/word/2018/wordml" xmlns:w16du="http://schemas.microsoft.com/office/word/2023/wordml/word16du" xmlns:w16sdtdh="http://schemas.microsoft.com/office/word/2020/wordml/sdtdatahash" xmlns:w16sdtfl="http://schemas.microsoft.com/office/word/2024/wordml/sdtformatlock" xmlns:w16se="http://schemas.microsoft.com/office/word/2015/wordml/symex" xmlns:wpg="http://schemas.microsoft.com/office/word/2010/wordprocessingGroup" xmlns:wpi="http://schemas.microsoft.com/office/word/2010/wordprocessingInk" xmlns:wne="http://schemas.microsoft.com/office/word/2006/wordml" xmlns:wps="http://schemas.microsoft.com/office/word/2010/wordprocessingShape" mc:Ignorable="w14 w15 w16se w16cid w16 w16cex w16sdtdh w16sdtfl w16du wp14">
+<w:ftr xmlns:ns1="http://schemas.openxmlformats.org/markup-compatibility/2006" xmlns:ns2="http://schemas.microsoft.com/office/word/2010/wordml" xmlns:w="http://schemas.openxmlformats.org/wordprocessingml/2006/main" ns1:Ignorable="w14 w15 w16se w16cid w16 w16cex w16sdtdh w16sdtfl w16du wp14">
   <w:tbl>
     <w:tblPr>
       <w:bidiVisual/>
@@ -17847,7 +17847,7 @@
       <w:gridCol w:w="1148"/>
       <w:gridCol w:w="1372"/>
     </w:tblGrid>
-    <w:tr>
+    <w:tr ns2:paraId="69DB83C4" ns2:textId="77777777">
       <w:trPr>
         <w:jc w:val="center"/>
       </w:trPr>
@@ -17855,7 +17855,7 @@
         <w:tcPr>
           <w:tcW w:w="2230" w:type="dxa"/>
         </w:tcPr>
-        <w:p>
+        <w:p ns2:paraId="63B8F92A" ns2:textId="77777777">
           <w:pPr>
             <w:pStyle w:val="Footer"/>
             <w:rPr>
@@ -17876,7 +17876,7 @@
         <w:tcPr>
           <w:tcW w:w="3420" w:type="dxa"/>
         </w:tcPr>
-        <w:p>
+        <w:p ns2:paraId="4A3BA509" ns2:textId="77777777">
           <w:pPr>
             <w:pStyle w:val="Footer"/>
             <w:jc w:val="center"/>
@@ -17940,7 +17940,7 @@
               <w:noProof/>
               <w:rtl/>
             </w:rPr>
-            <w:t>‏2025</w:t>
+            <w:t>‏2026</w:t>
           </w:r>
           <w:r>
             <w:rPr>
@@ -17955,7 +17955,7 @@
               <w:rtl/>
               <w:lang w:bidi="fa-IR"/>
             </w:rPr>
-            <w:t>، سامانه ...</w:t>
+            <w:t>، سامانه مارکوپولو</w:t>
           </w:r>
         </w:p>
       </w:tc>
@@ -17963,7 +17963,7 @@
         <w:tcPr>
           <w:tcW w:w="1148" w:type="dxa"/>
         </w:tcPr>
-        <w:p>
+        <w:p ns2:paraId="6D372FDF" ns2:textId="77777777">
           <w:pPr>
             <w:pStyle w:val="Footer"/>
             <w:rPr>
@@ -17977,7 +17977,7 @@
         <w:tcPr>
           <w:tcW w:w="1372" w:type="dxa"/>
         </w:tcPr>
-        <w:p>
+        <w:p ns2:paraId="79346389" ns2:textId="77777777">
           <w:pPr>
             <w:pStyle w:val="Footer"/>
             <w:rPr>
@@ -18077,7 +18077,7 @@
       </w:tc>
     </w:tr>
   </w:tbl>
-  <w:p>
+  <w:p ns2:paraId="255ADFEE" ns2:textId="77777777">
     <w:pPr>
       <w:pStyle w:val="Footer"/>
       <w:rPr>
@@ -18108,7 +18108,7 @@
 </file>
 
 <file path=word/header1.xml><?xml version="1.0" encoding="utf-8"?>
-<w:hdr xmlns:wpc="http://schemas.microsoft.com/office/word/2010/wordprocessingCanvas" xmlns:cx="http://schemas.microsoft.com/office/drawing/2014/chartex" xmlns:cx1="http://schemas.microsoft.com/office/drawing/2015/9/8/chartex" xmlns:cx2="http://schemas.microsoft.com/office/drawing/2015/10/21/chartex" xmlns:cx3="http://schemas.microsoft.com/office/drawing/2016/5/9/chartex" xmlns:cx4="http://schemas.microsoft.com/office/drawing/2016/5/10/chartex" xmlns:cx5="http://schemas.microsoft.com/office/drawing/2016/5/11/chartex" xmlns:cx6="http://schemas.microsoft.com/office/drawing/2016/5/12/chartex" xmlns:cx7="http://schemas.microsoft.com/office/drawing/2016/5/13/chartex" xmlns:cx8="http://schemas.microsoft.com/office/drawing/2016/5/14/chartex" xmlns:mc="http://schemas.openxmlformats.org/markup-compatibility/2006" xmlns:aink="http://schemas.microsoft.com/office/drawing/2016/ink" xmlns:am3d="http://schemas.microsoft.com/office/drawing/2017/model3d" xmlns:o="urn:schemas-microsoft-com:office:office" xmlns:oel="http://schemas.microsoft.com/office/2019/extlst" xmlns:r="http://schemas.openxmlformats.org/officeDocument/2006/relationships" xmlns:m="http://schemas.openxmlformats.org/officeDocument/2006/math" xmlns:v="urn:schemas-microsoft-com:vml" xmlns:wp14="http://schemas.microsoft.com/office/word/2010/wordprocessingDrawing" xmlns:wp="http://schemas.openxmlformats.org/drawingml/2006/wordprocessingDrawing" xmlns:w10="urn:schemas-microsoft-com:office:word" xmlns:w="http://schemas.openxmlformats.org/wordprocessingml/2006/main" xmlns:w14="http://schemas.microsoft.com/office/word/2010/wordml" xmlns:w15="http://schemas.microsoft.com/office/word/2012/wordml" xmlns:w16cex="http://schemas.microsoft.com/office/word/2018/wordml/cex" xmlns:w16cid="http://schemas.microsoft.com/office/word/2016/wordml/cid" xmlns:w16="http://schemas.microsoft.com/office/word/2018/wordml" xmlns:w16du="http://schemas.microsoft.com/office/word/2023/wordml/word16du" xmlns:w16sdtdh="http://schemas.microsoft.com/office/word/2020/wordml/sdtdatahash" xmlns:w16sdtfl="http://schemas.microsoft.com/office/word/2024/wordml/sdtformatlock" xmlns:w16se="http://schemas.microsoft.com/office/word/2015/wordml/symex" xmlns:wpg="http://schemas.microsoft.com/office/word/2010/wordprocessingGroup" xmlns:wpi="http://schemas.microsoft.com/office/word/2010/wordprocessingInk" xmlns:wne="http://schemas.microsoft.com/office/word/2006/wordml" xmlns:wps="http://schemas.microsoft.com/office/word/2010/wordprocessingShape" mc:Ignorable="w14 w15 w16se w16cid w16 w16cex w16sdtdh w16sdtfl w16du wp14">
+<w:hdr xmlns:ns1="http://schemas.openxmlformats.org/markup-compatibility/2006" xmlns:ns2="http://schemas.microsoft.com/office/word/2010/wordml" xmlns:w="http://schemas.openxmlformats.org/wordprocessingml/2006/main" ns1:Ignorable="w14 w15 w16se w16cid w16 w16cex w16sdtdh w16sdtfl w16du wp14">
   <w:tbl>
     <w:tblPr>
       <w:bidiVisual/>
@@ -18129,7 +18129,7 @@
       <w:gridCol w:w="4584"/>
       <w:gridCol w:w="3650"/>
     </w:tblGrid>
-    <w:tr>
+    <w:tr ns2:paraId="6D22E57C" ns2:textId="77777777">
       <w:trPr>
         <w:jc w:val="center"/>
       </w:trPr>
@@ -18143,7 +18143,7 @@
             <w:right w:val="single" w:sz="4" w:space="0" w:color="767171" w:themeColor="background2" w:themeShade="80"/>
           </w:tcBorders>
         </w:tcPr>
-        <w:p>
+        <w:p ns2:paraId="232AF72C" ns2:textId="77777777">
           <w:pPr>
             <w:rPr>
               <w:rFonts w:cs="B Nazanin"/>
@@ -18177,7 +18177,7 @@
               <w:szCs w:val="22"/>
               <w:rtl/>
             </w:rPr>
-            <w:t>...</w:t>
+            <w:t>مارکوپولو</w:t>
           </w:r>
         </w:p>
       </w:tc>
@@ -18191,7 +18191,7 @@
             <w:right w:val="single" w:sz="4" w:space="0" w:color="767171" w:themeColor="background2" w:themeShade="80"/>
           </w:tcBorders>
         </w:tcPr>
-        <w:p>
+        <w:p ns2:paraId="42590BB5" ns2:textId="77777777">
           <w:pPr>
             <w:pStyle w:val="Header"/>
             <w:rPr>
@@ -18214,7 +18214,7 @@
         </w:p>
       </w:tc>
     </w:tr>
-    <w:tr>
+    <w:tr ns2:paraId="0659D2D0" ns2:textId="77777777">
       <w:trPr>
         <w:jc w:val="center"/>
       </w:trPr>
@@ -18228,7 +18228,7 @@
             <w:right w:val="single" w:sz="4" w:space="0" w:color="767171" w:themeColor="background2" w:themeShade="80"/>
           </w:tcBorders>
         </w:tcPr>
-        <w:p>
+        <w:p ns2:paraId="6ECAB1DE" ns2:textId="77777777">
           <w:pPr>
             <w:pStyle w:val="Header"/>
             <w:rPr>
@@ -18319,7 +18319,7 @@
             <w:right w:val="single" w:sz="4" w:space="0" w:color="767171" w:themeColor="background2" w:themeShade="80"/>
           </w:tcBorders>
         </w:tcPr>
-        <w:p>
+        <w:p ns2:paraId="71167A2C" ns2:textId="77777777">
           <w:pPr>
             <w:pStyle w:val="Header"/>
             <w:rPr>
@@ -18340,7 +18340,7 @@
               <w:color w:val="767171" w:themeColor="background2" w:themeShade="80"/>
               <w:rtl/>
             </w:rPr>
-            <w:t>28</w:t>
+            <w:t>22</w:t>
           </w:r>
           <w:r>
             <w:rPr>
@@ -18356,7 +18356,7 @@
               <w:color w:val="767171" w:themeColor="background2" w:themeShade="80"/>
               <w:rtl/>
             </w:rPr>
-            <w:t>09</w:t>
+            <w:t>11</w:t>
           </w:r>
           <w:r>
             <w:rPr>
@@ -18372,13 +18372,13 @@
               <w:color w:val="767171" w:themeColor="background2" w:themeShade="80"/>
               <w:rtl/>
             </w:rPr>
-            <w:t>3</w:t>
+            <w:t>4</w:t>
           </w:r>
         </w:p>
       </w:tc>
     </w:tr>
   </w:tbl>
-  <w:p>
+  <w:p ns2:paraId="3EF92D89" ns2:textId="77777777">
     <w:pPr>
       <w:pStyle w:val="Header"/>
     </w:pPr>

</xml_diff>

<commit_message>
Fill cover group members from SAD.md
</commit_message>
<xml_diff>
--- a/SAD-Final.docx
+++ b/SAD-Final.docx
@@ -391,6 +391,17 @@
           <w:rtl/>
         </w:rPr>
       </w:pPr>
+      <w:r>
+        <w:rPr>
+          <w:rFonts w:cs="B Nazanin" w:hint="cs"/>
+          <w:b/>
+          <w:bCs/>
+          <w:sz w:val="36"/>
+          <w:szCs w:val="36"/>
+          <w:rtl/>
+        </w:rPr>
+        <w:t>محمد صادقی، مهدی مالوردی</w:t>
+      </w:r>
     </w:p>
     <w:p ns2:paraId="6C23ADCB" ns2:textId="77777777">
       <w:pPr>

</xml_diff>

<commit_message>
Use Jalali (Shamsi) dates in header/footer/history
</commit_message>
<xml_diff>
--- a/SAD-Final.docx
+++ b/SAD-Final.docx
@@ -1053,7 +1053,7 @@
                 <w:rtl/>
                 <w:lang w:bidi="fa-IR"/>
               </w:rPr>
-              <w:t>2026-02-11</w:t>
+              <w:t>۱۴۰۴/۱۱/۲۲</w:t>
             </w:r>
           </w:p>
         </w:tc>
@@ -17951,7 +17951,7 @@
               <w:noProof/>
               <w:rtl/>
             </w:rPr>
-            <w:t>‏2026</w:t>
+            <w:t>‏۱۴۰۴</w:t>
           </w:r>
           <w:r>
             <w:rPr>
@@ -18351,7 +18351,7 @@
               <w:color w:val="767171" w:themeColor="background2" w:themeShade="80"/>
               <w:rtl/>
             </w:rPr>
-            <w:t>22</w:t>
+            <w:t>۲۲</w:t>
           </w:r>
           <w:r>
             <w:rPr>
@@ -18367,7 +18367,7 @@
               <w:color w:val="767171" w:themeColor="background2" w:themeShade="80"/>
               <w:rtl/>
             </w:rPr>
-            <w:t>11</w:t>
+            <w:t>۱۱</w:t>
           </w:r>
           <w:r>
             <w:rPr>
@@ -18375,7 +18375,7 @@
               <w:color w:val="767171" w:themeColor="background2" w:themeShade="80"/>
               <w:rtl/>
             </w:rPr>
-            <w:t>/140</w:t>
+            <w:t>/۱۴۰</w:t>
           </w:r>
           <w:r>
             <w:rPr>
@@ -18383,7 +18383,7 @@
               <w:color w:val="767171" w:themeColor="background2" w:themeShade="80"/>
               <w:rtl/>
             </w:rPr>
-            <w:t>4</w:t>
+            <w:t>۴</w:t>
           </w:r>
         </w:p>
       </w:tc>

</xml_diff>

<commit_message>
Rebuild TOC entries to match headings
</commit_message>
<xml_diff>
--- a/SAD-Final.docx
+++ b/SAD-Final.docx
@@ -1422,6 +1422,958 @@
         <w:t xml:space="preserve"> مطالب</w:t>
       </w:r>
     </w:p>
+    <w:p>
+      <w:pPr>
+        <w:pStyle w:val="TOC1"/>
+      </w:pPr>
+      <w:r>
+        <w:rPr>
+          <w:rFonts w:cs="B Nazanin"/>
+          <w:rtl/>
+          <w:lang w:bidi="fa-IR"/>
+        </w:rPr>
+        <w:t>1-کلیات سند</w:t>
+      </w:r>
+      <w:r>
+        <w:rPr>
+          <w:rFonts w:cs="B Nazanin"/>
+          <w:rtl/>
+          <w:lang w:bidi="fa-IR"/>
+        </w:rPr>
+        <w:tab/>
+      </w:r>
+      <w:r>
+        <w:rPr>
+          <w:rFonts w:cs="B Nazanin"/>
+          <w:rtl/>
+          <w:lang w:bidi="fa-IR"/>
+        </w:rPr>
+        <w:t>5</w:t>
+      </w:r>
+    </w:p>
+    <w:p>
+      <w:pPr>
+        <w:pStyle w:val="TOC2"/>
+      </w:pPr>
+      <w:r>
+        <w:rPr>
+          <w:rFonts w:cs="B Nazanin"/>
+          <w:rtl/>
+          <w:lang w:bidi="fa-IR"/>
+        </w:rPr>
+        <w:t>1-1-هدف</w:t>
+      </w:r>
+      <w:r>
+        <w:rPr>
+          <w:rFonts w:cs="B Nazanin"/>
+          <w:rtl/>
+          <w:lang w:bidi="fa-IR"/>
+        </w:rPr>
+        <w:tab/>
+      </w:r>
+      <w:r>
+        <w:rPr>
+          <w:rFonts w:cs="B Nazanin"/>
+          <w:rtl/>
+          <w:lang w:bidi="fa-IR"/>
+        </w:rPr>
+        <w:t>5</w:t>
+      </w:r>
+    </w:p>
+    <w:p>
+      <w:pPr>
+        <w:pStyle w:val="TOC2"/>
+      </w:pPr>
+      <w:r>
+        <w:rPr>
+          <w:rFonts w:cs="B Nazanin"/>
+          <w:rtl/>
+          <w:lang w:bidi="fa-IR"/>
+        </w:rPr>
+        <w:t>1-2-محدوده</w:t>
+      </w:r>
+      <w:r>
+        <w:rPr>
+          <w:rFonts w:cs="B Nazanin"/>
+          <w:rtl/>
+          <w:lang w:bidi="fa-IR"/>
+        </w:rPr>
+        <w:tab/>
+      </w:r>
+      <w:r>
+        <w:rPr>
+          <w:rFonts w:cs="B Nazanin"/>
+          <w:rtl/>
+          <w:lang w:bidi="fa-IR"/>
+        </w:rPr>
+        <w:t>5</w:t>
+      </w:r>
+    </w:p>
+    <w:p>
+      <w:pPr>
+        <w:pStyle w:val="TOC2"/>
+      </w:pPr>
+      <w:r>
+        <w:rPr>
+          <w:rFonts w:cs="B Nazanin"/>
+          <w:rtl/>
+          <w:lang w:bidi="fa-IR"/>
+        </w:rPr>
+        <w:t>1-3-واژه‌نامه و تعاریف</w:t>
+      </w:r>
+      <w:r>
+        <w:rPr>
+          <w:rFonts w:cs="B Nazanin"/>
+          <w:rtl/>
+          <w:lang w:bidi="fa-IR"/>
+        </w:rPr>
+        <w:tab/>
+      </w:r>
+      <w:r>
+        <w:rPr>
+          <w:rFonts w:cs="B Nazanin"/>
+          <w:rtl/>
+          <w:lang w:bidi="fa-IR"/>
+        </w:rPr>
+        <w:t>5</w:t>
+      </w:r>
+    </w:p>
+    <w:p>
+      <w:pPr>
+        <w:pStyle w:val="TOC1"/>
+      </w:pPr>
+      <w:r>
+        <w:rPr>
+          <w:rFonts w:cs="B Nazanin"/>
+          <w:rtl/>
+          <w:lang w:bidi="fa-IR"/>
+        </w:rPr>
+        <w:t>2-نمایش معماری</w:t>
+      </w:r>
+      <w:r>
+        <w:rPr>
+          <w:rFonts w:cs="B Nazanin"/>
+          <w:rtl/>
+          <w:lang w:bidi="fa-IR"/>
+        </w:rPr>
+        <w:tab/>
+      </w:r>
+      <w:r>
+        <w:rPr>
+          <w:rFonts w:cs="B Nazanin"/>
+          <w:rtl/>
+          <w:lang w:bidi="fa-IR"/>
+        </w:rPr>
+        <w:t>5</w:t>
+      </w:r>
+    </w:p>
+    <w:p>
+      <w:pPr>
+        <w:pStyle w:val="TOC2"/>
+      </w:pPr>
+      <w:r>
+        <w:rPr>
+          <w:rFonts w:cs="B Nazanin"/>
+          <w:rtl/>
+          <w:lang w:bidi="fa-IR"/>
+        </w:rPr>
+        <w:t>2-1-سبک معماری (انتخاب‌شده)</w:t>
+      </w:r>
+      <w:r>
+        <w:rPr>
+          <w:rFonts w:cs="B Nazanin"/>
+          <w:rtl/>
+          <w:lang w:bidi="fa-IR"/>
+        </w:rPr>
+        <w:tab/>
+      </w:r>
+      <w:r>
+        <w:rPr>
+          <w:rFonts w:cs="B Nazanin"/>
+          <w:rtl/>
+          <w:lang w:bidi="fa-IR"/>
+        </w:rPr>
+        <w:t>6</w:t>
+      </w:r>
+    </w:p>
+    <w:p>
+      <w:pPr>
+        <w:pStyle w:val="TOC1"/>
+      </w:pPr>
+      <w:r>
+        <w:rPr>
+          <w:rFonts w:cs="B Nazanin"/>
+          <w:rtl/>
+          <w:lang w:bidi="fa-IR"/>
+        </w:rPr>
+        <w:t>3-اهداف و محدودیت‌های معماری</w:t>
+      </w:r>
+      <w:r>
+        <w:rPr>
+          <w:rFonts w:cs="B Nazanin"/>
+          <w:rtl/>
+          <w:lang w:bidi="fa-IR"/>
+        </w:rPr>
+        <w:tab/>
+      </w:r>
+      <w:r>
+        <w:rPr>
+          <w:rFonts w:cs="B Nazanin"/>
+          <w:rtl/>
+          <w:lang w:bidi="fa-IR"/>
+        </w:rPr>
+        <w:t>6</w:t>
+      </w:r>
+    </w:p>
+    <w:p>
+      <w:pPr>
+        <w:pStyle w:val="TOC2"/>
+      </w:pPr>
+      <w:r>
+        <w:rPr>
+          <w:rFonts w:cs="B Nazanin"/>
+          <w:rtl/>
+          <w:lang w:bidi="fa-IR"/>
+        </w:rPr>
+        <w:t>3-1-اهداف کیفیتی</w:t>
+      </w:r>
+      <w:r>
+        <w:rPr>
+          <w:rFonts w:cs="B Nazanin"/>
+          <w:rtl/>
+          <w:lang w:bidi="fa-IR"/>
+        </w:rPr>
+        <w:tab/>
+      </w:r>
+      <w:r>
+        <w:rPr>
+          <w:rFonts w:cs="B Nazanin"/>
+          <w:rtl/>
+          <w:lang w:bidi="fa-IR"/>
+        </w:rPr>
+        <w:t>7</w:t>
+      </w:r>
+    </w:p>
+    <w:p>
+      <w:pPr>
+        <w:pStyle w:val="TOC2"/>
+      </w:pPr>
+      <w:r>
+        <w:rPr>
+          <w:rFonts w:cs="B Nazanin"/>
+          <w:rtl/>
+          <w:lang w:bidi="fa-IR"/>
+        </w:rPr>
+        <w:t>3-2-محدودیت‌ها</w:t>
+      </w:r>
+      <w:r>
+        <w:rPr>
+          <w:rFonts w:cs="B Nazanin"/>
+          <w:rtl/>
+          <w:lang w:bidi="fa-IR"/>
+        </w:rPr>
+        <w:tab/>
+      </w:r>
+      <w:r>
+        <w:rPr>
+          <w:rFonts w:cs="B Nazanin"/>
+          <w:rtl/>
+          <w:lang w:bidi="fa-IR"/>
+        </w:rPr>
+        <w:t>7</w:t>
+      </w:r>
+    </w:p>
+    <w:p>
+      <w:pPr>
+        <w:pStyle w:val="TOC2"/>
+      </w:pPr>
+      <w:r>
+        <w:rPr>
+          <w:rFonts w:cs="B Nazanin"/>
+          <w:rtl/>
+          <w:lang w:bidi="fa-IR"/>
+        </w:rPr>
+        <w:t>3-3-شاخص‌های سنجش‌پذیری</w:t>
+      </w:r>
+      <w:r>
+        <w:rPr>
+          <w:rFonts w:cs="B Nazanin"/>
+          <w:rtl/>
+          <w:lang w:bidi="fa-IR"/>
+        </w:rPr>
+        <w:tab/>
+      </w:r>
+      <w:r>
+        <w:rPr>
+          <w:rFonts w:cs="B Nazanin"/>
+          <w:rtl/>
+          <w:lang w:bidi="fa-IR"/>
+        </w:rPr>
+        <w:t>7</w:t>
+      </w:r>
+    </w:p>
+    <w:p>
+      <w:pPr>
+        <w:pStyle w:val="TOC2"/>
+      </w:pPr>
+      <w:r>
+        <w:rPr>
+          <w:rFonts w:cs="B Nazanin"/>
+          <w:rtl/>
+          <w:lang w:bidi="fa-IR"/>
+        </w:rPr>
+        <w:t>3-4-تصمیم‌های معماری (خلاصه)</w:t>
+      </w:r>
+      <w:r>
+        <w:rPr>
+          <w:rFonts w:cs="B Nazanin"/>
+          <w:rtl/>
+          <w:lang w:bidi="fa-IR"/>
+        </w:rPr>
+        <w:tab/>
+      </w:r>
+      <w:r>
+        <w:rPr>
+          <w:rFonts w:cs="B Nazanin"/>
+          <w:rtl/>
+          <w:lang w:bidi="fa-IR"/>
+        </w:rPr>
+        <w:t>7</w:t>
+      </w:r>
+    </w:p>
+    <w:p>
+      <w:pPr>
+        <w:pStyle w:val="TOC1"/>
+      </w:pPr>
+      <w:r>
+        <w:rPr>
+          <w:rFonts w:cs="B Nazanin"/>
+          <w:rtl/>
+          <w:lang w:bidi="fa-IR"/>
+        </w:rPr>
+        <w:t>4-دید سناریوها</w:t>
+      </w:r>
+      <w:r>
+        <w:rPr>
+          <w:rFonts w:cs="B Nazanin"/>
+          <w:rtl/>
+          <w:lang w:bidi="fa-IR"/>
+        </w:rPr>
+        <w:tab/>
+      </w:r>
+      <w:r>
+        <w:rPr>
+          <w:rFonts w:cs="B Nazanin"/>
+          <w:rtl/>
+          <w:lang w:bidi="fa-IR"/>
+        </w:rPr>
+        <w:t>8</w:t>
+      </w:r>
+    </w:p>
+    <w:p>
+      <w:pPr>
+        <w:pStyle w:val="TOC2"/>
+      </w:pPr>
+      <w:r>
+        <w:rPr>
+          <w:rFonts w:cs="B Nazanin"/>
+          <w:rtl/>
+          <w:lang w:bidi="fa-IR"/>
+        </w:rPr>
+        <w:t>4-1-عینیت‌بخشی موارد کاربری</w:t>
+      </w:r>
+      <w:r>
+        <w:rPr>
+          <w:rFonts w:cs="B Nazanin"/>
+          <w:rtl/>
+          <w:lang w:bidi="fa-IR"/>
+        </w:rPr>
+        <w:tab/>
+      </w:r>
+      <w:r>
+        <w:rPr>
+          <w:rFonts w:cs="B Nazanin"/>
+          <w:rtl/>
+          <w:lang w:bidi="fa-IR"/>
+        </w:rPr>
+        <w:t>8</w:t>
+      </w:r>
+    </w:p>
+    <w:p>
+      <w:pPr>
+        <w:pStyle w:val="TOC2"/>
+      </w:pPr>
+      <w:r>
+        <w:rPr>
+          <w:rFonts w:cs="B Nazanin"/>
+          <w:rtl/>
+          <w:lang w:bidi="fa-IR"/>
+        </w:rPr>
+        <w:t>4-2-حداقل اجزای مشخصات سناریو</w:t>
+      </w:r>
+      <w:r>
+        <w:rPr>
+          <w:rFonts w:cs="B Nazanin"/>
+          <w:rtl/>
+          <w:lang w:bidi="fa-IR"/>
+        </w:rPr>
+        <w:tab/>
+      </w:r>
+      <w:r>
+        <w:rPr>
+          <w:rFonts w:cs="B Nazanin"/>
+          <w:rtl/>
+          <w:lang w:bidi="fa-IR"/>
+        </w:rPr>
+        <w:t>8</w:t>
+      </w:r>
+    </w:p>
+    <w:p>
+      <w:pPr>
+        <w:pStyle w:val="TOC2"/>
+      </w:pPr>
+      <w:r>
+        <w:rPr>
+          <w:rFonts w:cs="B Nazanin"/>
+          <w:rtl/>
+          <w:lang w:bidi="fa-IR"/>
+        </w:rPr>
+        <w:t>4-3-موردکاربری منتخب ۱ (ساده): UC-01 جست‌وجوی خدمات سفر</w:t>
+      </w:r>
+      <w:r>
+        <w:rPr>
+          <w:rFonts w:cs="B Nazanin"/>
+          <w:rtl/>
+          <w:lang w:bidi="fa-IR"/>
+        </w:rPr>
+        <w:tab/>
+      </w:r>
+    </w:p>
+    <w:p>
+      <w:pPr>
+        <w:pStyle w:val="TOC2"/>
+      </w:pPr>
+      <w:r>
+        <w:rPr>
+          <w:rFonts w:cs="B Nazanin"/>
+          <w:rtl/>
+          <w:lang w:bidi="fa-IR"/>
+        </w:rPr>
+        <w:t>4-4-موردکاربری منتخب ۲ (پیچیده): UC-02 خرید بلیت</w:t>
+      </w:r>
+      <w:r>
+        <w:rPr>
+          <w:rFonts w:cs="B Nazanin"/>
+          <w:rtl/>
+          <w:lang w:bidi="fa-IR"/>
+        </w:rPr>
+        <w:tab/>
+      </w:r>
+    </w:p>
+    <w:p>
+      <w:pPr>
+        <w:pStyle w:val="TOC1"/>
+      </w:pPr>
+      <w:r>
+        <w:rPr>
+          <w:rFonts w:cs="B Nazanin"/>
+          <w:rtl/>
+          <w:lang w:bidi="fa-IR"/>
+        </w:rPr>
+        <w:t>5-دید منطقی</w:t>
+      </w:r>
+      <w:r>
+        <w:rPr>
+          <w:rFonts w:cs="B Nazanin"/>
+          <w:rtl/>
+          <w:lang w:bidi="fa-IR"/>
+        </w:rPr>
+        <w:tab/>
+      </w:r>
+    </w:p>
+    <w:p>
+      <w:pPr>
+        <w:pStyle w:val="TOC2"/>
+      </w:pPr>
+      <w:r>
+        <w:rPr>
+          <w:rFonts w:cs="B Nazanin"/>
+          <w:rtl/>
+          <w:lang w:bidi="fa-IR"/>
+        </w:rPr>
+        <w:t>5-1-مدل لایه‌ای</w:t>
+      </w:r>
+      <w:r>
+        <w:rPr>
+          <w:rFonts w:cs="B Nazanin"/>
+          <w:rtl/>
+          <w:lang w:bidi="fa-IR"/>
+        </w:rPr>
+        <w:tab/>
+      </w:r>
+    </w:p>
+    <w:p>
+      <w:pPr>
+        <w:pStyle w:val="TOC2"/>
+      </w:pPr>
+      <w:r>
+        <w:rPr>
+          <w:rFonts w:cs="B Nazanin"/>
+          <w:rtl/>
+          <w:lang w:bidi="fa-IR"/>
+        </w:rPr>
+        <w:t>5-2-دامنه‌های مرزبندی‌شده</w:t>
+      </w:r>
+      <w:r>
+        <w:rPr>
+          <w:rFonts w:cs="B Nazanin"/>
+          <w:rtl/>
+          <w:lang w:bidi="fa-IR"/>
+        </w:rPr>
+        <w:tab/>
+      </w:r>
+    </w:p>
+    <w:p>
+      <w:pPr>
+        <w:pStyle w:val="TOC2"/>
+      </w:pPr>
+      <w:r>
+        <w:rPr>
+          <w:rFonts w:cs="B Nazanin"/>
+          <w:rtl/>
+          <w:lang w:bidi="fa-IR"/>
+        </w:rPr>
+        <w:t>5-3-CRC (تحلیل) - مشترک</w:t>
+      </w:r>
+      <w:r>
+        <w:rPr>
+          <w:rFonts w:cs="B Nazanin"/>
+          <w:rtl/>
+          <w:lang w:bidi="fa-IR"/>
+        </w:rPr>
+        <w:tab/>
+      </w:r>
+    </w:p>
+    <w:p>
+      <w:pPr>
+        <w:pStyle w:val="TOC2"/>
+      </w:pPr>
+      <w:r>
+        <w:rPr>
+          <w:rFonts w:cs="B Nazanin"/>
+          <w:rtl/>
+          <w:lang w:bidi="fa-IR"/>
+        </w:rPr>
+        <w:t>5-4-الگوهای طراحی کلیدی (نمونه)</w:t>
+      </w:r>
+      <w:r>
+        <w:rPr>
+          <w:rFonts w:cs="B Nazanin"/>
+          <w:rtl/>
+          <w:lang w:bidi="fa-IR"/>
+        </w:rPr>
+        <w:tab/>
+      </w:r>
+    </w:p>
+    <w:p>
+      <w:pPr>
+        <w:pStyle w:val="TOC1"/>
+      </w:pPr>
+      <w:r>
+        <w:rPr>
+          <w:rFonts w:cs="B Nazanin"/>
+          <w:rtl/>
+          <w:lang w:bidi="fa-IR"/>
+        </w:rPr>
+        <w:t>6-دید فرایند</w:t>
+      </w:r>
+      <w:r>
+        <w:rPr>
+          <w:rFonts w:cs="B Nazanin"/>
+          <w:rtl/>
+          <w:lang w:bidi="fa-IR"/>
+        </w:rPr>
+        <w:tab/>
+      </w:r>
+    </w:p>
+    <w:p>
+      <w:pPr>
+        <w:pStyle w:val="TOC2"/>
+      </w:pPr>
+      <w:r>
+        <w:rPr>
+          <w:rFonts w:cs="B Nazanin"/>
+          <w:rtl/>
+          <w:lang w:bidi="fa-IR"/>
+        </w:rPr>
+        <w:t>6-1-همزمانی و زمان‌بندی</w:t>
+      </w:r>
+      <w:r>
+        <w:rPr>
+          <w:rFonts w:cs="B Nazanin"/>
+          <w:rtl/>
+          <w:lang w:bidi="fa-IR"/>
+        </w:rPr>
+        <w:tab/>
+      </w:r>
+    </w:p>
+    <w:p>
+      <w:pPr>
+        <w:pStyle w:val="TOC2"/>
+      </w:pPr>
+      <w:r>
+        <w:rPr>
+          <w:rFonts w:cs="B Nazanin"/>
+          <w:rtl/>
+          <w:lang w:bidi="fa-IR"/>
+        </w:rPr>
+        <w:t>6-2-کارهای پس‌زمینه (اختیاری ولی پیشنهاد‌شده)</w:t>
+      </w:r>
+      <w:r>
+        <w:rPr>
+          <w:rFonts w:cs="B Nazanin"/>
+          <w:rtl/>
+          <w:lang w:bidi="fa-IR"/>
+        </w:rPr>
+        <w:tab/>
+      </w:r>
+    </w:p>
+    <w:p>
+      <w:pPr>
+        <w:pStyle w:val="TOC2"/>
+      </w:pPr>
+      <w:r>
+        <w:rPr>
+          <w:rFonts w:cs="B Nazanin"/>
+          <w:rtl/>
+          <w:lang w:bidi="fa-IR"/>
+        </w:rPr>
+        <w:t>6-3-یکتایی عملیات و سازگاری</w:t>
+      </w:r>
+      <w:r>
+        <w:rPr>
+          <w:rFonts w:cs="B Nazanin"/>
+          <w:rtl/>
+          <w:lang w:bidi="fa-IR"/>
+        </w:rPr>
+        <w:tab/>
+      </w:r>
+    </w:p>
+    <w:p>
+      <w:pPr>
+        <w:pStyle w:val="TOC1"/>
+      </w:pPr>
+      <w:r>
+        <w:rPr>
+          <w:rFonts w:cs="B Nazanin"/>
+          <w:rtl/>
+          <w:lang w:bidi="fa-IR"/>
+        </w:rPr>
+        <w:t>7-دید فیزیکی (استقرار)</w:t>
+      </w:r>
+      <w:r>
+        <w:rPr>
+          <w:rFonts w:cs="B Nazanin"/>
+          <w:rtl/>
+          <w:lang w:bidi="fa-IR"/>
+        </w:rPr>
+        <w:tab/>
+      </w:r>
+    </w:p>
+    <w:p>
+      <w:pPr>
+        <w:pStyle w:val="TOC1"/>
+      </w:pPr>
+      <w:r>
+        <w:rPr>
+          <w:rFonts w:cs="B Nazanin"/>
+          <w:rtl/>
+          <w:lang w:bidi="fa-IR"/>
+        </w:rPr>
+        <w:t>8-دید توسعه و پیاده‌سازی</w:t>
+      </w:r>
+      <w:r>
+        <w:rPr>
+          <w:rFonts w:cs="B Nazanin"/>
+          <w:rtl/>
+          <w:lang w:bidi="fa-IR"/>
+        </w:rPr>
+        <w:tab/>
+      </w:r>
+    </w:p>
+    <w:p>
+      <w:pPr>
+        <w:pStyle w:val="TOC2"/>
+      </w:pPr>
+      <w:r>
+        <w:rPr>
+          <w:rFonts w:cs="B Nazanin"/>
+          <w:rtl/>
+          <w:lang w:bidi="fa-IR"/>
+        </w:rPr>
+        <w:t>8-1-ساختار ماژول‌ها</w:t>
+      </w:r>
+      <w:r>
+        <w:rPr>
+          <w:rFonts w:cs="B Nazanin"/>
+          <w:rtl/>
+          <w:lang w:bidi="fa-IR"/>
+        </w:rPr>
+        <w:tab/>
+      </w:r>
+    </w:p>
+    <w:p>
+      <w:pPr>
+        <w:pStyle w:val="TOC2"/>
+      </w:pPr>
+      <w:r>
+        <w:rPr>
+          <w:rFonts w:cs="B Nazanin"/>
+          <w:rtl/>
+          <w:lang w:bidi="fa-IR"/>
+        </w:rPr>
+        <w:t>8-2-قراردادهای API (نمونه)</w:t>
+      </w:r>
+      <w:r>
+        <w:rPr>
+          <w:rFonts w:cs="B Nazanin"/>
+          <w:rtl/>
+          <w:lang w:bidi="fa-IR"/>
+        </w:rPr>
+        <w:tab/>
+      </w:r>
+    </w:p>
+    <w:p>
+      <w:pPr>
+        <w:pStyle w:val="TOC1"/>
+      </w:pPr>
+      <w:r>
+        <w:rPr>
+          <w:rFonts w:cs="B Nazanin"/>
+          <w:rtl/>
+          <w:lang w:bidi="fa-IR"/>
+        </w:rPr>
+        <w:t>9-دید داده (اختیاری)</w:t>
+      </w:r>
+      <w:r>
+        <w:rPr>
+          <w:rFonts w:cs="B Nazanin"/>
+          <w:rtl/>
+          <w:lang w:bidi="fa-IR"/>
+        </w:rPr>
+        <w:tab/>
+      </w:r>
+    </w:p>
+    <w:p>
+      <w:pPr>
+        <w:pStyle w:val="TOC2"/>
+      </w:pPr>
+      <w:r>
+        <w:rPr>
+          <w:rFonts w:cs="B Nazanin"/>
+          <w:rtl/>
+          <w:lang w:bidi="fa-IR"/>
+        </w:rPr>
+        <w:t>9-1-سیاست‌های داده</w:t>
+      </w:r>
+      <w:r>
+        <w:rPr>
+          <w:rFonts w:cs="B Nazanin"/>
+          <w:rtl/>
+          <w:lang w:bidi="fa-IR"/>
+        </w:rPr>
+        <w:tab/>
+      </w:r>
+    </w:p>
+    <w:p>
+      <w:pPr>
+        <w:pStyle w:val="TOC1"/>
+      </w:pPr>
+      <w:r>
+        <w:rPr>
+          <w:rFonts w:cs="B Nazanin"/>
+          <w:rtl/>
+          <w:lang w:bidi="fa-IR"/>
+        </w:rPr>
+        <w:t>10-کارایی</w:t>
+      </w:r>
+      <w:r>
+        <w:rPr>
+          <w:rFonts w:cs="B Nazanin"/>
+          <w:rtl/>
+          <w:lang w:bidi="fa-IR"/>
+        </w:rPr>
+        <w:tab/>
+      </w:r>
+    </w:p>
+    <w:p>
+      <w:pPr>
+        <w:pStyle w:val="TOC2"/>
+      </w:pPr>
+      <w:r>
+        <w:rPr>
+          <w:rFonts w:cs="B Nazanin"/>
+          <w:rtl/>
+          <w:lang w:bidi="fa-IR"/>
+        </w:rPr>
+        <w:t>10-1-راهکارهای کارایی</w:t>
+      </w:r>
+      <w:r>
+        <w:rPr>
+          <w:rFonts w:cs="B Nazanin"/>
+          <w:rtl/>
+          <w:lang w:bidi="fa-IR"/>
+        </w:rPr>
+        <w:tab/>
+      </w:r>
+    </w:p>
+    <w:p>
+      <w:pPr>
+        <w:pStyle w:val="TOC2"/>
+      </w:pPr>
+      <w:r>
+        <w:rPr>
+          <w:rFonts w:cs="B Nazanin"/>
+          <w:rtl/>
+          <w:lang w:bidi="fa-IR"/>
+        </w:rPr>
+        <w:t>10-2-تنظیمات پیشنهادی (اجرایی)</w:t>
+      </w:r>
+      <w:r>
+        <w:rPr>
+          <w:rFonts w:cs="B Nazanin"/>
+          <w:rtl/>
+          <w:lang w:bidi="fa-IR"/>
+        </w:rPr>
+        <w:tab/>
+      </w:r>
+    </w:p>
+    <w:p>
+      <w:pPr>
+        <w:pStyle w:val="TOC2"/>
+      </w:pPr>
+      <w:r>
+        <w:rPr>
+          <w:rFonts w:cs="B Nazanin"/>
+          <w:rtl/>
+          <w:lang w:bidi="fa-IR"/>
+        </w:rPr>
+        <w:t>10-3-نقاط گلوگاه و کنترل</w:t>
+      </w:r>
+      <w:r>
+        <w:rPr>
+          <w:rFonts w:cs="B Nazanin"/>
+          <w:rtl/>
+          <w:lang w:bidi="fa-IR"/>
+        </w:rPr>
+        <w:tab/>
+      </w:r>
+    </w:p>
+    <w:p>
+      <w:pPr>
+        <w:pStyle w:val="TOC1"/>
+      </w:pPr>
+      <w:r>
+        <w:rPr>
+          <w:rFonts w:cs="B Nazanin"/>
+          <w:rtl/>
+          <w:lang w:bidi="fa-IR"/>
+        </w:rPr>
+        <w:t>11-کیفیت</w:t>
+      </w:r>
+      <w:r>
+        <w:rPr>
+          <w:rFonts w:cs="B Nazanin"/>
+          <w:rtl/>
+          <w:lang w:bidi="fa-IR"/>
+        </w:rPr>
+        <w:tab/>
+      </w:r>
+    </w:p>
+    <w:p>
+      <w:pPr>
+        <w:pStyle w:val="TOC2"/>
+      </w:pPr>
+      <w:r>
+        <w:rPr>
+          <w:rFonts w:cs="B Nazanin"/>
+          <w:rtl/>
+          <w:lang w:bidi="fa-IR"/>
+        </w:rPr>
+        <w:t>11-1-امنیت</w:t>
+      </w:r>
+      <w:r>
+        <w:rPr>
+          <w:rFonts w:cs="B Nazanin"/>
+          <w:rtl/>
+          <w:lang w:bidi="fa-IR"/>
+        </w:rPr>
+        <w:tab/>
+      </w:r>
+    </w:p>
+    <w:p>
+      <w:pPr>
+        <w:pStyle w:val="TOC2"/>
+      </w:pPr>
+      <w:r>
+        <w:rPr>
+          <w:rFonts w:cs="B Nazanin"/>
+          <w:rtl/>
+          <w:lang w:bidi="fa-IR"/>
+        </w:rPr>
+        <w:t>11-2-قابلیت نگهداری و توسعه‌پذیری</w:t>
+      </w:r>
+      <w:r>
+        <w:rPr>
+          <w:rFonts w:cs="B Nazanin"/>
+          <w:rtl/>
+          <w:lang w:bidi="fa-IR"/>
+        </w:rPr>
+        <w:tab/>
+      </w:r>
+    </w:p>
+    <w:p>
+      <w:pPr>
+        <w:pStyle w:val="TOC2"/>
+      </w:pPr>
+      <w:r>
+        <w:rPr>
+          <w:rFonts w:cs="B Nazanin"/>
+          <w:rtl/>
+          <w:lang w:bidi="fa-IR"/>
+        </w:rPr>
+        <w:t>11-3-مشاهده‌پذیری</w:t>
+      </w:r>
+      <w:r>
+        <w:rPr>
+          <w:rFonts w:cs="B Nazanin"/>
+          <w:rtl/>
+          <w:lang w:bidi="fa-IR"/>
+        </w:rPr>
+        <w:tab/>
+      </w:r>
+    </w:p>
+    <w:p>
+      <w:pPr>
+        <w:pStyle w:val="TOC1"/>
+      </w:pPr>
+      <w:r>
+        <w:rPr>
+          <w:rFonts w:cs="B Nazanin"/>
+          <w:rtl/>
+          <w:lang w:bidi="fa-IR"/>
+        </w:rPr>
+        <w:t>12-پیوست - چک‌لیست تحویل</w:t>
+      </w:r>
+      <w:r>
+        <w:rPr>
+          <w:rFonts w:cs="B Nazanin"/>
+          <w:rtl/>
+          <w:lang w:bidi="fa-IR"/>
+        </w:rPr>
+        <w:tab/>
+      </w:r>
+    </w:p>
     <w:p ns2:paraId="766C72CF" ns2:textId="77777777">
       <w:pPr>
         <w:rPr>
@@ -1431,2354 +2383,6 @@
           <w:rtl/>
         </w:rPr>
       </w:pPr>
-    </w:p>
-    <w:p ns2:paraId="397D6583" ns2:textId="77777777">
-      <w:pPr>
-        <w:pStyle w:val="TOC1"/>
-        <w:rPr>
-          <w:rFonts w:asciiTheme="minorHAnsi" w:eastAsiaTheme="minorEastAsia" w:hAnsiTheme="minorHAnsi" w:cs="B Nazanin"/>
-          <w:b w:val="0"/>
-          <w:bCs w:val="0"/>
-          <w:noProof/>
-          <w:sz w:val="22"/>
-          <w:szCs w:val="22"/>
-          <w:rtl/>
-          <w:lang w:bidi="ar-SA"/>
-        </w:rPr>
-      </w:pPr>
-      <w:r>
-        <w:rPr>
-          <w:rFonts w:cs="B Nazanin"/>
-          <w:sz w:val="28"/>
-        </w:rPr>
-        <w:fldChar w:fldCharType="begin"/>
-      </w:r>
-      <w:r>
-        <w:rPr>
-          <w:rFonts w:cs="B Nazanin"/>
-          <w:sz w:val="28"/>
-        </w:rPr>
-        <w:instrText xml:space="preserve"> TOC \o "1-3" \h \z \u </w:instrText>
-      </w:r>
-      <w:r>
-        <w:rPr>
-          <w:rFonts w:cs="B Nazanin"/>
-          <w:sz w:val="28"/>
-        </w:rPr>
-        <w:fldChar w:fldCharType="separate"/>
-      </w:r>
-      <w:hyperlink w:anchor="_Toc185417483" w:history="1">
-        <w:r>
-          <w:rPr>
-            <w:rStyle w:val="Hyperlink"/>
-            <w:rFonts w:cs="B Nazanin"/>
-            <w:noProof/>
-            <w:rtl/>
-          </w:rPr>
-          <w:t>1-</w:t>
-        </w:r>
-        <w:r>
-          <w:rPr>
-            <w:rFonts w:asciiTheme="minorHAnsi" w:eastAsiaTheme="minorEastAsia" w:hAnsiTheme="minorHAnsi" w:cs="B Nazanin"/>
-            <w:b w:val="0"/>
-            <w:bCs w:val="0"/>
-            <w:noProof/>
-            <w:sz w:val="22"/>
-            <w:szCs w:val="22"/>
-            <w:rtl/>
-            <w:lang w:bidi="ar-SA"/>
-          </w:rPr>
-          <w:tab/>
-        </w:r>
-        <w:r>
-          <w:rPr>
-            <w:rStyle w:val="Hyperlink"/>
-            <w:rFonts w:cs="B Nazanin"/>
-            <w:noProof/>
-            <w:rtl/>
-          </w:rPr>
-          <w:t>کليات سند</w:t>
-        </w:r>
-        <w:r>
-          <w:rPr>
-            <w:rFonts w:cs="B Nazanin"/>
-            <w:noProof/>
-            <w:webHidden/>
-            <w:rtl/>
-          </w:rPr>
-          <w:tab/>
-        </w:r>
-        <w:r>
-          <w:rPr>
-            <w:rFonts w:cs="B Nazanin"/>
-            <w:noProof/>
-            <w:webHidden/>
-            <w:rtl/>
-          </w:rPr>
-          <w:fldChar w:fldCharType="begin"/>
-        </w:r>
-        <w:r>
-          <w:rPr>
-            <w:rFonts w:cs="B Nazanin"/>
-            <w:noProof/>
-            <w:webHidden/>
-            <w:rtl/>
-          </w:rPr>
-          <w:instrText xml:space="preserve"> </w:instrText>
-        </w:r>
-        <w:r>
-          <w:rPr>
-            <w:rFonts w:cs="B Nazanin"/>
-            <w:noProof/>
-            <w:webHidden/>
-          </w:rPr>
-          <w:instrText>PAGEREF</w:instrText>
-        </w:r>
-        <w:r>
-          <w:rPr>
-            <w:rFonts w:cs="B Nazanin"/>
-            <w:noProof/>
-            <w:webHidden/>
-            <w:rtl/>
-          </w:rPr>
-          <w:instrText xml:space="preserve"> _</w:instrText>
-        </w:r>
-        <w:r>
-          <w:rPr>
-            <w:rFonts w:cs="B Nazanin"/>
-            <w:noProof/>
-            <w:webHidden/>
-          </w:rPr>
-          <w:instrText>Toc185417483 \h</w:instrText>
-        </w:r>
-        <w:r>
-          <w:rPr>
-            <w:rFonts w:cs="B Nazanin"/>
-            <w:noProof/>
-            <w:webHidden/>
-            <w:rtl/>
-          </w:rPr>
-          <w:instrText xml:space="preserve"> </w:instrText>
-        </w:r>
-        <w:r>
-          <w:rPr>
-            <w:rFonts w:cs="B Nazanin"/>
-            <w:noProof/>
-            <w:webHidden/>
-            <w:rtl/>
-          </w:rPr>
-        </w:r>
-        <w:r>
-          <w:rPr>
-            <w:rFonts w:cs="B Nazanin"/>
-            <w:noProof/>
-            <w:webHidden/>
-            <w:rtl/>
-          </w:rPr>
-          <w:fldChar w:fldCharType="separate"/>
-        </w:r>
-        <w:r>
-          <w:rPr>
-            <w:rFonts w:cs="B Nazanin"/>
-            <w:noProof/>
-            <w:webHidden/>
-            <w:rtl/>
-          </w:rPr>
-          <w:t>5</w:t>
-        </w:r>
-        <w:r>
-          <w:rPr>
-            <w:rFonts w:cs="B Nazanin"/>
-            <w:noProof/>
-            <w:webHidden/>
-            <w:rtl/>
-          </w:rPr>
-          <w:fldChar w:fldCharType="end"/>
-        </w:r>
-      </w:hyperlink>
-    </w:p>
-    <w:p ns2:paraId="1AAC253D" ns2:textId="77777777">
-      <w:pPr>
-        <w:pStyle w:val="TOC2"/>
-        <w:rPr>
-          <w:rFonts w:asciiTheme="minorHAnsi" w:eastAsiaTheme="minorEastAsia" w:hAnsiTheme="minorHAnsi"/>
-          <w:sz w:val="22"/>
-          <w:szCs w:val="22"/>
-          <w:rtl/>
-          <w:lang w:bidi="ar-SA"/>
-        </w:rPr>
-      </w:pPr>
-      <w:hyperlink w:anchor="_Toc185417484" w:history="1">
-        <w:r>
-          <w:rPr>
-            <w:rStyle w:val="Hyperlink"/>
-            <w:rtl/>
-          </w:rPr>
-          <w:t>1-1-هدف</w:t>
-        </w:r>
-        <w:r>
-          <w:rPr>
-            <w:webHidden/>
-            <w:rtl/>
-          </w:rPr>
-          <w:tab/>
-        </w:r>
-        <w:r>
-          <w:rPr>
-            <w:webHidden/>
-            <w:rtl/>
-          </w:rPr>
-          <w:fldChar w:fldCharType="begin"/>
-        </w:r>
-        <w:r>
-          <w:rPr>
-            <w:webHidden/>
-            <w:rtl/>
-          </w:rPr>
-          <w:instrText xml:space="preserve"> </w:instrText>
-        </w:r>
-        <w:r>
-          <w:rPr>
-            <w:webHidden/>
-          </w:rPr>
-          <w:instrText>PAGEREF</w:instrText>
-        </w:r>
-        <w:r>
-          <w:rPr>
-            <w:webHidden/>
-            <w:rtl/>
-          </w:rPr>
-          <w:instrText xml:space="preserve"> _</w:instrText>
-        </w:r>
-        <w:r>
-          <w:rPr>
-            <w:webHidden/>
-          </w:rPr>
-          <w:instrText>Toc185417484 \h</w:instrText>
-        </w:r>
-        <w:r>
-          <w:rPr>
-            <w:webHidden/>
-            <w:rtl/>
-          </w:rPr>
-          <w:instrText xml:space="preserve"> </w:instrText>
-        </w:r>
-        <w:r>
-          <w:rPr>
-            <w:webHidden/>
-            <w:rtl/>
-          </w:rPr>
-        </w:r>
-        <w:r>
-          <w:rPr>
-            <w:webHidden/>
-            <w:rtl/>
-          </w:rPr>
-          <w:fldChar w:fldCharType="separate"/>
-        </w:r>
-        <w:r>
-          <w:rPr>
-            <w:webHidden/>
-            <w:rtl/>
-          </w:rPr>
-          <w:t>5</w:t>
-        </w:r>
-        <w:r>
-          <w:rPr>
-            <w:webHidden/>
-            <w:rtl/>
-          </w:rPr>
-          <w:fldChar w:fldCharType="end"/>
-        </w:r>
-      </w:hyperlink>
-    </w:p>
-    <w:p ns2:paraId="591D560C" ns2:textId="77777777">
-      <w:pPr>
-        <w:pStyle w:val="TOC2"/>
-        <w:rPr>
-          <w:rFonts w:asciiTheme="minorHAnsi" w:eastAsiaTheme="minorEastAsia" w:hAnsiTheme="minorHAnsi"/>
-          <w:sz w:val="22"/>
-          <w:szCs w:val="22"/>
-          <w:rtl/>
-          <w:lang w:bidi="ar-SA"/>
-        </w:rPr>
-      </w:pPr>
-      <w:hyperlink w:anchor="_Toc185417485" w:history="1">
-        <w:r>
-          <w:rPr>
-            <w:rStyle w:val="Hyperlink"/>
-            <w:rtl/>
-          </w:rPr>
-          <w:t>1-2-محدوده</w:t>
-        </w:r>
-        <w:r>
-          <w:rPr>
-            <w:webHidden/>
-            <w:rtl/>
-          </w:rPr>
-          <w:tab/>
-        </w:r>
-        <w:r>
-          <w:rPr>
-            <w:webHidden/>
-            <w:rtl/>
-          </w:rPr>
-          <w:fldChar w:fldCharType="begin"/>
-        </w:r>
-        <w:r>
-          <w:rPr>
-            <w:webHidden/>
-            <w:rtl/>
-          </w:rPr>
-          <w:instrText xml:space="preserve"> </w:instrText>
-        </w:r>
-        <w:r>
-          <w:rPr>
-            <w:webHidden/>
-          </w:rPr>
-          <w:instrText>PAGEREF</w:instrText>
-        </w:r>
-        <w:r>
-          <w:rPr>
-            <w:webHidden/>
-            <w:rtl/>
-          </w:rPr>
-          <w:instrText xml:space="preserve"> _</w:instrText>
-        </w:r>
-        <w:r>
-          <w:rPr>
-            <w:webHidden/>
-          </w:rPr>
-          <w:instrText>Toc185417485 \h</w:instrText>
-        </w:r>
-        <w:r>
-          <w:rPr>
-            <w:webHidden/>
-            <w:rtl/>
-          </w:rPr>
-          <w:instrText xml:space="preserve"> </w:instrText>
-        </w:r>
-        <w:r>
-          <w:rPr>
-            <w:webHidden/>
-            <w:rtl/>
-          </w:rPr>
-        </w:r>
-        <w:r>
-          <w:rPr>
-            <w:webHidden/>
-            <w:rtl/>
-          </w:rPr>
-          <w:fldChar w:fldCharType="separate"/>
-        </w:r>
-        <w:r>
-          <w:rPr>
-            <w:webHidden/>
-            <w:rtl/>
-          </w:rPr>
-          <w:t>5</w:t>
-        </w:r>
-        <w:r>
-          <w:rPr>
-            <w:webHidden/>
-            <w:rtl/>
-          </w:rPr>
-          <w:fldChar w:fldCharType="end"/>
-        </w:r>
-      </w:hyperlink>
-    </w:p>
-    <w:p ns2:paraId="557AEFBD" ns2:textId="77777777">
-      <w:pPr>
-        <w:pStyle w:val="TOC1"/>
-        <w:rPr>
-          <w:rFonts w:asciiTheme="minorHAnsi" w:eastAsiaTheme="minorEastAsia" w:hAnsiTheme="minorHAnsi" w:cs="B Nazanin"/>
-          <w:b w:val="0"/>
-          <w:bCs w:val="0"/>
-          <w:noProof/>
-          <w:sz w:val="22"/>
-          <w:szCs w:val="22"/>
-          <w:rtl/>
-          <w:lang w:bidi="ar-SA"/>
-        </w:rPr>
-      </w:pPr>
-      <w:hyperlink w:anchor="_Toc185417486" w:history="1">
-        <w:r>
-          <w:rPr>
-            <w:rStyle w:val="Hyperlink"/>
-            <w:rFonts w:cs="B Nazanin"/>
-            <w:noProof/>
-            <w:rtl/>
-          </w:rPr>
-          <w:t>2-</w:t>
-        </w:r>
-        <w:r>
-          <w:rPr>
-            <w:rFonts w:asciiTheme="minorHAnsi" w:eastAsiaTheme="minorEastAsia" w:hAnsiTheme="minorHAnsi" w:cs="B Nazanin"/>
-            <w:b w:val="0"/>
-            <w:bCs w:val="0"/>
-            <w:noProof/>
-            <w:sz w:val="22"/>
-            <w:szCs w:val="22"/>
-            <w:rtl/>
-            <w:lang w:bidi="ar-SA"/>
-          </w:rPr>
-          <w:tab/>
-        </w:r>
-        <w:r>
-          <w:rPr>
-            <w:rStyle w:val="Hyperlink"/>
-            <w:rFonts w:cs="B Nazanin"/>
-            <w:noProof/>
-            <w:rtl/>
-          </w:rPr>
-          <w:t>نما</w:t>
-        </w:r>
-        <w:r>
-          <w:rPr>
-            <w:rStyle w:val="Hyperlink"/>
-            <w:rFonts w:cs="B Nazanin" w:hint="cs"/>
-            <w:noProof/>
-            <w:rtl/>
-          </w:rPr>
-          <w:t>ی</w:t>
-        </w:r>
-        <w:r>
-          <w:rPr>
-            <w:rStyle w:val="Hyperlink"/>
-            <w:rFonts w:cs="B Nazanin" w:hint="eastAsia"/>
-            <w:noProof/>
-            <w:rtl/>
-          </w:rPr>
-          <w:t>ش</w:t>
-        </w:r>
-        <w:r>
-          <w:rPr>
-            <w:rStyle w:val="Hyperlink"/>
-            <w:rFonts w:cs="B Nazanin"/>
-            <w:noProof/>
-            <w:rtl/>
-          </w:rPr>
-          <w:t xml:space="preserve"> معمار</w:t>
-        </w:r>
-        <w:r>
-          <w:rPr>
-            <w:rStyle w:val="Hyperlink"/>
-            <w:rFonts w:cs="B Nazanin" w:hint="cs"/>
-            <w:noProof/>
-            <w:rtl/>
-          </w:rPr>
-          <w:t>ی</w:t>
-        </w:r>
-        <w:r>
-          <w:rPr>
-            <w:rFonts w:cs="B Nazanin"/>
-            <w:noProof/>
-            <w:webHidden/>
-            <w:rtl/>
-          </w:rPr>
-          <w:tab/>
-        </w:r>
-        <w:r>
-          <w:rPr>
-            <w:rFonts w:cs="B Nazanin"/>
-            <w:noProof/>
-            <w:webHidden/>
-            <w:rtl/>
-          </w:rPr>
-          <w:fldChar w:fldCharType="begin"/>
-        </w:r>
-        <w:r>
-          <w:rPr>
-            <w:rFonts w:cs="B Nazanin"/>
-            <w:noProof/>
-            <w:webHidden/>
-            <w:rtl/>
-          </w:rPr>
-          <w:instrText xml:space="preserve"> </w:instrText>
-        </w:r>
-        <w:r>
-          <w:rPr>
-            <w:rFonts w:cs="B Nazanin"/>
-            <w:noProof/>
-            <w:webHidden/>
-          </w:rPr>
-          <w:instrText>PAGEREF</w:instrText>
-        </w:r>
-        <w:r>
-          <w:rPr>
-            <w:rFonts w:cs="B Nazanin"/>
-            <w:noProof/>
-            <w:webHidden/>
-            <w:rtl/>
-          </w:rPr>
-          <w:instrText xml:space="preserve"> _</w:instrText>
-        </w:r>
-        <w:r>
-          <w:rPr>
-            <w:rFonts w:cs="B Nazanin"/>
-            <w:noProof/>
-            <w:webHidden/>
-          </w:rPr>
-          <w:instrText>Toc185417486 \h</w:instrText>
-        </w:r>
-        <w:r>
-          <w:rPr>
-            <w:rFonts w:cs="B Nazanin"/>
-            <w:noProof/>
-            <w:webHidden/>
-            <w:rtl/>
-          </w:rPr>
-          <w:instrText xml:space="preserve"> </w:instrText>
-        </w:r>
-        <w:r>
-          <w:rPr>
-            <w:rFonts w:cs="B Nazanin"/>
-            <w:noProof/>
-            <w:webHidden/>
-            <w:rtl/>
-          </w:rPr>
-        </w:r>
-        <w:r>
-          <w:rPr>
-            <w:rFonts w:cs="B Nazanin"/>
-            <w:noProof/>
-            <w:webHidden/>
-            <w:rtl/>
-          </w:rPr>
-          <w:fldChar w:fldCharType="separate"/>
-        </w:r>
-        <w:r>
-          <w:rPr>
-            <w:rFonts w:cs="B Nazanin"/>
-            <w:noProof/>
-            <w:webHidden/>
-            <w:rtl/>
-          </w:rPr>
-          <w:t>5</w:t>
-        </w:r>
-        <w:r>
-          <w:rPr>
-            <w:rFonts w:cs="B Nazanin"/>
-            <w:noProof/>
-            <w:webHidden/>
-            <w:rtl/>
-          </w:rPr>
-          <w:fldChar w:fldCharType="end"/>
-        </w:r>
-      </w:hyperlink>
-    </w:p>
-    <w:p ns2:paraId="684BF648" ns2:textId="77777777">
-      <w:pPr>
-        <w:pStyle w:val="TOC1"/>
-        <w:rPr>
-          <w:rFonts w:asciiTheme="minorHAnsi" w:eastAsiaTheme="minorEastAsia" w:hAnsiTheme="minorHAnsi" w:cs="B Nazanin"/>
-          <w:b w:val="0"/>
-          <w:bCs w:val="0"/>
-          <w:noProof/>
-          <w:sz w:val="22"/>
-          <w:szCs w:val="22"/>
-          <w:rtl/>
-          <w:lang w:bidi="ar-SA"/>
-        </w:rPr>
-      </w:pPr>
-      <w:hyperlink w:anchor="_Toc185417487" w:history="1">
-        <w:r>
-          <w:rPr>
-            <w:rStyle w:val="Hyperlink"/>
-            <w:rFonts w:cs="B Nazanin"/>
-            <w:noProof/>
-            <w:rtl/>
-          </w:rPr>
-          <w:t>3-</w:t>
-        </w:r>
-        <w:r>
-          <w:rPr>
-            <w:rFonts w:asciiTheme="minorHAnsi" w:eastAsiaTheme="minorEastAsia" w:hAnsiTheme="minorHAnsi" w:cs="B Nazanin"/>
-            <w:b w:val="0"/>
-            <w:bCs w:val="0"/>
-            <w:noProof/>
-            <w:sz w:val="22"/>
-            <w:szCs w:val="22"/>
-            <w:rtl/>
-            <w:lang w:bidi="ar-SA"/>
-          </w:rPr>
-          <w:tab/>
-        </w:r>
-        <w:r>
-          <w:rPr>
-            <w:rStyle w:val="Hyperlink"/>
-            <w:rFonts w:cs="B Nazanin"/>
-            <w:noProof/>
-            <w:rtl/>
-          </w:rPr>
-          <w:t>اهداف و محدود</w:t>
-        </w:r>
-        <w:r>
-          <w:rPr>
-            <w:rStyle w:val="Hyperlink"/>
-            <w:rFonts w:cs="B Nazanin" w:hint="cs"/>
-            <w:noProof/>
-            <w:rtl/>
-          </w:rPr>
-          <w:t>یت</w:t>
-        </w:r>
-        <w:r>
-          <w:rPr>
-            <w:rStyle w:val="Hyperlink"/>
-            <w:rFonts w:cs="B Nazanin" w:hint="eastAsia"/>
-            <w:noProof/>
-            <w:rtl/>
-          </w:rPr>
-          <w:t>‌</w:t>
-        </w:r>
-        <w:r>
-          <w:rPr>
-            <w:rStyle w:val="Hyperlink"/>
-            <w:rFonts w:cs="B Nazanin"/>
-            <w:noProof/>
-            <w:rtl/>
-          </w:rPr>
-          <w:t>ها</w:t>
-        </w:r>
-        <w:r>
-          <w:rPr>
-            <w:rStyle w:val="Hyperlink"/>
-            <w:rFonts w:cs="B Nazanin" w:hint="cs"/>
-            <w:noProof/>
-            <w:rtl/>
-          </w:rPr>
-          <w:t>ی</w:t>
-        </w:r>
-        <w:r>
-          <w:rPr>
-            <w:rStyle w:val="Hyperlink"/>
-            <w:rFonts w:cs="B Nazanin"/>
-            <w:noProof/>
-            <w:rtl/>
-          </w:rPr>
-          <w:t xml:space="preserve"> معمار</w:t>
-        </w:r>
-        <w:r>
-          <w:rPr>
-            <w:rStyle w:val="Hyperlink"/>
-            <w:rFonts w:cs="B Nazanin" w:hint="cs"/>
-            <w:noProof/>
-            <w:rtl/>
-          </w:rPr>
-          <w:t>ی</w:t>
-        </w:r>
-        <w:r>
-          <w:rPr>
-            <w:rFonts w:cs="B Nazanin"/>
-            <w:noProof/>
-            <w:webHidden/>
-            <w:rtl/>
-          </w:rPr>
-          <w:tab/>
-        </w:r>
-        <w:r>
-          <w:rPr>
-            <w:rFonts w:cs="B Nazanin"/>
-            <w:noProof/>
-            <w:webHidden/>
-            <w:rtl/>
-          </w:rPr>
-          <w:fldChar w:fldCharType="begin"/>
-        </w:r>
-        <w:r>
-          <w:rPr>
-            <w:rFonts w:cs="B Nazanin"/>
-            <w:noProof/>
-            <w:webHidden/>
-            <w:rtl/>
-          </w:rPr>
-          <w:instrText xml:space="preserve"> </w:instrText>
-        </w:r>
-        <w:r>
-          <w:rPr>
-            <w:rFonts w:cs="B Nazanin"/>
-            <w:noProof/>
-            <w:webHidden/>
-          </w:rPr>
-          <w:instrText>PAGEREF</w:instrText>
-        </w:r>
-        <w:r>
-          <w:rPr>
-            <w:rFonts w:cs="B Nazanin"/>
-            <w:noProof/>
-            <w:webHidden/>
-            <w:rtl/>
-          </w:rPr>
-          <w:instrText xml:space="preserve"> _</w:instrText>
-        </w:r>
-        <w:r>
-          <w:rPr>
-            <w:rFonts w:cs="B Nazanin"/>
-            <w:noProof/>
-            <w:webHidden/>
-          </w:rPr>
-          <w:instrText>Toc185417487 \h</w:instrText>
-        </w:r>
-        <w:r>
-          <w:rPr>
-            <w:rFonts w:cs="B Nazanin"/>
-            <w:noProof/>
-            <w:webHidden/>
-            <w:rtl/>
-          </w:rPr>
-          <w:instrText xml:space="preserve"> </w:instrText>
-        </w:r>
-        <w:r>
-          <w:rPr>
-            <w:rFonts w:cs="B Nazanin"/>
-            <w:noProof/>
-            <w:webHidden/>
-            <w:rtl/>
-          </w:rPr>
-        </w:r>
-        <w:r>
-          <w:rPr>
-            <w:rFonts w:cs="B Nazanin"/>
-            <w:noProof/>
-            <w:webHidden/>
-            <w:rtl/>
-          </w:rPr>
-          <w:fldChar w:fldCharType="separate"/>
-        </w:r>
-        <w:r>
-          <w:rPr>
-            <w:rFonts w:cs="B Nazanin"/>
-            <w:noProof/>
-            <w:webHidden/>
-            <w:rtl/>
-          </w:rPr>
-          <w:t>5</w:t>
-        </w:r>
-        <w:r>
-          <w:rPr>
-            <w:rFonts w:cs="B Nazanin"/>
-            <w:noProof/>
-            <w:webHidden/>
-            <w:rtl/>
-          </w:rPr>
-          <w:fldChar w:fldCharType="end"/>
-        </w:r>
-      </w:hyperlink>
-    </w:p>
-    <w:p ns2:paraId="45341314" ns2:textId="77777777">
-      <w:pPr>
-        <w:pStyle w:val="TOC1"/>
-        <w:rPr>
-          <w:rFonts w:asciiTheme="minorHAnsi" w:eastAsiaTheme="minorEastAsia" w:hAnsiTheme="minorHAnsi" w:cs="B Nazanin"/>
-          <w:b w:val="0"/>
-          <w:bCs w:val="0"/>
-          <w:noProof/>
-          <w:sz w:val="22"/>
-          <w:szCs w:val="22"/>
-          <w:rtl/>
-          <w:lang w:bidi="ar-SA"/>
-        </w:rPr>
-      </w:pPr>
-      <w:hyperlink w:anchor="_Toc185417488" w:history="1">
-        <w:r>
-          <w:rPr>
-            <w:rStyle w:val="Hyperlink"/>
-            <w:rFonts w:cs="B Nazanin"/>
-            <w:noProof/>
-            <w:rtl/>
-          </w:rPr>
-          <w:t>4-</w:t>
-        </w:r>
-        <w:r>
-          <w:rPr>
-            <w:rFonts w:asciiTheme="minorHAnsi" w:eastAsiaTheme="minorEastAsia" w:hAnsiTheme="minorHAnsi" w:cs="B Nazanin"/>
-            <w:b w:val="0"/>
-            <w:bCs w:val="0"/>
-            <w:noProof/>
-            <w:sz w:val="22"/>
-            <w:szCs w:val="22"/>
-            <w:rtl/>
-            <w:lang w:bidi="ar-SA"/>
-          </w:rPr>
-          <w:tab/>
-        </w:r>
-        <w:r>
-          <w:rPr>
-            <w:rStyle w:val="Hyperlink"/>
-            <w:rFonts w:cs="B Nazanin"/>
-            <w:noProof/>
-            <w:rtl/>
-          </w:rPr>
-          <w:t>د</w:t>
-        </w:r>
-        <w:r>
-          <w:rPr>
-            <w:rStyle w:val="Hyperlink"/>
-            <w:rFonts w:cs="B Nazanin" w:hint="cs"/>
-            <w:noProof/>
-            <w:rtl/>
-          </w:rPr>
-          <w:t>ی</w:t>
-        </w:r>
-        <w:r>
-          <w:rPr>
-            <w:rStyle w:val="Hyperlink"/>
-            <w:rFonts w:cs="B Nazanin" w:hint="eastAsia"/>
-            <w:noProof/>
-            <w:rtl/>
-          </w:rPr>
-          <w:t>د</w:t>
-        </w:r>
-        <w:r>
-          <w:rPr>
-            <w:rStyle w:val="Hyperlink"/>
-            <w:rFonts w:cs="B Nazanin"/>
-            <w:noProof/>
-            <w:rtl/>
-          </w:rPr>
-          <w:t xml:space="preserve"> سنار</w:t>
-        </w:r>
-        <w:r>
-          <w:rPr>
-            <w:rStyle w:val="Hyperlink"/>
-            <w:rFonts w:cs="B Nazanin" w:hint="cs"/>
-            <w:noProof/>
-            <w:rtl/>
-          </w:rPr>
-          <w:t>ی</w:t>
-        </w:r>
-        <w:r>
-          <w:rPr>
-            <w:rStyle w:val="Hyperlink"/>
-            <w:rFonts w:cs="B Nazanin" w:hint="eastAsia"/>
-            <w:noProof/>
-            <w:rtl/>
-          </w:rPr>
-          <w:t>وها</w:t>
-        </w:r>
-        <w:r>
-          <w:rPr>
-            <w:rFonts w:cs="B Nazanin"/>
-            <w:noProof/>
-            <w:webHidden/>
-            <w:rtl/>
-          </w:rPr>
-          <w:tab/>
-        </w:r>
-        <w:r>
-          <w:rPr>
-            <w:rFonts w:cs="B Nazanin"/>
-            <w:noProof/>
-            <w:webHidden/>
-            <w:rtl/>
-          </w:rPr>
-          <w:fldChar w:fldCharType="begin"/>
-        </w:r>
-        <w:r>
-          <w:rPr>
-            <w:rFonts w:cs="B Nazanin"/>
-            <w:noProof/>
-            <w:webHidden/>
-            <w:rtl/>
-          </w:rPr>
-          <w:instrText xml:space="preserve"> </w:instrText>
-        </w:r>
-        <w:r>
-          <w:rPr>
-            <w:rFonts w:cs="B Nazanin"/>
-            <w:noProof/>
-            <w:webHidden/>
-          </w:rPr>
-          <w:instrText>PAGEREF</w:instrText>
-        </w:r>
-        <w:r>
-          <w:rPr>
-            <w:rFonts w:cs="B Nazanin"/>
-            <w:noProof/>
-            <w:webHidden/>
-            <w:rtl/>
-          </w:rPr>
-          <w:instrText xml:space="preserve"> _</w:instrText>
-        </w:r>
-        <w:r>
-          <w:rPr>
-            <w:rFonts w:cs="B Nazanin"/>
-            <w:noProof/>
-            <w:webHidden/>
-          </w:rPr>
-          <w:instrText>Toc185417488 \h</w:instrText>
-        </w:r>
-        <w:r>
-          <w:rPr>
-            <w:rFonts w:cs="B Nazanin"/>
-            <w:noProof/>
-            <w:webHidden/>
-            <w:rtl/>
-          </w:rPr>
-          <w:instrText xml:space="preserve"> </w:instrText>
-        </w:r>
-        <w:r>
-          <w:rPr>
-            <w:rFonts w:cs="B Nazanin"/>
-            <w:noProof/>
-            <w:webHidden/>
-            <w:rtl/>
-          </w:rPr>
-        </w:r>
-        <w:r>
-          <w:rPr>
-            <w:rFonts w:cs="B Nazanin"/>
-            <w:noProof/>
-            <w:webHidden/>
-            <w:rtl/>
-          </w:rPr>
-          <w:fldChar w:fldCharType="separate"/>
-        </w:r>
-        <w:r>
-          <w:rPr>
-            <w:rFonts w:cs="B Nazanin"/>
-            <w:noProof/>
-            <w:webHidden/>
-            <w:rtl/>
-          </w:rPr>
-          <w:t>6</w:t>
-        </w:r>
-        <w:r>
-          <w:rPr>
-            <w:rFonts w:cs="B Nazanin"/>
-            <w:noProof/>
-            <w:webHidden/>
-            <w:rtl/>
-          </w:rPr>
-          <w:fldChar w:fldCharType="end"/>
-        </w:r>
-      </w:hyperlink>
-    </w:p>
-    <w:p ns2:paraId="79CCC7D2" ns2:textId="77777777">
-      <w:pPr>
-        <w:pStyle w:val="TOC2"/>
-        <w:rPr>
-          <w:rFonts w:asciiTheme="minorHAnsi" w:eastAsiaTheme="minorEastAsia" w:hAnsiTheme="minorHAnsi"/>
-          <w:sz w:val="22"/>
-          <w:szCs w:val="22"/>
-          <w:rtl/>
-          <w:lang w:bidi="ar-SA"/>
-        </w:rPr>
-      </w:pPr>
-      <w:hyperlink w:anchor="_Toc185417489" w:history="1">
-        <w:r>
-          <w:rPr>
-            <w:rStyle w:val="Hyperlink"/>
-            <w:rtl/>
-          </w:rPr>
-          <w:t>4-1-ع</w:t>
-        </w:r>
-        <w:r>
-          <w:rPr>
-            <w:rStyle w:val="Hyperlink"/>
-            <w:rFonts w:hint="cs"/>
-            <w:rtl/>
-          </w:rPr>
-          <w:t>ی</w:t>
-        </w:r>
-        <w:r>
-          <w:rPr>
-            <w:rStyle w:val="Hyperlink"/>
-            <w:rFonts w:hint="eastAsia"/>
-            <w:rtl/>
-          </w:rPr>
-          <w:t>ن</w:t>
-        </w:r>
-        <w:r>
-          <w:rPr>
-            <w:rStyle w:val="Hyperlink"/>
-            <w:rFonts w:hint="cs"/>
-            <w:rtl/>
-          </w:rPr>
-          <w:t>ی</w:t>
-        </w:r>
-        <w:r>
-          <w:rPr>
-            <w:rStyle w:val="Hyperlink"/>
-            <w:rFonts w:hint="eastAsia"/>
-            <w:rtl/>
-          </w:rPr>
-          <w:t>ت</w:t>
-        </w:r>
-        <w:r>
-          <w:rPr>
-            <w:rStyle w:val="Hyperlink"/>
-            <w:rFonts w:hint="cs"/>
-            <w:rtl/>
-          </w:rPr>
-          <w:t>‌</w:t>
-        </w:r>
-        <w:r>
-          <w:rPr>
-            <w:rStyle w:val="Hyperlink"/>
-            <w:rtl/>
-          </w:rPr>
-          <w:t>بخش</w:t>
-        </w:r>
-        <w:r>
-          <w:rPr>
-            <w:rStyle w:val="Hyperlink"/>
-            <w:rFonts w:hint="cs"/>
-            <w:rtl/>
-          </w:rPr>
-          <w:t>ی</w:t>
-        </w:r>
-        <w:r>
-          <w:rPr>
-            <w:rStyle w:val="Hyperlink"/>
-            <w:rtl/>
-          </w:rPr>
-          <w:t xml:space="preserve"> موارد کاربر</w:t>
-        </w:r>
-        <w:r>
-          <w:rPr>
-            <w:rStyle w:val="Hyperlink"/>
-            <w:rFonts w:hint="cs"/>
-            <w:rtl/>
-          </w:rPr>
-          <w:t>ی</w:t>
-        </w:r>
-        <w:r>
-          <w:rPr>
-            <w:webHidden/>
-            <w:rtl/>
-          </w:rPr>
-          <w:tab/>
-        </w:r>
-        <w:r>
-          <w:rPr>
-            <w:webHidden/>
-            <w:rtl/>
-          </w:rPr>
-          <w:fldChar w:fldCharType="begin"/>
-        </w:r>
-        <w:r>
-          <w:rPr>
-            <w:webHidden/>
-            <w:rtl/>
-          </w:rPr>
-          <w:instrText xml:space="preserve"> </w:instrText>
-        </w:r>
-        <w:r>
-          <w:rPr>
-            <w:webHidden/>
-          </w:rPr>
-          <w:instrText>PAGEREF</w:instrText>
-        </w:r>
-        <w:r>
-          <w:rPr>
-            <w:webHidden/>
-            <w:rtl/>
-          </w:rPr>
-          <w:instrText xml:space="preserve"> _</w:instrText>
-        </w:r>
-        <w:r>
-          <w:rPr>
-            <w:webHidden/>
-          </w:rPr>
-          <w:instrText>Toc185417489 \h</w:instrText>
-        </w:r>
-        <w:r>
-          <w:rPr>
-            <w:webHidden/>
-            <w:rtl/>
-          </w:rPr>
-          <w:instrText xml:space="preserve"> </w:instrText>
-        </w:r>
-        <w:r>
-          <w:rPr>
-            <w:webHidden/>
-            <w:rtl/>
-          </w:rPr>
-        </w:r>
-        <w:r>
-          <w:rPr>
-            <w:webHidden/>
-            <w:rtl/>
-          </w:rPr>
-          <w:fldChar w:fldCharType="separate"/>
-        </w:r>
-        <w:r>
-          <w:rPr>
-            <w:webHidden/>
-            <w:rtl/>
-          </w:rPr>
-          <w:t>6</w:t>
-        </w:r>
-        <w:r>
-          <w:rPr>
-            <w:webHidden/>
-            <w:rtl/>
-          </w:rPr>
-          <w:fldChar w:fldCharType="end"/>
-        </w:r>
-      </w:hyperlink>
-    </w:p>
-    <w:p ns2:paraId="401AB029" ns2:textId="77777777">
-      <w:pPr>
-        <w:pStyle w:val="TOC1"/>
-        <w:rPr>
-          <w:rFonts w:asciiTheme="minorHAnsi" w:eastAsiaTheme="minorEastAsia" w:hAnsiTheme="minorHAnsi" w:cs="B Nazanin"/>
-          <w:b w:val="0"/>
-          <w:bCs w:val="0"/>
-          <w:noProof/>
-          <w:sz w:val="22"/>
-          <w:szCs w:val="22"/>
-          <w:rtl/>
-          <w:lang w:bidi="ar-SA"/>
-        </w:rPr>
-      </w:pPr>
-      <w:hyperlink w:anchor="_Toc185417490" w:history="1">
-        <w:r>
-          <w:rPr>
-            <w:rStyle w:val="Hyperlink"/>
-            <w:rFonts w:cs="B Nazanin"/>
-            <w:noProof/>
-            <w:rtl/>
-          </w:rPr>
-          <w:t>5-</w:t>
-        </w:r>
-        <w:r>
-          <w:rPr>
-            <w:rFonts w:asciiTheme="minorHAnsi" w:eastAsiaTheme="minorEastAsia" w:hAnsiTheme="minorHAnsi" w:cs="B Nazanin"/>
-            <w:b w:val="0"/>
-            <w:bCs w:val="0"/>
-            <w:noProof/>
-            <w:sz w:val="22"/>
-            <w:szCs w:val="22"/>
-            <w:rtl/>
-            <w:lang w:bidi="ar-SA"/>
-          </w:rPr>
-          <w:tab/>
-        </w:r>
-        <w:r>
-          <w:rPr>
-            <w:rStyle w:val="Hyperlink"/>
-            <w:rFonts w:cs="B Nazanin"/>
-            <w:noProof/>
-            <w:rtl/>
-          </w:rPr>
-          <w:t>د</w:t>
-        </w:r>
-        <w:r>
-          <w:rPr>
-            <w:rStyle w:val="Hyperlink"/>
-            <w:rFonts w:cs="B Nazanin" w:hint="cs"/>
-            <w:noProof/>
-            <w:rtl/>
-          </w:rPr>
-          <w:t>ی</w:t>
-        </w:r>
-        <w:r>
-          <w:rPr>
-            <w:rStyle w:val="Hyperlink"/>
-            <w:rFonts w:cs="B Nazanin" w:hint="eastAsia"/>
-            <w:noProof/>
-            <w:rtl/>
-          </w:rPr>
-          <w:t>د</w:t>
-        </w:r>
-        <w:r>
-          <w:rPr>
-            <w:rStyle w:val="Hyperlink"/>
-            <w:rFonts w:cs="B Nazanin"/>
-            <w:noProof/>
-            <w:rtl/>
-          </w:rPr>
-          <w:t xml:space="preserve"> منطق</w:t>
-        </w:r>
-        <w:r>
-          <w:rPr>
-            <w:rStyle w:val="Hyperlink"/>
-            <w:rFonts w:cs="B Nazanin" w:hint="cs"/>
-            <w:noProof/>
-            <w:rtl/>
-          </w:rPr>
-          <w:t>ی</w:t>
-        </w:r>
-        <w:r>
-          <w:rPr>
-            <w:rFonts w:cs="B Nazanin"/>
-            <w:noProof/>
-            <w:webHidden/>
-            <w:rtl/>
-          </w:rPr>
-          <w:tab/>
-        </w:r>
-        <w:r>
-          <w:rPr>
-            <w:rFonts w:cs="B Nazanin"/>
-            <w:noProof/>
-            <w:webHidden/>
-            <w:rtl/>
-          </w:rPr>
-          <w:fldChar w:fldCharType="begin"/>
-        </w:r>
-        <w:r>
-          <w:rPr>
-            <w:rFonts w:cs="B Nazanin"/>
-            <w:noProof/>
-            <w:webHidden/>
-            <w:rtl/>
-          </w:rPr>
-          <w:instrText xml:space="preserve"> </w:instrText>
-        </w:r>
-        <w:r>
-          <w:rPr>
-            <w:rFonts w:cs="B Nazanin"/>
-            <w:noProof/>
-            <w:webHidden/>
-          </w:rPr>
-          <w:instrText>PAGEREF</w:instrText>
-        </w:r>
-        <w:r>
-          <w:rPr>
-            <w:rFonts w:cs="B Nazanin"/>
-            <w:noProof/>
-            <w:webHidden/>
-            <w:rtl/>
-          </w:rPr>
-          <w:instrText xml:space="preserve"> _</w:instrText>
-        </w:r>
-        <w:r>
-          <w:rPr>
-            <w:rFonts w:cs="B Nazanin"/>
-            <w:noProof/>
-            <w:webHidden/>
-          </w:rPr>
-          <w:instrText>Toc185417490 \h</w:instrText>
-        </w:r>
-        <w:r>
-          <w:rPr>
-            <w:rFonts w:cs="B Nazanin"/>
-            <w:noProof/>
-            <w:webHidden/>
-            <w:rtl/>
-          </w:rPr>
-          <w:instrText xml:space="preserve"> </w:instrText>
-        </w:r>
-        <w:r>
-          <w:rPr>
-            <w:rFonts w:cs="B Nazanin"/>
-            <w:noProof/>
-            <w:webHidden/>
-            <w:rtl/>
-          </w:rPr>
-        </w:r>
-        <w:r>
-          <w:rPr>
-            <w:rFonts w:cs="B Nazanin"/>
-            <w:noProof/>
-            <w:webHidden/>
-            <w:rtl/>
-          </w:rPr>
-          <w:fldChar w:fldCharType="separate"/>
-        </w:r>
-        <w:r>
-          <w:rPr>
-            <w:rFonts w:cs="B Nazanin"/>
-            <w:noProof/>
-            <w:webHidden/>
-            <w:rtl/>
-          </w:rPr>
-          <w:t>7</w:t>
-        </w:r>
-        <w:r>
-          <w:rPr>
-            <w:rFonts w:cs="B Nazanin"/>
-            <w:noProof/>
-            <w:webHidden/>
-            <w:rtl/>
-          </w:rPr>
-          <w:fldChar w:fldCharType="end"/>
-        </w:r>
-      </w:hyperlink>
-    </w:p>
-    <w:p ns2:paraId="5AE4EBE3" ns2:textId="77777777">
-      <w:pPr>
-        <w:pStyle w:val="TOC1"/>
-        <w:rPr>
-          <w:rFonts w:asciiTheme="minorHAnsi" w:eastAsiaTheme="minorEastAsia" w:hAnsiTheme="minorHAnsi" w:cs="B Nazanin"/>
-          <w:b w:val="0"/>
-          <w:bCs w:val="0"/>
-          <w:noProof/>
-          <w:sz w:val="22"/>
-          <w:szCs w:val="22"/>
-          <w:rtl/>
-          <w:lang w:bidi="ar-SA"/>
-        </w:rPr>
-      </w:pPr>
-      <w:hyperlink w:anchor="_Toc185417491" w:history="1">
-        <w:r>
-          <w:rPr>
-            <w:rStyle w:val="Hyperlink"/>
-            <w:rFonts w:cs="B Nazanin"/>
-            <w:noProof/>
-            <w:rtl/>
-          </w:rPr>
-          <w:t>6-</w:t>
-        </w:r>
-        <w:r>
-          <w:rPr>
-            <w:rFonts w:asciiTheme="minorHAnsi" w:eastAsiaTheme="minorEastAsia" w:hAnsiTheme="minorHAnsi" w:cs="B Nazanin"/>
-            <w:b w:val="0"/>
-            <w:bCs w:val="0"/>
-            <w:noProof/>
-            <w:sz w:val="22"/>
-            <w:szCs w:val="22"/>
-            <w:rtl/>
-            <w:lang w:bidi="ar-SA"/>
-          </w:rPr>
-          <w:tab/>
-        </w:r>
-        <w:r>
-          <w:rPr>
-            <w:rStyle w:val="Hyperlink"/>
-            <w:rFonts w:cs="B Nazanin"/>
-            <w:noProof/>
-            <w:rtl/>
-          </w:rPr>
-          <w:t>د</w:t>
-        </w:r>
-        <w:r>
-          <w:rPr>
-            <w:rStyle w:val="Hyperlink"/>
-            <w:rFonts w:cs="B Nazanin" w:hint="cs"/>
-            <w:noProof/>
-            <w:rtl/>
-          </w:rPr>
-          <w:t>ی</w:t>
-        </w:r>
-        <w:r>
-          <w:rPr>
-            <w:rStyle w:val="Hyperlink"/>
-            <w:rFonts w:cs="B Nazanin" w:hint="eastAsia"/>
-            <w:noProof/>
-            <w:rtl/>
-          </w:rPr>
-          <w:t>د</w:t>
-        </w:r>
-        <w:r>
-          <w:rPr>
-            <w:rStyle w:val="Hyperlink"/>
-            <w:rFonts w:cs="B Nazanin"/>
-            <w:noProof/>
-            <w:rtl/>
-          </w:rPr>
-          <w:t xml:space="preserve"> فرا</w:t>
-        </w:r>
-        <w:r>
-          <w:rPr>
-            <w:rStyle w:val="Hyperlink"/>
-            <w:rFonts w:cs="B Nazanin" w:hint="cs"/>
-            <w:noProof/>
-            <w:rtl/>
-          </w:rPr>
-          <w:t>ی</w:t>
-        </w:r>
-        <w:r>
-          <w:rPr>
-            <w:rStyle w:val="Hyperlink"/>
-            <w:rFonts w:cs="B Nazanin" w:hint="eastAsia"/>
-            <w:noProof/>
-            <w:rtl/>
-          </w:rPr>
-          <w:t>ند</w:t>
-        </w:r>
-        <w:r>
-          <w:rPr>
-            <w:rFonts w:cs="B Nazanin"/>
-            <w:noProof/>
-            <w:webHidden/>
-            <w:rtl/>
-          </w:rPr>
-          <w:tab/>
-        </w:r>
-        <w:r>
-          <w:rPr>
-            <w:rFonts w:cs="B Nazanin"/>
-            <w:noProof/>
-            <w:webHidden/>
-            <w:rtl/>
-          </w:rPr>
-          <w:fldChar w:fldCharType="begin"/>
-        </w:r>
-        <w:r>
-          <w:rPr>
-            <w:rFonts w:cs="B Nazanin"/>
-            <w:noProof/>
-            <w:webHidden/>
-            <w:rtl/>
-          </w:rPr>
-          <w:instrText xml:space="preserve"> </w:instrText>
-        </w:r>
-        <w:r>
-          <w:rPr>
-            <w:rFonts w:cs="B Nazanin"/>
-            <w:noProof/>
-            <w:webHidden/>
-          </w:rPr>
-          <w:instrText>PAGEREF</w:instrText>
-        </w:r>
-        <w:r>
-          <w:rPr>
-            <w:rFonts w:cs="B Nazanin"/>
-            <w:noProof/>
-            <w:webHidden/>
-            <w:rtl/>
-          </w:rPr>
-          <w:instrText xml:space="preserve"> _</w:instrText>
-        </w:r>
-        <w:r>
-          <w:rPr>
-            <w:rFonts w:cs="B Nazanin"/>
-            <w:noProof/>
-            <w:webHidden/>
-          </w:rPr>
-          <w:instrText>Toc185417491 \h</w:instrText>
-        </w:r>
-        <w:r>
-          <w:rPr>
-            <w:rFonts w:cs="B Nazanin"/>
-            <w:noProof/>
-            <w:webHidden/>
-            <w:rtl/>
-          </w:rPr>
-          <w:instrText xml:space="preserve"> </w:instrText>
-        </w:r>
-        <w:r>
-          <w:rPr>
-            <w:rFonts w:cs="B Nazanin"/>
-            <w:noProof/>
-            <w:webHidden/>
-            <w:rtl/>
-          </w:rPr>
-        </w:r>
-        <w:r>
-          <w:rPr>
-            <w:rFonts w:cs="B Nazanin"/>
-            <w:noProof/>
-            <w:webHidden/>
-            <w:rtl/>
-          </w:rPr>
-          <w:fldChar w:fldCharType="separate"/>
-        </w:r>
-        <w:r>
-          <w:rPr>
-            <w:rFonts w:cs="B Nazanin"/>
-            <w:noProof/>
-            <w:webHidden/>
-            <w:rtl/>
-          </w:rPr>
-          <w:t>7</w:t>
-        </w:r>
-        <w:r>
-          <w:rPr>
-            <w:rFonts w:cs="B Nazanin"/>
-            <w:noProof/>
-            <w:webHidden/>
-            <w:rtl/>
-          </w:rPr>
-          <w:fldChar w:fldCharType="end"/>
-        </w:r>
-      </w:hyperlink>
-    </w:p>
-    <w:p ns2:paraId="1B3A38E3" ns2:textId="77777777">
-      <w:pPr>
-        <w:pStyle w:val="TOC1"/>
-        <w:rPr>
-          <w:rFonts w:asciiTheme="minorHAnsi" w:eastAsiaTheme="minorEastAsia" w:hAnsiTheme="minorHAnsi" w:cs="B Nazanin"/>
-          <w:b w:val="0"/>
-          <w:bCs w:val="0"/>
-          <w:noProof/>
-          <w:sz w:val="22"/>
-          <w:szCs w:val="22"/>
-          <w:rtl/>
-          <w:lang w:bidi="ar-SA"/>
-        </w:rPr>
-      </w:pPr>
-      <w:hyperlink w:anchor="_Toc185417492" w:history="1">
-        <w:r>
-          <w:rPr>
-            <w:rStyle w:val="Hyperlink"/>
-            <w:rFonts w:cs="B Nazanin"/>
-            <w:noProof/>
-            <w:rtl/>
-          </w:rPr>
-          <w:t>7-</w:t>
-        </w:r>
-        <w:r>
-          <w:rPr>
-            <w:rFonts w:asciiTheme="minorHAnsi" w:eastAsiaTheme="minorEastAsia" w:hAnsiTheme="minorHAnsi" w:cs="B Nazanin"/>
-            <w:b w:val="0"/>
-            <w:bCs w:val="0"/>
-            <w:noProof/>
-            <w:sz w:val="22"/>
-            <w:szCs w:val="22"/>
-            <w:rtl/>
-            <w:lang w:bidi="ar-SA"/>
-          </w:rPr>
-          <w:tab/>
-        </w:r>
-        <w:r>
-          <w:rPr>
-            <w:rStyle w:val="Hyperlink"/>
-            <w:rFonts w:cs="B Nazanin"/>
-            <w:noProof/>
-            <w:rtl/>
-          </w:rPr>
-          <w:t>د</w:t>
-        </w:r>
-        <w:r>
-          <w:rPr>
-            <w:rStyle w:val="Hyperlink"/>
-            <w:rFonts w:cs="B Nazanin" w:hint="cs"/>
-            <w:noProof/>
-            <w:rtl/>
-          </w:rPr>
-          <w:t>ی</w:t>
-        </w:r>
-        <w:r>
-          <w:rPr>
-            <w:rStyle w:val="Hyperlink"/>
-            <w:rFonts w:cs="B Nazanin" w:hint="eastAsia"/>
-            <w:noProof/>
-            <w:rtl/>
-          </w:rPr>
-          <w:t>د</w:t>
-        </w:r>
-        <w:r>
-          <w:rPr>
-            <w:rStyle w:val="Hyperlink"/>
-            <w:rFonts w:cs="B Nazanin"/>
-            <w:noProof/>
-            <w:rtl/>
-          </w:rPr>
-          <w:t xml:space="preserve"> ف</w:t>
-        </w:r>
-        <w:r>
-          <w:rPr>
-            <w:rStyle w:val="Hyperlink"/>
-            <w:rFonts w:cs="B Nazanin" w:hint="cs"/>
-            <w:noProof/>
-            <w:rtl/>
-          </w:rPr>
-          <w:t>ی</w:t>
-        </w:r>
-        <w:r>
-          <w:rPr>
-            <w:rStyle w:val="Hyperlink"/>
-            <w:rFonts w:cs="B Nazanin" w:hint="eastAsia"/>
-            <w:noProof/>
-            <w:rtl/>
-          </w:rPr>
-          <w:t>ز</w:t>
-        </w:r>
-        <w:r>
-          <w:rPr>
-            <w:rStyle w:val="Hyperlink"/>
-            <w:rFonts w:cs="B Nazanin" w:hint="cs"/>
-            <w:noProof/>
-            <w:rtl/>
-          </w:rPr>
-          <w:t>ی</w:t>
-        </w:r>
-        <w:r>
-          <w:rPr>
-            <w:rStyle w:val="Hyperlink"/>
-            <w:rFonts w:cs="B Nazanin" w:hint="eastAsia"/>
-            <w:noProof/>
-            <w:rtl/>
-          </w:rPr>
-          <w:t>ک</w:t>
-        </w:r>
-        <w:r>
-          <w:rPr>
-            <w:rStyle w:val="Hyperlink"/>
-            <w:rFonts w:cs="B Nazanin" w:hint="cs"/>
-            <w:noProof/>
-            <w:rtl/>
-          </w:rPr>
-          <w:t>ی</w:t>
-        </w:r>
-        <w:r>
-          <w:rPr>
-            <w:rStyle w:val="Hyperlink"/>
-            <w:rFonts w:cs="B Nazanin"/>
-            <w:noProof/>
-            <w:rtl/>
-          </w:rPr>
-          <w:t xml:space="preserve"> (استقرار)</w:t>
-        </w:r>
-        <w:r>
-          <w:rPr>
-            <w:rFonts w:cs="B Nazanin"/>
-            <w:noProof/>
-            <w:webHidden/>
-            <w:rtl/>
-          </w:rPr>
-          <w:tab/>
-        </w:r>
-        <w:r>
-          <w:rPr>
-            <w:rFonts w:cs="B Nazanin"/>
-            <w:noProof/>
-            <w:webHidden/>
-            <w:rtl/>
-          </w:rPr>
-          <w:fldChar w:fldCharType="begin"/>
-        </w:r>
-        <w:r>
-          <w:rPr>
-            <w:rFonts w:cs="B Nazanin"/>
-            <w:noProof/>
-            <w:webHidden/>
-            <w:rtl/>
-          </w:rPr>
-          <w:instrText xml:space="preserve"> </w:instrText>
-        </w:r>
-        <w:r>
-          <w:rPr>
-            <w:rFonts w:cs="B Nazanin"/>
-            <w:noProof/>
-            <w:webHidden/>
-          </w:rPr>
-          <w:instrText>PAGEREF</w:instrText>
-        </w:r>
-        <w:r>
-          <w:rPr>
-            <w:rFonts w:cs="B Nazanin"/>
-            <w:noProof/>
-            <w:webHidden/>
-            <w:rtl/>
-          </w:rPr>
-          <w:instrText xml:space="preserve"> _</w:instrText>
-        </w:r>
-        <w:r>
-          <w:rPr>
-            <w:rFonts w:cs="B Nazanin"/>
-            <w:noProof/>
-            <w:webHidden/>
-          </w:rPr>
-          <w:instrText>Toc185417492 \h</w:instrText>
-        </w:r>
-        <w:r>
-          <w:rPr>
-            <w:rFonts w:cs="B Nazanin"/>
-            <w:noProof/>
-            <w:webHidden/>
-            <w:rtl/>
-          </w:rPr>
-          <w:instrText xml:space="preserve"> </w:instrText>
-        </w:r>
-        <w:r>
-          <w:rPr>
-            <w:rFonts w:cs="B Nazanin"/>
-            <w:noProof/>
-            <w:webHidden/>
-            <w:rtl/>
-          </w:rPr>
-        </w:r>
-        <w:r>
-          <w:rPr>
-            <w:rFonts w:cs="B Nazanin"/>
-            <w:noProof/>
-            <w:webHidden/>
-            <w:rtl/>
-          </w:rPr>
-          <w:fldChar w:fldCharType="separate"/>
-        </w:r>
-        <w:r>
-          <w:rPr>
-            <w:rFonts w:cs="B Nazanin"/>
-            <w:noProof/>
-            <w:webHidden/>
-            <w:rtl/>
-          </w:rPr>
-          <w:t>7</w:t>
-        </w:r>
-        <w:r>
-          <w:rPr>
-            <w:rFonts w:cs="B Nazanin"/>
-            <w:noProof/>
-            <w:webHidden/>
-            <w:rtl/>
-          </w:rPr>
-          <w:fldChar w:fldCharType="end"/>
-        </w:r>
-      </w:hyperlink>
-    </w:p>
-    <w:p ns2:paraId="23A512A4" ns2:textId="77777777">
-      <w:pPr>
-        <w:pStyle w:val="TOC1"/>
-        <w:rPr>
-          <w:rFonts w:asciiTheme="minorHAnsi" w:eastAsiaTheme="minorEastAsia" w:hAnsiTheme="minorHAnsi" w:cs="B Nazanin"/>
-          <w:b w:val="0"/>
-          <w:bCs w:val="0"/>
-          <w:noProof/>
-          <w:sz w:val="22"/>
-          <w:szCs w:val="22"/>
-          <w:rtl/>
-          <w:lang w:bidi="ar-SA"/>
-        </w:rPr>
-      </w:pPr>
-      <w:hyperlink w:anchor="_Toc185417493" w:history="1">
-        <w:r>
-          <w:rPr>
-            <w:rStyle w:val="Hyperlink"/>
-            <w:rFonts w:cs="B Nazanin"/>
-            <w:noProof/>
-            <w:rtl/>
-          </w:rPr>
-          <w:t>8-</w:t>
-        </w:r>
-        <w:r>
-          <w:rPr>
-            <w:rFonts w:asciiTheme="minorHAnsi" w:eastAsiaTheme="minorEastAsia" w:hAnsiTheme="minorHAnsi" w:cs="B Nazanin"/>
-            <w:b w:val="0"/>
-            <w:bCs w:val="0"/>
-            <w:noProof/>
-            <w:sz w:val="22"/>
-            <w:szCs w:val="22"/>
-            <w:rtl/>
-            <w:lang w:bidi="ar-SA"/>
-          </w:rPr>
-          <w:tab/>
-        </w:r>
-        <w:r>
-          <w:rPr>
-            <w:rStyle w:val="Hyperlink"/>
-            <w:rFonts w:cs="B Nazanin"/>
-            <w:noProof/>
-            <w:rtl/>
-          </w:rPr>
-          <w:t>د</w:t>
-        </w:r>
-        <w:r>
-          <w:rPr>
-            <w:rStyle w:val="Hyperlink"/>
-            <w:rFonts w:cs="B Nazanin" w:hint="cs"/>
-            <w:noProof/>
-            <w:rtl/>
-          </w:rPr>
-          <w:t>ی</w:t>
-        </w:r>
-        <w:r>
-          <w:rPr>
-            <w:rStyle w:val="Hyperlink"/>
-            <w:rFonts w:cs="B Nazanin" w:hint="eastAsia"/>
-            <w:noProof/>
-            <w:rtl/>
-          </w:rPr>
-          <w:t>د</w:t>
-        </w:r>
-        <w:r>
-          <w:rPr>
-            <w:rStyle w:val="Hyperlink"/>
-            <w:rFonts w:cs="B Nazanin"/>
-            <w:noProof/>
-            <w:rtl/>
-          </w:rPr>
-          <w:t xml:space="preserve"> توسعه</w:t>
-        </w:r>
-        <w:r>
-          <w:rPr>
-            <w:rFonts w:cs="B Nazanin"/>
-            <w:noProof/>
-            <w:webHidden/>
-            <w:rtl/>
-          </w:rPr>
-          <w:tab/>
-        </w:r>
-        <w:r>
-          <w:rPr>
-            <w:rFonts w:cs="B Nazanin"/>
-            <w:noProof/>
-            <w:webHidden/>
-            <w:rtl/>
-          </w:rPr>
-          <w:fldChar w:fldCharType="begin"/>
-        </w:r>
-        <w:r>
-          <w:rPr>
-            <w:rFonts w:cs="B Nazanin"/>
-            <w:noProof/>
-            <w:webHidden/>
-            <w:rtl/>
-          </w:rPr>
-          <w:instrText xml:space="preserve"> </w:instrText>
-        </w:r>
-        <w:r>
-          <w:rPr>
-            <w:rFonts w:cs="B Nazanin"/>
-            <w:noProof/>
-            <w:webHidden/>
-          </w:rPr>
-          <w:instrText>PAGEREF</w:instrText>
-        </w:r>
-        <w:r>
-          <w:rPr>
-            <w:rFonts w:cs="B Nazanin"/>
-            <w:noProof/>
-            <w:webHidden/>
-            <w:rtl/>
-          </w:rPr>
-          <w:instrText xml:space="preserve"> _</w:instrText>
-        </w:r>
-        <w:r>
-          <w:rPr>
-            <w:rFonts w:cs="B Nazanin"/>
-            <w:noProof/>
-            <w:webHidden/>
-          </w:rPr>
-          <w:instrText>Toc185417493 \h</w:instrText>
-        </w:r>
-        <w:r>
-          <w:rPr>
-            <w:rFonts w:cs="B Nazanin"/>
-            <w:noProof/>
-            <w:webHidden/>
-            <w:rtl/>
-          </w:rPr>
-          <w:instrText xml:space="preserve"> </w:instrText>
-        </w:r>
-        <w:r>
-          <w:rPr>
-            <w:rFonts w:cs="B Nazanin"/>
-            <w:noProof/>
-            <w:webHidden/>
-            <w:rtl/>
-          </w:rPr>
-        </w:r>
-        <w:r>
-          <w:rPr>
-            <w:rFonts w:cs="B Nazanin"/>
-            <w:noProof/>
-            <w:webHidden/>
-            <w:rtl/>
-          </w:rPr>
-          <w:fldChar w:fldCharType="separate"/>
-        </w:r>
-        <w:r>
-          <w:rPr>
-            <w:rFonts w:cs="B Nazanin"/>
-            <w:noProof/>
-            <w:webHidden/>
-            <w:rtl/>
-          </w:rPr>
-          <w:t>7</w:t>
-        </w:r>
-        <w:r>
-          <w:rPr>
-            <w:rFonts w:cs="B Nazanin"/>
-            <w:noProof/>
-            <w:webHidden/>
-            <w:rtl/>
-          </w:rPr>
-          <w:fldChar w:fldCharType="end"/>
-        </w:r>
-      </w:hyperlink>
-    </w:p>
-    <w:p ns2:paraId="0EC8DD92" ns2:textId="77777777">
-      <w:pPr>
-        <w:pStyle w:val="TOC1"/>
-        <w:rPr>
-          <w:rFonts w:asciiTheme="minorHAnsi" w:eastAsiaTheme="minorEastAsia" w:hAnsiTheme="minorHAnsi" w:cs="B Nazanin"/>
-          <w:b w:val="0"/>
-          <w:bCs w:val="0"/>
-          <w:noProof/>
-          <w:sz w:val="22"/>
-          <w:szCs w:val="22"/>
-          <w:rtl/>
-          <w:lang w:bidi="ar-SA"/>
-        </w:rPr>
-      </w:pPr>
-      <w:hyperlink w:anchor="_Toc185417494" w:history="1">
-        <w:r>
-          <w:rPr>
-            <w:rStyle w:val="Hyperlink"/>
-            <w:rFonts w:cs="B Nazanin"/>
-            <w:noProof/>
-            <w:rtl/>
-          </w:rPr>
-          <w:t>9-</w:t>
-        </w:r>
-        <w:r>
-          <w:rPr>
-            <w:rFonts w:asciiTheme="minorHAnsi" w:eastAsiaTheme="minorEastAsia" w:hAnsiTheme="minorHAnsi" w:cs="B Nazanin"/>
-            <w:b w:val="0"/>
-            <w:bCs w:val="0"/>
-            <w:noProof/>
-            <w:sz w:val="22"/>
-            <w:szCs w:val="22"/>
-            <w:rtl/>
-            <w:lang w:bidi="ar-SA"/>
-          </w:rPr>
-          <w:tab/>
-        </w:r>
-        <w:r>
-          <w:rPr>
-            <w:rStyle w:val="Hyperlink"/>
-            <w:rFonts w:cs="B Nazanin"/>
-            <w:noProof/>
-            <w:rtl/>
-          </w:rPr>
-          <w:t>د</w:t>
-        </w:r>
-        <w:r>
-          <w:rPr>
-            <w:rStyle w:val="Hyperlink"/>
-            <w:rFonts w:cs="B Nazanin" w:hint="cs"/>
-            <w:noProof/>
-            <w:rtl/>
-          </w:rPr>
-          <w:t>ی</w:t>
-        </w:r>
-        <w:r>
-          <w:rPr>
-            <w:rStyle w:val="Hyperlink"/>
-            <w:rFonts w:cs="B Nazanin" w:hint="eastAsia"/>
-            <w:noProof/>
-            <w:rtl/>
-          </w:rPr>
-          <w:t>د</w:t>
-        </w:r>
-        <w:r>
-          <w:rPr>
-            <w:rStyle w:val="Hyperlink"/>
-            <w:rFonts w:cs="B Nazanin"/>
-            <w:noProof/>
-            <w:rtl/>
-          </w:rPr>
-          <w:t xml:space="preserve"> داده (اخت</w:t>
-        </w:r>
-        <w:r>
-          <w:rPr>
-            <w:rStyle w:val="Hyperlink"/>
-            <w:rFonts w:cs="B Nazanin" w:hint="cs"/>
-            <w:noProof/>
-            <w:rtl/>
-          </w:rPr>
-          <w:t>ی</w:t>
-        </w:r>
-        <w:r>
-          <w:rPr>
-            <w:rStyle w:val="Hyperlink"/>
-            <w:rFonts w:cs="B Nazanin" w:hint="eastAsia"/>
-            <w:noProof/>
-            <w:rtl/>
-          </w:rPr>
-          <w:t>ار</w:t>
-        </w:r>
-        <w:r>
-          <w:rPr>
-            <w:rStyle w:val="Hyperlink"/>
-            <w:rFonts w:cs="B Nazanin" w:hint="cs"/>
-            <w:noProof/>
-            <w:rtl/>
-          </w:rPr>
-          <w:t>ی</w:t>
-        </w:r>
-        <w:r>
-          <w:rPr>
-            <w:rStyle w:val="Hyperlink"/>
-            <w:rFonts w:cs="B Nazanin"/>
-            <w:noProof/>
-            <w:rtl/>
-          </w:rPr>
-          <w:t>)</w:t>
-        </w:r>
-        <w:r>
-          <w:rPr>
-            <w:rFonts w:cs="B Nazanin"/>
-            <w:noProof/>
-            <w:webHidden/>
-            <w:rtl/>
-          </w:rPr>
-          <w:tab/>
-        </w:r>
-        <w:r>
-          <w:rPr>
-            <w:rFonts w:cs="B Nazanin"/>
-            <w:noProof/>
-            <w:webHidden/>
-            <w:rtl/>
-          </w:rPr>
-          <w:fldChar w:fldCharType="begin"/>
-        </w:r>
-        <w:r>
-          <w:rPr>
-            <w:rFonts w:cs="B Nazanin"/>
-            <w:noProof/>
-            <w:webHidden/>
-            <w:rtl/>
-          </w:rPr>
-          <w:instrText xml:space="preserve"> </w:instrText>
-        </w:r>
-        <w:r>
-          <w:rPr>
-            <w:rFonts w:cs="B Nazanin"/>
-            <w:noProof/>
-            <w:webHidden/>
-          </w:rPr>
-          <w:instrText>PAGEREF</w:instrText>
-        </w:r>
-        <w:r>
-          <w:rPr>
-            <w:rFonts w:cs="B Nazanin"/>
-            <w:noProof/>
-            <w:webHidden/>
-            <w:rtl/>
-          </w:rPr>
-          <w:instrText xml:space="preserve"> _</w:instrText>
-        </w:r>
-        <w:r>
-          <w:rPr>
-            <w:rFonts w:cs="B Nazanin"/>
-            <w:noProof/>
-            <w:webHidden/>
-          </w:rPr>
-          <w:instrText>Toc185417494 \h</w:instrText>
-        </w:r>
-        <w:r>
-          <w:rPr>
-            <w:rFonts w:cs="B Nazanin"/>
-            <w:noProof/>
-            <w:webHidden/>
-            <w:rtl/>
-          </w:rPr>
-          <w:instrText xml:space="preserve"> </w:instrText>
-        </w:r>
-        <w:r>
-          <w:rPr>
-            <w:rFonts w:cs="B Nazanin"/>
-            <w:noProof/>
-            <w:webHidden/>
-            <w:rtl/>
-          </w:rPr>
-        </w:r>
-        <w:r>
-          <w:rPr>
-            <w:rFonts w:cs="B Nazanin"/>
-            <w:noProof/>
-            <w:webHidden/>
-            <w:rtl/>
-          </w:rPr>
-          <w:fldChar w:fldCharType="separate"/>
-        </w:r>
-        <w:r>
-          <w:rPr>
-            <w:rFonts w:cs="B Nazanin"/>
-            <w:noProof/>
-            <w:webHidden/>
-            <w:rtl/>
-          </w:rPr>
-          <w:t>8</w:t>
-        </w:r>
-        <w:r>
-          <w:rPr>
-            <w:rFonts w:cs="B Nazanin"/>
-            <w:noProof/>
-            <w:webHidden/>
-            <w:rtl/>
-          </w:rPr>
-          <w:fldChar w:fldCharType="end"/>
-        </w:r>
-      </w:hyperlink>
-    </w:p>
-    <w:p ns2:paraId="4AE8E229" ns2:textId="77777777">
-      <w:pPr>
-        <w:pStyle w:val="TOC1"/>
-        <w:rPr>
-          <w:rFonts w:asciiTheme="minorHAnsi" w:eastAsiaTheme="minorEastAsia" w:hAnsiTheme="minorHAnsi" w:cs="B Nazanin"/>
-          <w:b w:val="0"/>
-          <w:bCs w:val="0"/>
-          <w:noProof/>
-          <w:sz w:val="22"/>
-          <w:szCs w:val="22"/>
-          <w:rtl/>
-          <w:lang w:bidi="ar-SA"/>
-        </w:rPr>
-      </w:pPr>
-      <w:hyperlink w:anchor="_Toc185417495" w:history="1">
-        <w:r>
-          <w:rPr>
-            <w:rStyle w:val="Hyperlink"/>
-            <w:rFonts w:cs="B Nazanin"/>
-            <w:noProof/>
-            <w:rtl/>
-          </w:rPr>
-          <w:t>10-کارا</w:t>
-        </w:r>
-        <w:r>
-          <w:rPr>
-            <w:rStyle w:val="Hyperlink"/>
-            <w:rFonts w:cs="B Nazanin" w:hint="cs"/>
-            <w:noProof/>
-            <w:rtl/>
-          </w:rPr>
-          <w:t>یی</w:t>
-        </w:r>
-        <w:r>
-          <w:rPr>
-            <w:rFonts w:cs="B Nazanin"/>
-            <w:noProof/>
-            <w:webHidden/>
-            <w:rtl/>
-          </w:rPr>
-          <w:tab/>
-        </w:r>
-        <w:r>
-          <w:rPr>
-            <w:rFonts w:cs="B Nazanin"/>
-            <w:noProof/>
-            <w:webHidden/>
-            <w:rtl/>
-          </w:rPr>
-          <w:fldChar w:fldCharType="begin"/>
-        </w:r>
-        <w:r>
-          <w:rPr>
-            <w:rFonts w:cs="B Nazanin"/>
-            <w:noProof/>
-            <w:webHidden/>
-            <w:rtl/>
-          </w:rPr>
-          <w:instrText xml:space="preserve"> </w:instrText>
-        </w:r>
-        <w:r>
-          <w:rPr>
-            <w:rFonts w:cs="B Nazanin"/>
-            <w:noProof/>
-            <w:webHidden/>
-          </w:rPr>
-          <w:instrText>PAGEREF</w:instrText>
-        </w:r>
-        <w:r>
-          <w:rPr>
-            <w:rFonts w:cs="B Nazanin"/>
-            <w:noProof/>
-            <w:webHidden/>
-            <w:rtl/>
-          </w:rPr>
-          <w:instrText xml:space="preserve"> _</w:instrText>
-        </w:r>
-        <w:r>
-          <w:rPr>
-            <w:rFonts w:cs="B Nazanin"/>
-            <w:noProof/>
-            <w:webHidden/>
-          </w:rPr>
-          <w:instrText>Toc185417495 \h</w:instrText>
-        </w:r>
-        <w:r>
-          <w:rPr>
-            <w:rFonts w:cs="B Nazanin"/>
-            <w:noProof/>
-            <w:webHidden/>
-            <w:rtl/>
-          </w:rPr>
-          <w:instrText xml:space="preserve"> </w:instrText>
-        </w:r>
-        <w:r>
-          <w:rPr>
-            <w:rFonts w:cs="B Nazanin"/>
-            <w:noProof/>
-            <w:webHidden/>
-            <w:rtl/>
-          </w:rPr>
-        </w:r>
-        <w:r>
-          <w:rPr>
-            <w:rFonts w:cs="B Nazanin"/>
-            <w:noProof/>
-            <w:webHidden/>
-            <w:rtl/>
-          </w:rPr>
-          <w:fldChar w:fldCharType="separate"/>
-        </w:r>
-        <w:r>
-          <w:rPr>
-            <w:rFonts w:cs="B Nazanin"/>
-            <w:noProof/>
-            <w:webHidden/>
-            <w:rtl/>
-          </w:rPr>
-          <w:t>8</w:t>
-        </w:r>
-        <w:r>
-          <w:rPr>
-            <w:rFonts w:cs="B Nazanin"/>
-            <w:noProof/>
-            <w:webHidden/>
-            <w:rtl/>
-          </w:rPr>
-          <w:fldChar w:fldCharType="end"/>
-        </w:r>
-      </w:hyperlink>
-    </w:p>
-    <w:p ns2:paraId="63391A9B" ns2:textId="77777777">
-      <w:pPr>
-        <w:pStyle w:val="TOC1"/>
-        <w:rPr>
-          <w:rFonts w:asciiTheme="minorHAnsi" w:eastAsiaTheme="minorEastAsia" w:hAnsiTheme="minorHAnsi" w:cstheme="minorBidi"/>
-          <w:b w:val="0"/>
-          <w:bCs w:val="0"/>
-          <w:noProof/>
-          <w:sz w:val="22"/>
-          <w:szCs w:val="22"/>
-          <w:rtl/>
-          <w:lang w:bidi="ar-SA"/>
-        </w:rPr>
-      </w:pPr>
-      <w:hyperlink w:anchor="_Toc185417496" w:history="1">
-        <w:r>
-          <w:rPr>
-            <w:rStyle w:val="Hyperlink"/>
-            <w:rFonts w:cs="B Nazanin"/>
-            <w:noProof/>
-            <w:rtl/>
-          </w:rPr>
-          <w:t>11-ک</w:t>
-        </w:r>
-        <w:r>
-          <w:rPr>
-            <w:rStyle w:val="Hyperlink"/>
-            <w:rFonts w:cs="B Nazanin" w:hint="cs"/>
-            <w:noProof/>
-            <w:rtl/>
-          </w:rPr>
-          <w:t>ی</w:t>
-        </w:r>
-        <w:r>
-          <w:rPr>
-            <w:rStyle w:val="Hyperlink"/>
-            <w:rFonts w:cs="B Nazanin" w:hint="eastAsia"/>
-            <w:noProof/>
-            <w:rtl/>
-          </w:rPr>
-          <w:t>ف</w:t>
-        </w:r>
-        <w:r>
-          <w:rPr>
-            <w:rStyle w:val="Hyperlink"/>
-            <w:rFonts w:cs="B Nazanin" w:hint="cs"/>
-            <w:noProof/>
-            <w:rtl/>
-          </w:rPr>
-          <w:t>ی</w:t>
-        </w:r>
-        <w:r>
-          <w:rPr>
-            <w:rStyle w:val="Hyperlink"/>
-            <w:rFonts w:cs="B Nazanin" w:hint="eastAsia"/>
-            <w:noProof/>
-            <w:rtl/>
-          </w:rPr>
-          <w:t>ت</w:t>
-        </w:r>
-        <w:r>
-          <w:rPr>
-            <w:rFonts w:cs="B Nazanin"/>
-            <w:noProof/>
-            <w:webHidden/>
-            <w:rtl/>
-          </w:rPr>
-          <w:tab/>
-        </w:r>
-        <w:r>
-          <w:rPr>
-            <w:rFonts w:cs="B Nazanin"/>
-            <w:noProof/>
-            <w:webHidden/>
-            <w:rtl/>
-          </w:rPr>
-          <w:fldChar w:fldCharType="begin"/>
-        </w:r>
-        <w:r>
-          <w:rPr>
-            <w:rFonts w:cs="B Nazanin"/>
-            <w:noProof/>
-            <w:webHidden/>
-            <w:rtl/>
-          </w:rPr>
-          <w:instrText xml:space="preserve"> </w:instrText>
-        </w:r>
-        <w:r>
-          <w:rPr>
-            <w:rFonts w:cs="B Nazanin"/>
-            <w:noProof/>
-            <w:webHidden/>
-          </w:rPr>
-          <w:instrText>PAGEREF</w:instrText>
-        </w:r>
-        <w:r>
-          <w:rPr>
-            <w:rFonts w:cs="B Nazanin"/>
-            <w:noProof/>
-            <w:webHidden/>
-            <w:rtl/>
-          </w:rPr>
-          <w:instrText xml:space="preserve"> _</w:instrText>
-        </w:r>
-        <w:r>
-          <w:rPr>
-            <w:rFonts w:cs="B Nazanin"/>
-            <w:noProof/>
-            <w:webHidden/>
-          </w:rPr>
-          <w:instrText>Toc185417496 \h</w:instrText>
-        </w:r>
-        <w:r>
-          <w:rPr>
-            <w:rFonts w:cs="B Nazanin"/>
-            <w:noProof/>
-            <w:webHidden/>
-            <w:rtl/>
-          </w:rPr>
-          <w:instrText xml:space="preserve"> </w:instrText>
-        </w:r>
-        <w:r>
-          <w:rPr>
-            <w:rFonts w:cs="B Nazanin"/>
-            <w:noProof/>
-            <w:webHidden/>
-            <w:rtl/>
-          </w:rPr>
-        </w:r>
-        <w:r>
-          <w:rPr>
-            <w:rFonts w:cs="B Nazanin"/>
-            <w:noProof/>
-            <w:webHidden/>
-            <w:rtl/>
-          </w:rPr>
-          <w:fldChar w:fldCharType="separate"/>
-        </w:r>
-        <w:r>
-          <w:rPr>
-            <w:rFonts w:cs="B Nazanin"/>
-            <w:noProof/>
-            <w:webHidden/>
-            <w:rtl/>
-          </w:rPr>
-          <w:t>8</w:t>
-        </w:r>
-        <w:r>
-          <w:rPr>
-            <w:rFonts w:cs="B Nazanin"/>
-            <w:noProof/>
-            <w:webHidden/>
-            <w:rtl/>
-          </w:rPr>
-          <w:fldChar w:fldCharType="end"/>
-        </w:r>
-      </w:hyperlink>
     </w:p>
     <w:p ns2:paraId="20BE92BD" ns2:textId="77777777">
       <w:pPr>
@@ -5036,7 +3640,7 @@
             <wp:positionV relativeFrom="paragraph">
               <wp:posOffset>0</wp:posOffset>
             </wp:positionV>
-            <wp:extent cx="5943600" cy="7347775"/>
+            <wp:extent cx="5943600" cy="6267797"/>
             <wp:effectExtent l="0" t="0" r="0" b="0"/>
             <wp:wrapSquare wrapText="largest"/>
             <wp:docPr id="1001" name="image-fig-2-2.png" descr=""/>
@@ -5061,7 +3665,7 @@
                   <pic:spPr bwMode="auto">
                     <a:xfrm>
                       <a:off x="0" y="0"/>
-                      <a:ext cx="5943600" cy="7347775"/>
+                      <a:ext cx="5943600" cy="6267797"/>
                     </a:xfrm>
                     <a:prstGeom prst="rect">
                       <a:avLst/>

</xml_diff>

<commit_message>
Generate TOC from headings with PAGEREF fields
</commit_message>
<xml_diff>
--- a/SAD-Final.docx
+++ b/SAD-Final.docx
@@ -1426,14 +1426,16 @@
       <w:pPr>
         <w:pStyle w:val="TOC1"/>
       </w:pPr>
-      <w:r>
-        <w:rPr>
-          <w:rFonts w:cs="B Nazanin"/>
-          <w:rtl/>
-          <w:lang w:bidi="fa-IR"/>
-        </w:rPr>
-        <w:t>1-کلیات سند</w:t>
-      </w:r>
+      <w:hyperlink w:anchor="_TocCustom1" w:history="1">
+        <w:r>
+          <w:rPr>
+            <w:rFonts w:cs="B Nazanin"/>
+            <w:rtl/>
+            <w:lang w:bidi="fa-IR"/>
+          </w:rPr>
+          <w:t>1-کلیات سند</w:t>
+        </w:r>
+      </w:hyperlink>
       <w:r>
         <w:rPr>
           <w:rFonts w:cs="B Nazanin"/>
@@ -1442,27 +1444,31 @@
         </w:rPr>
         <w:tab/>
       </w:r>
-      <w:r>
-        <w:rPr>
-          <w:rFonts w:cs="B Nazanin"/>
-          <w:rtl/>
-          <w:lang w:bidi="fa-IR"/>
-        </w:rPr>
-        <w:t>5</w:t>
-      </w:r>
+      <w:fldSimple w:instr="PAGEREF _TocCustom1 \h">
+        <w:r>
+          <w:rPr>
+            <w:rFonts w:cs="B Nazanin"/>
+            <w:rtl/>
+            <w:lang w:bidi="fa-IR"/>
+          </w:rPr>
+          <w:t/>
+        </w:r>
+      </w:fldSimple>
     </w:p>
     <w:p>
       <w:pPr>
         <w:pStyle w:val="TOC2"/>
       </w:pPr>
-      <w:r>
-        <w:rPr>
-          <w:rFonts w:cs="B Nazanin"/>
-          <w:rtl/>
-          <w:lang w:bidi="fa-IR"/>
-        </w:rPr>
-        <w:t>1-1-هدف</w:t>
-      </w:r>
+      <w:hyperlink w:anchor="_TocCustom2" w:history="1">
+        <w:r>
+          <w:rPr>
+            <w:rFonts w:cs="B Nazanin"/>
+            <w:rtl/>
+            <w:lang w:bidi="fa-IR"/>
+          </w:rPr>
+          <w:t>1-1-هدف</w:t>
+        </w:r>
+      </w:hyperlink>
       <w:r>
         <w:rPr>
           <w:rFonts w:cs="B Nazanin"/>
@@ -1471,27 +1477,31 @@
         </w:rPr>
         <w:tab/>
       </w:r>
-      <w:r>
-        <w:rPr>
-          <w:rFonts w:cs="B Nazanin"/>
-          <w:rtl/>
-          <w:lang w:bidi="fa-IR"/>
-        </w:rPr>
-        <w:t>5</w:t>
-      </w:r>
+      <w:fldSimple w:instr="PAGEREF _TocCustom2 \h">
+        <w:r>
+          <w:rPr>
+            <w:rFonts w:cs="B Nazanin"/>
+            <w:rtl/>
+            <w:lang w:bidi="fa-IR"/>
+          </w:rPr>
+          <w:t/>
+        </w:r>
+      </w:fldSimple>
     </w:p>
     <w:p>
       <w:pPr>
         <w:pStyle w:val="TOC2"/>
       </w:pPr>
-      <w:r>
-        <w:rPr>
-          <w:rFonts w:cs="B Nazanin"/>
-          <w:rtl/>
-          <w:lang w:bidi="fa-IR"/>
-        </w:rPr>
-        <w:t>1-2-محدوده</w:t>
-      </w:r>
+      <w:hyperlink w:anchor="_TocCustom3" w:history="1">
+        <w:r>
+          <w:rPr>
+            <w:rFonts w:cs="B Nazanin"/>
+            <w:rtl/>
+            <w:lang w:bidi="fa-IR"/>
+          </w:rPr>
+          <w:t>1-2-محدوده</w:t>
+        </w:r>
+      </w:hyperlink>
       <w:r>
         <w:rPr>
           <w:rFonts w:cs="B Nazanin"/>
@@ -1500,27 +1510,31 @@
         </w:rPr>
         <w:tab/>
       </w:r>
-      <w:r>
-        <w:rPr>
-          <w:rFonts w:cs="B Nazanin"/>
-          <w:rtl/>
-          <w:lang w:bidi="fa-IR"/>
-        </w:rPr>
-        <w:t>5</w:t>
-      </w:r>
+      <w:fldSimple w:instr="PAGEREF _TocCustom3 \h">
+        <w:r>
+          <w:rPr>
+            <w:rFonts w:cs="B Nazanin"/>
+            <w:rtl/>
+            <w:lang w:bidi="fa-IR"/>
+          </w:rPr>
+          <w:t/>
+        </w:r>
+      </w:fldSimple>
     </w:p>
     <w:p>
       <w:pPr>
         <w:pStyle w:val="TOC2"/>
       </w:pPr>
-      <w:r>
-        <w:rPr>
-          <w:rFonts w:cs="B Nazanin"/>
-          <w:rtl/>
-          <w:lang w:bidi="fa-IR"/>
-        </w:rPr>
-        <w:t>1-3-واژه‌نامه و تعاریف</w:t>
-      </w:r>
+      <w:hyperlink w:anchor="_TocCustom4" w:history="1">
+        <w:r>
+          <w:rPr>
+            <w:rFonts w:cs="B Nazanin"/>
+            <w:rtl/>
+            <w:lang w:bidi="fa-IR"/>
+          </w:rPr>
+          <w:t>1-3-واژه‌نامه و تعاریف</w:t>
+        </w:r>
+      </w:hyperlink>
       <w:r>
         <w:rPr>
           <w:rFonts w:cs="B Nazanin"/>
@@ -1529,27 +1543,31 @@
         </w:rPr>
         <w:tab/>
       </w:r>
-      <w:r>
-        <w:rPr>
-          <w:rFonts w:cs="B Nazanin"/>
-          <w:rtl/>
-          <w:lang w:bidi="fa-IR"/>
-        </w:rPr>
-        <w:t>5</w:t>
-      </w:r>
+      <w:fldSimple w:instr="PAGEREF _TocCustom4 \h">
+        <w:r>
+          <w:rPr>
+            <w:rFonts w:cs="B Nazanin"/>
+            <w:rtl/>
+            <w:lang w:bidi="fa-IR"/>
+          </w:rPr>
+          <w:t/>
+        </w:r>
+      </w:fldSimple>
     </w:p>
     <w:p>
       <w:pPr>
         <w:pStyle w:val="TOC1"/>
       </w:pPr>
-      <w:r>
-        <w:rPr>
-          <w:rFonts w:cs="B Nazanin"/>
-          <w:rtl/>
-          <w:lang w:bidi="fa-IR"/>
-        </w:rPr>
-        <w:t>2-نمایش معماری</w:t>
-      </w:r>
+      <w:hyperlink w:anchor="_TocCustom5" w:history="1">
+        <w:r>
+          <w:rPr>
+            <w:rFonts w:cs="B Nazanin"/>
+            <w:rtl/>
+            <w:lang w:bidi="fa-IR"/>
+          </w:rPr>
+          <w:t>2-نمایش معماری</w:t>
+        </w:r>
+      </w:hyperlink>
       <w:r>
         <w:rPr>
           <w:rFonts w:cs="B Nazanin"/>
@@ -1558,27 +1576,31 @@
         </w:rPr>
         <w:tab/>
       </w:r>
-      <w:r>
-        <w:rPr>
-          <w:rFonts w:cs="B Nazanin"/>
-          <w:rtl/>
-          <w:lang w:bidi="fa-IR"/>
-        </w:rPr>
-        <w:t>5</w:t>
-      </w:r>
+      <w:fldSimple w:instr="PAGEREF _TocCustom5 \h">
+        <w:r>
+          <w:rPr>
+            <w:rFonts w:cs="B Nazanin"/>
+            <w:rtl/>
+            <w:lang w:bidi="fa-IR"/>
+          </w:rPr>
+          <w:t/>
+        </w:r>
+      </w:fldSimple>
     </w:p>
     <w:p>
       <w:pPr>
         <w:pStyle w:val="TOC2"/>
       </w:pPr>
-      <w:r>
-        <w:rPr>
-          <w:rFonts w:cs="B Nazanin"/>
-          <w:rtl/>
-          <w:lang w:bidi="fa-IR"/>
-        </w:rPr>
-        <w:t>2-1-سبک معماری (انتخاب‌شده)</w:t>
-      </w:r>
+      <w:hyperlink w:anchor="_TocCustom6" w:history="1">
+        <w:r>
+          <w:rPr>
+            <w:rFonts w:cs="B Nazanin"/>
+            <w:rtl/>
+            <w:lang w:bidi="fa-IR"/>
+          </w:rPr>
+          <w:t>2-1-سبک معماری (انتخاب‌شده)</w:t>
+        </w:r>
+      </w:hyperlink>
       <w:r>
         <w:rPr>
           <w:rFonts w:cs="B Nazanin"/>
@@ -1587,27 +1609,31 @@
         </w:rPr>
         <w:tab/>
       </w:r>
-      <w:r>
-        <w:rPr>
-          <w:rFonts w:cs="B Nazanin"/>
-          <w:rtl/>
-          <w:lang w:bidi="fa-IR"/>
-        </w:rPr>
-        <w:t>6</w:t>
-      </w:r>
+      <w:fldSimple w:instr="PAGEREF _TocCustom6 \h">
+        <w:r>
+          <w:rPr>
+            <w:rFonts w:cs="B Nazanin"/>
+            <w:rtl/>
+            <w:lang w:bidi="fa-IR"/>
+          </w:rPr>
+          <w:t/>
+        </w:r>
+      </w:fldSimple>
     </w:p>
     <w:p>
       <w:pPr>
         <w:pStyle w:val="TOC1"/>
       </w:pPr>
-      <w:r>
-        <w:rPr>
-          <w:rFonts w:cs="B Nazanin"/>
-          <w:rtl/>
-          <w:lang w:bidi="fa-IR"/>
-        </w:rPr>
-        <w:t>3-اهداف و محدودیت‌های معماری</w:t>
-      </w:r>
+      <w:hyperlink w:anchor="_TocCustom7" w:history="1">
+        <w:r>
+          <w:rPr>
+            <w:rFonts w:cs="B Nazanin"/>
+            <w:rtl/>
+            <w:lang w:bidi="fa-IR"/>
+          </w:rPr>
+          <w:t>3-اهداف و محدودیت‌های معماری</w:t>
+        </w:r>
+      </w:hyperlink>
       <w:r>
         <w:rPr>
           <w:rFonts w:cs="B Nazanin"/>
@@ -1616,27 +1642,31 @@
         </w:rPr>
         <w:tab/>
       </w:r>
-      <w:r>
-        <w:rPr>
-          <w:rFonts w:cs="B Nazanin"/>
-          <w:rtl/>
-          <w:lang w:bidi="fa-IR"/>
-        </w:rPr>
-        <w:t>6</w:t>
-      </w:r>
+      <w:fldSimple w:instr="PAGEREF _TocCustom7 \h">
+        <w:r>
+          <w:rPr>
+            <w:rFonts w:cs="B Nazanin"/>
+            <w:rtl/>
+            <w:lang w:bidi="fa-IR"/>
+          </w:rPr>
+          <w:t/>
+        </w:r>
+      </w:fldSimple>
     </w:p>
     <w:p>
       <w:pPr>
         <w:pStyle w:val="TOC2"/>
       </w:pPr>
-      <w:r>
-        <w:rPr>
-          <w:rFonts w:cs="B Nazanin"/>
-          <w:rtl/>
-          <w:lang w:bidi="fa-IR"/>
-        </w:rPr>
-        <w:t>3-1-اهداف کیفیتی</w:t>
-      </w:r>
+      <w:hyperlink w:anchor="_TocCustom8" w:history="1">
+        <w:r>
+          <w:rPr>
+            <w:rFonts w:cs="B Nazanin"/>
+            <w:rtl/>
+            <w:lang w:bidi="fa-IR"/>
+          </w:rPr>
+          <w:t>3-1-اهداف کیفیتی</w:t>
+        </w:r>
+      </w:hyperlink>
       <w:r>
         <w:rPr>
           <w:rFonts w:cs="B Nazanin"/>
@@ -1645,27 +1675,31 @@
         </w:rPr>
         <w:tab/>
       </w:r>
-      <w:r>
-        <w:rPr>
-          <w:rFonts w:cs="B Nazanin"/>
-          <w:rtl/>
-          <w:lang w:bidi="fa-IR"/>
-        </w:rPr>
-        <w:t>7</w:t>
-      </w:r>
+      <w:fldSimple w:instr="PAGEREF _TocCustom8 \h">
+        <w:r>
+          <w:rPr>
+            <w:rFonts w:cs="B Nazanin"/>
+            <w:rtl/>
+            <w:lang w:bidi="fa-IR"/>
+          </w:rPr>
+          <w:t/>
+        </w:r>
+      </w:fldSimple>
     </w:p>
     <w:p>
       <w:pPr>
         <w:pStyle w:val="TOC2"/>
       </w:pPr>
-      <w:r>
-        <w:rPr>
-          <w:rFonts w:cs="B Nazanin"/>
-          <w:rtl/>
-          <w:lang w:bidi="fa-IR"/>
-        </w:rPr>
-        <w:t>3-2-محدودیت‌ها</w:t>
-      </w:r>
+      <w:hyperlink w:anchor="_TocCustom9" w:history="1">
+        <w:r>
+          <w:rPr>
+            <w:rFonts w:cs="B Nazanin"/>
+            <w:rtl/>
+            <w:lang w:bidi="fa-IR"/>
+          </w:rPr>
+          <w:t>3-2-محدودیت‌ها</w:t>
+        </w:r>
+      </w:hyperlink>
       <w:r>
         <w:rPr>
           <w:rFonts w:cs="B Nazanin"/>
@@ -1674,27 +1708,31 @@
         </w:rPr>
         <w:tab/>
       </w:r>
-      <w:r>
-        <w:rPr>
-          <w:rFonts w:cs="B Nazanin"/>
-          <w:rtl/>
-          <w:lang w:bidi="fa-IR"/>
-        </w:rPr>
-        <w:t>7</w:t>
-      </w:r>
+      <w:fldSimple w:instr="PAGEREF _TocCustom9 \h">
+        <w:r>
+          <w:rPr>
+            <w:rFonts w:cs="B Nazanin"/>
+            <w:rtl/>
+            <w:lang w:bidi="fa-IR"/>
+          </w:rPr>
+          <w:t/>
+        </w:r>
+      </w:fldSimple>
     </w:p>
     <w:p>
       <w:pPr>
         <w:pStyle w:val="TOC2"/>
       </w:pPr>
-      <w:r>
-        <w:rPr>
-          <w:rFonts w:cs="B Nazanin"/>
-          <w:rtl/>
-          <w:lang w:bidi="fa-IR"/>
-        </w:rPr>
-        <w:t>3-3-شاخص‌های سنجش‌پذیری</w:t>
-      </w:r>
+      <w:hyperlink w:anchor="_TocCustom10" w:history="1">
+        <w:r>
+          <w:rPr>
+            <w:rFonts w:cs="B Nazanin"/>
+            <w:rtl/>
+            <w:lang w:bidi="fa-IR"/>
+          </w:rPr>
+          <w:t>3-3-شاخص‌های سنجش‌پذیری</w:t>
+        </w:r>
+      </w:hyperlink>
       <w:r>
         <w:rPr>
           <w:rFonts w:cs="B Nazanin"/>
@@ -1703,27 +1741,31 @@
         </w:rPr>
         <w:tab/>
       </w:r>
-      <w:r>
-        <w:rPr>
-          <w:rFonts w:cs="B Nazanin"/>
-          <w:rtl/>
-          <w:lang w:bidi="fa-IR"/>
-        </w:rPr>
-        <w:t>7</w:t>
-      </w:r>
+      <w:fldSimple w:instr="PAGEREF _TocCustom10 \h">
+        <w:r>
+          <w:rPr>
+            <w:rFonts w:cs="B Nazanin"/>
+            <w:rtl/>
+            <w:lang w:bidi="fa-IR"/>
+          </w:rPr>
+          <w:t/>
+        </w:r>
+      </w:fldSimple>
     </w:p>
     <w:p>
       <w:pPr>
         <w:pStyle w:val="TOC2"/>
       </w:pPr>
-      <w:r>
-        <w:rPr>
-          <w:rFonts w:cs="B Nazanin"/>
-          <w:rtl/>
-          <w:lang w:bidi="fa-IR"/>
-        </w:rPr>
-        <w:t>3-4-تصمیم‌های معماری (خلاصه)</w:t>
-      </w:r>
+      <w:hyperlink w:anchor="_TocCustom11" w:history="1">
+        <w:r>
+          <w:rPr>
+            <w:rFonts w:cs="B Nazanin"/>
+            <w:rtl/>
+            <w:lang w:bidi="fa-IR"/>
+          </w:rPr>
+          <w:t>3-4-تصمیم‌های معماری (خلاصه)</w:t>
+        </w:r>
+      </w:hyperlink>
       <w:r>
         <w:rPr>
           <w:rFonts w:cs="B Nazanin"/>
@@ -1732,27 +1774,31 @@
         </w:rPr>
         <w:tab/>
       </w:r>
-      <w:r>
-        <w:rPr>
-          <w:rFonts w:cs="B Nazanin"/>
-          <w:rtl/>
-          <w:lang w:bidi="fa-IR"/>
-        </w:rPr>
-        <w:t>7</w:t>
-      </w:r>
+      <w:fldSimple w:instr="PAGEREF _TocCustom11 \h">
+        <w:r>
+          <w:rPr>
+            <w:rFonts w:cs="B Nazanin"/>
+            <w:rtl/>
+            <w:lang w:bidi="fa-IR"/>
+          </w:rPr>
+          <w:t/>
+        </w:r>
+      </w:fldSimple>
     </w:p>
     <w:p>
       <w:pPr>
         <w:pStyle w:val="TOC1"/>
       </w:pPr>
-      <w:r>
-        <w:rPr>
-          <w:rFonts w:cs="B Nazanin"/>
-          <w:rtl/>
-          <w:lang w:bidi="fa-IR"/>
-        </w:rPr>
-        <w:t>4-دید سناریوها</w:t>
-      </w:r>
+      <w:hyperlink w:anchor="_TocCustom12" w:history="1">
+        <w:r>
+          <w:rPr>
+            <w:rFonts w:cs="B Nazanin"/>
+            <w:rtl/>
+            <w:lang w:bidi="fa-IR"/>
+          </w:rPr>
+          <w:t>4-دید سناریوها</w:t>
+        </w:r>
+      </w:hyperlink>
       <w:r>
         <w:rPr>
           <w:rFonts w:cs="B Nazanin"/>
@@ -1761,27 +1807,31 @@
         </w:rPr>
         <w:tab/>
       </w:r>
-      <w:r>
-        <w:rPr>
-          <w:rFonts w:cs="B Nazanin"/>
-          <w:rtl/>
-          <w:lang w:bidi="fa-IR"/>
-        </w:rPr>
-        <w:t>8</w:t>
-      </w:r>
+      <w:fldSimple w:instr="PAGEREF _TocCustom12 \h">
+        <w:r>
+          <w:rPr>
+            <w:rFonts w:cs="B Nazanin"/>
+            <w:rtl/>
+            <w:lang w:bidi="fa-IR"/>
+          </w:rPr>
+          <w:t/>
+        </w:r>
+      </w:fldSimple>
     </w:p>
     <w:p>
       <w:pPr>
         <w:pStyle w:val="TOC2"/>
       </w:pPr>
-      <w:r>
-        <w:rPr>
-          <w:rFonts w:cs="B Nazanin"/>
-          <w:rtl/>
-          <w:lang w:bidi="fa-IR"/>
-        </w:rPr>
-        <w:t>4-1-عینیت‌بخشی موارد کاربری</w:t>
-      </w:r>
+      <w:hyperlink w:anchor="_TocCustom13" w:history="1">
+        <w:r>
+          <w:rPr>
+            <w:rFonts w:cs="B Nazanin"/>
+            <w:rtl/>
+            <w:lang w:bidi="fa-IR"/>
+          </w:rPr>
+          <w:t>4-1-عینیت‌بخشی موارد کاربری</w:t>
+        </w:r>
+      </w:hyperlink>
       <w:r>
         <w:rPr>
           <w:rFonts w:cs="B Nazanin"/>
@@ -1790,27 +1840,31 @@
         </w:rPr>
         <w:tab/>
       </w:r>
-      <w:r>
-        <w:rPr>
-          <w:rFonts w:cs="B Nazanin"/>
-          <w:rtl/>
-          <w:lang w:bidi="fa-IR"/>
-        </w:rPr>
-        <w:t>8</w:t>
-      </w:r>
+      <w:fldSimple w:instr="PAGEREF _TocCustom13 \h">
+        <w:r>
+          <w:rPr>
+            <w:rFonts w:cs="B Nazanin"/>
+            <w:rtl/>
+            <w:lang w:bidi="fa-IR"/>
+          </w:rPr>
+          <w:t/>
+        </w:r>
+      </w:fldSimple>
     </w:p>
     <w:p>
       <w:pPr>
         <w:pStyle w:val="TOC2"/>
       </w:pPr>
-      <w:r>
-        <w:rPr>
-          <w:rFonts w:cs="B Nazanin"/>
-          <w:rtl/>
-          <w:lang w:bidi="fa-IR"/>
-        </w:rPr>
-        <w:t>4-2-حداقل اجزای مشخصات سناریو</w:t>
-      </w:r>
+      <w:hyperlink w:anchor="_TocCustom14" w:history="1">
+        <w:r>
+          <w:rPr>
+            <w:rFonts w:cs="B Nazanin"/>
+            <w:rtl/>
+            <w:lang w:bidi="fa-IR"/>
+          </w:rPr>
+          <w:t>4-2-حداقل اجزای مشخصات سناریو</w:t>
+        </w:r>
+      </w:hyperlink>
       <w:r>
         <w:rPr>
           <w:rFonts w:cs="B Nazanin"/>
@@ -1819,27 +1873,31 @@
         </w:rPr>
         <w:tab/>
       </w:r>
-      <w:r>
-        <w:rPr>
-          <w:rFonts w:cs="B Nazanin"/>
-          <w:rtl/>
-          <w:lang w:bidi="fa-IR"/>
-        </w:rPr>
-        <w:t>8</w:t>
-      </w:r>
+      <w:fldSimple w:instr="PAGEREF _TocCustom14 \h">
+        <w:r>
+          <w:rPr>
+            <w:rFonts w:cs="B Nazanin"/>
+            <w:rtl/>
+            <w:lang w:bidi="fa-IR"/>
+          </w:rPr>
+          <w:t/>
+        </w:r>
+      </w:fldSimple>
     </w:p>
     <w:p>
       <w:pPr>
         <w:pStyle w:val="TOC2"/>
       </w:pPr>
-      <w:r>
-        <w:rPr>
-          <w:rFonts w:cs="B Nazanin"/>
-          <w:rtl/>
-          <w:lang w:bidi="fa-IR"/>
-        </w:rPr>
-        <w:t>4-3-موردکاربری منتخب ۱ (ساده): UC-01 جست‌وجوی خدمات سفر</w:t>
-      </w:r>
+      <w:hyperlink w:anchor="_TocCustom15" w:history="1">
+        <w:r>
+          <w:rPr>
+            <w:rFonts w:cs="B Nazanin"/>
+            <w:rtl/>
+            <w:lang w:bidi="fa-IR"/>
+          </w:rPr>
+          <w:t>4-3-موردکاربری منتخب ۱ (ساده): UC-01 جست‌وجوی خدمات سفر</w:t>
+        </w:r>
+      </w:hyperlink>
       <w:r>
         <w:rPr>
           <w:rFonts w:cs="B Nazanin"/>
@@ -1848,19 +1906,31 @@
         </w:rPr>
         <w:tab/>
       </w:r>
+      <w:fldSimple w:instr="PAGEREF _TocCustom15 \h">
+        <w:r>
+          <w:rPr>
+            <w:rFonts w:cs="B Nazanin"/>
+            <w:rtl/>
+            <w:lang w:bidi="fa-IR"/>
+          </w:rPr>
+          <w:t/>
+        </w:r>
+      </w:fldSimple>
     </w:p>
     <w:p>
       <w:pPr>
         <w:pStyle w:val="TOC2"/>
       </w:pPr>
-      <w:r>
-        <w:rPr>
-          <w:rFonts w:cs="B Nazanin"/>
-          <w:rtl/>
-          <w:lang w:bidi="fa-IR"/>
-        </w:rPr>
-        <w:t>4-4-موردکاربری منتخب ۲ (پیچیده): UC-02 خرید بلیت</w:t>
-      </w:r>
+      <w:hyperlink w:anchor="_TocCustom16" w:history="1">
+        <w:r>
+          <w:rPr>
+            <w:rFonts w:cs="B Nazanin"/>
+            <w:rtl/>
+            <w:lang w:bidi="fa-IR"/>
+          </w:rPr>
+          <w:t>4-4-موردکاربری منتخب ۲ (پیچیده): UC-02 خرید بلیت</w:t>
+        </w:r>
+      </w:hyperlink>
       <w:r>
         <w:rPr>
           <w:rFonts w:cs="B Nazanin"/>
@@ -1869,19 +1939,31 @@
         </w:rPr>
         <w:tab/>
       </w:r>
+      <w:fldSimple w:instr="PAGEREF _TocCustom16 \h">
+        <w:r>
+          <w:rPr>
+            <w:rFonts w:cs="B Nazanin"/>
+            <w:rtl/>
+            <w:lang w:bidi="fa-IR"/>
+          </w:rPr>
+          <w:t/>
+        </w:r>
+      </w:fldSimple>
     </w:p>
     <w:p>
       <w:pPr>
         <w:pStyle w:val="TOC1"/>
       </w:pPr>
-      <w:r>
-        <w:rPr>
-          <w:rFonts w:cs="B Nazanin"/>
-          <w:rtl/>
-          <w:lang w:bidi="fa-IR"/>
-        </w:rPr>
-        <w:t>5-دید منطقی</w:t>
-      </w:r>
+      <w:hyperlink w:anchor="_TocCustom17" w:history="1">
+        <w:r>
+          <w:rPr>
+            <w:rFonts w:cs="B Nazanin"/>
+            <w:rtl/>
+            <w:lang w:bidi="fa-IR"/>
+          </w:rPr>
+          <w:t>5-دید منطقی</w:t>
+        </w:r>
+      </w:hyperlink>
       <w:r>
         <w:rPr>
           <w:rFonts w:cs="B Nazanin"/>
@@ -1890,19 +1972,31 @@
         </w:rPr>
         <w:tab/>
       </w:r>
+      <w:fldSimple w:instr="PAGEREF _TocCustom17 \h">
+        <w:r>
+          <w:rPr>
+            <w:rFonts w:cs="B Nazanin"/>
+            <w:rtl/>
+            <w:lang w:bidi="fa-IR"/>
+          </w:rPr>
+          <w:t/>
+        </w:r>
+      </w:fldSimple>
     </w:p>
     <w:p>
       <w:pPr>
         <w:pStyle w:val="TOC2"/>
       </w:pPr>
-      <w:r>
-        <w:rPr>
-          <w:rFonts w:cs="B Nazanin"/>
-          <w:rtl/>
-          <w:lang w:bidi="fa-IR"/>
-        </w:rPr>
-        <w:t>5-1-مدل لایه‌ای</w:t>
-      </w:r>
+      <w:hyperlink w:anchor="_TocCustom18" w:history="1">
+        <w:r>
+          <w:rPr>
+            <w:rFonts w:cs="B Nazanin"/>
+            <w:rtl/>
+            <w:lang w:bidi="fa-IR"/>
+          </w:rPr>
+          <w:t>5-1-مدل لایه‌ای</w:t>
+        </w:r>
+      </w:hyperlink>
       <w:r>
         <w:rPr>
           <w:rFonts w:cs="B Nazanin"/>
@@ -1911,19 +2005,31 @@
         </w:rPr>
         <w:tab/>
       </w:r>
+      <w:fldSimple w:instr="PAGEREF _TocCustom18 \h">
+        <w:r>
+          <w:rPr>
+            <w:rFonts w:cs="B Nazanin"/>
+            <w:rtl/>
+            <w:lang w:bidi="fa-IR"/>
+          </w:rPr>
+          <w:t/>
+        </w:r>
+      </w:fldSimple>
     </w:p>
     <w:p>
       <w:pPr>
         <w:pStyle w:val="TOC2"/>
       </w:pPr>
-      <w:r>
-        <w:rPr>
-          <w:rFonts w:cs="B Nazanin"/>
-          <w:rtl/>
-          <w:lang w:bidi="fa-IR"/>
-        </w:rPr>
-        <w:t>5-2-دامنه‌های مرزبندی‌شده</w:t>
-      </w:r>
+      <w:hyperlink w:anchor="_TocCustom19" w:history="1">
+        <w:r>
+          <w:rPr>
+            <w:rFonts w:cs="B Nazanin"/>
+            <w:rtl/>
+            <w:lang w:bidi="fa-IR"/>
+          </w:rPr>
+          <w:t>5-2-دامنه‌های مرزبندی‌شده</w:t>
+        </w:r>
+      </w:hyperlink>
       <w:r>
         <w:rPr>
           <w:rFonts w:cs="B Nazanin"/>
@@ -1932,19 +2038,31 @@
         </w:rPr>
         <w:tab/>
       </w:r>
+      <w:fldSimple w:instr="PAGEREF _TocCustom19 \h">
+        <w:r>
+          <w:rPr>
+            <w:rFonts w:cs="B Nazanin"/>
+            <w:rtl/>
+            <w:lang w:bidi="fa-IR"/>
+          </w:rPr>
+          <w:t/>
+        </w:r>
+      </w:fldSimple>
     </w:p>
     <w:p>
       <w:pPr>
         <w:pStyle w:val="TOC2"/>
       </w:pPr>
-      <w:r>
-        <w:rPr>
-          <w:rFonts w:cs="B Nazanin"/>
-          <w:rtl/>
-          <w:lang w:bidi="fa-IR"/>
-        </w:rPr>
-        <w:t>5-3-CRC (تحلیل) - مشترک</w:t>
-      </w:r>
+      <w:hyperlink w:anchor="_TocCustom20" w:history="1">
+        <w:r>
+          <w:rPr>
+            <w:rFonts w:cs="B Nazanin"/>
+            <w:rtl/>
+            <w:lang w:bidi="fa-IR"/>
+          </w:rPr>
+          <w:t>5-3-CRC (تحلیل) - مشترک</w:t>
+        </w:r>
+      </w:hyperlink>
       <w:r>
         <w:rPr>
           <w:rFonts w:cs="B Nazanin"/>
@@ -1953,19 +2071,31 @@
         </w:rPr>
         <w:tab/>
       </w:r>
+      <w:fldSimple w:instr="PAGEREF _TocCustom20 \h">
+        <w:r>
+          <w:rPr>
+            <w:rFonts w:cs="B Nazanin"/>
+            <w:rtl/>
+            <w:lang w:bidi="fa-IR"/>
+          </w:rPr>
+          <w:t/>
+        </w:r>
+      </w:fldSimple>
     </w:p>
     <w:p>
       <w:pPr>
         <w:pStyle w:val="TOC2"/>
       </w:pPr>
-      <w:r>
-        <w:rPr>
-          <w:rFonts w:cs="B Nazanin"/>
-          <w:rtl/>
-          <w:lang w:bidi="fa-IR"/>
-        </w:rPr>
-        <w:t>5-4-الگوهای طراحی کلیدی (نمونه)</w:t>
-      </w:r>
+      <w:hyperlink w:anchor="_TocCustom21" w:history="1">
+        <w:r>
+          <w:rPr>
+            <w:rFonts w:cs="B Nazanin"/>
+            <w:rtl/>
+            <w:lang w:bidi="fa-IR"/>
+          </w:rPr>
+          <w:t>5-4-الگوهای طراحی کلیدی (نمونه)</w:t>
+        </w:r>
+      </w:hyperlink>
       <w:r>
         <w:rPr>
           <w:rFonts w:cs="B Nazanin"/>
@@ -1974,19 +2104,31 @@
         </w:rPr>
         <w:tab/>
       </w:r>
+      <w:fldSimple w:instr="PAGEREF _TocCustom21 \h">
+        <w:r>
+          <w:rPr>
+            <w:rFonts w:cs="B Nazanin"/>
+            <w:rtl/>
+            <w:lang w:bidi="fa-IR"/>
+          </w:rPr>
+          <w:t/>
+        </w:r>
+      </w:fldSimple>
     </w:p>
     <w:p>
       <w:pPr>
         <w:pStyle w:val="TOC1"/>
       </w:pPr>
-      <w:r>
-        <w:rPr>
-          <w:rFonts w:cs="B Nazanin"/>
-          <w:rtl/>
-          <w:lang w:bidi="fa-IR"/>
-        </w:rPr>
-        <w:t>6-دید فرایند</w:t>
-      </w:r>
+      <w:hyperlink w:anchor="_TocCustom22" w:history="1">
+        <w:r>
+          <w:rPr>
+            <w:rFonts w:cs="B Nazanin"/>
+            <w:rtl/>
+            <w:lang w:bidi="fa-IR"/>
+          </w:rPr>
+          <w:t>6-دید فرایند</w:t>
+        </w:r>
+      </w:hyperlink>
       <w:r>
         <w:rPr>
           <w:rFonts w:cs="B Nazanin"/>
@@ -1995,19 +2137,31 @@
         </w:rPr>
         <w:tab/>
       </w:r>
+      <w:fldSimple w:instr="PAGEREF _TocCustom22 \h">
+        <w:r>
+          <w:rPr>
+            <w:rFonts w:cs="B Nazanin"/>
+            <w:rtl/>
+            <w:lang w:bidi="fa-IR"/>
+          </w:rPr>
+          <w:t/>
+        </w:r>
+      </w:fldSimple>
     </w:p>
     <w:p>
       <w:pPr>
         <w:pStyle w:val="TOC2"/>
       </w:pPr>
-      <w:r>
-        <w:rPr>
-          <w:rFonts w:cs="B Nazanin"/>
-          <w:rtl/>
-          <w:lang w:bidi="fa-IR"/>
-        </w:rPr>
-        <w:t>6-1-همزمانی و زمان‌بندی</w:t>
-      </w:r>
+      <w:hyperlink w:anchor="_TocCustom23" w:history="1">
+        <w:r>
+          <w:rPr>
+            <w:rFonts w:cs="B Nazanin"/>
+            <w:rtl/>
+            <w:lang w:bidi="fa-IR"/>
+          </w:rPr>
+          <w:t>6-1-همزمانی و زمان‌بندی</w:t>
+        </w:r>
+      </w:hyperlink>
       <w:r>
         <w:rPr>
           <w:rFonts w:cs="B Nazanin"/>
@@ -2016,19 +2170,31 @@
         </w:rPr>
         <w:tab/>
       </w:r>
+      <w:fldSimple w:instr="PAGEREF _TocCustom23 \h">
+        <w:r>
+          <w:rPr>
+            <w:rFonts w:cs="B Nazanin"/>
+            <w:rtl/>
+            <w:lang w:bidi="fa-IR"/>
+          </w:rPr>
+          <w:t/>
+        </w:r>
+      </w:fldSimple>
     </w:p>
     <w:p>
       <w:pPr>
         <w:pStyle w:val="TOC2"/>
       </w:pPr>
-      <w:r>
-        <w:rPr>
-          <w:rFonts w:cs="B Nazanin"/>
-          <w:rtl/>
-          <w:lang w:bidi="fa-IR"/>
-        </w:rPr>
-        <w:t>6-2-کارهای پس‌زمینه (اختیاری ولی پیشنهاد‌شده)</w:t>
-      </w:r>
+      <w:hyperlink w:anchor="_TocCustom24" w:history="1">
+        <w:r>
+          <w:rPr>
+            <w:rFonts w:cs="B Nazanin"/>
+            <w:rtl/>
+            <w:lang w:bidi="fa-IR"/>
+          </w:rPr>
+          <w:t>6-2-کارهای پس‌زمینه (اختیاری ولی پیشنهاد‌شده)</w:t>
+        </w:r>
+      </w:hyperlink>
       <w:r>
         <w:rPr>
           <w:rFonts w:cs="B Nazanin"/>
@@ -2037,19 +2203,31 @@
         </w:rPr>
         <w:tab/>
       </w:r>
+      <w:fldSimple w:instr="PAGEREF _TocCustom24 \h">
+        <w:r>
+          <w:rPr>
+            <w:rFonts w:cs="B Nazanin"/>
+            <w:rtl/>
+            <w:lang w:bidi="fa-IR"/>
+          </w:rPr>
+          <w:t/>
+        </w:r>
+      </w:fldSimple>
     </w:p>
     <w:p>
       <w:pPr>
         <w:pStyle w:val="TOC2"/>
       </w:pPr>
-      <w:r>
-        <w:rPr>
-          <w:rFonts w:cs="B Nazanin"/>
-          <w:rtl/>
-          <w:lang w:bidi="fa-IR"/>
-        </w:rPr>
-        <w:t>6-3-یکتایی عملیات و سازگاری</w:t>
-      </w:r>
+      <w:hyperlink w:anchor="_TocCustom25" w:history="1">
+        <w:r>
+          <w:rPr>
+            <w:rFonts w:cs="B Nazanin"/>
+            <w:rtl/>
+            <w:lang w:bidi="fa-IR"/>
+          </w:rPr>
+          <w:t>6-3-یکتایی عملیات و سازگاری</w:t>
+        </w:r>
+      </w:hyperlink>
       <w:r>
         <w:rPr>
           <w:rFonts w:cs="B Nazanin"/>
@@ -2058,19 +2236,31 @@
         </w:rPr>
         <w:tab/>
       </w:r>
+      <w:fldSimple w:instr="PAGEREF _TocCustom25 \h">
+        <w:r>
+          <w:rPr>
+            <w:rFonts w:cs="B Nazanin"/>
+            <w:rtl/>
+            <w:lang w:bidi="fa-IR"/>
+          </w:rPr>
+          <w:t/>
+        </w:r>
+      </w:fldSimple>
     </w:p>
     <w:p>
       <w:pPr>
         <w:pStyle w:val="TOC1"/>
       </w:pPr>
-      <w:r>
-        <w:rPr>
-          <w:rFonts w:cs="B Nazanin"/>
-          <w:rtl/>
-          <w:lang w:bidi="fa-IR"/>
-        </w:rPr>
-        <w:t>7-دید فیزیکی (استقرار)</w:t>
-      </w:r>
+      <w:hyperlink w:anchor="_TocCustom26" w:history="1">
+        <w:r>
+          <w:rPr>
+            <w:rFonts w:cs="B Nazanin"/>
+            <w:rtl/>
+            <w:lang w:bidi="fa-IR"/>
+          </w:rPr>
+          <w:t>7-دید فیزیکی (استقرار)</w:t>
+        </w:r>
+      </w:hyperlink>
       <w:r>
         <w:rPr>
           <w:rFonts w:cs="B Nazanin"/>
@@ -2079,19 +2269,31 @@
         </w:rPr>
         <w:tab/>
       </w:r>
+      <w:fldSimple w:instr="PAGEREF _TocCustom26 \h">
+        <w:r>
+          <w:rPr>
+            <w:rFonts w:cs="B Nazanin"/>
+            <w:rtl/>
+            <w:lang w:bidi="fa-IR"/>
+          </w:rPr>
+          <w:t/>
+        </w:r>
+      </w:fldSimple>
     </w:p>
     <w:p>
       <w:pPr>
         <w:pStyle w:val="TOC1"/>
       </w:pPr>
-      <w:r>
-        <w:rPr>
-          <w:rFonts w:cs="B Nazanin"/>
-          <w:rtl/>
-          <w:lang w:bidi="fa-IR"/>
-        </w:rPr>
-        <w:t>8-دید توسعه و پیاده‌سازی</w:t>
-      </w:r>
+      <w:hyperlink w:anchor="_TocCustom27" w:history="1">
+        <w:r>
+          <w:rPr>
+            <w:rFonts w:cs="B Nazanin"/>
+            <w:rtl/>
+            <w:lang w:bidi="fa-IR"/>
+          </w:rPr>
+          <w:t>8-دید توسعه و پیاده‌سازی</w:t>
+        </w:r>
+      </w:hyperlink>
       <w:r>
         <w:rPr>
           <w:rFonts w:cs="B Nazanin"/>
@@ -2100,19 +2302,31 @@
         </w:rPr>
         <w:tab/>
       </w:r>
+      <w:fldSimple w:instr="PAGEREF _TocCustom27 \h">
+        <w:r>
+          <w:rPr>
+            <w:rFonts w:cs="B Nazanin"/>
+            <w:rtl/>
+            <w:lang w:bidi="fa-IR"/>
+          </w:rPr>
+          <w:t/>
+        </w:r>
+      </w:fldSimple>
     </w:p>
     <w:p>
       <w:pPr>
         <w:pStyle w:val="TOC2"/>
       </w:pPr>
-      <w:r>
-        <w:rPr>
-          <w:rFonts w:cs="B Nazanin"/>
-          <w:rtl/>
-          <w:lang w:bidi="fa-IR"/>
-        </w:rPr>
-        <w:t>8-1-ساختار ماژول‌ها</w:t>
-      </w:r>
+      <w:hyperlink w:anchor="_TocCustom28" w:history="1">
+        <w:r>
+          <w:rPr>
+            <w:rFonts w:cs="B Nazanin"/>
+            <w:rtl/>
+            <w:lang w:bidi="fa-IR"/>
+          </w:rPr>
+          <w:t>8-1-ساختار ماژول‌ها</w:t>
+        </w:r>
+      </w:hyperlink>
       <w:r>
         <w:rPr>
           <w:rFonts w:cs="B Nazanin"/>
@@ -2121,19 +2335,31 @@
         </w:rPr>
         <w:tab/>
       </w:r>
+      <w:fldSimple w:instr="PAGEREF _TocCustom28 \h">
+        <w:r>
+          <w:rPr>
+            <w:rFonts w:cs="B Nazanin"/>
+            <w:rtl/>
+            <w:lang w:bidi="fa-IR"/>
+          </w:rPr>
+          <w:t/>
+        </w:r>
+      </w:fldSimple>
     </w:p>
     <w:p>
       <w:pPr>
         <w:pStyle w:val="TOC2"/>
       </w:pPr>
-      <w:r>
-        <w:rPr>
-          <w:rFonts w:cs="B Nazanin"/>
-          <w:rtl/>
-          <w:lang w:bidi="fa-IR"/>
-        </w:rPr>
-        <w:t>8-2-قراردادهای API (نمونه)</w:t>
-      </w:r>
+      <w:hyperlink w:anchor="_TocCustom29" w:history="1">
+        <w:r>
+          <w:rPr>
+            <w:rFonts w:cs="B Nazanin"/>
+            <w:rtl/>
+            <w:lang w:bidi="fa-IR"/>
+          </w:rPr>
+          <w:t>8-2-قراردادهای API (نمونه)</w:t>
+        </w:r>
+      </w:hyperlink>
       <w:r>
         <w:rPr>
           <w:rFonts w:cs="B Nazanin"/>
@@ -2142,19 +2368,31 @@
         </w:rPr>
         <w:tab/>
       </w:r>
+      <w:fldSimple w:instr="PAGEREF _TocCustom29 \h">
+        <w:r>
+          <w:rPr>
+            <w:rFonts w:cs="B Nazanin"/>
+            <w:rtl/>
+            <w:lang w:bidi="fa-IR"/>
+          </w:rPr>
+          <w:t/>
+        </w:r>
+      </w:fldSimple>
     </w:p>
     <w:p>
       <w:pPr>
         <w:pStyle w:val="TOC1"/>
       </w:pPr>
-      <w:r>
-        <w:rPr>
-          <w:rFonts w:cs="B Nazanin"/>
-          <w:rtl/>
-          <w:lang w:bidi="fa-IR"/>
-        </w:rPr>
-        <w:t>9-دید داده (اختیاری)</w:t>
-      </w:r>
+      <w:hyperlink w:anchor="_TocCustom30" w:history="1">
+        <w:r>
+          <w:rPr>
+            <w:rFonts w:cs="B Nazanin"/>
+            <w:rtl/>
+            <w:lang w:bidi="fa-IR"/>
+          </w:rPr>
+          <w:t>9-دید داده (اختیاری)</w:t>
+        </w:r>
+      </w:hyperlink>
       <w:r>
         <w:rPr>
           <w:rFonts w:cs="B Nazanin"/>
@@ -2163,19 +2401,31 @@
         </w:rPr>
         <w:tab/>
       </w:r>
+      <w:fldSimple w:instr="PAGEREF _TocCustom30 \h">
+        <w:r>
+          <w:rPr>
+            <w:rFonts w:cs="B Nazanin"/>
+            <w:rtl/>
+            <w:lang w:bidi="fa-IR"/>
+          </w:rPr>
+          <w:t/>
+        </w:r>
+      </w:fldSimple>
     </w:p>
     <w:p>
       <w:pPr>
         <w:pStyle w:val="TOC2"/>
       </w:pPr>
-      <w:r>
-        <w:rPr>
-          <w:rFonts w:cs="B Nazanin"/>
-          <w:rtl/>
-          <w:lang w:bidi="fa-IR"/>
-        </w:rPr>
-        <w:t>9-1-سیاست‌های داده</w:t>
-      </w:r>
+      <w:hyperlink w:anchor="_TocCustom31" w:history="1">
+        <w:r>
+          <w:rPr>
+            <w:rFonts w:cs="B Nazanin"/>
+            <w:rtl/>
+            <w:lang w:bidi="fa-IR"/>
+          </w:rPr>
+          <w:t>9-1-سیاست‌های داده</w:t>
+        </w:r>
+      </w:hyperlink>
       <w:r>
         <w:rPr>
           <w:rFonts w:cs="B Nazanin"/>
@@ -2184,19 +2434,31 @@
         </w:rPr>
         <w:tab/>
       </w:r>
+      <w:fldSimple w:instr="PAGEREF _TocCustom31 \h">
+        <w:r>
+          <w:rPr>
+            <w:rFonts w:cs="B Nazanin"/>
+            <w:rtl/>
+            <w:lang w:bidi="fa-IR"/>
+          </w:rPr>
+          <w:t/>
+        </w:r>
+      </w:fldSimple>
     </w:p>
     <w:p>
       <w:pPr>
         <w:pStyle w:val="TOC1"/>
       </w:pPr>
-      <w:r>
-        <w:rPr>
-          <w:rFonts w:cs="B Nazanin"/>
-          <w:rtl/>
-          <w:lang w:bidi="fa-IR"/>
-        </w:rPr>
-        <w:t>10-کارایی</w:t>
-      </w:r>
+      <w:hyperlink w:anchor="_TocCustom32" w:history="1">
+        <w:r>
+          <w:rPr>
+            <w:rFonts w:cs="B Nazanin"/>
+            <w:rtl/>
+            <w:lang w:bidi="fa-IR"/>
+          </w:rPr>
+          <w:t>10-کارایی</w:t>
+        </w:r>
+      </w:hyperlink>
       <w:r>
         <w:rPr>
           <w:rFonts w:cs="B Nazanin"/>
@@ -2205,19 +2467,31 @@
         </w:rPr>
         <w:tab/>
       </w:r>
+      <w:fldSimple w:instr="PAGEREF _TocCustom32 \h">
+        <w:r>
+          <w:rPr>
+            <w:rFonts w:cs="B Nazanin"/>
+            <w:rtl/>
+            <w:lang w:bidi="fa-IR"/>
+          </w:rPr>
+          <w:t/>
+        </w:r>
+      </w:fldSimple>
     </w:p>
     <w:p>
       <w:pPr>
         <w:pStyle w:val="TOC2"/>
       </w:pPr>
-      <w:r>
-        <w:rPr>
-          <w:rFonts w:cs="B Nazanin"/>
-          <w:rtl/>
-          <w:lang w:bidi="fa-IR"/>
-        </w:rPr>
-        <w:t>10-1-راهکارهای کارایی</w:t>
-      </w:r>
+      <w:hyperlink w:anchor="_TocCustom33" w:history="1">
+        <w:r>
+          <w:rPr>
+            <w:rFonts w:cs="B Nazanin"/>
+            <w:rtl/>
+            <w:lang w:bidi="fa-IR"/>
+          </w:rPr>
+          <w:t>10-1-راهکارهای کارایی</w:t>
+        </w:r>
+      </w:hyperlink>
       <w:r>
         <w:rPr>
           <w:rFonts w:cs="B Nazanin"/>
@@ -2226,19 +2500,31 @@
         </w:rPr>
         <w:tab/>
       </w:r>
+      <w:fldSimple w:instr="PAGEREF _TocCustom33 \h">
+        <w:r>
+          <w:rPr>
+            <w:rFonts w:cs="B Nazanin"/>
+            <w:rtl/>
+            <w:lang w:bidi="fa-IR"/>
+          </w:rPr>
+          <w:t/>
+        </w:r>
+      </w:fldSimple>
     </w:p>
     <w:p>
       <w:pPr>
         <w:pStyle w:val="TOC2"/>
       </w:pPr>
-      <w:r>
-        <w:rPr>
-          <w:rFonts w:cs="B Nazanin"/>
-          <w:rtl/>
-          <w:lang w:bidi="fa-IR"/>
-        </w:rPr>
-        <w:t>10-2-تنظیمات پیشنهادی (اجرایی)</w:t>
-      </w:r>
+      <w:hyperlink w:anchor="_TocCustom34" w:history="1">
+        <w:r>
+          <w:rPr>
+            <w:rFonts w:cs="B Nazanin"/>
+            <w:rtl/>
+            <w:lang w:bidi="fa-IR"/>
+          </w:rPr>
+          <w:t>10-2-تنظیمات پیشنهادی (اجرایی)</w:t>
+        </w:r>
+      </w:hyperlink>
       <w:r>
         <w:rPr>
           <w:rFonts w:cs="B Nazanin"/>
@@ -2247,19 +2533,31 @@
         </w:rPr>
         <w:tab/>
       </w:r>
+      <w:fldSimple w:instr="PAGEREF _TocCustom34 \h">
+        <w:r>
+          <w:rPr>
+            <w:rFonts w:cs="B Nazanin"/>
+            <w:rtl/>
+            <w:lang w:bidi="fa-IR"/>
+          </w:rPr>
+          <w:t/>
+        </w:r>
+      </w:fldSimple>
     </w:p>
     <w:p>
       <w:pPr>
         <w:pStyle w:val="TOC2"/>
       </w:pPr>
-      <w:r>
-        <w:rPr>
-          <w:rFonts w:cs="B Nazanin"/>
-          <w:rtl/>
-          <w:lang w:bidi="fa-IR"/>
-        </w:rPr>
-        <w:t>10-3-نقاط گلوگاه و کنترل</w:t>
-      </w:r>
+      <w:hyperlink w:anchor="_TocCustom35" w:history="1">
+        <w:r>
+          <w:rPr>
+            <w:rFonts w:cs="B Nazanin"/>
+            <w:rtl/>
+            <w:lang w:bidi="fa-IR"/>
+          </w:rPr>
+          <w:t>10-3-نقاط گلوگاه و کنترل</w:t>
+        </w:r>
+      </w:hyperlink>
       <w:r>
         <w:rPr>
           <w:rFonts w:cs="B Nazanin"/>
@@ -2268,19 +2566,31 @@
         </w:rPr>
         <w:tab/>
       </w:r>
+      <w:fldSimple w:instr="PAGEREF _TocCustom35 \h">
+        <w:r>
+          <w:rPr>
+            <w:rFonts w:cs="B Nazanin"/>
+            <w:rtl/>
+            <w:lang w:bidi="fa-IR"/>
+          </w:rPr>
+          <w:t/>
+        </w:r>
+      </w:fldSimple>
     </w:p>
     <w:p>
       <w:pPr>
         <w:pStyle w:val="TOC1"/>
       </w:pPr>
-      <w:r>
-        <w:rPr>
-          <w:rFonts w:cs="B Nazanin"/>
-          <w:rtl/>
-          <w:lang w:bidi="fa-IR"/>
-        </w:rPr>
-        <w:t>11-کیفیت</w:t>
-      </w:r>
+      <w:hyperlink w:anchor="_TocCustom36" w:history="1">
+        <w:r>
+          <w:rPr>
+            <w:rFonts w:cs="B Nazanin"/>
+            <w:rtl/>
+            <w:lang w:bidi="fa-IR"/>
+          </w:rPr>
+          <w:t>11-کیفیت</w:t>
+        </w:r>
+      </w:hyperlink>
       <w:r>
         <w:rPr>
           <w:rFonts w:cs="B Nazanin"/>
@@ -2289,19 +2599,31 @@
         </w:rPr>
         <w:tab/>
       </w:r>
+      <w:fldSimple w:instr="PAGEREF _TocCustom36 \h">
+        <w:r>
+          <w:rPr>
+            <w:rFonts w:cs="B Nazanin"/>
+            <w:rtl/>
+            <w:lang w:bidi="fa-IR"/>
+          </w:rPr>
+          <w:t/>
+        </w:r>
+      </w:fldSimple>
     </w:p>
     <w:p>
       <w:pPr>
         <w:pStyle w:val="TOC2"/>
       </w:pPr>
-      <w:r>
-        <w:rPr>
-          <w:rFonts w:cs="B Nazanin"/>
-          <w:rtl/>
-          <w:lang w:bidi="fa-IR"/>
-        </w:rPr>
-        <w:t>11-1-امنیت</w:t>
-      </w:r>
+      <w:hyperlink w:anchor="_TocCustom37" w:history="1">
+        <w:r>
+          <w:rPr>
+            <w:rFonts w:cs="B Nazanin"/>
+            <w:rtl/>
+            <w:lang w:bidi="fa-IR"/>
+          </w:rPr>
+          <w:t>11-1-امنیت</w:t>
+        </w:r>
+      </w:hyperlink>
       <w:r>
         <w:rPr>
           <w:rFonts w:cs="B Nazanin"/>
@@ -2310,19 +2632,31 @@
         </w:rPr>
         <w:tab/>
       </w:r>
+      <w:fldSimple w:instr="PAGEREF _TocCustom37 \h">
+        <w:r>
+          <w:rPr>
+            <w:rFonts w:cs="B Nazanin"/>
+            <w:rtl/>
+            <w:lang w:bidi="fa-IR"/>
+          </w:rPr>
+          <w:t/>
+        </w:r>
+      </w:fldSimple>
     </w:p>
     <w:p>
       <w:pPr>
         <w:pStyle w:val="TOC2"/>
       </w:pPr>
-      <w:r>
-        <w:rPr>
-          <w:rFonts w:cs="B Nazanin"/>
-          <w:rtl/>
-          <w:lang w:bidi="fa-IR"/>
-        </w:rPr>
-        <w:t>11-2-قابلیت نگهداری و توسعه‌پذیری</w:t>
-      </w:r>
+      <w:hyperlink w:anchor="_TocCustom38" w:history="1">
+        <w:r>
+          <w:rPr>
+            <w:rFonts w:cs="B Nazanin"/>
+            <w:rtl/>
+            <w:lang w:bidi="fa-IR"/>
+          </w:rPr>
+          <w:t>11-2-قابلیت نگهداری و توسعه‌پذیری</w:t>
+        </w:r>
+      </w:hyperlink>
       <w:r>
         <w:rPr>
           <w:rFonts w:cs="B Nazanin"/>
@@ -2331,19 +2665,31 @@
         </w:rPr>
         <w:tab/>
       </w:r>
+      <w:fldSimple w:instr="PAGEREF _TocCustom38 \h">
+        <w:r>
+          <w:rPr>
+            <w:rFonts w:cs="B Nazanin"/>
+            <w:rtl/>
+            <w:lang w:bidi="fa-IR"/>
+          </w:rPr>
+          <w:t/>
+        </w:r>
+      </w:fldSimple>
     </w:p>
     <w:p>
       <w:pPr>
         <w:pStyle w:val="TOC2"/>
       </w:pPr>
-      <w:r>
-        <w:rPr>
-          <w:rFonts w:cs="B Nazanin"/>
-          <w:rtl/>
-          <w:lang w:bidi="fa-IR"/>
-        </w:rPr>
-        <w:t>11-3-مشاهده‌پذیری</w:t>
-      </w:r>
+      <w:hyperlink w:anchor="_TocCustom39" w:history="1">
+        <w:r>
+          <w:rPr>
+            <w:rFonts w:cs="B Nazanin"/>
+            <w:rtl/>
+            <w:lang w:bidi="fa-IR"/>
+          </w:rPr>
+          <w:t>11-3-مشاهده‌پذیری</w:t>
+        </w:r>
+      </w:hyperlink>
       <w:r>
         <w:rPr>
           <w:rFonts w:cs="B Nazanin"/>
@@ -2352,19 +2698,31 @@
         </w:rPr>
         <w:tab/>
       </w:r>
+      <w:fldSimple w:instr="PAGEREF _TocCustom39 \h">
+        <w:r>
+          <w:rPr>
+            <w:rFonts w:cs="B Nazanin"/>
+            <w:rtl/>
+            <w:lang w:bidi="fa-IR"/>
+          </w:rPr>
+          <w:t/>
+        </w:r>
+      </w:fldSimple>
     </w:p>
     <w:p>
       <w:pPr>
         <w:pStyle w:val="TOC1"/>
       </w:pPr>
-      <w:r>
-        <w:rPr>
-          <w:rFonts w:cs="B Nazanin"/>
-          <w:rtl/>
-          <w:lang w:bidi="fa-IR"/>
-        </w:rPr>
-        <w:t>12-پیوست - چک‌لیست تحویل</w:t>
-      </w:r>
+      <w:hyperlink w:anchor="_TocCustom40" w:history="1">
+        <w:r>
+          <w:rPr>
+            <w:rFonts w:cs="B Nazanin"/>
+            <w:rtl/>
+            <w:lang w:bidi="fa-IR"/>
+          </w:rPr>
+          <w:t>12-پیوست - چک‌لیست تحویل</w:t>
+        </w:r>
+      </w:hyperlink>
       <w:r>
         <w:rPr>
           <w:rFonts w:cs="B Nazanin"/>
@@ -2373,6 +2731,16 @@
         </w:rPr>
         <w:tab/>
       </w:r>
+      <w:fldSimple w:instr="PAGEREF _TocCustom40 \h">
+        <w:r>
+          <w:rPr>
+            <w:rFonts w:cs="B Nazanin"/>
+            <w:rtl/>
+            <w:lang w:bidi="fa-IR"/>
+          </w:rPr>
+          <w:t/>
+        </w:r>
+      </w:fldSimple>
     </w:p>
     <w:p ns2:paraId="766C72CF" ns2:textId="77777777">
       <w:pPr>
@@ -2543,6 +2911,7 @@
       </w:r>
     </w:p>
     <w:p>
+      <w:bookmarkStart w:id="1000" w:name="_TocCustom1"/>
       <w:pPr>
         <w:pStyle w:val="Heading1"/>
         <w:spacing w:before="100" w:beforeAutospacing="1" w:after="100" w:afterAutospacing="1" w:line="360" w:lineRule="auto"/>
@@ -2561,8 +2930,10 @@
         </w:rPr>
         <w:t>کلیات سند</w:t>
       </w:r>
+      <w:bookmarkEnd w:id="1000"/>
     </w:p>
     <w:p>
+      <w:bookmarkStart w:id="1001" w:name="_TocCustom2"/>
       <w:pPr>
         <w:pStyle w:val="Heading2"/>
         <w:spacing w:before="100" w:beforeAutospacing="1" w:after="100" w:afterAutospacing="1" w:line="360" w:lineRule="auto"/>
@@ -2581,6 +2952,7 @@
         </w:rPr>
         <w:t>هدف</w:t>
       </w:r>
+      <w:bookmarkEnd w:id="1001"/>
     </w:p>
     <w:p>
       <w:pPr>
@@ -2602,6 +2974,7 @@
       </w:r>
     </w:p>
     <w:p>
+      <w:bookmarkStart w:id="1002" w:name="_TocCustom3"/>
       <w:pPr>
         <w:pStyle w:val="Heading2"/>
         <w:spacing w:before="100" w:beforeAutospacing="1" w:after="100" w:afterAutospacing="1" w:line="360" w:lineRule="auto"/>
@@ -2620,6 +2993,7 @@
         </w:rPr>
         <w:t>محدوده</w:t>
       </w:r>
+      <w:bookmarkEnd w:id="1002"/>
     </w:p>
     <w:p>
       <w:pPr>
@@ -2660,6 +3034,7 @@
       </w:r>
     </w:p>
     <w:p>
+      <w:bookmarkStart w:id="1003" w:name="_TocCustom4"/>
       <w:pPr>
         <w:pStyle w:val="Heading2"/>
         <w:spacing w:before="100" w:beforeAutospacing="1" w:after="100" w:afterAutospacing="1" w:line="360" w:lineRule="auto"/>
@@ -2678,6 +3053,7 @@
         </w:rPr>
         <w:t>واژه‌نامه و تعاریف</w:t>
       </w:r>
+      <w:bookmarkEnd w:id="1003"/>
     </w:p>
     <w:tbl>
       <w:tblPr>
@@ -3433,6 +3809,7 @@
       </w:tr>
     </w:tbl>
     <w:p>
+      <w:bookmarkStart w:id="1004" w:name="_TocCustom5"/>
       <w:pPr>
         <w:pStyle w:val="Heading1"/>
         <w:spacing w:before="100" w:beforeAutospacing="1" w:after="100" w:afterAutospacing="1" w:line="360" w:lineRule="auto"/>
@@ -3451,8 +3828,10 @@
         </w:rPr>
         <w:t>نمایش معماری</w:t>
       </w:r>
+      <w:bookmarkEnd w:id="1004"/>
     </w:p>
     <w:p>
+      <w:bookmarkStart w:id="1005" w:name="_TocCustom6"/>
       <w:pPr>
         <w:pStyle w:val="Heading2"/>
         <w:spacing w:before="100" w:beforeAutospacing="1" w:after="100" w:afterAutospacing="1" w:line="360" w:lineRule="auto"/>
@@ -3471,6 +3850,7 @@
         </w:rPr>
         <w:t>سبک معماری (انتخاب‌شده)</w:t>
       </w:r>
+      <w:bookmarkEnd w:id="1005"/>
     </w:p>
     <w:p>
       <w:pPr>
@@ -3785,6 +4165,7 @@
       </w:r>
     </w:p>
     <w:p>
+      <w:bookmarkStart w:id="1006" w:name="_TocCustom7"/>
       <w:pPr>
         <w:pStyle w:val="Heading1"/>
         <w:spacing w:before="100" w:beforeAutospacing="1" w:after="100" w:afterAutospacing="1" w:line="360" w:lineRule="auto"/>
@@ -3803,8 +4184,10 @@
         </w:rPr>
         <w:t>اهداف و محدودیت‌های معماری</w:t>
       </w:r>
+      <w:bookmarkEnd w:id="1006"/>
     </w:p>
     <w:p>
+      <w:bookmarkStart w:id="1007" w:name="_TocCustom8"/>
       <w:pPr>
         <w:pStyle w:val="Heading2"/>
         <w:spacing w:before="100" w:beforeAutospacing="1" w:after="100" w:afterAutospacing="1" w:line="360" w:lineRule="auto"/>
@@ -3823,6 +4206,7 @@
         </w:rPr>
         <w:t>اهداف کیفیتی</w:t>
       </w:r>
+      <w:bookmarkEnd w:id="1007"/>
     </w:p>
     <w:tbl>
       <w:tblPr>
@@ -4574,6 +4958,7 @@
       </w:tr>
     </w:tbl>
     <w:p>
+      <w:bookmarkStart w:id="1008" w:name="_TocCustom9"/>
       <w:pPr>
         <w:pStyle w:val="Heading2"/>
         <w:spacing w:before="100" w:beforeAutospacing="1" w:after="100" w:afterAutospacing="1" w:line="360" w:lineRule="auto"/>
@@ -4592,6 +4977,7 @@
         </w:rPr>
         <w:t>محدودیت‌ها</w:t>
       </w:r>
+      <w:bookmarkEnd w:id="1008"/>
     </w:p>
     <w:p>
       <w:pPr>
@@ -4670,6 +5056,7 @@
       </w:r>
     </w:p>
     <w:p>
+      <w:bookmarkStart w:id="1009" w:name="_TocCustom10"/>
       <w:pPr>
         <w:pStyle w:val="Heading2"/>
         <w:spacing w:before="100" w:beforeAutospacing="1" w:after="100" w:afterAutospacing="1" w:line="360" w:lineRule="auto"/>
@@ -4688,6 +5075,7 @@
         </w:rPr>
         <w:t>شاخص‌های سنجش‌پذیری</w:t>
       </w:r>
+      <w:bookmarkEnd w:id="1009"/>
     </w:p>
     <w:p>
       <w:pPr>
@@ -4709,6 +5097,7 @@
       </w:r>
     </w:p>
     <w:p>
+      <w:bookmarkStart w:id="1010" w:name="_TocCustom11"/>
       <w:pPr>
         <w:pStyle w:val="Heading2"/>
         <w:spacing w:before="100" w:beforeAutospacing="1" w:after="100" w:afterAutospacing="1" w:line="360" w:lineRule="auto"/>
@@ -4727,6 +5116,7 @@
         </w:rPr>
         <w:t>تصمیم‌های معماری (خلاصه)</w:t>
       </w:r>
+      <w:bookmarkEnd w:id="1010"/>
     </w:p>
     <w:tbl>
       <w:tblPr>
@@ -5223,6 +5613,7 @@
       </w:tr>
     </w:tbl>
     <w:p>
+      <w:bookmarkStart w:id="1011" w:name="_TocCustom12"/>
       <w:pPr>
         <w:pStyle w:val="Heading1"/>
         <w:spacing w:before="100" w:beforeAutospacing="1" w:after="100" w:afterAutospacing="1" w:line="360" w:lineRule="auto"/>
@@ -5241,8 +5632,10 @@
         </w:rPr>
         <w:t>دید سناریوها</w:t>
       </w:r>
+      <w:bookmarkEnd w:id="1011"/>
     </w:p>
     <w:p>
+      <w:bookmarkStart w:id="1012" w:name="_TocCustom13"/>
       <w:pPr>
         <w:pStyle w:val="Heading2"/>
         <w:spacing w:before="100" w:beforeAutospacing="1" w:after="100" w:afterAutospacing="1" w:line="360" w:lineRule="auto"/>
@@ -5261,6 +5654,7 @@
         </w:rPr>
         <w:t>عینیت‌بخشی موارد کاربری</w:t>
       </w:r>
+      <w:bookmarkEnd w:id="1012"/>
     </w:p>
     <w:p>
       <w:pPr>
@@ -6028,6 +6422,7 @@
       </w:r>
     </w:p>
     <w:p>
+      <w:bookmarkStart w:id="1013" w:name="_TocCustom14"/>
       <w:pPr>
         <w:pStyle w:val="Heading2"/>
         <w:spacing w:before="100" w:beforeAutospacing="1" w:after="100" w:afterAutospacing="1" w:line="360" w:lineRule="auto"/>
@@ -6046,6 +6441,7 @@
         </w:rPr>
         <w:t>حداقل اجزای مشخصات سناریو</w:t>
       </w:r>
+      <w:bookmarkEnd w:id="1013"/>
     </w:p>
     <w:tbl>
       <w:tblPr>
@@ -7843,6 +8239,7 @@
       </w:tr>
     </w:tbl>
     <w:p>
+      <w:bookmarkStart w:id="1014" w:name="_TocCustom15"/>
       <w:pPr>
         <w:pStyle w:val="Heading2"/>
         <w:spacing w:before="100" w:beforeAutospacing="1" w:after="100" w:afterAutospacing="1" w:line="360" w:lineRule="auto"/>
@@ -7861,6 +8258,7 @@
         </w:rPr>
         <w:t>موردکاربری منتخب ۱ (ساده): UC-01 جست‌وجوی خدمات سفر</w:t>
       </w:r>
+      <w:bookmarkEnd w:id="1014"/>
     </w:p>
     <w:p>
       <w:pPr>
@@ -9023,6 +9421,7 @@
       </w:r>
     </w:p>
     <w:p>
+      <w:bookmarkStart w:id="1015" w:name="_TocCustom16"/>
       <w:pPr>
         <w:pStyle w:val="Heading2"/>
         <w:spacing w:before="100" w:beforeAutospacing="1" w:after="100" w:afterAutospacing="1" w:line="360" w:lineRule="auto"/>
@@ -9041,6 +9440,7 @@
         </w:rPr>
         <w:t>موردکاربری منتخب ۲ (پیچیده): UC-02 خرید بلیت</w:t>
       </w:r>
+      <w:bookmarkEnd w:id="1015"/>
     </w:p>
     <w:p>
       <w:pPr>
@@ -10783,6 +11183,7 @@
       </w:tr>
     </w:tbl>
     <w:p>
+      <w:bookmarkStart w:id="1016" w:name="_TocCustom17"/>
       <w:pPr>
         <w:pStyle w:val="Heading1"/>
         <w:spacing w:before="100" w:beforeAutospacing="1" w:after="100" w:afterAutospacing="1" w:line="360" w:lineRule="auto"/>
@@ -10801,8 +11202,10 @@
         </w:rPr>
         <w:t>دید منطقی</w:t>
       </w:r>
+      <w:bookmarkEnd w:id="1016"/>
     </w:p>
     <w:p>
+      <w:bookmarkStart w:id="1017" w:name="_TocCustom18"/>
       <w:pPr>
         <w:pStyle w:val="Heading2"/>
         <w:spacing w:before="100" w:beforeAutospacing="1" w:after="100" w:afterAutospacing="1" w:line="360" w:lineRule="auto"/>
@@ -10821,6 +11224,7 @@
         </w:rPr>
         <w:t>مدل لایه‌ای</w:t>
       </w:r>
+      <w:bookmarkEnd w:id="1017"/>
     </w:p>
     <w:p>
       <w:pPr>
@@ -10842,6 +11246,7 @@
       </w:r>
     </w:p>
     <w:p>
+      <w:bookmarkStart w:id="1018" w:name="_TocCustom19"/>
       <w:pPr>
         <w:pStyle w:val="Heading2"/>
         <w:spacing w:before="100" w:beforeAutospacing="1" w:after="100" w:afterAutospacing="1" w:line="360" w:lineRule="auto"/>
@@ -10860,6 +11265,7 @@
         </w:rPr>
         <w:t>دامنه‌های مرزبندی‌شده</w:t>
       </w:r>
+      <w:bookmarkEnd w:id="1018"/>
     </w:p>
     <w:tbl>
       <w:tblPr>
@@ -11664,6 +12070,7 @@
       </w:tr>
     </w:tbl>
     <w:p>
+      <w:bookmarkStart w:id="1019" w:name="_TocCustom20"/>
       <w:pPr>
         <w:pStyle w:val="Heading2"/>
         <w:spacing w:before="100" w:beforeAutospacing="1" w:after="100" w:afterAutospacing="1" w:line="360" w:lineRule="auto"/>
@@ -11682,6 +12089,7 @@
         </w:rPr>
         <w:t>CRC (تحلیل) - مشترک</w:t>
       </w:r>
+      <w:bookmarkEnd w:id="1019"/>
     </w:p>
     <w:tbl>
       <w:tblPr>
@@ -12563,6 +12971,7 @@
       </w:tr>
     </w:tbl>
     <w:p>
+      <w:bookmarkStart w:id="1020" w:name="_TocCustom21"/>
       <w:pPr>
         <w:pStyle w:val="Heading2"/>
         <w:spacing w:before="100" w:beforeAutospacing="1" w:after="100" w:afterAutospacing="1" w:line="360" w:lineRule="auto"/>
@@ -12581,6 +12990,7 @@
         </w:rPr>
         <w:t>الگوهای طراحی کلیدی (نمونه)</w:t>
       </w:r>
+      <w:bookmarkEnd w:id="1020"/>
     </w:p>
     <w:p>
       <w:pPr>
@@ -12772,6 +13182,7 @@
       </w:r>
     </w:p>
     <w:p>
+      <w:bookmarkStart w:id="1021" w:name="_TocCustom22"/>
       <w:pPr>
         <w:pStyle w:val="Heading1"/>
         <w:spacing w:before="100" w:beforeAutospacing="1" w:after="100" w:afterAutospacing="1" w:line="360" w:lineRule="auto"/>
@@ -12790,8 +13201,10 @@
         </w:rPr>
         <w:t>دید فرایند</w:t>
       </w:r>
+      <w:bookmarkEnd w:id="1021"/>
     </w:p>
     <w:p>
+      <w:bookmarkStart w:id="1022" w:name="_TocCustom23"/>
       <w:pPr>
         <w:pStyle w:val="Heading2"/>
         <w:spacing w:before="100" w:beforeAutospacing="1" w:after="100" w:afterAutospacing="1" w:line="360" w:lineRule="auto"/>
@@ -12810,6 +13223,7 @@
         </w:rPr>
         <w:t>همزمانی و زمان‌بندی</w:t>
       </w:r>
+      <w:bookmarkEnd w:id="1022"/>
     </w:p>
     <w:p>
       <w:pPr>
@@ -12831,6 +13245,7 @@
       </w:r>
     </w:p>
     <w:p>
+      <w:bookmarkStart w:id="1023" w:name="_TocCustom24"/>
       <w:pPr>
         <w:pStyle w:val="Heading2"/>
         <w:spacing w:before="100" w:beforeAutospacing="1" w:after="100" w:afterAutospacing="1" w:line="360" w:lineRule="auto"/>
@@ -12849,6 +13264,7 @@
         </w:rPr>
         <w:t>کارهای پس‌زمینه (اختیاری ولی پیشنهاد‌شده)</w:t>
       </w:r>
+      <w:bookmarkEnd w:id="1023"/>
     </w:p>
     <w:tbl>
       <w:tblPr>
@@ -13191,6 +13607,7 @@
       </w:tr>
     </w:tbl>
     <w:p>
+      <w:bookmarkStart w:id="1024" w:name="_TocCustom25"/>
       <w:pPr>
         <w:pStyle w:val="Heading2"/>
         <w:spacing w:before="100" w:beforeAutospacing="1" w:after="100" w:afterAutospacing="1" w:line="360" w:lineRule="auto"/>
@@ -13209,6 +13626,7 @@
         </w:rPr>
         <w:t>یکتایی عملیات و سازگاری</w:t>
       </w:r>
+      <w:bookmarkEnd w:id="1024"/>
     </w:p>
     <w:p>
       <w:pPr>
@@ -13230,6 +13648,7 @@
       </w:r>
     </w:p>
     <w:p>
+      <w:bookmarkStart w:id="1025" w:name="_TocCustom26"/>
       <w:pPr>
         <w:pStyle w:val="Heading1"/>
         <w:spacing w:before="100" w:beforeAutospacing="1" w:after="100" w:afterAutospacing="1" w:line="360" w:lineRule="auto"/>
@@ -13248,6 +13667,7 @@
         </w:rPr>
         <w:t>دید فیزیکی (استقرار)</w:t>
       </w:r>
+      <w:bookmarkEnd w:id="1025"/>
     </w:p>
     <w:p>
       <w:pPr>
@@ -13335,6 +13755,7 @@
       </w:r>
     </w:p>
     <w:p>
+      <w:bookmarkStart w:id="1026" w:name="_TocCustom27"/>
       <w:pPr>
         <w:pStyle w:val="Heading1"/>
         <w:spacing w:before="100" w:beforeAutospacing="1" w:after="100" w:afterAutospacing="1" w:line="360" w:lineRule="auto"/>
@@ -13353,8 +13774,10 @@
         </w:rPr>
         <w:t>دید توسعه و پیاده‌سازی</w:t>
       </w:r>
+      <w:bookmarkEnd w:id="1026"/>
     </w:p>
     <w:p>
+      <w:bookmarkStart w:id="1027" w:name="_TocCustom28"/>
       <w:pPr>
         <w:pStyle w:val="Heading2"/>
         <w:spacing w:before="100" w:beforeAutospacing="1" w:after="100" w:afterAutospacing="1" w:line="360" w:lineRule="auto"/>
@@ -13373,6 +13796,7 @@
         </w:rPr>
         <w:t>ساختار ماژول‌ها</w:t>
       </w:r>
+      <w:bookmarkEnd w:id="1027"/>
     </w:p>
     <w:tbl>
       <w:tblPr>
@@ -14634,6 +15058,7 @@
       </w:tr>
     </w:tbl>
     <w:p>
+      <w:bookmarkStart w:id="1028" w:name="_TocCustom29"/>
       <w:pPr>
         <w:pStyle w:val="Heading2"/>
         <w:spacing w:before="100" w:beforeAutospacing="1" w:after="100" w:afterAutospacing="1" w:line="360" w:lineRule="auto"/>
@@ -14652,6 +15077,7 @@
         </w:rPr>
         <w:t>قراردادهای API (نمونه)</w:t>
       </w:r>
+      <w:bookmarkEnd w:id="1028"/>
     </w:p>
     <w:tbl>
       <w:tblPr>
@@ -15047,6 +15473,7 @@
       </w:tr>
     </w:tbl>
     <w:p>
+      <w:bookmarkStart w:id="1029" w:name="_TocCustom30"/>
       <w:pPr>
         <w:pStyle w:val="Heading1"/>
         <w:spacing w:before="100" w:beforeAutospacing="1" w:after="100" w:afterAutospacing="1" w:line="360" w:lineRule="auto"/>
@@ -15065,6 +15492,7 @@
         </w:rPr>
         <w:t>دید داده (اختیاری)</w:t>
       </w:r>
+      <w:bookmarkEnd w:id="1029"/>
     </w:p>
     <w:p>
       <w:pPr>
@@ -15152,6 +15580,7 @@
       </w:r>
     </w:p>
     <w:p>
+      <w:bookmarkStart w:id="1030" w:name="_TocCustom31"/>
       <w:pPr>
         <w:pStyle w:val="Heading2"/>
         <w:spacing w:before="100" w:beforeAutospacing="1" w:after="100" w:afterAutospacing="1" w:line="360" w:lineRule="auto"/>
@@ -15170,6 +15599,7 @@
         </w:rPr>
         <w:t>سیاست‌های داده</w:t>
       </w:r>
+      <w:bookmarkEnd w:id="1030"/>
     </w:p>
     <w:p>
       <w:pPr>
@@ -15191,6 +15621,7 @@
       </w:r>
     </w:p>
     <w:p>
+      <w:bookmarkStart w:id="1031" w:name="_TocCustom32"/>
       <w:pPr>
         <w:pStyle w:val="Heading1"/>
         <w:spacing w:before="100" w:beforeAutospacing="1" w:after="100" w:afterAutospacing="1" w:line="360" w:lineRule="auto"/>
@@ -15209,8 +15640,10 @@
         </w:rPr>
         <w:t>کارایی</w:t>
       </w:r>
+      <w:bookmarkEnd w:id="1031"/>
     </w:p>
     <w:p>
+      <w:bookmarkStart w:id="1032" w:name="_TocCustom33"/>
       <w:pPr>
         <w:pStyle w:val="Heading2"/>
         <w:spacing w:before="100" w:beforeAutospacing="1" w:after="100" w:afterAutospacing="1" w:line="360" w:lineRule="auto"/>
@@ -15229,6 +15662,7 @@
         </w:rPr>
         <w:t>راهکارهای کارایی</w:t>
       </w:r>
+      <w:bookmarkEnd w:id="1032"/>
     </w:p>
     <w:p>
       <w:pPr>
@@ -15250,6 +15684,7 @@
       </w:r>
     </w:p>
     <w:p>
+      <w:bookmarkStart w:id="1033" w:name="_TocCustom34"/>
       <w:pPr>
         <w:pStyle w:val="Heading2"/>
         <w:spacing w:before="100" w:beforeAutospacing="1" w:after="100" w:afterAutospacing="1" w:line="360" w:lineRule="auto"/>
@@ -15268,6 +15703,7 @@
         </w:rPr>
         <w:t>تنظیمات پیشنهادی (اجرایی)</w:t>
       </w:r>
+      <w:bookmarkEnd w:id="1033"/>
     </w:p>
     <w:tbl>
       <w:tblPr>
@@ -15764,6 +16200,7 @@
       </w:tr>
     </w:tbl>
     <w:p>
+      <w:bookmarkStart w:id="1034" w:name="_TocCustom35"/>
       <w:pPr>
         <w:pStyle w:val="Heading2"/>
         <w:spacing w:before="100" w:beforeAutospacing="1" w:after="100" w:afterAutospacing="1" w:line="360" w:lineRule="auto"/>
@@ -15782,6 +16219,7 @@
         </w:rPr>
         <w:t>نقاط گلوگاه و کنترل</w:t>
       </w:r>
+      <w:bookmarkEnd w:id="1034"/>
     </w:p>
     <w:tbl>
       <w:tblPr>
@@ -16124,6 +16562,7 @@
       </w:tr>
     </w:tbl>
     <w:p>
+      <w:bookmarkStart w:id="1035" w:name="_TocCustom36"/>
       <w:pPr>
         <w:pStyle w:val="Heading1"/>
         <w:spacing w:before="100" w:beforeAutospacing="1" w:after="100" w:afterAutospacing="1" w:line="360" w:lineRule="auto"/>
@@ -16142,8 +16581,10 @@
         </w:rPr>
         <w:t>کیفیت</w:t>
       </w:r>
+      <w:bookmarkEnd w:id="1035"/>
     </w:p>
     <w:p>
+      <w:bookmarkStart w:id="1036" w:name="_TocCustom37"/>
       <w:pPr>
         <w:pStyle w:val="Heading2"/>
         <w:spacing w:before="100" w:beforeAutospacing="1" w:after="100" w:afterAutospacing="1" w:line="360" w:lineRule="auto"/>
@@ -16162,6 +16603,7 @@
         </w:rPr>
         <w:t>امنیت</w:t>
       </w:r>
+      <w:bookmarkEnd w:id="1036"/>
     </w:p>
     <w:p>
       <w:pPr>
@@ -16221,6 +16663,7 @@
       </w:r>
     </w:p>
     <w:p>
+      <w:bookmarkStart w:id="1037" w:name="_TocCustom38"/>
       <w:pPr>
         <w:pStyle w:val="Heading2"/>
         <w:spacing w:before="100" w:beforeAutospacing="1" w:after="100" w:afterAutospacing="1" w:line="360" w:lineRule="auto"/>
@@ -16239,6 +16682,7 @@
         </w:rPr>
         <w:t>قابلیت نگهداری و توسعه‌پذیری</w:t>
       </w:r>
+      <w:bookmarkEnd w:id="1037"/>
     </w:p>
     <w:p>
       <w:pPr>
@@ -16279,6 +16723,7 @@
       </w:r>
     </w:p>
     <w:p>
+      <w:bookmarkStart w:id="1038" w:name="_TocCustom39"/>
       <w:pPr>
         <w:pStyle w:val="Heading2"/>
         <w:spacing w:before="100" w:beforeAutospacing="1" w:after="100" w:afterAutospacing="1" w:line="360" w:lineRule="auto"/>
@@ -16297,6 +16742,7 @@
         </w:rPr>
         <w:t>مشاهده‌پذیری</w:t>
       </w:r>
+      <w:bookmarkEnd w:id="1038"/>
     </w:p>
     <w:p>
       <w:pPr>
@@ -16337,6 +16783,7 @@
       </w:r>
     </w:p>
     <w:p>
+      <w:bookmarkStart w:id="1039" w:name="_TocCustom40"/>
       <w:pPr>
         <w:pStyle w:val="Heading1"/>
         <w:spacing w:before="100" w:beforeAutospacing="1" w:after="100" w:afterAutospacing="1" w:line="360" w:lineRule="auto"/>
@@ -16355,6 +16802,7 @@
         </w:rPr>
         <w:t>پیوست - چک‌لیست تحویل</w:t>
       </w:r>
+      <w:bookmarkEnd w:id="1039"/>
     </w:p>
     <w:p>
       <w:pPr>

</xml_diff>

<commit_message>
Clarify scope vs external systems
</commit_message>
<xml_diff>
--- a/SAD-Final.docx
+++ b/SAD-Final.docx
@@ -3030,7 +3030,7 @@
           <w:rtl/>
           <w:lang w:bidi="fa-IR"/>
         </w:rPr>
-        <w:t>خارج از محدوده این سند، پیاده‌سازی سامانه‌های تأمین‌کنندگان، درگاه بانکی و سامانه بیرونی پشتیبانی است. این سامانه‌ها به‌عنوان سرویس‌های بیرونی مصرف می‌شوند و در معماری صرفاً از منظر قراردادهای تبادل داده، مدیریت خطا، مهلت زمانی پاسخ و امنیت ارتباطات تحلیل می‌شوند. زیرساخت پیامک/ایمیل نیز به‌عنوان سرویس بیرونی در نظر گرفته می‌شود.</w:t>
+        <w:t>خارج از محدوده این سند، پیاده‌سازی سامانه‌های تأمین‌کنندگان و درگاه بانکی است. همچنین اگر برای پشتیبانی از یک سامانه بیرونی (مثل مرکز تماس یا سامانه تیکتینگ) استفاده شود، پیاده‌سازی آن نیز خارج از محدوده است. این سرویس‌های بیرونی در معماری از منظر قرارداد تبادل داده، مدیریت خطا، مهلت زمانی پاسخ و امنیت ارتباطات تحلیل می‌شوند. زیرساخت پیامک/ایمیل هم به‌عنوان سرویس بیرونی در نظر گرفته می‌شود.</w:t>
       </w:r>
     </w:p>
     <w:p>
@@ -4645,7 +4645,7 @@
                 <w:rtl/>
                 <w:lang w:bidi="fa-IR"/>
               </w:rPr>
-              <w:t>API بدون حالت + حافظه نهان + پایگاه داده مشترک</w:t>
+              <w:t>API بدون حالت + حافظه نهان + پایگاه داده مشترک (در فاز نخست)</w:t>
             </w:r>
           </w:p>
         </w:tc>

</xml_diff>

<commit_message>
Make UC headings neutral
</commit_message>
<xml_diff>
--- a/SAD-Final.docx
+++ b/SAD-Final.docx
@@ -1053,7 +1053,7 @@
                 <w:rtl/>
                 <w:lang w:bidi="fa-IR"/>
               </w:rPr>
-              <w:t>۱۴۰۴/۱۱/۲۲</w:t>
+              <w:t>۱۴۰۴/۱۱/۲۳</w:t>
             </w:r>
           </w:p>
         </w:tc>
@@ -1895,7 +1895,7 @@
             <w:rtl/>
             <w:lang w:bidi="fa-IR"/>
           </w:rPr>
-          <w:t>4-3-موردکاربری منتخب ۱ (ساده): UC-01 جست‌وجوی خدمات سفر</w:t>
+          <w:t>4-3-موردکاربری نمونه ۱: UC-01 جست‌وجوی خدمات سفر</w:t>
         </w:r>
       </w:hyperlink>
       <w:r>
@@ -1928,7 +1928,7 @@
             <w:rtl/>
             <w:lang w:bidi="fa-IR"/>
           </w:rPr>
-          <w:t>4-4-موردکاربری منتخب ۲ (پیچیده): UC-02 خرید بلیت</w:t>
+          <w:t>4-4-موردکاربری نمونه ۲: UC-02 خرید بلیت</w:t>
         </w:r>
       </w:hyperlink>
       <w:r>
@@ -4105,7 +4105,7 @@
             <wp:positionV relativeFrom="paragraph">
               <wp:posOffset>0</wp:posOffset>
             </wp:positionV>
-            <wp:extent cx="5943600" cy="3068383"/>
+            <wp:extent cx="5943600" cy="4298248"/>
             <wp:effectExtent l="0" t="0" r="0" b="0"/>
             <wp:wrapSquare wrapText="largest"/>
             <wp:docPr id="1002" name="image-fig-2-3.png" descr=""/>
@@ -4130,7 +4130,7 @@
                   <pic:spPr bwMode="auto">
                     <a:xfrm>
                       <a:off x="0" y="0"/>
-                      <a:ext cx="5943600" cy="3068383"/>
+                      <a:ext cx="5943600" cy="4298248"/>
                     </a:xfrm>
                     <a:prstGeom prst="rect">
                       <a:avLst/>
@@ -5682,7 +5682,7 @@
             <wp:positionV relativeFrom="paragraph">
               <wp:posOffset>0</wp:posOffset>
             </wp:positionV>
-            <wp:extent cx="5943600" cy="1976247"/>
+            <wp:extent cx="5943600" cy="5424714"/>
             <wp:effectExtent l="0" t="0" r="0" b="0"/>
             <wp:wrapSquare wrapText="largest"/>
             <wp:docPr id="1003" name="image-fig-4-1.png" descr=""/>
@@ -5707,7 +5707,7 @@
                   <pic:spPr bwMode="auto">
                     <a:xfrm>
                       <a:off x="0" y="0"/>
-                      <a:ext cx="5943600" cy="1976247"/>
+                      <a:ext cx="5943600" cy="5424714"/>
                     </a:xfrm>
                     <a:prstGeom prst="rect">
                       <a:avLst/>
@@ -8256,7 +8256,7 @@
           <w:rtl/>
           <w:lang w:bidi="fa-IR"/>
         </w:rPr>
-        <w:t>موردکاربری منتخب ۱ (ساده): UC-01 جست‌وجوی خدمات سفر</w:t>
+        <w:t>موردکاربری نمونه ۱: UC-01 جست‌وجوی خدمات سفر</w:t>
       </w:r>
       <w:bookmarkEnd w:id="1014"/>
     </w:p>
@@ -9438,7 +9438,7 @@
           <w:rtl/>
           <w:lang w:bidi="fa-IR"/>
         </w:rPr>
-        <w:t>موردکاربری منتخب ۲ (پیچیده): UC-02 خرید بلیت</w:t>
+        <w:t>موردکاربری نمونه ۲: UC-02 خرید بلیت</w:t>
       </w:r>
       <w:bookmarkEnd w:id="1015"/>
     </w:p>
@@ -17403,7 +17403,7 @@
               <w:color w:val="767171" w:themeColor="background2" w:themeShade="80"/>
               <w:rtl/>
             </w:rPr>
-            <w:t>۲۲</w:t>
+            <w:t>۲۳</w:t>
           </w:r>
           <w:r>
             <w:rPr>

</xml_diff>

<commit_message>
Make use-case spec labels visually distinct
</commit_message>
<xml_diff>
--- a/SAD-Final.docx
+++ b/SAD-Final.docx
@@ -8281,7 +8281,8 @@
     </w:p>
     <w:p>
       <w:pPr>
-        <w:spacing w:before="100" w:beforeAutospacing="1" w:after="100" w:afterAutospacing="1" w:line="360" w:lineRule="auto"/>
+        <w:spacing w:before="200" w:beforeAutospacing="1" w:after="80" w:afterAutospacing="1" w:line="360" w:lineRule="auto"/>
+        <w:keepNext/>
         <w:jc w:val="lowKashida"/>
         <w:rPr>
           <w:rFonts w:cs="B Nazanin"/>
@@ -8292,6 +8293,8 @@
       <w:r>
         <w:rPr>
           <w:rFonts w:cs="B Nazanin"/>
+          <w:b/>
+          <w:bCs/>
           <w:rtl/>
           <w:lang w:bidi="fa-IR"/>
         </w:rPr>
@@ -8485,7 +8488,8 @@
     </w:tbl>
     <w:p>
       <w:pPr>
-        <w:spacing w:before="100" w:beforeAutospacing="1" w:after="100" w:afterAutospacing="1" w:line="360" w:lineRule="auto"/>
+        <w:spacing w:before="200" w:beforeAutospacing="1" w:after="80" w:afterAutospacing="1" w:line="360" w:lineRule="auto"/>
+        <w:keepNext/>
         <w:jc w:val="lowKashida"/>
         <w:rPr>
           <w:rFonts w:cs="B Nazanin"/>
@@ -8496,6 +8500,8 @@
       <w:r>
         <w:rPr>
           <w:rFonts w:cs="B Nazanin"/>
+          <w:b/>
+          <w:bCs/>
           <w:rtl/>
           <w:lang w:bidi="fa-IR"/>
         </w:rPr>
@@ -8523,7 +8529,8 @@
     </w:p>
     <w:p>
       <w:pPr>
-        <w:spacing w:before="100" w:beforeAutospacing="1" w:after="100" w:afterAutospacing="1" w:line="360" w:lineRule="auto"/>
+        <w:spacing w:before="200" w:beforeAutospacing="1" w:after="80" w:afterAutospacing="1" w:line="360" w:lineRule="auto"/>
+        <w:keepNext/>
         <w:jc w:val="lowKashida"/>
         <w:rPr>
           <w:rFonts w:cs="B Nazanin"/>
@@ -8534,6 +8541,8 @@
       <w:r>
         <w:rPr>
           <w:rFonts w:cs="B Nazanin"/>
+          <w:b/>
+          <w:bCs/>
           <w:rtl/>
           <w:lang w:bidi="fa-IR"/>
         </w:rPr>
@@ -8561,7 +8570,8 @@
     </w:p>
     <w:p>
       <w:pPr>
-        <w:spacing w:before="100" w:beforeAutospacing="1" w:after="100" w:afterAutospacing="1" w:line="360" w:lineRule="auto"/>
+        <w:spacing w:before="200" w:beforeAutospacing="1" w:after="80" w:afterAutospacing="1" w:line="360" w:lineRule="auto"/>
+        <w:keepNext/>
         <w:jc w:val="lowKashida"/>
         <w:rPr>
           <w:rFonts w:cs="B Nazanin"/>
@@ -8572,6 +8582,8 @@
       <w:r>
         <w:rPr>
           <w:rFonts w:cs="B Nazanin"/>
+          <w:b/>
+          <w:bCs/>
           <w:rtl/>
           <w:lang w:bidi="fa-IR"/>
         </w:rPr>
@@ -9025,7 +9037,8 @@
     </w:tbl>
     <w:p>
       <w:pPr>
-        <w:spacing w:before="100" w:beforeAutospacing="1" w:after="100" w:afterAutospacing="1" w:line="360" w:lineRule="auto"/>
+        <w:spacing w:before="200" w:beforeAutospacing="1" w:after="80" w:afterAutospacing="1" w:line="360" w:lineRule="auto"/>
+        <w:keepNext/>
         <w:jc w:val="lowKashida"/>
         <w:rPr>
           <w:rFonts w:cs="B Nazanin"/>
@@ -9036,6 +9049,8 @@
       <w:r>
         <w:rPr>
           <w:rFonts w:cs="B Nazanin"/>
+          <w:b/>
+          <w:bCs/>
           <w:rtl/>
           <w:lang w:bidi="fa-IR"/>
         </w:rPr>
@@ -9463,7 +9478,8 @@
     </w:p>
     <w:p>
       <w:pPr>
-        <w:spacing w:before="100" w:beforeAutospacing="1" w:after="100" w:afterAutospacing="1" w:line="360" w:lineRule="auto"/>
+        <w:spacing w:before="200" w:beforeAutospacing="1" w:after="80" w:afterAutospacing="1" w:line="360" w:lineRule="auto"/>
+        <w:keepNext/>
         <w:jc w:val="lowKashida"/>
         <w:rPr>
           <w:rFonts w:cs="B Nazanin"/>
@@ -9474,6 +9490,8 @@
       <w:r>
         <w:rPr>
           <w:rFonts w:cs="B Nazanin"/>
+          <w:b/>
+          <w:bCs/>
           <w:rtl/>
           <w:lang w:bidi="fa-IR"/>
         </w:rPr>
@@ -9771,7 +9789,8 @@
     </w:tbl>
     <w:p>
       <w:pPr>
-        <w:spacing w:before="100" w:beforeAutospacing="1" w:after="100" w:afterAutospacing="1" w:line="360" w:lineRule="auto"/>
+        <w:spacing w:before="200" w:beforeAutospacing="1" w:after="80" w:afterAutospacing="1" w:line="360" w:lineRule="auto"/>
+        <w:keepNext/>
         <w:jc w:val="lowKashida"/>
         <w:rPr>
           <w:rFonts w:cs="B Nazanin"/>
@@ -9782,6 +9801,8 @@
       <w:r>
         <w:rPr>
           <w:rFonts w:cs="B Nazanin"/>
+          <w:b/>
+          <w:bCs/>
           <w:rtl/>
           <w:lang w:bidi="fa-IR"/>
         </w:rPr>
@@ -9809,7 +9830,8 @@
     </w:p>
     <w:p>
       <w:pPr>
-        <w:spacing w:before="100" w:beforeAutospacing="1" w:after="100" w:afterAutospacing="1" w:line="360" w:lineRule="auto"/>
+        <w:spacing w:before="200" w:beforeAutospacing="1" w:after="80" w:afterAutospacing="1" w:line="360" w:lineRule="auto"/>
+        <w:keepNext/>
         <w:jc w:val="lowKashida"/>
         <w:rPr>
           <w:rFonts w:cs="B Nazanin"/>
@@ -9820,6 +9842,8 @@
       <w:r>
         <w:rPr>
           <w:rFonts w:cs="B Nazanin"/>
+          <w:b/>
+          <w:bCs/>
           <w:rtl/>
           <w:lang w:bidi="fa-IR"/>
         </w:rPr>
@@ -9847,7 +9871,8 @@
     </w:p>
     <w:p>
       <w:pPr>
-        <w:spacing w:before="100" w:beforeAutospacing="1" w:after="100" w:afterAutospacing="1" w:line="360" w:lineRule="auto"/>
+        <w:spacing w:before="200" w:beforeAutospacing="1" w:after="80" w:afterAutospacing="1" w:line="360" w:lineRule="auto"/>
+        <w:keepNext/>
         <w:jc w:val="lowKashida"/>
         <w:rPr>
           <w:rFonts w:cs="B Nazanin"/>
@@ -9858,6 +9883,8 @@
       <w:r>
         <w:rPr>
           <w:rFonts w:cs="B Nazanin"/>
+          <w:b/>
+          <w:bCs/>
           <w:rtl/>
           <w:lang w:bidi="fa-IR"/>
         </w:rPr>
@@ -10103,7 +10130,8 @@
     </w:tbl>
     <w:p>
       <w:pPr>
-        <w:spacing w:before="100" w:beforeAutospacing="1" w:after="100" w:afterAutospacing="1" w:line="360" w:lineRule="auto"/>
+        <w:spacing w:before="200" w:beforeAutospacing="1" w:after="80" w:afterAutospacing="1" w:line="360" w:lineRule="auto"/>
+        <w:keepNext/>
         <w:jc w:val="lowKashida"/>
         <w:rPr>
           <w:rFonts w:cs="B Nazanin"/>
@@ -10114,6 +10142,8 @@
       <w:r>
         <w:rPr>
           <w:rFonts w:cs="B Nazanin"/>
+          <w:b/>
+          <w:bCs/>
           <w:rtl/>
           <w:lang w:bidi="fa-IR"/>
         </w:rPr>
@@ -10671,7 +10701,8 @@
     </w:tbl>
     <w:p>
       <w:pPr>
-        <w:spacing w:before="100" w:beforeAutospacing="1" w:after="100" w:afterAutospacing="1" w:line="360" w:lineRule="auto"/>
+        <w:spacing w:before="200" w:beforeAutospacing="1" w:after="80" w:afterAutospacing="1" w:line="360" w:lineRule="auto"/>
+        <w:keepNext/>
         <w:jc w:val="lowKashida"/>
         <w:rPr>
           <w:rFonts w:cs="B Nazanin"/>
@@ -10682,6 +10713,8 @@
       <w:r>
         <w:rPr>
           <w:rFonts w:cs="B Nazanin"/>
+          <w:b/>
+          <w:bCs/>
           <w:rtl/>
           <w:lang w:bidi="fa-IR"/>
         </w:rPr>

</xml_diff>

<commit_message>
Remove delivery appendix and normalize tone
</commit_message>
<xml_diff>
--- a/SAD-Final.docx
+++ b/SAD-Final.docx
@@ -7349,7 +7349,7 @@
           <w:rtl/>
           <w:lang w:bidi="fa-IR"/>
         </w:rPr>
-        <w:t>برای سنجش‌پذیر شدن اهداف کیفیتی، سنجه‌ها در نقاط مناسب اندازه‌گیری و ثبت می‌شوند. برای نمونه، زمان پاسخ جست‌وجو به تفکیک تأمین‌کننده و به‌صورت صدکی گزارش می‌شود و نرخ خطای پرداخت نیز بر اساس نتیجه راستی‌آزمایی و کدهای خطا قابل استخراج است. برای هر سفارش و تراکنش هم یک شناسه ردیابی در لاگ‌ها ثبت می‌شود تا مسیر رخدادها از ورود درخواست تا صدور قابل دنبال‌کردن باشد. به‌عنوان معیارهای پیشنهادی، این مقادیر در نظر گرفته می‌شود: زمان پاسخ جست‌وجو (صدک ۹۵) کمتر از ۳ ثانیه، نرخ خطای بازگشت بانک کمتر از ۱ درصد، و ثبت رویدادهای کلیدی خرید، پرداخت و صدور برای هر سفارش.</w:t>
+        <w:t>برای سنجش‌پذیر شدن اهداف کیفیتی، سنجه‌ها در نقاط مناسب اندازه‌گیری و ثبت می‌شوند. برای نمونه، زمان پاسخ جست‌وجو به تفکیک تأمین‌کننده و به‌صورت صدکی گزارش می‌شود و نرخ خطای پرداخت نیز بر اساس نتیجه راستی‌آزمایی و کدهای خطا قابل استخراج است. برای هر سفارش و تراکنش هم یک شناسه ردیابی در لاگ‌ها ثبت می‌شود تا مسیر رخدادها از ورود درخواست تا صدور قابل دنبال‌کردن باشد. معیارهای سنجش این سند چنین است: زمان پاسخ جست‌وجو (صدک ۹۵) کمتر از ۳ ثانیه، نرخ خطای بازگشت بانک کمتر از ۱ درصد، و ثبت رویدادهای کلیدی خرید، پرداخت و صدور برای هر سفارش.</w:t>
       </w:r>
     </w:p>
     <w:tbl>
@@ -7483,7 +7483,7 @@
                 <w:rtl/>
                 <w:lang w:bidi="fa-IR"/>
               </w:rPr>
-              <w:t>گزارش/داشبورد پیشنهادی</w:t>
+              <w:t>گزارش/داشبورد</w:t>
             </w:r>
           </w:p>
         </w:tc>
@@ -9031,7 +9031,7 @@
           <w:rtl/>
           <w:lang w:bidi="fa-IR"/>
         </w:rPr>
-        <w:t>ریسک‌های اصلی این سامانه بیشتر از جنس وابستگی به سرویس‌های بیرونی و خطاهای مالی است. در جدول زیر، ریسک‌های مهم، پیامدها و کنترل‌های پیشنهادی فهرست شده است تا در آزمون و عملیات به‌صورت فعال پیگیری شوند.</w:t>
+        <w:t>ریسک‌های اصلی این سامانه بیشتر از جنس وابستگی به سرویس‌های بیرونی و خطاهای مالی است. در جدول زیر، ریسک‌های مهم، پیامدها و کنترل‌ها فهرست شده است تا در آزمون و عملیات به‌صورت فعال پیگیری شوند.</w:t>
       </w:r>
     </w:p>
     <w:tbl>
@@ -12595,7 +12595,7 @@
           <w:rtl/>
           <w:lang w:bidi="fa-IR"/>
         </w:rPr>
-        <w:t>موردکاربری نمونه ۱: UC-01 جست‌وجوی خدمات سفر</w:t>
+        <w:t>موردکاربری ۱: UC-01 جست‌وجوی خدمات سفر</w:t>
       </w:r>
     </w:p>
     <w:p>
@@ -12614,7 +12614,7 @@
           <w:rtl/>
           <w:lang w:bidi="fa-IR"/>
         </w:rPr>
-        <w:t>UC-01 به‌عنوان یک موردکاربری ساده انتخاب شده است. هدف آن این است که کاربر بتواند بر اساس معیارهای سفر، گزینه‌های موجود را از چند تأمین‌کننده دریافت و به‌صورت یکپارچه مشاهده کند.</w:t>
+        <w:t>این موردکاربری جریان جست‌وجوی خدمات سفر را پوشش می‌دهد؛ کاربر معیارهای سفر را وارد می‌کند و سامانه، نتیجه چند تأمین‌کننده را دریافت و به‌صورت یکپارچه نمایش می‌دهد.</w:t>
       </w:r>
     </w:p>
     <w:p>
@@ -13770,7 +13770,7 @@
           <w:rtl/>
           <w:lang w:bidi="fa-IR"/>
         </w:rPr>
-        <w:t>هدف عملیاتی این است که زمان پاسخ جست‌وجو در شرایط معمول زیر ۳ ثانیه باشد (صدک ۹۵). برای اینکه این هدف قابل پیگیری بماند، برای هر جست‌وجو ثبت رویداد و شناسه ردیابی انجام می‌شود تا تفکیک زمان پاسخ هر تأمین‌کننده و تحلیل خطاها ممکن باشد. بهتر است برای هر جست‌وجو زمان شروع و پایان، نام تأمین‌کننده و نتیجه (موفق/ناموفق) ثبت شود. همچنین نرخ خطای هر تأمین‌کننده به‌صورت دوره‌ای گزارش می‌شود تا تصمیم‌های عملیاتی (مثل محدودسازی یا قطع موقت) قابل انجام باشد.</w:t>
+        <w:t>هدف عملیاتی این است که زمان پاسخ جست‌وجو در شرایط معمول زیر ۳ ثانیه باشد (صدک ۹۵). برای اینکه این هدف قابل پیگیری بماند، برای هر جست‌وجو ثبت رویداد و شناسه ردیابی انجام می‌شود تا تفکیک زمان پاسخ هر تأمین‌کننده و تحلیل خطاها ممکن باشد. برای هر جست‌وجو، زمان شروع و پایان، نام تأمین‌کننده و نتیجه (موفق/ناموفق) ثبت می‌شود. همچنین نرخ خطای هر تأمین‌کننده به‌صورت دوره‌ای گزارش می‌شود تا تصمیم‌های عملیاتی (مثل محدودسازی یا قطع موقت) قابل انجام باشد.</w:t>
       </w:r>
     </w:p>
     <w:p>
@@ -13790,7 +13790,7 @@
           <w:rtl/>
           <w:lang w:bidi="fa-IR"/>
         </w:rPr>
-        <w:t>موردکاربری نمونه ۲: UC-02 خرید بلیت</w:t>
+        <w:t>موردکاربری ۲: UC-02 خرید بلیت</w:t>
       </w:r>
     </w:p>
     <w:p>
@@ -13809,7 +13809,7 @@
           <w:rtl/>
           <w:lang w:bidi="fa-IR"/>
         </w:rPr>
-        <w:t>UC-02 به‌عنوان موردکاربری پیچیده انتخاب شده است، زیرا شامل چند گام وابسته (بازبینی ظرفیت و قیمت، پرداخت، بازگشت بانک، راستی‌آزمایی و صدور) و مدیریت خطاهای حساس است.</w:t>
+        <w:t>این موردکاربری جریان خرید بلیت را پوشش می‌دهد و چند گام وابسته (بازبینی ظرفیت و قیمت، پرداخت، بازگشت بانک، راستی‌آزمایی و صدور) و مدیریت خطاهای حساس را شامل می‌شود.</w:t>
       </w:r>
     </w:p>
     <w:p>
@@ -17348,7 +17348,7 @@
           <w:rtl/>
           <w:lang w:bidi="fa-IR"/>
         </w:rPr>
-        <w:t>الگوهای طراحی کلیدی (نمونه)</w:t>
+        <w:t>الگوهای طراحی کلیدی</w:t>
       </w:r>
     </w:p>
     <w:p>
@@ -17367,7 +17367,7 @@
           <w:rtl/>
           <w:lang w:bidi="fa-IR"/>
         </w:rPr>
-        <w:t>برای کاهش پیچیدگی و افزایش توسعه‌پذیری، استفاده هدفمند از الگوهای طراحی توصیه می‌شود: الگوی نما برای ارائه نقاط ورود یکتا به جریان‌های مهم (جست‌وجو و خرید)، الگوی راهبرد برای سیاست‌های قابل تغییر (رتبه‌بندی، قیمت‌گذاری، قوانین استرداد)، الگوی روش کارخانه و مبدل برای اضافه/تعویض کردن تأمین‌کنندگان و درگاه‌ها با حداقل تغییرات، و در نهایت هماهنگ‌ساز فرایند خرید برای مدیریت مراحل خرید بدون نیاز به تراکنش توزیع‌شده.</w:t>
+        <w:t>برای کاهش پیچیدگی و افزایش توسعه‌پذیری، در طراحی سامانه از الگوهای زیر استفاده می‌شود: الگوی نما برای ارائه نقاط ورود یکتا به جریان‌های مهم (جست‌وجو و خرید)، الگوی راهبرد برای سیاست‌های قابل تغییر (رتبه‌بندی، قیمت‌گذاری، قوانین استرداد)، الگوی روش کارخانه و مبدل برای اضافه/تعویض کردن تأمین‌کنندگان و درگاه‌ها با حداقل تغییرات، و در نهایت هماهنگ‌ساز فرایند خرید برای مدیریت مراحل خرید بدون نیاز به تراکنش توزیع‌شده.</w:t>
       </w:r>
     </w:p>
     <w:p>
@@ -17481,7 +17481,7 @@
             <wp:positionV relativeFrom="paragraph">
               <wp:posOffset>0</wp:posOffset>
             </wp:positionV>
-            <wp:extent cx="5943600" cy="2492597"/>
+            <wp:extent cx="5943600" cy="3716854"/>
             <wp:effectExtent l="0" t="0" r="0" b="0"/>
             <wp:wrapSquare wrapText="largest"/>
             <wp:docPr id="1013" name="image-fig-5-2.png" descr=""/>
@@ -17506,7 +17506,7 @@
                   <pic:spPr bwMode="auto">
                     <a:xfrm>
                       <a:off x="0" y="0"/>
-                      <a:ext cx="5943600" cy="2492597"/>
+                      <a:ext cx="5943600" cy="3716854"/>
                     </a:xfrm>
                     <a:prstGeom prst="rect">
                       <a:avLst/>
@@ -17616,7 +17616,7 @@
           <w:rtl/>
           <w:lang w:bidi="fa-IR"/>
         </w:rPr>
-        <w:t>کارهای پس‌زمینه (اختیاری ولی پیشنهاد‌شده)</w:t>
+        <w:t>کارهای پس‌زمینه (اختیاری)</w:t>
       </w:r>
     </w:p>
     <w:tbl>
@@ -18247,7 +18247,7 @@
                 <w:rtl/>
                 <w:lang w:bidi="fa-IR"/>
               </w:rPr>
-              <w:t>فناوری‌های پیشنهادی</w:t>
+              <w:t>فناوری‌ها</w:t>
             </w:r>
           </w:p>
         </w:tc>
@@ -19419,7 +19419,7 @@
           <w:rtl/>
           <w:lang w:bidi="fa-IR"/>
         </w:rPr>
-        <w:t>قراردادهای API (نمونه)</w:t>
+        <w:t>قراردادهای API (نمای کلی)</w:t>
       </w:r>
     </w:p>
     <w:tbl>
@@ -19978,7 +19978,7 @@
                 <w:rtl/>
                 <w:lang w:bidi="fa-IR"/>
               </w:rPr>
-              <w:t>آستانه پیشنهادی</w:t>
+              <w:t>آستانه</w:t>
             </w:r>
           </w:p>
         </w:tc>
@@ -20005,7 +20005,7 @@
                 <w:rtl/>
                 <w:lang w:bidi="fa-IR"/>
               </w:rPr>
-              <w:t>اقدام پیشنهادی</w:t>
+              <w:t>اقدام</w:t>
             </w:r>
           </w:p>
         </w:tc>
@@ -20455,7 +20455,7 @@
           <w:rtl/>
           <w:lang w:bidi="fa-IR"/>
         </w:rPr>
-        <w:t>برای داده‌های تراکنشی، داشتن برنامه پشتیبان‌گیری و بازیابی ضروری است. هدف این برنامه این است که در رخدادهای عملیاتی، داده از دست نرود و سامانه در زمان قابل قبول به کار برگردد. این بخش، اهداف پیشنهادی را مشخص می‌کند تا در پیاده‌سازی و عملیات مبنا قرار گیرد.</w:t>
+        <w:t>برای داده‌های تراکنشی، داشتن برنامه پشتیبان‌گیری و بازیابی ضروری است. هدف این برنامه این است که در رخدادهای عملیاتی، داده از دست نرود و سامانه در زمان قابل قبول به کار برگردد. این بخش، اهداف عملیاتی را مشخص می‌کند تا در پیاده‌سازی و عملیات مبنا قرار گیرد.</w:t>
       </w:r>
     </w:p>
     <w:tbl>
@@ -20534,7 +20534,7 @@
                 <w:rtl/>
                 <w:lang w:bidi="fa-IR"/>
               </w:rPr>
-              <w:t>هدف پیشنهادی</w:t>
+              <w:t>هدف</w:t>
             </w:r>
           </w:p>
         </w:tc>
@@ -22257,7 +22257,7 @@
           <w:rtl/>
           <w:lang w:bidi="fa-IR"/>
         </w:rPr>
-        <w:t>برای اینکه توصیه‌های کارایی قابل اجرا باشد، سنجه‌ها باید از محل‌های درست جمع‌آوری شوند. در این سند، اندازه‌گیری‌ها به گونه‌ای پیشنهاد می‌شوند که هم تجربه کاربر دیده شود و هم سهم هر وابستگی بیرونی قابل تفکیک باشد.</w:t>
+        <w:t>برای سنجش کارایی، سنجه‌ها از محل‌های درست جمع‌آوری می‌شوند تا هم تجربه کاربر دیده شود و هم سهم هر وابستگی بیرونی قابل تفکیک باشد.</w:t>
       </w:r>
     </w:p>
     <w:tbl>
@@ -22617,7 +22617,7 @@
           <w:rtl/>
           <w:lang w:bidi="fa-IR"/>
         </w:rPr>
-        <w:t>تنظیمات پیشنهادی (اجرایی)</w:t>
+        <w:t>تنظیمات اجرایی</w:t>
       </w:r>
     </w:p>
     <w:tbl>
@@ -22696,7 +22696,7 @@
                 <w:rtl/>
                 <w:lang w:bidi="fa-IR"/>
               </w:rPr>
-              <w:t>مقدار پیشنهادی</w:t>
+              <w:t>مقدار</w:t>
             </w:r>
           </w:p>
         </w:tc>
@@ -23656,7 +23656,7 @@
                 <w:rtl/>
                 <w:lang w:bidi="fa-IR"/>
               </w:rPr>
-              <w:t>کنترل‌های پیشنهادی</w:t>
+              <w:t>کنترل‌ها</w:t>
             </w:r>
           </w:p>
         </w:tc>
@@ -24006,7 +24006,7 @@
           <w:rtl/>
           <w:lang w:bidi="fa-IR"/>
         </w:rPr>
-        <w:t>برای اینکه کیفیت فقط در حد شعار نماند، چند هدف سطح خدمت به‌عنوان مبنا پیشنهاد می‌شود. این اهداف می‌توانند در فازهای بعدی به توافق عملیاتی تبدیل شوند، اما همین مقدار هم کمک می‌کند تیم‌ها معیار مشترک داشته باشند.</w:t>
+        <w:t>برای اینکه کیفیت قابل داوری باشد، چند هدف سطح خدمت به‌عنوان مبنای ارزیابی در نظر گرفته شده است. این اهداف در فازهای بعدی می‌تواند به توافق عملیاتی تبدیل شود.</w:t>
       </w:r>
     </w:p>
     <w:tbl>
@@ -24085,7 +24085,7 @@
                 <w:rtl/>
                 <w:lang w:bidi="fa-IR"/>
               </w:rPr>
-              <w:t>هدف پیشنهادی</w:t>
+              <w:t>هدف</w:t>
             </w:r>
           </w:p>
         </w:tc>
@@ -24503,706 +24503,6 @@
         <w:t>در عمل، ثبت چند شناسه کلیدی کمک می‌کند وقتی کاربر یا پشتیبانی گزارش می‌دهد، مسیر رخداد سریع‌تر دنبال شود (برای نمونه: شناسه سفارش (bookingId)، شناسه تراکنش (transactionId)، نام تأمین‌کننده (providerName)، و شناسه پیگیری درگاه (gatewayRef)). اگر زیرساخت فراهم باشد، ردیابی توزیع‌شده هم برای مسیر خرید-پرداخت-صدور اضافه می‌شود تا گلوگاه‌ها دقیق‌تر دیده شوند.</w:t>
       </w:r>
     </w:p>
-    <w:p>
-      <w:pPr>
-        <w:pStyle w:val="Heading1"/>
-        <w:spacing w:before="100" w:beforeAutospacing="1" w:after="100" w:afterAutospacing="1" w:line="360" w:lineRule="auto"/>
-        <w:jc w:val="lowKashida"/>
-        <w:rPr>
-          <w:rFonts w:cs="B Nazanin"/>
-          <w:rtl/>
-          <w:lang w:bidi="fa-IR"/>
-        </w:rPr>
-      </w:pPr>
-      <w:r>
-        <w:rPr>
-          <w:rFonts w:cs="B Nazanin"/>
-          <w:rtl/>
-          <w:lang w:bidi="fa-IR"/>
-        </w:rPr>
-        <w:t>پیوست - چک‌لیست تحویل</w:t>
-      </w:r>
-    </w:p>
-    <w:p>
-      <w:pPr>
-        <w:spacing w:before="100" w:beforeAutospacing="1" w:after="100" w:afterAutospacing="1" w:line="360" w:lineRule="auto"/>
-        <w:jc w:val="both"/>
-        <w:rPr>
-          <w:rFonts w:cs="B Nazanin"/>
-          <w:rtl/>
-          <w:lang w:bidi="fa-IR"/>
-        </w:rPr>
-      </w:pPr>
-      <w:r>
-        <w:rPr>
-          <w:rFonts w:cs="B Nazanin"/>
-          <w:rtl/>
-          <w:lang w:bidi="fa-IR"/>
-        </w:rPr>
-        <w:t>این پیوست برای کنترل نهایی قبل از تحویل اضافه شده است تا در نسخه نهایی، موردی از قلم نیفتد.</w:t>
-      </w:r>
-    </w:p>
-    <w:tbl>
-      <w:tblPr>
-        <w:tblStyle w:val="TableGrid"/>
-        <w:bidiVisual/>
-        <w:tblW w:w="8530" w:type="dxa"/>
-        <w:jc w:val="center"/>
-        <w:tblCellMar>
-          <w:left w:w="0" w:type="dxa"/>
-          <w:right w:w="0" w:type="dxa"/>
-        </w:tblCellMar>
-        <w:tblBorders>
-          <w:top w:val="single" w:sz="6" w:space="0" w:color="C9C9C9" w:themeColor="accent3" w:themeTint="99"/>
-          <w:left w:val="single" w:sz="6" w:space="0" w:color="C9C9C9" w:themeColor="accent3" w:themeTint="99"/>
-          <w:bottom w:val="single" w:sz="6" w:space="0" w:color="C9C9C9" w:themeColor="accent3" w:themeTint="99"/>
-          <w:right w:val="single" w:sz="6" w:space="0" w:color="C9C9C9" w:themeColor="accent3" w:themeTint="99"/>
-          <w:insideH w:val="single" w:sz="6" w:space="0" w:color="C9C9C9" w:themeColor="accent3" w:themeTint="99"/>
-          <w:insideV w:val="single" w:sz="6" w:space="0" w:color="C9C9C9" w:themeColor="accent3" w:themeTint="99"/>
-        </w:tblBorders>
-        <w:tblLook w:val="04A0" w:firstRow="1" w:lastRow="0" w:firstColumn="1" w:lastColumn="0" w:noHBand="0" w:noVBand="1"/>
-      </w:tblPr>
-      <w:tblGrid>
-        <w:gridCol w:w="1218"/>
-        <w:gridCol w:w="4874"/>
-        <w:gridCol w:w="2438"/>
-      </w:tblGrid>
-      <w:tr>
-        <w:tc>
-          <w:tcPr>
-            <w:tcW w:w="1218" w:type="dxa"/>
-            <w:vAlign w:val="center"/>
-          </w:tcPr>
-          <w:p>
-            <w:pPr>
-              <w:spacing w:before="100" w:beforeAutospacing="1" w:after="100" w:afterAutospacing="1" w:line="360" w:lineRule="auto"/>
-              <w:jc w:val="center"/>
-              <w:rPr>
-                <w:rFonts w:cs="B Nazanin"/>
-                <w:rtl/>
-                <w:lang w:bidi="fa-IR"/>
-              </w:rPr>
-            </w:pPr>
-            <w:r>
-              <w:rPr>
-                <w:rFonts w:cs="B Nazanin"/>
-                <w:b/>
-                <w:bCs/>
-                <w:rtl/>
-                <w:lang w:bidi="fa-IR"/>
-              </w:rPr>
-              <w:t>ردیف</w:t>
-            </w:r>
-          </w:p>
-        </w:tc>
-        <w:tc>
-          <w:tcPr>
-            <w:tcW w:w="4874" w:type="dxa"/>
-            <w:vAlign w:val="center"/>
-          </w:tcPr>
-          <w:p>
-            <w:pPr>
-              <w:spacing w:before="100" w:beforeAutospacing="1" w:after="100" w:afterAutospacing="1" w:line="360" w:lineRule="auto"/>
-              <w:jc w:val="center"/>
-              <w:rPr>
-                <w:rFonts w:cs="B Nazanin"/>
-                <w:rtl/>
-                <w:lang w:bidi="fa-IR"/>
-              </w:rPr>
-            </w:pPr>
-            <w:r>
-              <w:rPr>
-                <w:rFonts w:cs="B Nazanin"/>
-                <w:b/>
-                <w:bCs/>
-                <w:rtl/>
-                <w:lang w:bidi="fa-IR"/>
-              </w:rPr>
-              <w:t>مورد کنترل</w:t>
-            </w:r>
-          </w:p>
-        </w:tc>
-        <w:tc>
-          <w:tcPr>
-            <w:tcW w:w="2438" w:type="dxa"/>
-            <w:vAlign w:val="center"/>
-          </w:tcPr>
-          <w:p>
-            <w:pPr>
-              <w:spacing w:before="100" w:beforeAutospacing="1" w:after="100" w:afterAutospacing="1" w:line="360" w:lineRule="auto"/>
-              <w:jc w:val="center"/>
-              <w:rPr>
-                <w:rFonts w:cs="B Nazanin"/>
-                <w:rtl/>
-                <w:lang w:bidi="fa-IR"/>
-              </w:rPr>
-            </w:pPr>
-            <w:r>
-              <w:rPr>
-                <w:rFonts w:cs="B Nazanin"/>
-                <w:b/>
-                <w:bCs/>
-                <w:rtl/>
-                <w:lang w:bidi="fa-IR"/>
-              </w:rPr>
-              <w:t>وضعیت/یادداشت</w:t>
-            </w:r>
-          </w:p>
-        </w:tc>
-      </w:tr>
-      <w:tr>
-        <w:tc>
-          <w:tcPr>
-            <w:tcW w:w="1218" w:type="dxa"/>
-            <w:vAlign w:val="center"/>
-          </w:tcPr>
-          <w:p>
-            <w:pPr>
-              <w:spacing w:before="100" w:beforeAutospacing="1" w:after="100" w:afterAutospacing="1" w:line="360" w:lineRule="auto"/>
-              <w:jc w:val="center"/>
-              <w:rPr>
-                <w:rFonts w:cs="B Nazanin"/>
-                <w:rtl/>
-                <w:lang w:bidi="fa-IR"/>
-              </w:rPr>
-            </w:pPr>
-            <w:r>
-              <w:rPr>
-                <w:rFonts w:cs="B Nazanin"/>
-                <w:rtl/>
-                <w:lang w:bidi="fa-IR"/>
-              </w:rPr>
-              <w:t>۱</w:t>
-            </w:r>
-          </w:p>
-        </w:tc>
-        <w:tc>
-          <w:tcPr>
-            <w:tcW w:w="4874" w:type="dxa"/>
-            <w:vAlign w:val="center"/>
-          </w:tcPr>
-          <w:p>
-            <w:pPr>
-              <w:spacing w:before="100" w:beforeAutospacing="1" w:after="100" w:afterAutospacing="1" w:line="360" w:lineRule="auto"/>
-              <w:jc w:val="center"/>
-              <w:rPr>
-                <w:rFonts w:cs="B Nazanin"/>
-                <w:rtl/>
-                <w:lang w:bidi="fa-IR"/>
-              </w:rPr>
-            </w:pPr>
-            <w:r>
-              <w:rPr>
-                <w:rFonts w:cs="B Nazanin"/>
-                <w:rtl/>
-                <w:lang w:bidi="fa-IR"/>
-              </w:rPr>
-              <w:t>تاریخچه بازبینی تکمیل و تاریخ‌ها شمسی است.</w:t>
-            </w:r>
-          </w:p>
-        </w:tc>
-        <w:tc>
-          <w:tcPr>
-            <w:tcW w:w="2438" w:type="dxa"/>
-            <w:vAlign w:val="center"/>
-          </w:tcPr>
-          <w:p>
-            <w:pPr>
-              <w:spacing w:before="100" w:beforeAutospacing="1" w:after="100" w:afterAutospacing="1" w:line="360" w:lineRule="auto"/>
-              <w:jc w:val="center"/>
-              <w:rPr>
-                <w:rFonts w:cs="B Nazanin"/>
-                <w:rtl/>
-                <w:lang w:bidi="fa-IR"/>
-              </w:rPr>
-            </w:pPr>
-          </w:p>
-        </w:tc>
-      </w:tr>
-      <w:tr>
-        <w:tc>
-          <w:tcPr>
-            <w:tcW w:w="1218" w:type="dxa"/>
-            <w:vAlign w:val="center"/>
-          </w:tcPr>
-          <w:p>
-            <w:pPr>
-              <w:spacing w:before="100" w:beforeAutospacing="1" w:after="100" w:afterAutospacing="1" w:line="360" w:lineRule="auto"/>
-              <w:jc w:val="center"/>
-              <w:rPr>
-                <w:rFonts w:cs="B Nazanin"/>
-                <w:rtl/>
-                <w:lang w:bidi="fa-IR"/>
-              </w:rPr>
-            </w:pPr>
-            <w:r>
-              <w:rPr>
-                <w:rFonts w:cs="B Nazanin"/>
-                <w:rtl/>
-                <w:lang w:bidi="fa-IR"/>
-              </w:rPr>
-              <w:t>۲</w:t>
-            </w:r>
-          </w:p>
-        </w:tc>
-        <w:tc>
-          <w:tcPr>
-            <w:tcW w:w="4874" w:type="dxa"/>
-            <w:vAlign w:val="center"/>
-          </w:tcPr>
-          <w:p>
-            <w:pPr>
-              <w:spacing w:before="100" w:beforeAutospacing="1" w:after="100" w:afterAutospacing="1" w:line="360" w:lineRule="auto"/>
-              <w:jc w:val="center"/>
-              <w:rPr>
-                <w:rFonts w:cs="B Nazanin"/>
-                <w:rtl/>
-                <w:lang w:bidi="fa-IR"/>
-              </w:rPr>
-            </w:pPr>
-            <w:r>
-              <w:rPr>
-                <w:rFonts w:cs="B Nazanin"/>
-                <w:rtl/>
-                <w:lang w:bidi="fa-IR"/>
-              </w:rPr>
-              <w:t>نام سامانه، نسخه و نام اعضای گروه در صفحه اول، هدر و فوتر درست است.</w:t>
-            </w:r>
-          </w:p>
-        </w:tc>
-        <w:tc>
-          <w:tcPr>
-            <w:tcW w:w="2438" w:type="dxa"/>
-            <w:vAlign w:val="center"/>
-          </w:tcPr>
-          <w:p>
-            <w:pPr>
-              <w:spacing w:before="100" w:beforeAutospacing="1" w:after="100" w:afterAutospacing="1" w:line="360" w:lineRule="auto"/>
-              <w:jc w:val="center"/>
-              <w:rPr>
-                <w:rFonts w:cs="B Nazanin"/>
-                <w:rtl/>
-                <w:lang w:bidi="fa-IR"/>
-              </w:rPr>
-            </w:pPr>
-          </w:p>
-        </w:tc>
-      </w:tr>
-      <w:tr>
-        <w:tc>
-          <w:tcPr>
-            <w:tcW w:w="1218" w:type="dxa"/>
-            <w:vAlign w:val="center"/>
-          </w:tcPr>
-          <w:p>
-            <w:pPr>
-              <w:spacing w:before="100" w:beforeAutospacing="1" w:after="100" w:afterAutospacing="1" w:line="360" w:lineRule="auto"/>
-              <w:jc w:val="center"/>
-              <w:rPr>
-                <w:rFonts w:cs="B Nazanin"/>
-                <w:rtl/>
-                <w:lang w:bidi="fa-IR"/>
-              </w:rPr>
-            </w:pPr>
-            <w:r>
-              <w:rPr>
-                <w:rFonts w:cs="B Nazanin"/>
-                <w:rtl/>
-                <w:lang w:bidi="fa-IR"/>
-              </w:rPr>
-              <w:t>۳</w:t>
-            </w:r>
-          </w:p>
-        </w:tc>
-        <w:tc>
-          <w:tcPr>
-            <w:tcW w:w="4874" w:type="dxa"/>
-            <w:vAlign w:val="center"/>
-          </w:tcPr>
-          <w:p>
-            <w:pPr>
-              <w:spacing w:before="100" w:beforeAutospacing="1" w:after="100" w:afterAutospacing="1" w:line="360" w:lineRule="auto"/>
-              <w:jc w:val="center"/>
-              <w:rPr>
-                <w:rFonts w:cs="B Nazanin"/>
-                <w:rtl/>
-                <w:lang w:bidi="fa-IR"/>
-              </w:rPr>
-            </w:pPr>
-            <w:r>
-              <w:rPr>
-                <w:rFonts w:cs="B Nazanin"/>
-                <w:rtl/>
-                <w:lang w:bidi="fa-IR"/>
-              </w:rPr>
-              <w:t>فهرست مطالب بر اساس عنوان‌ها به‌روز شده و شماره صفحه‌ها درست نمایش داده می‌شود.</w:t>
-            </w:r>
-          </w:p>
-        </w:tc>
-        <w:tc>
-          <w:tcPr>
-            <w:tcW w:w="2438" w:type="dxa"/>
-            <w:vAlign w:val="center"/>
-          </w:tcPr>
-          <w:p>
-            <w:pPr>
-              <w:spacing w:before="100" w:beforeAutospacing="1" w:after="100" w:afterAutospacing="1" w:line="360" w:lineRule="auto"/>
-              <w:jc w:val="center"/>
-              <w:rPr>
-                <w:rFonts w:cs="B Nazanin"/>
-                <w:rtl/>
-                <w:lang w:bidi="fa-IR"/>
-              </w:rPr>
-            </w:pPr>
-          </w:p>
-        </w:tc>
-      </w:tr>
-      <w:tr>
-        <w:tc>
-          <w:tcPr>
-            <w:tcW w:w="1218" w:type="dxa"/>
-            <w:vAlign w:val="center"/>
-          </w:tcPr>
-          <w:p>
-            <w:pPr>
-              <w:spacing w:before="100" w:beforeAutospacing="1" w:after="100" w:afterAutospacing="1" w:line="360" w:lineRule="auto"/>
-              <w:jc w:val="center"/>
-              <w:rPr>
-                <w:rFonts w:cs="B Nazanin"/>
-                <w:rtl/>
-                <w:lang w:bidi="fa-IR"/>
-              </w:rPr>
-            </w:pPr>
-            <w:r>
-              <w:rPr>
-                <w:rFonts w:cs="B Nazanin"/>
-                <w:rtl/>
-                <w:lang w:bidi="fa-IR"/>
-              </w:rPr>
-              <w:t>۴</w:t>
-            </w:r>
-          </w:p>
-        </w:tc>
-        <w:tc>
-          <w:tcPr>
-            <w:tcW w:w="4874" w:type="dxa"/>
-            <w:vAlign w:val="center"/>
-          </w:tcPr>
-          <w:p>
-            <w:pPr>
-              <w:spacing w:before="100" w:beforeAutospacing="1" w:after="100" w:afterAutospacing="1" w:line="360" w:lineRule="auto"/>
-              <w:jc w:val="center"/>
-              <w:rPr>
-                <w:rFonts w:cs="B Nazanin"/>
-                <w:rtl/>
-                <w:lang w:bidi="fa-IR"/>
-              </w:rPr>
-            </w:pPr>
-            <w:r>
-              <w:rPr>
-                <w:rFonts w:cs="B Nazanin"/>
-                <w:rtl/>
-                <w:lang w:bidi="fa-IR"/>
-              </w:rPr>
-              <w:t>شماره‌گذاری بخش‌ها، شکل‌ها و جدول‌ها پیوسته و بدون تناقض است.</w:t>
-            </w:r>
-          </w:p>
-        </w:tc>
-        <w:tc>
-          <w:tcPr>
-            <w:tcW w:w="2438" w:type="dxa"/>
-            <w:vAlign w:val="center"/>
-          </w:tcPr>
-          <w:p>
-            <w:pPr>
-              <w:spacing w:before="100" w:beforeAutospacing="1" w:after="100" w:afterAutospacing="1" w:line="360" w:lineRule="auto"/>
-              <w:jc w:val="center"/>
-              <w:rPr>
-                <w:rFonts w:cs="B Nazanin"/>
-                <w:rtl/>
-                <w:lang w:bidi="fa-IR"/>
-              </w:rPr>
-            </w:pPr>
-          </w:p>
-        </w:tc>
-      </w:tr>
-      <w:tr>
-        <w:tc>
-          <w:tcPr>
-            <w:tcW w:w="1218" w:type="dxa"/>
-            <w:vAlign w:val="center"/>
-          </w:tcPr>
-          <w:p>
-            <w:pPr>
-              <w:spacing w:before="100" w:beforeAutospacing="1" w:after="100" w:afterAutospacing="1" w:line="360" w:lineRule="auto"/>
-              <w:jc w:val="center"/>
-              <w:rPr>
-                <w:rFonts w:cs="B Nazanin"/>
-                <w:rtl/>
-                <w:lang w:bidi="fa-IR"/>
-              </w:rPr>
-            </w:pPr>
-            <w:r>
-              <w:rPr>
-                <w:rFonts w:cs="B Nazanin"/>
-                <w:rtl/>
-                <w:lang w:bidi="fa-IR"/>
-              </w:rPr>
-              <w:t>۵</w:t>
-            </w:r>
-          </w:p>
-        </w:tc>
-        <w:tc>
-          <w:tcPr>
-            <w:tcW w:w="4874" w:type="dxa"/>
-            <w:vAlign w:val="center"/>
-          </w:tcPr>
-          <w:p>
-            <w:pPr>
-              <w:spacing w:before="100" w:beforeAutospacing="1" w:after="100" w:afterAutospacing="1" w:line="360" w:lineRule="auto"/>
-              <w:jc w:val="center"/>
-              <w:rPr>
-                <w:rFonts w:cs="B Nazanin"/>
-                <w:rtl/>
-                <w:lang w:bidi="fa-IR"/>
-              </w:rPr>
-            </w:pPr>
-            <w:r>
-              <w:rPr>
-                <w:rFonts w:cs="B Nazanin"/>
-                <w:rtl/>
-                <w:lang w:bidi="fa-IR"/>
-              </w:rPr>
-              <w:t>نمودارهای ویژوال پارادایم در جای درست قرار گرفته و خوانا هستند.</w:t>
-            </w:r>
-          </w:p>
-        </w:tc>
-        <w:tc>
-          <w:tcPr>
-            <w:tcW w:w="2438" w:type="dxa"/>
-            <w:vAlign w:val="center"/>
-          </w:tcPr>
-          <w:p>
-            <w:pPr>
-              <w:spacing w:before="100" w:beforeAutospacing="1" w:after="100" w:afterAutospacing="1" w:line="360" w:lineRule="auto"/>
-              <w:jc w:val="center"/>
-              <w:rPr>
-                <w:rFonts w:cs="B Nazanin"/>
-                <w:rtl/>
-                <w:lang w:bidi="fa-IR"/>
-              </w:rPr>
-            </w:pPr>
-          </w:p>
-        </w:tc>
-      </w:tr>
-      <w:tr>
-        <w:tc>
-          <w:tcPr>
-            <w:tcW w:w="1218" w:type="dxa"/>
-            <w:vAlign w:val="center"/>
-          </w:tcPr>
-          <w:p>
-            <w:pPr>
-              <w:spacing w:before="100" w:beforeAutospacing="1" w:after="100" w:afterAutospacing="1" w:line="360" w:lineRule="auto"/>
-              <w:jc w:val="center"/>
-              <w:rPr>
-                <w:rFonts w:cs="B Nazanin"/>
-                <w:rtl/>
-                <w:lang w:bidi="fa-IR"/>
-              </w:rPr>
-            </w:pPr>
-            <w:r>
-              <w:rPr>
-                <w:rFonts w:cs="B Nazanin"/>
-                <w:rtl/>
-                <w:lang w:bidi="fa-IR"/>
-              </w:rPr>
-              <w:t>۶</w:t>
-            </w:r>
-          </w:p>
-        </w:tc>
-        <w:tc>
-          <w:tcPr>
-            <w:tcW w:w="4874" w:type="dxa"/>
-            <w:vAlign w:val="center"/>
-          </w:tcPr>
-          <w:p>
-            <w:pPr>
-              <w:spacing w:before="100" w:beforeAutospacing="1" w:after="100" w:afterAutospacing="1" w:line="360" w:lineRule="auto"/>
-              <w:jc w:val="center"/>
-              <w:rPr>
-                <w:rFonts w:cs="B Nazanin"/>
-                <w:rtl/>
-                <w:lang w:bidi="fa-IR"/>
-              </w:rPr>
-            </w:pPr>
-            <w:r>
-              <w:rPr>
-                <w:rFonts w:cs="B Nazanin"/>
-                <w:rtl/>
-                <w:lang w:bidi="fa-IR"/>
-              </w:rPr>
-              <w:t>همه تصویرها/نمودارها در خروجی Word و PDF بدون خطا باز می‌شوند.</w:t>
-            </w:r>
-          </w:p>
-        </w:tc>
-        <w:tc>
-          <w:tcPr>
-            <w:tcW w:w="2438" w:type="dxa"/>
-            <w:vAlign w:val="center"/>
-          </w:tcPr>
-          <w:p>
-            <w:pPr>
-              <w:spacing w:before="100" w:beforeAutospacing="1" w:after="100" w:afterAutospacing="1" w:line="360" w:lineRule="auto"/>
-              <w:jc w:val="center"/>
-              <w:rPr>
-                <w:rFonts w:cs="B Nazanin"/>
-                <w:rtl/>
-                <w:lang w:bidi="fa-IR"/>
-              </w:rPr>
-            </w:pPr>
-          </w:p>
-        </w:tc>
-      </w:tr>
-      <w:tr>
-        <w:tc>
-          <w:tcPr>
-            <w:tcW w:w="1218" w:type="dxa"/>
-            <w:vAlign w:val="center"/>
-          </w:tcPr>
-          <w:p>
-            <w:pPr>
-              <w:spacing w:before="100" w:beforeAutospacing="1" w:after="100" w:afterAutospacing="1" w:line="360" w:lineRule="auto"/>
-              <w:jc w:val="center"/>
-              <w:rPr>
-                <w:rFonts w:cs="B Nazanin"/>
-                <w:rtl/>
-                <w:lang w:bidi="fa-IR"/>
-              </w:rPr>
-            </w:pPr>
-            <w:r>
-              <w:rPr>
-                <w:rFonts w:cs="B Nazanin"/>
-                <w:rtl/>
-                <w:lang w:bidi="fa-IR"/>
-              </w:rPr>
-              <w:t>۷</w:t>
-            </w:r>
-          </w:p>
-        </w:tc>
-        <w:tc>
-          <w:tcPr>
-            <w:tcW w:w="4874" w:type="dxa"/>
-            <w:vAlign w:val="center"/>
-          </w:tcPr>
-          <w:p>
-            <w:pPr>
-              <w:spacing w:before="100" w:beforeAutospacing="1" w:after="100" w:afterAutospacing="1" w:line="360" w:lineRule="auto"/>
-              <w:jc w:val="center"/>
-              <w:rPr>
-                <w:rFonts w:cs="B Nazanin"/>
-                <w:rtl/>
-                <w:lang w:bidi="fa-IR"/>
-              </w:rPr>
-            </w:pPr>
-            <w:r>
-              <w:rPr>
-                <w:rFonts w:cs="B Nazanin"/>
-                <w:rtl/>
-                <w:lang w:bidi="fa-IR"/>
-              </w:rPr>
-              <w:t>جدول‌ها از کادر صفحه بیرون نزده‌اند و در چاپ/خروجی خوانا هستند.</w:t>
-            </w:r>
-          </w:p>
-        </w:tc>
-        <w:tc>
-          <w:tcPr>
-            <w:tcW w:w="2438" w:type="dxa"/>
-            <w:vAlign w:val="center"/>
-          </w:tcPr>
-          <w:p>
-            <w:pPr>
-              <w:spacing w:before="100" w:beforeAutospacing="1" w:after="100" w:afterAutospacing="1" w:line="360" w:lineRule="auto"/>
-              <w:jc w:val="center"/>
-              <w:rPr>
-                <w:rFonts w:cs="B Nazanin"/>
-                <w:rtl/>
-                <w:lang w:bidi="fa-IR"/>
-              </w:rPr>
-            </w:pPr>
-          </w:p>
-        </w:tc>
-      </w:tr>
-      <w:tr>
-        <w:tc>
-          <w:tcPr>
-            <w:tcW w:w="1218" w:type="dxa"/>
-            <w:vAlign w:val="center"/>
-          </w:tcPr>
-          <w:p>
-            <w:pPr>
-              <w:spacing w:before="100" w:beforeAutospacing="1" w:after="100" w:afterAutospacing="1" w:line="360" w:lineRule="auto"/>
-              <w:jc w:val="center"/>
-              <w:rPr>
-                <w:rFonts w:cs="B Nazanin"/>
-                <w:rtl/>
-                <w:lang w:bidi="fa-IR"/>
-              </w:rPr>
-            </w:pPr>
-            <w:r>
-              <w:rPr>
-                <w:rFonts w:cs="B Nazanin"/>
-                <w:rtl/>
-                <w:lang w:bidi="fa-IR"/>
-              </w:rPr>
-              <w:t>۸</w:t>
-            </w:r>
-          </w:p>
-        </w:tc>
-        <w:tc>
-          <w:tcPr>
-            <w:tcW w:w="4874" w:type="dxa"/>
-            <w:vAlign w:val="center"/>
-          </w:tcPr>
-          <w:p>
-            <w:pPr>
-              <w:spacing w:before="100" w:beforeAutospacing="1" w:after="100" w:afterAutospacing="1" w:line="360" w:lineRule="auto"/>
-              <w:jc w:val="center"/>
-              <w:rPr>
-                <w:rFonts w:cs="B Nazanin"/>
-                <w:rtl/>
-                <w:lang w:bidi="fa-IR"/>
-              </w:rPr>
-            </w:pPr>
-            <w:r>
-              <w:rPr>
-                <w:rFonts w:cs="B Nazanin"/>
-                <w:rtl/>
-                <w:lang w:bidi="fa-IR"/>
-              </w:rPr>
-              <w:t>متن‌های توضیحی فقط در پاراگراف‌های پیوسته justify شده و سایر بخش‌ها دست‌نخورده است.</w:t>
-            </w:r>
-          </w:p>
-        </w:tc>
-        <w:tc>
-          <w:tcPr>
-            <w:tcW w:w="2438" w:type="dxa"/>
-            <w:vAlign w:val="center"/>
-          </w:tcPr>
-          <w:p>
-            <w:pPr>
-              <w:spacing w:before="100" w:beforeAutospacing="1" w:after="100" w:afterAutospacing="1" w:line="360" w:lineRule="auto"/>
-              <w:jc w:val="center"/>
-              <w:rPr>
-                <w:rFonts w:cs="B Nazanin"/>
-                <w:rtl/>
-                <w:lang w:bidi="fa-IR"/>
-              </w:rPr>
-            </w:pPr>
-          </w:p>
-        </w:tc>
-      </w:tr>
-    </w:tbl>
     <w:sectPr>
       <w:pgSz w:w="12240" w:h="15840" w:code="1"/>
       <w:pgMar w:top="1440" w:right="1800" w:bottom="1440" w:left="1800" w:header="720" w:footer="720" w:gutter="0"/>

</xml_diff>

<commit_message>
Prevent table rows splitting across pages
</commit_message>
<xml_diff>
--- a/SAD-Final.docx
+++ b/SAD-Final.docx
@@ -4062,6 +4062,10 @@
         <w:gridCol w:w="3412"/>
       </w:tblGrid>
       <w:tr>
+        <w:trPr>
+          <w:tblHeader/>
+          <w:cantSplit/>
+        </w:trPr>
         <w:tc>
           <w:tcPr>
             <w:tcW w:w="1706" w:type="dxa"/>
@@ -4145,6 +4149,9 @@
         </w:tc>
       </w:tr>
       <w:tr>
+        <w:trPr>
+          <w:cantSplit/>
+        </w:trPr>
         <w:tc>
           <w:tcPr>
             <w:tcW w:w="1706" w:type="dxa"/>
@@ -4222,6 +4229,9 @@
         </w:tc>
       </w:tr>
       <w:tr>
+        <w:trPr>
+          <w:cantSplit/>
+        </w:trPr>
         <w:tc>
           <w:tcPr>
             <w:tcW w:w="1706" w:type="dxa"/>
@@ -4299,6 +4309,9 @@
         </w:tc>
       </w:tr>
       <w:tr>
+        <w:trPr>
+          <w:cantSplit/>
+        </w:trPr>
         <w:tc>
           <w:tcPr>
             <w:tcW w:w="1706" w:type="dxa"/>
@@ -4376,6 +4389,9 @@
         </w:tc>
       </w:tr>
       <w:tr>
+        <w:trPr>
+          <w:cantSplit/>
+        </w:trPr>
         <w:tc>
           <w:tcPr>
             <w:tcW w:w="1706" w:type="dxa"/>
@@ -4519,6 +4535,10 @@
         <w:gridCol w:w="2438"/>
       </w:tblGrid>
       <w:tr>
+        <w:trPr>
+          <w:tblHeader/>
+          <w:cantSplit/>
+        </w:trPr>
         <w:tc>
           <w:tcPr>
             <w:tcW w:w="2437" w:type="dxa"/>
@@ -4629,6 +4649,9 @@
         </w:tc>
       </w:tr>
       <w:tr>
+        <w:trPr>
+          <w:cantSplit/>
+        </w:trPr>
         <w:tc>
           <w:tcPr>
             <w:tcW w:w="2437" w:type="dxa"/>
@@ -4731,6 +4754,9 @@
         </w:tc>
       </w:tr>
       <w:tr>
+        <w:trPr>
+          <w:cantSplit/>
+        </w:trPr>
         <w:tc>
           <w:tcPr>
             <w:tcW w:w="2437" w:type="dxa"/>
@@ -4833,6 +4859,9 @@
         </w:tc>
       </w:tr>
       <w:tr>
+        <w:trPr>
+          <w:cantSplit/>
+        </w:trPr>
         <w:tc>
           <w:tcPr>
             <w:tcW w:w="2437" w:type="dxa"/>
@@ -4935,6 +4964,9 @@
         </w:tc>
       </w:tr>
       <w:tr>
+        <w:trPr>
+          <w:cantSplit/>
+        </w:trPr>
         <w:tc>
           <w:tcPr>
             <w:tcW w:w="2437" w:type="dxa"/>
@@ -5140,6 +5172,10 @@
         <w:gridCol w:w="6398"/>
       </w:tblGrid>
       <w:tr>
+        <w:trPr>
+          <w:tblHeader/>
+          <w:cantSplit/>
+        </w:trPr>
         <w:tc>
           <w:tcPr>
             <w:tcW w:w="2132" w:type="dxa"/>
@@ -5196,6 +5232,9 @@
         </w:tc>
       </w:tr>
       <w:tr>
+        <w:trPr>
+          <w:cantSplit/>
+        </w:trPr>
         <w:tc>
           <w:tcPr>
             <w:tcW w:w="2132" w:type="dxa"/>
@@ -5248,6 +5287,9 @@
         </w:tc>
       </w:tr>
       <w:tr>
+        <w:trPr>
+          <w:cantSplit/>
+        </w:trPr>
         <w:tc>
           <w:tcPr>
             <w:tcW w:w="2132" w:type="dxa"/>
@@ -5300,6 +5342,9 @@
         </w:tc>
       </w:tr>
       <w:tr>
+        <w:trPr>
+          <w:cantSplit/>
+        </w:trPr>
         <w:tc>
           <w:tcPr>
             <w:tcW w:w="2132" w:type="dxa"/>
@@ -5352,6 +5397,9 @@
         </w:tc>
       </w:tr>
       <w:tr>
+        <w:trPr>
+          <w:cantSplit/>
+        </w:trPr>
         <w:tc>
           <w:tcPr>
             <w:tcW w:w="2132" w:type="dxa"/>
@@ -5404,6 +5452,9 @@
         </w:tc>
       </w:tr>
       <w:tr>
+        <w:trPr>
+          <w:cantSplit/>
+        </w:trPr>
         <w:tc>
           <w:tcPr>
             <w:tcW w:w="2132" w:type="dxa"/>
@@ -5456,6 +5507,9 @@
         </w:tc>
       </w:tr>
       <w:tr>
+        <w:trPr>
+          <w:cantSplit/>
+        </w:trPr>
         <w:tc>
           <w:tcPr>
             <w:tcW w:w="2132" w:type="dxa"/>
@@ -5508,6 +5562,9 @@
         </w:tc>
       </w:tr>
       <w:tr>
+        <w:trPr>
+          <w:cantSplit/>
+        </w:trPr>
         <w:tc>
           <w:tcPr>
             <w:tcW w:w="2132" w:type="dxa"/>
@@ -5560,6 +5617,9 @@
         </w:tc>
       </w:tr>
       <w:tr>
+        <w:trPr>
+          <w:cantSplit/>
+        </w:trPr>
         <w:tc>
           <w:tcPr>
             <w:tcW w:w="2132" w:type="dxa"/>
@@ -5612,6 +5672,9 @@
         </w:tc>
       </w:tr>
       <w:tr>
+        <w:trPr>
+          <w:cantSplit/>
+        </w:trPr>
         <w:tc>
           <w:tcPr>
             <w:tcW w:w="2132" w:type="dxa"/>
@@ -5664,6 +5727,9 @@
         </w:tc>
       </w:tr>
       <w:tr>
+        <w:trPr>
+          <w:cantSplit/>
+        </w:trPr>
         <w:tc>
           <w:tcPr>
             <w:tcW w:w="2132" w:type="dxa"/>
@@ -5760,6 +5826,10 @@
         <w:gridCol w:w="4265"/>
       </w:tblGrid>
       <w:tr>
+        <w:trPr>
+          <w:tblHeader/>
+          <w:cantSplit/>
+        </w:trPr>
         <w:tc>
           <w:tcPr>
             <w:tcW w:w="4265" w:type="dxa"/>
@@ -5816,6 +5886,9 @@
         </w:tc>
       </w:tr>
       <w:tr>
+        <w:trPr>
+          <w:cantSplit/>
+        </w:trPr>
         <w:tc>
           <w:tcPr>
             <w:tcW w:w="4265" w:type="dxa"/>
@@ -5868,6 +5941,9 @@
         </w:tc>
       </w:tr>
       <w:tr>
+        <w:trPr>
+          <w:cantSplit/>
+        </w:trPr>
         <w:tc>
           <w:tcPr>
             <w:tcW w:w="4265" w:type="dxa"/>
@@ -5920,6 +5996,9 @@
         </w:tc>
       </w:tr>
       <w:tr>
+        <w:trPr>
+          <w:cantSplit/>
+        </w:trPr>
         <w:tc>
           <w:tcPr>
             <w:tcW w:w="4265" w:type="dxa"/>
@@ -5972,6 +6051,9 @@
         </w:tc>
       </w:tr>
       <w:tr>
+        <w:trPr>
+          <w:cantSplit/>
+        </w:trPr>
         <w:tc>
           <w:tcPr>
             <w:tcW w:w="4265" w:type="dxa"/>
@@ -6024,6 +6106,9 @@
         </w:tc>
       </w:tr>
       <w:tr>
+        <w:trPr>
+          <w:cantSplit/>
+        </w:trPr>
         <w:tc>
           <w:tcPr>
             <w:tcW w:w="4265" w:type="dxa"/>
@@ -6495,6 +6580,10 @@
         <w:gridCol w:w="2134"/>
       </w:tblGrid>
       <w:tr>
+        <w:trPr>
+          <w:tblHeader/>
+          <w:cantSplit/>
+        </w:trPr>
         <w:tc>
           <w:tcPr>
             <w:tcW w:w="2132" w:type="dxa"/>
@@ -6605,6 +6694,9 @@
         </w:tc>
       </w:tr>
       <w:tr>
+        <w:trPr>
+          <w:cantSplit/>
+        </w:trPr>
         <w:tc>
           <w:tcPr>
             <w:tcW w:w="2132" w:type="dxa"/>
@@ -6707,6 +6799,9 @@
         </w:tc>
       </w:tr>
       <w:tr>
+        <w:trPr>
+          <w:cantSplit/>
+        </w:trPr>
         <w:tc>
           <w:tcPr>
             <w:tcW w:w="2132" w:type="dxa"/>
@@ -6809,6 +6904,9 @@
         </w:tc>
       </w:tr>
       <w:tr>
+        <w:trPr>
+          <w:cantSplit/>
+        </w:trPr>
         <w:tc>
           <w:tcPr>
             <w:tcW w:w="2132" w:type="dxa"/>
@@ -6911,6 +7009,9 @@
         </w:tc>
       </w:tr>
       <w:tr>
+        <w:trPr>
+          <w:cantSplit/>
+        </w:trPr>
         <w:tc>
           <w:tcPr>
             <w:tcW w:w="2132" w:type="dxa"/>
@@ -7013,6 +7114,9 @@
         </w:tc>
       </w:tr>
       <w:tr>
+        <w:trPr>
+          <w:cantSplit/>
+        </w:trPr>
         <w:tc>
           <w:tcPr>
             <w:tcW w:w="2132" w:type="dxa"/>
@@ -7115,6 +7219,9 @@
         </w:tc>
       </w:tr>
       <w:tr>
+        <w:trPr>
+          <w:cantSplit/>
+        </w:trPr>
         <w:tc>
           <w:tcPr>
             <w:tcW w:w="2132" w:type="dxa"/>
@@ -7379,6 +7486,10 @@
         <w:gridCol w:w="2134"/>
       </w:tblGrid>
       <w:tr>
+        <w:trPr>
+          <w:tblHeader/>
+          <w:cantSplit/>
+        </w:trPr>
         <w:tc>
           <w:tcPr>
             <w:tcW w:w="2132" w:type="dxa"/>
@@ -7489,6 +7600,9 @@
         </w:tc>
       </w:tr>
       <w:tr>
+        <w:trPr>
+          <w:cantSplit/>
+        </w:trPr>
         <w:tc>
           <w:tcPr>
             <w:tcW w:w="2132" w:type="dxa"/>
@@ -7591,6 +7705,9 @@
         </w:tc>
       </w:tr>
       <w:tr>
+        <w:trPr>
+          <w:cantSplit/>
+        </w:trPr>
         <w:tc>
           <w:tcPr>
             <w:tcW w:w="2132" w:type="dxa"/>
@@ -7693,6 +7810,9 @@
         </w:tc>
       </w:tr>
       <w:tr>
+        <w:trPr>
+          <w:cantSplit/>
+        </w:trPr>
         <w:tc>
           <w:tcPr>
             <w:tcW w:w="2132" w:type="dxa"/>
@@ -7795,6 +7915,9 @@
         </w:tc>
       </w:tr>
       <w:tr>
+        <w:trPr>
+          <w:cantSplit/>
+        </w:trPr>
         <w:tc>
           <w:tcPr>
             <w:tcW w:w="2132" w:type="dxa"/>
@@ -7943,6 +8066,10 @@
         <w:gridCol w:w="3656"/>
       </w:tblGrid>
       <w:tr>
+        <w:trPr>
+          <w:tblHeader/>
+          <w:cantSplit/>
+        </w:trPr>
         <w:tc>
           <w:tcPr>
             <w:tcW w:w="2437" w:type="dxa"/>
@@ -8026,6 +8153,9 @@
         </w:tc>
       </w:tr>
       <w:tr>
+        <w:trPr>
+          <w:cantSplit/>
+        </w:trPr>
         <w:tc>
           <w:tcPr>
             <w:tcW w:w="2437" w:type="dxa"/>
@@ -8103,6 +8233,9 @@
         </w:tc>
       </w:tr>
       <w:tr>
+        <w:trPr>
+          <w:cantSplit/>
+        </w:trPr>
         <w:tc>
           <w:tcPr>
             <w:tcW w:w="2437" w:type="dxa"/>
@@ -8180,6 +8313,9 @@
         </w:tc>
       </w:tr>
       <w:tr>
+        <w:trPr>
+          <w:cantSplit/>
+        </w:trPr>
         <w:tc>
           <w:tcPr>
             <w:tcW w:w="2437" w:type="dxa"/>
@@ -8257,6 +8393,9 @@
         </w:tc>
       </w:tr>
       <w:tr>
+        <w:trPr>
+          <w:cantSplit/>
+        </w:trPr>
         <w:tc>
           <w:tcPr>
             <w:tcW w:w="2437" w:type="dxa"/>
@@ -8334,6 +8473,9 @@
         </w:tc>
       </w:tr>
       <w:tr>
+        <w:trPr>
+          <w:cantSplit/>
+        </w:trPr>
         <w:tc>
           <w:tcPr>
             <w:tcW w:w="2437" w:type="dxa"/>
@@ -8477,6 +8619,10 @@
         <w:gridCol w:w="2438"/>
       </w:tblGrid>
       <w:tr>
+        <w:trPr>
+          <w:tblHeader/>
+          <w:cantSplit/>
+        </w:trPr>
         <w:tc>
           <w:tcPr>
             <w:tcW w:w="1218" w:type="dxa"/>
@@ -8587,6 +8733,9 @@
         </w:tc>
       </w:tr>
       <w:tr>
+        <w:trPr>
+          <w:cantSplit/>
+        </w:trPr>
         <w:tc>
           <w:tcPr>
             <w:tcW w:w="1218" w:type="dxa"/>
@@ -8689,6 +8838,9 @@
         </w:tc>
       </w:tr>
       <w:tr>
+        <w:trPr>
+          <w:cantSplit/>
+        </w:trPr>
         <w:tc>
           <w:tcPr>
             <w:tcW w:w="1218" w:type="dxa"/>
@@ -8791,6 +8943,9 @@
         </w:tc>
       </w:tr>
       <w:tr>
+        <w:trPr>
+          <w:cantSplit/>
+        </w:trPr>
         <w:tc>
           <w:tcPr>
             <w:tcW w:w="1218" w:type="dxa"/>
@@ -8893,6 +9048,9 @@
         </w:tc>
       </w:tr>
       <w:tr>
+        <w:trPr>
+          <w:cantSplit/>
+        </w:trPr>
         <w:tc>
           <w:tcPr>
             <w:tcW w:w="1218" w:type="dxa"/>
@@ -9061,6 +9219,10 @@
         <w:gridCol w:w="2134"/>
       </w:tblGrid>
       <w:tr>
+        <w:trPr>
+          <w:tblHeader/>
+          <w:cantSplit/>
+        </w:trPr>
         <w:tc>
           <w:tcPr>
             <w:tcW w:w="2132" w:type="dxa"/>
@@ -9171,6 +9333,9 @@
         </w:tc>
       </w:tr>
       <w:tr>
+        <w:trPr>
+          <w:cantSplit/>
+        </w:trPr>
         <w:tc>
           <w:tcPr>
             <w:tcW w:w="2132" w:type="dxa"/>
@@ -9273,6 +9438,9 @@
         </w:tc>
       </w:tr>
       <w:tr>
+        <w:trPr>
+          <w:cantSplit/>
+        </w:trPr>
         <w:tc>
           <w:tcPr>
             <w:tcW w:w="2132" w:type="dxa"/>
@@ -9375,6 +9543,9 @@
         </w:tc>
       </w:tr>
       <w:tr>
+        <w:trPr>
+          <w:cantSplit/>
+        </w:trPr>
         <w:tc>
           <w:tcPr>
             <w:tcW w:w="2132" w:type="dxa"/>
@@ -9477,6 +9648,9 @@
         </w:tc>
       </w:tr>
       <w:tr>
+        <w:trPr>
+          <w:cantSplit/>
+        </w:trPr>
         <w:tc>
           <w:tcPr>
             <w:tcW w:w="2132" w:type="dxa"/>
@@ -9644,6 +9818,10 @@
         <w:gridCol w:w="2844"/>
       </w:tblGrid>
       <w:tr>
+        <w:trPr>
+          <w:tblHeader/>
+          <w:cantSplit/>
+        </w:trPr>
         <w:tc>
           <w:tcPr>
             <w:tcW w:w="2843" w:type="dxa"/>
@@ -9727,6 +9905,9 @@
         </w:tc>
       </w:tr>
       <w:tr>
+        <w:trPr>
+          <w:cantSplit/>
+        </w:trPr>
         <w:tc>
           <w:tcPr>
             <w:tcW w:w="2843" w:type="dxa"/>
@@ -9804,6 +9985,9 @@
         </w:tc>
       </w:tr>
       <w:tr>
+        <w:trPr>
+          <w:cantSplit/>
+        </w:trPr>
         <w:tc>
           <w:tcPr>
             <w:tcW w:w="2843" w:type="dxa"/>
@@ -9881,6 +10065,9 @@
         </w:tc>
       </w:tr>
       <w:tr>
+        <w:trPr>
+          <w:cantSplit/>
+        </w:trPr>
         <w:tc>
           <w:tcPr>
             <w:tcW w:w="2843" w:type="dxa"/>
@@ -10808,6 +10995,10 @@
         <w:gridCol w:w="6398"/>
       </w:tblGrid>
       <w:tr>
+        <w:trPr>
+          <w:tblHeader/>
+          <w:cantSplit/>
+        </w:trPr>
         <w:tc>
           <w:tcPr>
             <w:tcW w:w="2132" w:type="dxa"/>
@@ -10864,6 +11055,9 @@
         </w:tc>
       </w:tr>
       <w:tr>
+        <w:trPr>
+          <w:cantSplit/>
+        </w:trPr>
         <w:tc>
           <w:tcPr>
             <w:tcW w:w="2132" w:type="dxa"/>
@@ -10916,6 +11110,9 @@
         </w:tc>
       </w:tr>
       <w:tr>
+        <w:trPr>
+          <w:cantSplit/>
+        </w:trPr>
         <w:tc>
           <w:tcPr>
             <w:tcW w:w="2132" w:type="dxa"/>
@@ -10968,6 +11165,9 @@
         </w:tc>
       </w:tr>
       <w:tr>
+        <w:trPr>
+          <w:cantSplit/>
+        </w:trPr>
         <w:tc>
           <w:tcPr>
             <w:tcW w:w="2132" w:type="dxa"/>
@@ -11020,6 +11220,9 @@
         </w:tc>
       </w:tr>
       <w:tr>
+        <w:trPr>
+          <w:cantSplit/>
+        </w:trPr>
         <w:tc>
           <w:tcPr>
             <w:tcW w:w="2132" w:type="dxa"/>
@@ -11072,6 +11275,9 @@
         </w:tc>
       </w:tr>
       <w:tr>
+        <w:trPr>
+          <w:cantSplit/>
+        </w:trPr>
         <w:tc>
           <w:tcPr>
             <w:tcW w:w="2132" w:type="dxa"/>
@@ -11171,6 +11377,10 @@
         <w:gridCol w:w="1706"/>
       </w:tblGrid>
       <w:tr>
+        <w:trPr>
+          <w:tblHeader/>
+          <w:cantSplit/>
+        </w:trPr>
         <w:tc>
           <w:tcPr>
             <w:tcW w:w="1706" w:type="dxa"/>
@@ -11308,6 +11518,9 @@
         </w:tc>
       </w:tr>
       <w:tr>
+        <w:trPr>
+          <w:cantSplit/>
+        </w:trPr>
         <w:tc>
           <w:tcPr>
             <w:tcW w:w="1706" w:type="dxa"/>
@@ -11435,6 +11648,9 @@
         </w:tc>
       </w:tr>
       <w:tr>
+        <w:trPr>
+          <w:cantSplit/>
+        </w:trPr>
         <w:tc>
           <w:tcPr>
             <w:tcW w:w="1706" w:type="dxa"/>
@@ -11562,6 +11778,9 @@
         </w:tc>
       </w:tr>
       <w:tr>
+        <w:trPr>
+          <w:cantSplit/>
+        </w:trPr>
         <w:tc>
           <w:tcPr>
             <w:tcW w:w="1706" w:type="dxa"/>
@@ -11689,6 +11908,9 @@
         </w:tc>
       </w:tr>
       <w:tr>
+        <w:trPr>
+          <w:cantSplit/>
+        </w:trPr>
         <w:tc>
           <w:tcPr>
             <w:tcW w:w="1706" w:type="dxa"/>
@@ -11816,6 +12038,9 @@
         </w:tc>
       </w:tr>
       <w:tr>
+        <w:trPr>
+          <w:cantSplit/>
+        </w:trPr>
         <w:tc>
           <w:tcPr>
             <w:tcW w:w="1706" w:type="dxa"/>
@@ -11943,6 +12168,9 @@
         </w:tc>
       </w:tr>
       <w:tr>
+        <w:trPr>
+          <w:cantSplit/>
+        </w:trPr>
         <w:tc>
           <w:tcPr>
             <w:tcW w:w="1706" w:type="dxa"/>
@@ -12070,6 +12298,9 @@
         </w:tc>
       </w:tr>
       <w:tr>
+        <w:trPr>
+          <w:cantSplit/>
+        </w:trPr>
         <w:tc>
           <w:tcPr>
             <w:tcW w:w="1706" w:type="dxa"/>
@@ -12197,6 +12428,9 @@
         </w:tc>
       </w:tr>
       <w:tr>
+        <w:trPr>
+          <w:cantSplit/>
+        </w:trPr>
         <w:tc>
           <w:tcPr>
             <w:tcW w:w="1706" w:type="dxa"/>
@@ -12324,6 +12558,9 @@
         </w:tc>
       </w:tr>
       <w:tr>
+        <w:trPr>
+          <w:cantSplit/>
+        </w:trPr>
         <w:tc>
           <w:tcPr>
             <w:tcW w:w="1706" w:type="dxa"/>
@@ -12451,6 +12688,9 @@
         </w:tc>
       </w:tr>
       <w:tr>
+        <w:trPr>
+          <w:cantSplit/>
+        </w:trPr>
         <w:tc>
           <w:tcPr>
             <w:tcW w:w="1706" w:type="dxa"/>
@@ -12664,6 +12904,10 @@
         <w:gridCol w:w="6398"/>
       </w:tblGrid>
       <w:tr>
+        <w:trPr>
+          <w:tblHeader/>
+          <w:cantSplit/>
+        </w:trPr>
         <w:tc>
           <w:tcPr>
             <w:tcW w:w="2132" w:type="dxa"/>
@@ -12720,6 +12964,9 @@
         </w:tc>
       </w:tr>
       <w:tr>
+        <w:trPr>
+          <w:cantSplit/>
+        </w:trPr>
         <w:tc>
           <w:tcPr>
             <w:tcW w:w="2132" w:type="dxa"/>
@@ -12772,6 +13019,9 @@
         </w:tc>
       </w:tr>
       <w:tr>
+        <w:trPr>
+          <w:cantSplit/>
+        </w:trPr>
         <w:tc>
           <w:tcPr>
             <w:tcW w:w="2132" w:type="dxa"/>
@@ -12953,6 +13203,10 @@
         <w:gridCol w:w="6398"/>
       </w:tblGrid>
       <w:tr>
+        <w:trPr>
+          <w:tblHeader/>
+          <w:cantSplit/>
+        </w:trPr>
         <w:tc>
           <w:tcPr>
             <w:tcW w:w="2132" w:type="dxa"/>
@@ -13009,6 +13263,9 @@
         </w:tc>
       </w:tr>
       <w:tr>
+        <w:trPr>
+          <w:cantSplit/>
+        </w:trPr>
         <w:tc>
           <w:tcPr>
             <w:tcW w:w="2132" w:type="dxa"/>
@@ -13061,6 +13318,9 @@
         </w:tc>
       </w:tr>
       <w:tr>
+        <w:trPr>
+          <w:cantSplit/>
+        </w:trPr>
         <w:tc>
           <w:tcPr>
             <w:tcW w:w="2132" w:type="dxa"/>
@@ -13113,6 +13373,9 @@
         </w:tc>
       </w:tr>
       <w:tr>
+        <w:trPr>
+          <w:cantSplit/>
+        </w:trPr>
         <w:tc>
           <w:tcPr>
             <w:tcW w:w="2132" w:type="dxa"/>
@@ -13165,6 +13428,9 @@
         </w:tc>
       </w:tr>
       <w:tr>
+        <w:trPr>
+          <w:cantSplit/>
+        </w:trPr>
         <w:tc>
           <w:tcPr>
             <w:tcW w:w="2132" w:type="dxa"/>
@@ -13217,6 +13483,9 @@
         </w:tc>
       </w:tr>
       <w:tr>
+        <w:trPr>
+          <w:cantSplit/>
+        </w:trPr>
         <w:tc>
           <w:tcPr>
             <w:tcW w:w="2132" w:type="dxa"/>
@@ -13269,6 +13538,9 @@
         </w:tc>
       </w:tr>
       <w:tr>
+        <w:trPr>
+          <w:cantSplit/>
+        </w:trPr>
         <w:tc>
           <w:tcPr>
             <w:tcW w:w="2132" w:type="dxa"/>
@@ -13321,6 +13593,9 @@
         </w:tc>
       </w:tr>
       <w:tr>
+        <w:trPr>
+          <w:cantSplit/>
+        </w:trPr>
         <w:tc>
           <w:tcPr>
             <w:tcW w:w="2132" w:type="dxa"/>
@@ -13421,6 +13696,10 @@
         <w:gridCol w:w="4266"/>
       </w:tblGrid>
       <w:tr>
+        <w:trPr>
+          <w:tblHeader/>
+          <w:cantSplit/>
+        </w:trPr>
         <w:tc>
           <w:tcPr>
             <w:tcW w:w="1421" w:type="dxa"/>
@@ -13504,6 +13783,9 @@
         </w:tc>
       </w:tr>
       <w:tr>
+        <w:trPr>
+          <w:cantSplit/>
+        </w:trPr>
         <w:tc>
           <w:tcPr>
             <w:tcW w:w="1421" w:type="dxa"/>
@@ -13581,6 +13863,9 @@
         </w:tc>
       </w:tr>
       <w:tr>
+        <w:trPr>
+          <w:cantSplit/>
+        </w:trPr>
         <w:tc>
           <w:tcPr>
             <w:tcW w:w="1421" w:type="dxa"/>
@@ -13658,6 +13943,9 @@
         </w:tc>
       </w:tr>
       <w:tr>
+        <w:trPr>
+          <w:cantSplit/>
+        </w:trPr>
         <w:tc>
           <w:tcPr>
             <w:tcW w:w="1421" w:type="dxa"/>
@@ -13859,6 +14147,10 @@
         <w:gridCol w:w="6398"/>
       </w:tblGrid>
       <w:tr>
+        <w:trPr>
+          <w:tblHeader/>
+          <w:cantSplit/>
+        </w:trPr>
         <w:tc>
           <w:tcPr>
             <w:tcW w:w="2132" w:type="dxa"/>
@@ -13915,6 +14207,9 @@
         </w:tc>
       </w:tr>
       <w:tr>
+        <w:trPr>
+          <w:cantSplit/>
+        </w:trPr>
         <w:tc>
           <w:tcPr>
             <w:tcW w:w="2132" w:type="dxa"/>
@@ -13967,6 +14262,9 @@
         </w:tc>
       </w:tr>
       <w:tr>
+        <w:trPr>
+          <w:cantSplit/>
+        </w:trPr>
         <w:tc>
           <w:tcPr>
             <w:tcW w:w="2132" w:type="dxa"/>
@@ -14019,6 +14317,9 @@
         </w:tc>
       </w:tr>
       <w:tr>
+        <w:trPr>
+          <w:cantSplit/>
+        </w:trPr>
         <w:tc>
           <w:tcPr>
             <w:tcW w:w="2132" w:type="dxa"/>
@@ -14071,6 +14372,9 @@
         </w:tc>
       </w:tr>
       <w:tr>
+        <w:trPr>
+          <w:cantSplit/>
+        </w:trPr>
         <w:tc>
           <w:tcPr>
             <w:tcW w:w="2132" w:type="dxa"/>
@@ -14252,6 +14556,10 @@
         <w:gridCol w:w="6398"/>
       </w:tblGrid>
       <w:tr>
+        <w:trPr>
+          <w:tblHeader/>
+          <w:cantSplit/>
+        </w:trPr>
         <w:tc>
           <w:tcPr>
             <w:tcW w:w="2132" w:type="dxa"/>
@@ -14308,6 +14616,9 @@
         </w:tc>
       </w:tr>
       <w:tr>
+        <w:trPr>
+          <w:cantSplit/>
+        </w:trPr>
         <w:tc>
           <w:tcPr>
             <w:tcW w:w="2132" w:type="dxa"/>
@@ -14360,6 +14671,9 @@
         </w:tc>
       </w:tr>
       <w:tr>
+        <w:trPr>
+          <w:cantSplit/>
+        </w:trPr>
         <w:tc>
           <w:tcPr>
             <w:tcW w:w="2132" w:type="dxa"/>
@@ -14412,6 +14726,9 @@
         </w:tc>
       </w:tr>
       <w:tr>
+        <w:trPr>
+          <w:cantSplit/>
+        </w:trPr>
         <w:tc>
           <w:tcPr>
             <w:tcW w:w="2132" w:type="dxa"/>
@@ -14511,6 +14828,10 @@
         <w:gridCol w:w="6398"/>
       </w:tblGrid>
       <w:tr>
+        <w:trPr>
+          <w:tblHeader/>
+          <w:cantSplit/>
+        </w:trPr>
         <w:tc>
           <w:tcPr>
             <w:tcW w:w="2132" w:type="dxa"/>
@@ -14567,6 +14888,9 @@
         </w:tc>
       </w:tr>
       <w:tr>
+        <w:trPr>
+          <w:cantSplit/>
+        </w:trPr>
         <w:tc>
           <w:tcPr>
             <w:tcW w:w="2132" w:type="dxa"/>
@@ -14619,6 +14943,9 @@
         </w:tc>
       </w:tr>
       <w:tr>
+        <w:trPr>
+          <w:cantSplit/>
+        </w:trPr>
         <w:tc>
           <w:tcPr>
             <w:tcW w:w="2132" w:type="dxa"/>
@@ -14671,6 +14998,9 @@
         </w:tc>
       </w:tr>
       <w:tr>
+        <w:trPr>
+          <w:cantSplit/>
+        </w:trPr>
         <w:tc>
           <w:tcPr>
             <w:tcW w:w="2132" w:type="dxa"/>
@@ -14723,6 +15053,9 @@
         </w:tc>
       </w:tr>
       <w:tr>
+        <w:trPr>
+          <w:cantSplit/>
+        </w:trPr>
         <w:tc>
           <w:tcPr>
             <w:tcW w:w="2132" w:type="dxa"/>
@@ -14775,6 +15108,9 @@
         </w:tc>
       </w:tr>
       <w:tr>
+        <w:trPr>
+          <w:cantSplit/>
+        </w:trPr>
         <w:tc>
           <w:tcPr>
             <w:tcW w:w="2132" w:type="dxa"/>
@@ -14827,6 +15163,9 @@
         </w:tc>
       </w:tr>
       <w:tr>
+        <w:trPr>
+          <w:cantSplit/>
+        </w:trPr>
         <w:tc>
           <w:tcPr>
             <w:tcW w:w="2132" w:type="dxa"/>
@@ -14879,6 +15218,9 @@
         </w:tc>
       </w:tr>
       <w:tr>
+        <w:trPr>
+          <w:cantSplit/>
+        </w:trPr>
         <w:tc>
           <w:tcPr>
             <w:tcW w:w="2132" w:type="dxa"/>
@@ -14931,6 +15273,9 @@
         </w:tc>
       </w:tr>
       <w:tr>
+        <w:trPr>
+          <w:cantSplit/>
+        </w:trPr>
         <w:tc>
           <w:tcPr>
             <w:tcW w:w="2132" w:type="dxa"/>
@@ -14983,6 +15328,9 @@
         </w:tc>
       </w:tr>
       <w:tr>
+        <w:trPr>
+          <w:cantSplit/>
+        </w:trPr>
         <w:tc>
           <w:tcPr>
             <w:tcW w:w="2132" w:type="dxa"/>
@@ -15083,6 +15431,10 @@
         <w:gridCol w:w="4266"/>
       </w:tblGrid>
       <w:tr>
+        <w:trPr>
+          <w:tblHeader/>
+          <w:cantSplit/>
+        </w:trPr>
         <w:tc>
           <w:tcPr>
             <w:tcW w:w="1421" w:type="dxa"/>
@@ -15166,6 +15518,9 @@
         </w:tc>
       </w:tr>
       <w:tr>
+        <w:trPr>
+          <w:cantSplit/>
+        </w:trPr>
         <w:tc>
           <w:tcPr>
             <w:tcW w:w="1421" w:type="dxa"/>
@@ -15243,6 +15598,9 @@
         </w:tc>
       </w:tr>
       <w:tr>
+        <w:trPr>
+          <w:cantSplit/>
+        </w:trPr>
         <w:tc>
           <w:tcPr>
             <w:tcW w:w="1421" w:type="dxa"/>
@@ -15320,6 +15678,9 @@
         </w:tc>
       </w:tr>
       <w:tr>
+        <w:trPr>
+          <w:cantSplit/>
+        </w:trPr>
         <w:tc>
           <w:tcPr>
             <w:tcW w:w="1421" w:type="dxa"/>
@@ -15397,6 +15758,9 @@
         </w:tc>
       </w:tr>
       <w:tr>
+        <w:trPr>
+          <w:cantSplit/>
+        </w:trPr>
         <w:tc>
           <w:tcPr>
             <w:tcW w:w="1421" w:type="dxa"/>
@@ -15474,6 +15838,9 @@
         </w:tc>
       </w:tr>
       <w:tr>
+        <w:trPr>
+          <w:cantSplit/>
+        </w:trPr>
         <w:tc>
           <w:tcPr>
             <w:tcW w:w="1421" w:type="dxa"/>
@@ -15656,6 +16023,10 @@
         <w:gridCol w:w="2844"/>
       </w:tblGrid>
       <w:tr>
+        <w:trPr>
+          <w:tblHeader/>
+          <w:cantSplit/>
+        </w:trPr>
         <w:tc>
           <w:tcPr>
             <w:tcW w:w="2843" w:type="dxa"/>
@@ -15739,6 +16110,9 @@
         </w:tc>
       </w:tr>
       <w:tr>
+        <w:trPr>
+          <w:cantSplit/>
+        </w:trPr>
         <w:tc>
           <w:tcPr>
             <w:tcW w:w="2843" w:type="dxa"/>
@@ -15816,6 +16190,9 @@
         </w:tc>
       </w:tr>
       <w:tr>
+        <w:trPr>
+          <w:cantSplit/>
+        </w:trPr>
         <w:tc>
           <w:tcPr>
             <w:tcW w:w="2843" w:type="dxa"/>
@@ -15893,6 +16270,9 @@
         </w:tc>
       </w:tr>
       <w:tr>
+        <w:trPr>
+          <w:cantSplit/>
+        </w:trPr>
         <w:tc>
           <w:tcPr>
             <w:tcW w:w="2843" w:type="dxa"/>
@@ -15970,6 +16350,9 @@
         </w:tc>
       </w:tr>
       <w:tr>
+        <w:trPr>
+          <w:cantSplit/>
+        </w:trPr>
         <w:tc>
           <w:tcPr>
             <w:tcW w:w="2843" w:type="dxa"/>
@@ -16047,6 +16430,9 @@
         </w:tc>
       </w:tr>
       <w:tr>
+        <w:trPr>
+          <w:cantSplit/>
+        </w:trPr>
         <w:tc>
           <w:tcPr>
             <w:tcW w:w="2843" w:type="dxa"/>
@@ -16124,6 +16510,9 @@
         </w:tc>
       </w:tr>
       <w:tr>
+        <w:trPr>
+          <w:cantSplit/>
+        </w:trPr>
         <w:tc>
           <w:tcPr>
             <w:tcW w:w="2843" w:type="dxa"/>
@@ -16201,6 +16590,9 @@
         </w:tc>
       </w:tr>
       <w:tr>
+        <w:trPr>
+          <w:cantSplit/>
+        </w:trPr>
         <w:tc>
           <w:tcPr>
             <w:tcW w:w="2843" w:type="dxa"/>
@@ -16278,6 +16670,9 @@
         </w:tc>
       </w:tr>
       <w:tr>
+        <w:trPr>
+          <w:cantSplit/>
+        </w:trPr>
         <w:tc>
           <w:tcPr>
             <w:tcW w:w="2843" w:type="dxa"/>
@@ -16355,6 +16750,9 @@
         </w:tc>
       </w:tr>
       <w:tr>
+        <w:trPr>
+          <w:cantSplit/>
+        </w:trPr>
         <w:tc>
           <w:tcPr>
             <w:tcW w:w="2843" w:type="dxa"/>
@@ -16478,6 +16876,10 @@
         <w:gridCol w:w="2844"/>
       </w:tblGrid>
       <w:tr>
+        <w:trPr>
+          <w:tblHeader/>
+          <w:cantSplit/>
+        </w:trPr>
         <w:tc>
           <w:tcPr>
             <w:tcW w:w="1895" w:type="dxa"/>
@@ -16561,6 +16963,9 @@
         </w:tc>
       </w:tr>
       <w:tr>
+        <w:trPr>
+          <w:cantSplit/>
+        </w:trPr>
         <w:tc>
           <w:tcPr>
             <w:tcW w:w="1895" w:type="dxa"/>
@@ -16638,6 +17043,9 @@
         </w:tc>
       </w:tr>
       <w:tr>
+        <w:trPr>
+          <w:cantSplit/>
+        </w:trPr>
         <w:tc>
           <w:tcPr>
             <w:tcW w:w="1895" w:type="dxa"/>
@@ -16715,6 +17123,9 @@
         </w:tc>
       </w:tr>
       <w:tr>
+        <w:trPr>
+          <w:cantSplit/>
+        </w:trPr>
         <w:tc>
           <w:tcPr>
             <w:tcW w:w="1895" w:type="dxa"/>
@@ -16792,6 +17203,9 @@
         </w:tc>
       </w:tr>
       <w:tr>
+        <w:trPr>
+          <w:cantSplit/>
+        </w:trPr>
         <w:tc>
           <w:tcPr>
             <w:tcW w:w="1895" w:type="dxa"/>
@@ -16869,6 +17283,9 @@
         </w:tc>
       </w:tr>
       <w:tr>
+        <w:trPr>
+          <w:cantSplit/>
+        </w:trPr>
         <w:tc>
           <w:tcPr>
             <w:tcW w:w="1895" w:type="dxa"/>
@@ -16946,6 +17363,9 @@
         </w:tc>
       </w:tr>
       <w:tr>
+        <w:trPr>
+          <w:cantSplit/>
+        </w:trPr>
         <w:tc>
           <w:tcPr>
             <w:tcW w:w="1895" w:type="dxa"/>
@@ -17023,6 +17443,9 @@
         </w:tc>
       </w:tr>
       <w:tr>
+        <w:trPr>
+          <w:cantSplit/>
+        </w:trPr>
         <w:tc>
           <w:tcPr>
             <w:tcW w:w="1895" w:type="dxa"/>
@@ -17100,6 +17523,9 @@
         </w:tc>
       </w:tr>
       <w:tr>
+        <w:trPr>
+          <w:cantSplit/>
+        </w:trPr>
         <w:tc>
           <w:tcPr>
             <w:tcW w:w="1895" w:type="dxa"/>
@@ -17177,6 +17603,9 @@
         </w:tc>
       </w:tr>
       <w:tr>
+        <w:trPr>
+          <w:cantSplit/>
+        </w:trPr>
         <w:tc>
           <w:tcPr>
             <w:tcW w:w="1895" w:type="dxa"/>
@@ -17254,6 +17683,9 @@
         </w:tc>
       </w:tr>
       <w:tr>
+        <w:trPr>
+          <w:cantSplit/>
+        </w:trPr>
         <w:tc>
           <w:tcPr>
             <w:tcW w:w="1895" w:type="dxa"/>
@@ -17645,6 +18077,10 @@
         <w:gridCol w:w="2844"/>
       </w:tblGrid>
       <w:tr>
+        <w:trPr>
+          <w:tblHeader/>
+          <w:cantSplit/>
+        </w:trPr>
         <w:tc>
           <w:tcPr>
             <w:tcW w:w="2843" w:type="dxa"/>
@@ -17728,6 +18164,9 @@
         </w:tc>
       </w:tr>
       <w:tr>
+        <w:trPr>
+          <w:cantSplit/>
+        </w:trPr>
         <w:tc>
           <w:tcPr>
             <w:tcW w:w="2843" w:type="dxa"/>
@@ -17805,6 +18244,9 @@
         </w:tc>
       </w:tr>
       <w:tr>
+        <w:trPr>
+          <w:cantSplit/>
+        </w:trPr>
         <w:tc>
           <w:tcPr>
             <w:tcW w:w="2843" w:type="dxa"/>
@@ -17882,6 +18324,9 @@
         </w:tc>
       </w:tr>
       <w:tr>
+        <w:trPr>
+          <w:cantSplit/>
+        </w:trPr>
         <w:tc>
           <w:tcPr>
             <w:tcW w:w="2843" w:type="dxa"/>
@@ -18044,7 +18489,7 @@
             <wp:positionV relativeFrom="paragraph">
               <wp:posOffset>0</wp:posOffset>
             </wp:positionV>
-            <wp:extent cx="5943600" cy="4858893"/>
+            <wp:extent cx="5943600" cy="6760277"/>
             <wp:effectExtent l="0" t="0" r="0" b="0"/>
             <wp:wrapSquare wrapText="largest"/>
             <wp:docPr id="1014" name="image-fig-7-1.png" descr=""/>
@@ -18069,7 +18514,7 @@
                   <pic:spPr bwMode="auto">
                     <a:xfrm>
                       <a:off x="0" y="0"/>
-                      <a:ext cx="5943600" cy="4858893"/>
+                      <a:ext cx="5943600" cy="6760277"/>
                     </a:xfrm>
                     <a:prstGeom prst="rect">
                       <a:avLst/>
@@ -18170,6 +18615,10 @@
         <w:gridCol w:w="2134"/>
       </w:tblGrid>
       <w:tr>
+        <w:trPr>
+          <w:tblHeader/>
+          <w:cantSplit/>
+        </w:trPr>
         <w:tc>
           <w:tcPr>
             <w:tcW w:w="2132" w:type="dxa"/>
@@ -18280,6 +18729,9 @@
         </w:tc>
       </w:tr>
       <w:tr>
+        <w:trPr>
+          <w:cantSplit/>
+        </w:trPr>
         <w:tc>
           <w:tcPr>
             <w:tcW w:w="2132" w:type="dxa"/>
@@ -18382,6 +18834,9 @@
         </w:tc>
       </w:tr>
       <w:tr>
+        <w:trPr>
+          <w:cantSplit/>
+        </w:trPr>
         <w:tc>
           <w:tcPr>
             <w:tcW w:w="2132" w:type="dxa"/>
@@ -18484,6 +18939,9 @@
         </w:tc>
       </w:tr>
       <w:tr>
+        <w:trPr>
+          <w:cantSplit/>
+        </w:trPr>
         <w:tc>
           <w:tcPr>
             <w:tcW w:w="2132" w:type="dxa"/>
@@ -18586,6 +19044,9 @@
         </w:tc>
       </w:tr>
       <w:tr>
+        <w:trPr>
+          <w:cantSplit/>
+        </w:trPr>
         <w:tc>
           <w:tcPr>
             <w:tcW w:w="2132" w:type="dxa"/>
@@ -18688,6 +19149,9 @@
         </w:tc>
       </w:tr>
       <w:tr>
+        <w:trPr>
+          <w:cantSplit/>
+        </w:trPr>
         <w:tc>
           <w:tcPr>
             <w:tcW w:w="2132" w:type="dxa"/>
@@ -18790,6 +19254,9 @@
         </w:tc>
       </w:tr>
       <w:tr>
+        <w:trPr>
+          <w:cantSplit/>
+        </w:trPr>
         <w:tc>
           <w:tcPr>
             <w:tcW w:w="2132" w:type="dxa"/>
@@ -18892,6 +19359,9 @@
         </w:tc>
       </w:tr>
       <w:tr>
+        <w:trPr>
+          <w:cantSplit/>
+        </w:trPr>
         <w:tc>
           <w:tcPr>
             <w:tcW w:w="2132" w:type="dxa"/>
@@ -18994,6 +19464,9 @@
         </w:tc>
       </w:tr>
       <w:tr>
+        <w:trPr>
+          <w:cantSplit/>
+        </w:trPr>
         <w:tc>
           <w:tcPr>
             <w:tcW w:w="2132" w:type="dxa"/>
@@ -19096,6 +19569,9 @@
         </w:tc>
       </w:tr>
       <w:tr>
+        <w:trPr>
+          <w:cantSplit/>
+        </w:trPr>
         <w:tc>
           <w:tcPr>
             <w:tcW w:w="2132" w:type="dxa"/>
@@ -19198,6 +19674,9 @@
         </w:tc>
       </w:tr>
       <w:tr>
+        <w:trPr>
+          <w:cantSplit/>
+        </w:trPr>
         <w:tc>
           <w:tcPr>
             <w:tcW w:w="2132" w:type="dxa"/>
@@ -19300,6 +19779,9 @@
         </w:tc>
       </w:tr>
       <w:tr>
+        <w:trPr>
+          <w:cantSplit/>
+        </w:trPr>
         <w:tc>
           <w:tcPr>
             <w:tcW w:w="2132" w:type="dxa"/>
@@ -19447,6 +19929,10 @@
         <w:gridCol w:w="4265"/>
       </w:tblGrid>
       <w:tr>
+        <w:trPr>
+          <w:tblHeader/>
+          <w:cantSplit/>
+        </w:trPr>
         <w:tc>
           <w:tcPr>
             <w:tcW w:w="4265" w:type="dxa"/>
@@ -19503,6 +19989,9 @@
         </w:tc>
       </w:tr>
       <w:tr>
+        <w:trPr>
+          <w:cantSplit/>
+        </w:trPr>
         <w:tc>
           <w:tcPr>
             <w:tcW w:w="4265" w:type="dxa"/>
@@ -19555,6 +20044,9 @@
         </w:tc>
       </w:tr>
       <w:tr>
+        <w:trPr>
+          <w:cantSplit/>
+        </w:trPr>
         <w:tc>
           <w:tcPr>
             <w:tcW w:w="4265" w:type="dxa"/>
@@ -19607,6 +20099,9 @@
         </w:tc>
       </w:tr>
       <w:tr>
+        <w:trPr>
+          <w:cantSplit/>
+        </w:trPr>
         <w:tc>
           <w:tcPr>
             <w:tcW w:w="4265" w:type="dxa"/>
@@ -19659,6 +20154,9 @@
         </w:tc>
       </w:tr>
       <w:tr>
+        <w:trPr>
+          <w:cantSplit/>
+        </w:trPr>
         <w:tc>
           <w:tcPr>
             <w:tcW w:w="4265" w:type="dxa"/>
@@ -19711,6 +20209,9 @@
         </w:tc>
       </w:tr>
       <w:tr>
+        <w:trPr>
+          <w:cantSplit/>
+        </w:trPr>
         <w:tc>
           <w:tcPr>
             <w:tcW w:w="4265" w:type="dxa"/>
@@ -19763,6 +20264,9 @@
         </w:tc>
       </w:tr>
       <w:tr>
+        <w:trPr>
+          <w:cantSplit/>
+        </w:trPr>
         <w:tc>
           <w:tcPr>
             <w:tcW w:w="4265" w:type="dxa"/>
@@ -19901,6 +20405,10 @@
         <w:gridCol w:w="2845"/>
       </w:tblGrid>
       <w:tr>
+        <w:trPr>
+          <w:tblHeader/>
+          <w:cantSplit/>
+        </w:trPr>
         <w:tc>
           <w:tcPr>
             <w:tcW w:w="1421" w:type="dxa"/>
@@ -20011,6 +20519,9 @@
         </w:tc>
       </w:tr>
       <w:tr>
+        <w:trPr>
+          <w:cantSplit/>
+        </w:trPr>
         <w:tc>
           <w:tcPr>
             <w:tcW w:w="1421" w:type="dxa"/>
@@ -20113,6 +20624,9 @@
         </w:tc>
       </w:tr>
       <w:tr>
+        <w:trPr>
+          <w:cantSplit/>
+        </w:trPr>
         <w:tc>
           <w:tcPr>
             <w:tcW w:w="1421" w:type="dxa"/>
@@ -20215,6 +20729,9 @@
         </w:tc>
       </w:tr>
       <w:tr>
+        <w:trPr>
+          <w:cantSplit/>
+        </w:trPr>
         <w:tc>
           <w:tcPr>
             <w:tcW w:w="1421" w:type="dxa"/>
@@ -20317,6 +20834,9 @@
         </w:tc>
       </w:tr>
       <w:tr>
+        <w:trPr>
+          <w:cantSplit/>
+        </w:trPr>
         <w:tc>
           <w:tcPr>
             <w:tcW w:w="1421" w:type="dxa"/>
@@ -20484,6 +21004,10 @@
         <w:gridCol w:w="4266"/>
       </w:tblGrid>
       <w:tr>
+        <w:trPr>
+          <w:tblHeader/>
+          <w:cantSplit/>
+        </w:trPr>
         <w:tc>
           <w:tcPr>
             <w:tcW w:w="2843" w:type="dxa"/>
@@ -20567,6 +21091,9 @@
         </w:tc>
       </w:tr>
       <w:tr>
+        <w:trPr>
+          <w:cantSplit/>
+        </w:trPr>
         <w:tc>
           <w:tcPr>
             <w:tcW w:w="2843" w:type="dxa"/>
@@ -20644,6 +21171,9 @@
         </w:tc>
       </w:tr>
       <w:tr>
+        <w:trPr>
+          <w:cantSplit/>
+        </w:trPr>
         <w:tc>
           <w:tcPr>
             <w:tcW w:w="2843" w:type="dxa"/>
@@ -20721,6 +21251,9 @@
         </w:tc>
       </w:tr>
       <w:tr>
+        <w:trPr>
+          <w:cantSplit/>
+        </w:trPr>
         <w:tc>
           <w:tcPr>
             <w:tcW w:w="2843" w:type="dxa"/>
@@ -20798,6 +21331,9 @@
         </w:tc>
       </w:tr>
       <w:tr>
+        <w:trPr>
+          <w:cantSplit/>
+        </w:trPr>
         <w:tc>
           <w:tcPr>
             <w:tcW w:w="2843" w:type="dxa"/>
@@ -20940,6 +21476,10 @@
         <w:gridCol w:w="3412"/>
       </w:tblGrid>
       <w:tr>
+        <w:trPr>
+          <w:tblHeader/>
+          <w:cantSplit/>
+        </w:trPr>
         <w:tc>
           <w:tcPr>
             <w:tcW w:w="1706" w:type="dxa"/>
@@ -21023,6 +21563,9 @@
         </w:tc>
       </w:tr>
       <w:tr>
+        <w:trPr>
+          <w:cantSplit/>
+        </w:trPr>
         <w:tc>
           <w:tcPr>
             <w:tcW w:w="1706" w:type="dxa"/>
@@ -21100,6 +21643,9 @@
         </w:tc>
       </w:tr>
       <w:tr>
+        <w:trPr>
+          <w:cantSplit/>
+        </w:trPr>
         <w:tc>
           <w:tcPr>
             <w:tcW w:w="1706" w:type="dxa"/>
@@ -21177,6 +21723,9 @@
         </w:tc>
       </w:tr>
       <w:tr>
+        <w:trPr>
+          <w:cantSplit/>
+        </w:trPr>
         <w:tc>
           <w:tcPr>
             <w:tcW w:w="1706" w:type="dxa"/>
@@ -21319,6 +21868,10 @@
         <w:gridCol w:w="3656"/>
       </w:tblGrid>
       <w:tr>
+        <w:trPr>
+          <w:tblHeader/>
+          <w:cantSplit/>
+        </w:trPr>
         <w:tc>
           <w:tcPr>
             <w:tcW w:w="2437" w:type="dxa"/>
@@ -21402,6 +21955,9 @@
         </w:tc>
       </w:tr>
       <w:tr>
+        <w:trPr>
+          <w:cantSplit/>
+        </w:trPr>
         <w:tc>
           <w:tcPr>
             <w:tcW w:w="2437" w:type="dxa"/>
@@ -21479,6 +22035,9 @@
         </w:tc>
       </w:tr>
       <w:tr>
+        <w:trPr>
+          <w:cantSplit/>
+        </w:trPr>
         <w:tc>
           <w:tcPr>
             <w:tcW w:w="2437" w:type="dxa"/>
@@ -21556,6 +22115,9 @@
         </w:tc>
       </w:tr>
       <w:tr>
+        <w:trPr>
+          <w:cantSplit/>
+        </w:trPr>
         <w:tc>
           <w:tcPr>
             <w:tcW w:w="2437" w:type="dxa"/>
@@ -21633,6 +22195,9 @@
         </w:tc>
       </w:tr>
       <w:tr>
+        <w:trPr>
+          <w:cantSplit/>
+        </w:trPr>
         <w:tc>
           <w:tcPr>
             <w:tcW w:w="2437" w:type="dxa"/>
@@ -21710,6 +22275,9 @@
         </w:tc>
       </w:tr>
       <w:tr>
+        <w:trPr>
+          <w:cantSplit/>
+        </w:trPr>
         <w:tc>
           <w:tcPr>
             <w:tcW w:w="2437" w:type="dxa"/>
@@ -21787,6 +22355,9 @@
         </w:tc>
       </w:tr>
       <w:tr>
+        <w:trPr>
+          <w:cantSplit/>
+        </w:trPr>
         <w:tc>
           <w:tcPr>
             <w:tcW w:w="2437" w:type="dxa"/>
@@ -21864,6 +22435,9 @@
         </w:tc>
       </w:tr>
       <w:tr>
+        <w:trPr>
+          <w:cantSplit/>
+        </w:trPr>
         <w:tc>
           <w:tcPr>
             <w:tcW w:w="2437" w:type="dxa"/>
@@ -21941,6 +22515,9 @@
         </w:tc>
       </w:tr>
       <w:tr>
+        <w:trPr>
+          <w:cantSplit/>
+        </w:trPr>
         <w:tc>
           <w:tcPr>
             <w:tcW w:w="2437" w:type="dxa"/>
@@ -22286,6 +22863,10 @@
         <w:gridCol w:w="3656"/>
       </w:tblGrid>
       <w:tr>
+        <w:trPr>
+          <w:tblHeader/>
+          <w:cantSplit/>
+        </w:trPr>
         <w:tc>
           <w:tcPr>
             <w:tcW w:w="2437" w:type="dxa"/>
@@ -22369,6 +22950,9 @@
         </w:tc>
       </w:tr>
       <w:tr>
+        <w:trPr>
+          <w:cantSplit/>
+        </w:trPr>
         <w:tc>
           <w:tcPr>
             <w:tcW w:w="2437" w:type="dxa"/>
@@ -22446,6 +23030,9 @@
         </w:tc>
       </w:tr>
       <w:tr>
+        <w:trPr>
+          <w:cantSplit/>
+        </w:trPr>
         <w:tc>
           <w:tcPr>
             <w:tcW w:w="2437" w:type="dxa"/>
@@ -22523,6 +23110,9 @@
         </w:tc>
       </w:tr>
       <w:tr>
+        <w:trPr>
+          <w:cantSplit/>
+        </w:trPr>
         <w:tc>
           <w:tcPr>
             <w:tcW w:w="2437" w:type="dxa"/>
@@ -22646,6 +23236,10 @@
         <w:gridCol w:w="4266"/>
       </w:tblGrid>
       <w:tr>
+        <w:trPr>
+          <w:tblHeader/>
+          <w:cantSplit/>
+        </w:trPr>
         <w:tc>
           <w:tcPr>
             <w:tcW w:w="2843" w:type="dxa"/>
@@ -22729,6 +23323,9 @@
         </w:tc>
       </w:tr>
       <w:tr>
+        <w:trPr>
+          <w:cantSplit/>
+        </w:trPr>
         <w:tc>
           <w:tcPr>
             <w:tcW w:w="2843" w:type="dxa"/>
@@ -22806,6 +23403,9 @@
         </w:tc>
       </w:tr>
       <w:tr>
+        <w:trPr>
+          <w:cantSplit/>
+        </w:trPr>
         <w:tc>
           <w:tcPr>
             <w:tcW w:w="2843" w:type="dxa"/>
@@ -22883,6 +23483,9 @@
         </w:tc>
       </w:tr>
       <w:tr>
+        <w:trPr>
+          <w:cantSplit/>
+        </w:trPr>
         <w:tc>
           <w:tcPr>
             <w:tcW w:w="2843" w:type="dxa"/>
@@ -22960,6 +23563,9 @@
         </w:tc>
       </w:tr>
       <w:tr>
+        <w:trPr>
+          <w:cantSplit/>
+        </w:trPr>
         <w:tc>
           <w:tcPr>
             <w:tcW w:w="2843" w:type="dxa"/>
@@ -23037,6 +23643,9 @@
         </w:tc>
       </w:tr>
       <w:tr>
+        <w:trPr>
+          <w:cantSplit/>
+        </w:trPr>
         <w:tc>
           <w:tcPr>
             <w:tcW w:w="2843" w:type="dxa"/>
@@ -23160,6 +23769,10 @@
         <w:gridCol w:w="2844"/>
       </w:tblGrid>
       <w:tr>
+        <w:trPr>
+          <w:tblHeader/>
+          <w:cantSplit/>
+        </w:trPr>
         <w:tc>
           <w:tcPr>
             <w:tcW w:w="2843" w:type="dxa"/>
@@ -23243,6 +23856,9 @@
         </w:tc>
       </w:tr>
       <w:tr>
+        <w:trPr>
+          <w:cantSplit/>
+        </w:trPr>
         <w:tc>
           <w:tcPr>
             <w:tcW w:w="2843" w:type="dxa"/>
@@ -23320,6 +23936,9 @@
         </w:tc>
       </w:tr>
       <w:tr>
+        <w:trPr>
+          <w:cantSplit/>
+        </w:trPr>
         <w:tc>
           <w:tcPr>
             <w:tcW w:w="2843" w:type="dxa"/>
@@ -23397,6 +24016,9 @@
         </w:tc>
       </w:tr>
       <w:tr>
+        <w:trPr>
+          <w:cantSplit/>
+        </w:trPr>
         <w:tc>
           <w:tcPr>
             <w:tcW w:w="2843" w:type="dxa"/>
@@ -23579,6 +24201,10 @@
         <w:gridCol w:w="3656"/>
       </w:tblGrid>
       <w:tr>
+        <w:trPr>
+          <w:tblHeader/>
+          <w:cantSplit/>
+        </w:trPr>
         <w:tc>
           <w:tcPr>
             <w:tcW w:w="2437" w:type="dxa"/>
@@ -23662,6 +24288,9 @@
         </w:tc>
       </w:tr>
       <w:tr>
+        <w:trPr>
+          <w:cantSplit/>
+        </w:trPr>
         <w:tc>
           <w:tcPr>
             <w:tcW w:w="2437" w:type="dxa"/>
@@ -23739,6 +24368,9 @@
         </w:tc>
       </w:tr>
       <w:tr>
+        <w:trPr>
+          <w:cantSplit/>
+        </w:trPr>
         <w:tc>
           <w:tcPr>
             <w:tcW w:w="2437" w:type="dxa"/>
@@ -23816,6 +24448,9 @@
         </w:tc>
       </w:tr>
       <w:tr>
+        <w:trPr>
+          <w:cantSplit/>
+        </w:trPr>
         <w:tc>
           <w:tcPr>
             <w:tcW w:w="2437" w:type="dxa"/>
@@ -23893,6 +24528,9 @@
         </w:tc>
       </w:tr>
       <w:tr>
+        <w:trPr>
+          <w:cantSplit/>
+        </w:trPr>
         <w:tc>
           <w:tcPr>
             <w:tcW w:w="2437" w:type="dxa"/>
@@ -24035,6 +24673,10 @@
         <w:gridCol w:w="3656"/>
       </w:tblGrid>
       <w:tr>
+        <w:trPr>
+          <w:tblHeader/>
+          <w:cantSplit/>
+        </w:trPr>
         <w:tc>
           <w:tcPr>
             <w:tcW w:w="2437" w:type="dxa"/>
@@ -24118,6 +24760,9 @@
         </w:tc>
       </w:tr>
       <w:tr>
+        <w:trPr>
+          <w:cantSplit/>
+        </w:trPr>
         <w:tc>
           <w:tcPr>
             <w:tcW w:w="2437" w:type="dxa"/>
@@ -24195,6 +24840,9 @@
         </w:tc>
       </w:tr>
       <w:tr>
+        <w:trPr>
+          <w:cantSplit/>
+        </w:trPr>
         <w:tc>
           <w:tcPr>
             <w:tcW w:w="2437" w:type="dxa"/>
@@ -24272,6 +24920,9 @@
         </w:tc>
       </w:tr>
       <w:tr>
+        <w:trPr>
+          <w:cantSplit/>
+        </w:trPr>
         <w:tc>
           <w:tcPr>
             <w:tcW w:w="2437" w:type="dxa"/>

</xml_diff>

<commit_message>
Add CRC figure (VP) and embed mapping
</commit_message>
<xml_diff>
--- a/SAD-Final.docx
+++ b/SAD-Final.docx
@@ -17807,6 +17807,91 @@
     </w:tbl>
     <w:p>
       <w:pPr>
+        <w:jc w:val="center"/>
+        <w:spacing w:before="0" w:beforeAutospacing="1" w:after="0" w:afterAutospacing="1" w:line="360" w:lineRule="auto"/>
+        <w:keepNext/>
+        <w:rPr>
+          <w:rFonts w:cs="B Nazanin"/>
+          <w:rtl/>
+          <w:lang w:bidi="fa-IR"/>
+        </w:rPr>
+      </w:pPr>
+      <w:r>
+        <w:rPr>
+          <w:rFonts w:cs="B Nazanin"/>
+          <w:rtl/>
+          <w:lang w:bidi="fa-IR"/>
+        </w:rPr>
+        <w:drawing>
+          <wp:anchor behindDoc="0" distT="0" distB="0" distL="0" distR="0" simplePos="0" locked="0" layoutInCell="0" allowOverlap="1" relativeHeight="2">
+            <wp:simplePos x="0" y="0"/>
+            <wp:positionH relativeFrom="column">
+              <wp:align>center</wp:align>
+            </wp:positionH>
+            <wp:positionV relativeFrom="paragraph">
+              <wp:posOffset>0</wp:posOffset>
+            </wp:positionV>
+            <wp:extent cx="5943600" cy="2601182"/>
+            <wp:effectExtent l="0" t="0" r="0" b="0"/>
+            <wp:wrapSquare wrapText="largest"/>
+            <wp:docPr id="1012" name="image-fig-5-3.png" descr=""/>
+            <wp:cNvGraphicFramePr>
+              <a:graphicFrameLocks noChangeAspect="1"/>
+            </wp:cNvGraphicFramePr>
+            <a:graphic>
+              <a:graphicData uri="http://schemas.openxmlformats.org/drawingml/2006/picture">
+                <pic:pic>
+                  <pic:nvPicPr>
+                    <pic:cNvPr id="1012" name="image-fig-5-3.png" descr=""/>
+                    <pic:cNvPicPr>
+                      <a:picLocks noChangeAspect="1" noChangeArrowheads="1"/>
+                    </pic:cNvPicPr>
+                  </pic:nvPicPr>
+                  <pic:blipFill>
+                    <a:blip r:embed="rId25" cstate="print"/>
+                    <a:stretch>
+                      <a:fillRect/>
+                    </a:stretch>
+                  </pic:blipFill>
+                  <pic:spPr bwMode="auto">
+                    <a:xfrm>
+                      <a:off x="0" y="0"/>
+                      <a:ext cx="5943600" cy="2601182"/>
+                    </a:xfrm>
+                    <a:prstGeom prst="rect">
+                      <a:avLst/>
+                    </a:prstGeom>
+                  </pic:spPr>
+                </pic:pic>
+              </a:graphicData>
+            </a:graphic>
+          </wp:anchor>
+        </w:drawing>
+      </w:r>
+    </w:p>
+    <w:p>
+      <w:pPr>
+        <w:spacing w:before="0" w:beforeAutospacing="1" w:after="100" w:afterAutospacing="1" w:line="360" w:lineRule="auto"/>
+        <w:jc w:val="center"/>
+        <w:rPr>
+          <w:rFonts w:cs="B Nazanin"/>
+          <w:rtl/>
+          <w:lang w:bidi="fa-IR"/>
+        </w:rPr>
+      </w:pPr>
+      <w:r>
+        <w:rPr>
+          <w:rFonts w:cs="B Nazanin"/>
+          <w:i/>
+          <w:iCs/>
+          <w:rtl/>
+          <w:lang w:bidi="fa-IR"/>
+        </w:rPr>
+        <w:t>شکل ۵-۳: کارت‌های CRC (تحلیل) - نمایش خلاصه مسئولیت‌ها و همکاران.</w:t>
+      </w:r>
+    </w:p>
+    <w:p>
+      <w:pPr>
         <w:pStyle w:val="Heading2"/>
         <w:spacing w:before="100" w:beforeAutospacing="1" w:after="100" w:afterAutospacing="1" w:line="360" w:lineRule="auto"/>
         <w:jc w:val="lowKashida"/>
@@ -17873,7 +17958,7 @@
             <wp:extent cx="5943600" cy="4770374"/>
             <wp:effectExtent l="0" t="0" r="0" b="0"/>
             <wp:wrapSquare wrapText="largest"/>
-            <wp:docPr id="1012" name="image-fig-5-1.png" descr=""/>
+            <wp:docPr id="1013" name="image-fig-5-1.png" descr=""/>
             <wp:cNvGraphicFramePr>
               <a:graphicFrameLocks noChangeAspect="1"/>
             </wp:cNvGraphicFramePr>
@@ -17881,13 +17966,13 @@
               <a:graphicData uri="http://schemas.openxmlformats.org/drawingml/2006/picture">
                 <pic:pic>
                   <pic:nvPicPr>
-                    <pic:cNvPr id="1012" name="image-fig-5-1.png" descr=""/>
+                    <pic:cNvPr id="1013" name="image-fig-5-1.png" descr=""/>
                     <pic:cNvPicPr>
                       <a:picLocks noChangeAspect="1" noChangeArrowheads="1"/>
                     </pic:cNvPicPr>
                   </pic:nvPicPr>
                   <pic:blipFill>
-                    <a:blip r:embed="rId25" cstate="print"/>
+                    <a:blip r:embed="rId26" cstate="print"/>
                     <a:stretch>
                       <a:fillRect/>
                     </a:stretch>
@@ -17958,7 +18043,7 @@
             <wp:extent cx="5943600" cy="3716854"/>
             <wp:effectExtent l="0" t="0" r="0" b="0"/>
             <wp:wrapSquare wrapText="largest"/>
-            <wp:docPr id="1013" name="image-fig-5-2.png" descr=""/>
+            <wp:docPr id="1014" name="image-fig-5-2.png" descr=""/>
             <wp:cNvGraphicFramePr>
               <a:graphicFrameLocks noChangeAspect="1"/>
             </wp:cNvGraphicFramePr>
@@ -17966,13 +18051,13 @@
               <a:graphicData uri="http://schemas.openxmlformats.org/drawingml/2006/picture">
                 <pic:pic>
                   <pic:nvPicPr>
-                    <pic:cNvPr id="1013" name="image-fig-5-2.png" descr=""/>
+                    <pic:cNvPr id="1014" name="image-fig-5-2.png" descr=""/>
                     <pic:cNvPicPr>
                       <a:picLocks noChangeAspect="1" noChangeArrowheads="1"/>
                     </pic:cNvPicPr>
                   </pic:nvPicPr>
                   <pic:blipFill>
-                    <a:blip r:embed="rId26" cstate="print"/>
+                    <a:blip r:embed="rId27" cstate="print"/>
                     <a:stretch>
                       <a:fillRect/>
                     </a:stretch>
@@ -18536,7 +18621,7 @@
             <wp:extent cx="5943600" cy="6760277"/>
             <wp:effectExtent l="0" t="0" r="0" b="0"/>
             <wp:wrapSquare wrapText="largest"/>
-            <wp:docPr id="1014" name="image-fig-7-1.png" descr=""/>
+            <wp:docPr id="1015" name="image-fig-7-1.png" descr=""/>
             <wp:cNvGraphicFramePr>
               <a:graphicFrameLocks noChangeAspect="1"/>
             </wp:cNvGraphicFramePr>
@@ -18544,13 +18629,13 @@
               <a:graphicData uri="http://schemas.openxmlformats.org/drawingml/2006/picture">
                 <pic:pic>
                   <pic:nvPicPr>
-                    <pic:cNvPr id="1014" name="image-fig-7-1.png" descr=""/>
+                    <pic:cNvPr id="1015" name="image-fig-7-1.png" descr=""/>
                     <pic:cNvPicPr>
                       <a:picLocks noChangeAspect="1" noChangeArrowheads="1"/>
                     </pic:cNvPicPr>
                   </pic:nvPicPr>
                   <pic:blipFill>
-                    <a:blip r:embed="rId27" cstate="print"/>
+                    <a:blip r:embed="rId28" cstate="print"/>
                     <a:stretch>
                       <a:fillRect/>
                     </a:stretch>
@@ -22697,10 +22782,10 @@
             <wp:positionV relativeFrom="paragraph">
               <wp:posOffset>0</wp:posOffset>
             </wp:positionV>
-            <wp:extent cx="5943600" cy="4576572"/>
+            <wp:extent cx="5943600" cy="3941004"/>
             <wp:effectExtent l="0" t="0" r="0" b="0"/>
             <wp:wrapSquare wrapText="largest"/>
-            <wp:docPr id="1015" name="image-fig-9-1.png" descr=""/>
+            <wp:docPr id="1016" name="image-fig-9-1.png" descr=""/>
             <wp:cNvGraphicFramePr>
               <a:graphicFrameLocks noChangeAspect="1"/>
             </wp:cNvGraphicFramePr>
@@ -22708,13 +22793,13 @@
               <a:graphicData uri="http://schemas.openxmlformats.org/drawingml/2006/picture">
                 <pic:pic>
                   <pic:nvPicPr>
-                    <pic:cNvPr id="1015" name="image-fig-9-1.png" descr=""/>
+                    <pic:cNvPr id="1016" name="image-fig-9-1.png" descr=""/>
                     <pic:cNvPicPr>
                       <a:picLocks noChangeAspect="1" noChangeArrowheads="1"/>
                     </pic:cNvPicPr>
                   </pic:nvPicPr>
                   <pic:blipFill>
-                    <a:blip r:embed="rId28" cstate="print"/>
+                    <a:blip r:embed="rId29" cstate="print"/>
                     <a:stretch>
                       <a:fillRect/>
                     </a:stretch>
@@ -22722,7 +22807,7 @@
                   <pic:spPr bwMode="auto">
                     <a:xfrm>
                       <a:off x="0" y="0"/>
-                      <a:ext cx="5943600" cy="4576572"/>
+                      <a:ext cx="5943600" cy="3941004"/>
                     </a:xfrm>
                     <a:prstGeom prst="rect">
                       <a:avLst/>

</xml_diff>

<commit_message>
Bold subtitle-like lines in content
</commit_message>
<xml_diff>
--- a/SAD-Final.docx
+++ b/SAD-Final.docx
@@ -5790,7 +5790,8 @@
     </w:tbl>
     <w:p>
       <w:pPr>
-        <w:spacing w:before="100" w:beforeAutospacing="1" w:after="100" w:afterAutospacing="1" w:line="360" w:lineRule="auto"/>
+        <w:spacing w:before="220" w:beforeAutospacing="1" w:after="100" w:afterAutospacing="1" w:line="360" w:lineRule="auto"/>
+        <w:keepNext/>
         <w:jc w:val="lowKashida"/>
         <w:rPr>
           <w:rFonts w:cs="B Nazanin"/>
@@ -5801,6 +5802,8 @@
       <w:r>
         <w:rPr>
           <w:rFonts w:cs="B Nazanin"/>
+          <w:b/>
+          <w:bCs/>
           <w:rtl/>
           <w:lang w:bidi="fa-IR"/>
         </w:rPr>
@@ -11354,7 +11357,8 @@
     </w:tbl>
     <w:p>
       <w:pPr>
-        <w:spacing w:before="100" w:beforeAutospacing="1" w:after="100" w:afterAutospacing="1" w:line="360" w:lineRule="auto"/>
+        <w:spacing w:before="220" w:beforeAutospacing="1" w:after="100" w:afterAutospacing="1" w:line="360" w:lineRule="auto"/>
+        <w:keepNext/>
         <w:jc w:val="lowKashida"/>
         <w:rPr>
           <w:rFonts w:cs="B Nazanin"/>
@@ -11365,6 +11369,8 @@
       <w:r>
         <w:rPr>
           <w:rFonts w:cs="B Nazanin"/>
+          <w:b/>
+          <w:bCs/>
           <w:rtl/>
           <w:lang w:bidi="fa-IR"/>
         </w:rPr>
@@ -14055,7 +14061,8 @@
     </w:tbl>
     <w:p>
       <w:pPr>
-        <w:spacing w:before="100" w:beforeAutospacing="1" w:after="100" w:afterAutospacing="1" w:line="360" w:lineRule="auto"/>
+        <w:spacing w:before="200" w:beforeAutospacing="1" w:after="80" w:afterAutospacing="1" w:line="360" w:lineRule="auto"/>
+        <w:keepNext/>
         <w:jc w:val="lowKashida"/>
         <w:rPr>
           <w:rFonts w:cs="B Nazanin"/>
@@ -14066,6 +14073,8 @@
       <w:r>
         <w:rPr>
           <w:rFonts w:cs="B Nazanin"/>
+          <w:b/>
+          <w:bCs/>
           <w:rtl/>
           <w:lang w:bidi="fa-IR"/>
         </w:rPr>

</xml_diff>

<commit_message>
Remove meta-style headings and normalize titles
</commit_message>
<xml_diff>
--- a/SAD-Final.docx
+++ b/SAD-Final.docx
@@ -6209,7 +6209,7 @@
           <w:rtl/>
           <w:lang w:bidi="fa-IR"/>
         </w:rPr>
-        <w:t>سبک معماری (انتخاب‌شده)</w:t>
+        <w:t>سبک معماری</w:t>
       </w:r>
     </w:p>
     <w:p>
@@ -8052,7 +8052,7 @@
           <w:rtl/>
           <w:lang w:bidi="fa-IR"/>
         </w:rPr>
-        <w:t>تصمیم‌های معماری (خلاصه)</w:t>
+        <w:t>تصمیم‌های معماری</w:t>
       </w:r>
     </w:p>
     <w:tbl>
@@ -16896,7 +16896,7 @@
           <w:rtl/>
           <w:lang w:bidi="fa-IR"/>
         </w:rPr>
-        <w:t>CRC (تحلیل) - مشترک</w:t>
+        <w:t>CRC - مشترک</w:t>
       </w:r>
     </w:p>
     <w:tbl>
@@ -17896,7 +17896,7 @@
           <w:rtl/>
           <w:lang w:bidi="fa-IR"/>
         </w:rPr>
-        <w:t>شکل ۵-۳: کارت‌های CRC (تحلیل) - نمایش خلاصه مسئولیت‌ها و همکاران.</w:t>
+        <w:t>شکل ۵-۳: کارت‌های CRC تحلیلی - نمایش خلاصه مسئولیت‌ها و همکاران.</w:t>
       </w:r>
     </w:p>
     <w:p>
@@ -18105,7 +18105,7 @@
           <w:rtl/>
           <w:lang w:bidi="fa-IR"/>
         </w:rPr>
-        <w:t>شکل ۵-۲: نمودار کلاس (طراحی) - تمرکز روی رابط‌ها و عملیات.</w:t>
+        <w:t>شکل ۵-۲: نمودار کلاس طراحی - تمرکز روی رابط‌ها و عملیات.</w:t>
       </w:r>
     </w:p>
     <w:p>
@@ -18184,7 +18184,26 @@
           <w:rtl/>
           <w:lang w:bidi="fa-IR"/>
         </w:rPr>
-        <w:t>کارهای پس‌زمینه (اختیاری)</w:t>
+        <w:t>کارهای پس‌زمینه</w:t>
+      </w:r>
+    </w:p>
+    <w:p>
+      <w:pPr>
+        <w:spacing w:before="100" w:beforeAutospacing="1" w:after="100" w:afterAutospacing="1" w:line="360" w:lineRule="auto"/>
+        <w:jc w:val="both"/>
+        <w:rPr>
+          <w:rFonts w:cs="B Nazanin"/>
+          <w:rtl/>
+          <w:lang w:bidi="fa-IR"/>
+        </w:rPr>
+      </w:pPr>
+      <w:r>
+        <w:rPr>
+          <w:rFonts w:cs="B Nazanin"/>
+          <w:rtl/>
+          <w:lang w:bidi="fa-IR"/>
+        </w:rPr>
+        <w:t>اجرای این کارها به‌صورت پس‌زمینه به پایداری و کاهش خطاهای موقت کمک می‌کند و می‌تواند متناسب با نیاز تیم و زیرساخت اضافه شود.</w:t>
       </w:r>
     </w:p>
     <w:tbl>
@@ -18598,7 +18617,7 @@
           <w:rtl/>
           <w:lang w:bidi="fa-IR"/>
         </w:rPr>
-        <w:t>دید فیزیکی (استقرار)</w:t>
+        <w:t>دید فیزیکی</w:t>
       </w:r>
     </w:p>
     <w:p>
@@ -20041,7 +20060,7 @@
           <w:rtl/>
           <w:lang w:bidi="fa-IR"/>
         </w:rPr>
-        <w:t>قراردادهای API (نمای کلی)</w:t>
+        <w:t>قراردادهای API</w:t>
       </w:r>
     </w:p>
     <w:tbl>
@@ -22762,7 +22781,7 @@
           <w:rtl/>
           <w:lang w:bidi="fa-IR"/>
         </w:rPr>
-        <w:t>دید داده (اختیاری)</w:t>
+        <w:t>دید داده</w:t>
       </w:r>
     </w:p>
     <w:p>

</xml_diff>

<commit_message>
Fix TOC regeneration and make packaging PDF conversion robust
</commit_message>
<xml_diff>
--- a/SAD-Final.docx
+++ b/SAD-Final.docx
@@ -1422,2363 +1422,1731 @@
         <w:t xml:space="preserve"> مطالب</w:t>
       </w:r>
     </w:p>
-    <w:p ns2:paraId="766C72CF" ns2:textId="77777777">
-      <w:pPr>
-        <w:rPr>
-          <w:rFonts w:cs="B Nazanin"/>
-          <w:sz w:val="28"/>
-          <w:szCs w:val="28"/>
-          <w:rtl/>
-        </w:rPr>
-      </w:pPr>
-    </w:p>
-    <w:p ns2:paraId="397D6583" ns2:textId="77777777">
+    <w:p>
       <w:pPr>
         <w:pStyle w:val="TOC1"/>
-        <w:rPr>
-          <w:rFonts w:asciiTheme="minorHAnsi" w:eastAsiaTheme="minorEastAsia" w:hAnsiTheme="minorHAnsi" w:cs="B Nazanin"/>
-          <w:b w:val="0"/>
-          <w:bCs w:val="0"/>
-          <w:noProof/>
-          <w:sz w:val="22"/>
-          <w:szCs w:val="22"/>
-          <w:rtl/>
-          <w:lang w:bidi="ar-SA"/>
-        </w:rPr>
-      </w:pPr>
-      <w:r>
-        <w:rPr>
-          <w:rFonts w:cs="B Nazanin"/>
-          <w:sz w:val="28"/>
-        </w:rPr>
-        <w:fldChar w:fldCharType="begin"/>
-      </w:r>
-      <w:r>
-        <w:rPr>
-          <w:rFonts w:cs="B Nazanin"/>
-          <w:sz w:val="28"/>
-        </w:rPr>
-        <w:instrText xml:space="preserve"> TOC \o "1-3" \h \z \u </w:instrText>
-      </w:r>
-      <w:r>
-        <w:rPr>
-          <w:rFonts w:cs="B Nazanin"/>
-          <w:sz w:val="28"/>
-        </w:rPr>
-        <w:fldChar w:fldCharType="separate"/>
-      </w:r>
-      <w:hyperlink w:anchor="_Toc185417483" w:history="1">
-        <w:r>
-          <w:rPr>
-            <w:rStyle w:val="Hyperlink"/>
-            <w:rFonts w:cs="B Nazanin"/>
-            <w:noProof/>
-            <w:rtl/>
-          </w:rPr>
-          <w:t>1-</w:t>
-        </w:r>
-        <w:r>
-          <w:rPr>
-            <w:rFonts w:asciiTheme="minorHAnsi" w:eastAsiaTheme="minorEastAsia" w:hAnsiTheme="minorHAnsi" w:cs="B Nazanin"/>
-            <w:b w:val="0"/>
-            <w:bCs w:val="0"/>
-            <w:noProof/>
-            <w:sz w:val="22"/>
-            <w:szCs w:val="22"/>
-            <w:rtl/>
-            <w:lang w:bidi="ar-SA"/>
-          </w:rPr>
-          <w:tab/>
-        </w:r>
-        <w:r>
-          <w:rPr>
-            <w:rStyle w:val="Hyperlink"/>
-            <w:rFonts w:cs="B Nazanin"/>
-            <w:noProof/>
-            <w:rtl/>
-          </w:rPr>
-          <w:t>کليات سند</w:t>
-        </w:r>
+      </w:pPr>
+      <w:hyperlink w:anchor="_TocCustom1" w:history="1">
         <w:r>
           <w:rPr>
             <w:rFonts w:cs="B Nazanin"/>
-            <w:noProof/>
-            <w:webHidden/>
             <w:rtl/>
+            <w:lang w:bidi="fa-IR"/>
           </w:rPr>
-          <w:tab/>
+          <w:t>1-کلیات سند</w:t>
         </w:r>
+      </w:hyperlink>
+      <w:r>
+        <w:rPr>
+          <w:rFonts w:cs="B Nazanin"/>
+          <w:rtl/>
+          <w:lang w:bidi="fa-IR"/>
+        </w:rPr>
+        <w:tab/>
+      </w:r>
+      <w:fldSimple w:instr="PAGEREF _TocCustom1 \h">
         <w:r>
           <w:rPr>
             <w:rFonts w:cs="B Nazanin"/>
-            <w:noProof/>
-            <w:webHidden/>
             <w:rtl/>
+            <w:lang w:bidi="fa-IR"/>
           </w:rPr>
-          <w:fldChar w:fldCharType="begin"/>
+          <w:t>5</w:t>
         </w:r>
+      </w:fldSimple>
+    </w:p>
+    <w:p>
+      <w:pPr>
+        <w:pStyle w:val="TOC2"/>
+      </w:pPr>
+      <w:hyperlink w:anchor="_TocCustom2" w:history="1">
         <w:r>
           <w:rPr>
             <w:rFonts w:cs="B Nazanin"/>
-            <w:noProof/>
-            <w:webHidden/>
             <w:rtl/>
+            <w:lang w:bidi="fa-IR"/>
           </w:rPr>
-          <w:instrText xml:space="preserve"> </w:instrText>
+          <w:t>1-1-هدف</w:t>
         </w:r>
+      </w:hyperlink>
+      <w:r>
+        <w:rPr>
+          <w:rFonts w:cs="B Nazanin"/>
+          <w:rtl/>
+          <w:lang w:bidi="fa-IR"/>
+        </w:rPr>
+        <w:tab/>
+      </w:r>
+      <w:fldSimple w:instr="PAGEREF _TocCustom2 \h">
         <w:r>
           <w:rPr>
             <w:rFonts w:cs="B Nazanin"/>
-            <w:noProof/>
-            <w:webHidden/>
+            <w:rtl/>
+            <w:lang w:bidi="fa-IR"/>
           </w:rPr>
-          <w:instrText>PAGEREF</w:instrText>
+          <w:t>5</w:t>
         </w:r>
+      </w:fldSimple>
+    </w:p>
+    <w:p>
+      <w:pPr>
+        <w:pStyle w:val="TOC2"/>
+      </w:pPr>
+      <w:hyperlink w:anchor="_TocCustom3" w:history="1">
         <w:r>
           <w:rPr>
             <w:rFonts w:cs="B Nazanin"/>
-            <w:noProof/>
-            <w:webHidden/>
             <w:rtl/>
+            <w:lang w:bidi="fa-IR"/>
           </w:rPr>
-          <w:instrText xml:space="preserve"> _</w:instrText>
+          <w:t>1-2-مخاطبان و نحوه استفاده</w:t>
         </w:r>
+      </w:hyperlink>
+      <w:r>
+        <w:rPr>
+          <w:rFonts w:cs="B Nazanin"/>
+          <w:rtl/>
+          <w:lang w:bidi="fa-IR"/>
+        </w:rPr>
+        <w:tab/>
+      </w:r>
+      <w:fldSimple w:instr="PAGEREF _TocCustom3 \h">
         <w:r>
           <w:rPr>
             <w:rFonts w:cs="B Nazanin"/>
-            <w:noProof/>
-            <w:webHidden/>
+            <w:rtl/>
+            <w:lang w:bidi="fa-IR"/>
           </w:rPr>
-          <w:instrText>Toc185417483 \h</w:instrText>
+          <w:t>5</w:t>
         </w:r>
+      </w:fldSimple>
+    </w:p>
+    <w:p>
+      <w:pPr>
+        <w:pStyle w:val="TOC2"/>
+      </w:pPr>
+      <w:hyperlink w:anchor="_TocCustom4" w:history="1">
         <w:r>
           <w:rPr>
             <w:rFonts w:cs="B Nazanin"/>
-            <w:noProof/>
-            <w:webHidden/>
             <w:rtl/>
+            <w:lang w:bidi="fa-IR"/>
           </w:rPr>
-          <w:instrText xml:space="preserve"> </w:instrText>
+          <w:t>1-3-فرض‌ها و پیش‌فرض‌ها</w:t>
         </w:r>
+      </w:hyperlink>
+      <w:r>
+        <w:rPr>
+          <w:rFonts w:cs="B Nazanin"/>
+          <w:rtl/>
+          <w:lang w:bidi="fa-IR"/>
+        </w:rPr>
+        <w:tab/>
+      </w:r>
+      <w:fldSimple w:instr="PAGEREF _TocCustom4 \h">
         <w:r>
           <w:rPr>
             <w:rFonts w:cs="B Nazanin"/>
-            <w:noProof/>
-            <w:webHidden/>
             <w:rtl/>
+            <w:lang w:bidi="fa-IR"/>
           </w:rPr>
+          <w:t>5</w:t>
         </w:r>
+      </w:fldSimple>
+    </w:p>
+    <w:p>
+      <w:pPr>
+        <w:pStyle w:val="TOC2"/>
+      </w:pPr>
+      <w:hyperlink w:anchor="_TocCustom5" w:history="1">
         <w:r>
           <w:rPr>
             <w:rFonts w:cs="B Nazanin"/>
-            <w:noProof/>
-            <w:webHidden/>
             <w:rtl/>
+            <w:lang w:bidi="fa-IR"/>
           </w:rPr>
-          <w:fldChar w:fldCharType="separate"/>
+          <w:t>1-4-محدوده</w:t>
         </w:r>
+      </w:hyperlink>
+      <w:r>
+        <w:rPr>
+          <w:rFonts w:cs="B Nazanin"/>
+          <w:rtl/>
+          <w:lang w:bidi="fa-IR"/>
+        </w:rPr>
+        <w:tab/>
+      </w:r>
+      <w:fldSimple w:instr="PAGEREF _TocCustom5 \h">
         <w:r>
           <w:rPr>
             <w:rFonts w:cs="B Nazanin"/>
-            <w:noProof/>
-            <w:webHidden/>
             <w:rtl/>
+            <w:lang w:bidi="fa-IR"/>
           </w:rPr>
           <w:t>5</w:t>
         </w:r>
+      </w:fldSimple>
+    </w:p>
+    <w:p>
+      <w:pPr>
+        <w:pStyle w:val="TOC2"/>
+      </w:pPr>
+      <w:hyperlink w:anchor="_TocCustom6" w:history="1">
         <w:r>
           <w:rPr>
             <w:rFonts w:cs="B Nazanin"/>
-            <w:noProof/>
-            <w:webHidden/>
             <w:rtl/>
+            <w:lang w:bidi="fa-IR"/>
           </w:rPr>
-          <w:fldChar w:fldCharType="end"/>
+          <w:t>1-5-واژه‌نامه و تعاریف</w:t>
         </w:r>
       </w:hyperlink>
-    </w:p>
-    <w:p ns2:paraId="1AAC253D" ns2:textId="77777777">
-      <w:pPr>
-        <w:pStyle w:val="TOC2"/>
-        <w:rPr>
-          <w:rFonts w:asciiTheme="minorHAnsi" w:eastAsiaTheme="minorEastAsia" w:hAnsiTheme="minorHAnsi"/>
-          <w:sz w:val="22"/>
-          <w:szCs w:val="22"/>
-          <w:rtl/>
-          <w:lang w:bidi="ar-SA"/>
-        </w:rPr>
-      </w:pPr>
-      <w:hyperlink w:anchor="_Toc185417484" w:history="1">
-        <w:r>
-          <w:rPr>
-            <w:rStyle w:val="Hyperlink"/>
-            <w:rtl/>
-          </w:rPr>
-          <w:t>1-1-هدف</w:t>
-        </w:r>
-        <w:r>
-          <w:rPr>
-            <w:webHidden/>
-            <w:rtl/>
-          </w:rPr>
-          <w:tab/>
-        </w:r>
-        <w:r>
-          <w:rPr>
-            <w:webHidden/>
-            <w:rtl/>
-          </w:rPr>
-          <w:fldChar w:fldCharType="begin"/>
-        </w:r>
-        <w:r>
-          <w:rPr>
-            <w:webHidden/>
-            <w:rtl/>
-          </w:rPr>
-          <w:instrText xml:space="preserve"> </w:instrText>
-        </w:r>
-        <w:r>
-          <w:rPr>
-            <w:webHidden/>
-          </w:rPr>
-          <w:instrText>PAGEREF</w:instrText>
-        </w:r>
-        <w:r>
-          <w:rPr>
-            <w:webHidden/>
-            <w:rtl/>
-          </w:rPr>
-          <w:instrText xml:space="preserve"> _</w:instrText>
-        </w:r>
-        <w:r>
-          <w:rPr>
-            <w:webHidden/>
-          </w:rPr>
-          <w:instrText>Toc185417484 \h</w:instrText>
-        </w:r>
-        <w:r>
-          <w:rPr>
-            <w:webHidden/>
-            <w:rtl/>
-          </w:rPr>
-          <w:instrText xml:space="preserve"> </w:instrText>
-        </w:r>
-        <w:r>
-          <w:rPr>
-            <w:webHidden/>
-            <w:rtl/>
-          </w:rPr>
-        </w:r>
-        <w:r>
-          <w:rPr>
-            <w:webHidden/>
-            <w:rtl/>
-          </w:rPr>
-          <w:fldChar w:fldCharType="separate"/>
-        </w:r>
-        <w:r>
-          <w:rPr>
-            <w:webHidden/>
-            <w:rtl/>
-          </w:rPr>
-          <w:t>5</w:t>
-        </w:r>
-        <w:r>
-          <w:rPr>
-            <w:webHidden/>
-            <w:rtl/>
-          </w:rPr>
-          <w:fldChar w:fldCharType="end"/>
-        </w:r>
-      </w:hyperlink>
-    </w:p>
-    <w:p ns2:paraId="591D560C" ns2:textId="77777777">
-      <w:pPr>
-        <w:pStyle w:val="TOC2"/>
-        <w:rPr>
-          <w:rFonts w:asciiTheme="minorHAnsi" w:eastAsiaTheme="minorEastAsia" w:hAnsiTheme="minorHAnsi"/>
-          <w:sz w:val="22"/>
-          <w:szCs w:val="22"/>
-          <w:rtl/>
-          <w:lang w:bidi="ar-SA"/>
-        </w:rPr>
-      </w:pPr>
-      <w:hyperlink w:anchor="_Toc185417485" w:history="1">
-        <w:r>
-          <w:rPr>
-            <w:rStyle w:val="Hyperlink"/>
-            <w:rtl/>
-          </w:rPr>
-          <w:t>1-2-محدوده</w:t>
-        </w:r>
-        <w:r>
-          <w:rPr>
-            <w:webHidden/>
-            <w:rtl/>
-          </w:rPr>
-          <w:tab/>
-        </w:r>
-        <w:r>
-          <w:rPr>
-            <w:webHidden/>
-            <w:rtl/>
-          </w:rPr>
-          <w:fldChar w:fldCharType="begin"/>
-        </w:r>
-        <w:r>
-          <w:rPr>
-            <w:webHidden/>
-            <w:rtl/>
-          </w:rPr>
-          <w:instrText xml:space="preserve"> </w:instrText>
-        </w:r>
-        <w:r>
-          <w:rPr>
-            <w:webHidden/>
-          </w:rPr>
-          <w:instrText>PAGEREF</w:instrText>
-        </w:r>
-        <w:r>
-          <w:rPr>
-            <w:webHidden/>
-            <w:rtl/>
-          </w:rPr>
-          <w:instrText xml:space="preserve"> _</w:instrText>
-        </w:r>
-        <w:r>
-          <w:rPr>
-            <w:webHidden/>
-          </w:rPr>
-          <w:instrText>Toc185417485 \h</w:instrText>
-        </w:r>
-        <w:r>
-          <w:rPr>
-            <w:webHidden/>
-            <w:rtl/>
-          </w:rPr>
-          <w:instrText xml:space="preserve"> </w:instrText>
-        </w:r>
-        <w:r>
-          <w:rPr>
-            <w:webHidden/>
-            <w:rtl/>
-          </w:rPr>
-        </w:r>
-        <w:r>
-          <w:rPr>
-            <w:webHidden/>
-            <w:rtl/>
-          </w:rPr>
-          <w:fldChar w:fldCharType="separate"/>
-        </w:r>
-        <w:r>
-          <w:rPr>
-            <w:webHidden/>
-            <w:rtl/>
-          </w:rPr>
-          <w:t>5</w:t>
-        </w:r>
-        <w:r>
-          <w:rPr>
-            <w:webHidden/>
-            <w:rtl/>
-          </w:rPr>
-          <w:fldChar w:fldCharType="end"/>
-        </w:r>
-      </w:hyperlink>
-    </w:p>
-    <w:p ns2:paraId="557AEFBD" ns2:textId="77777777">
-      <w:pPr>
-        <w:pStyle w:val="TOC1"/>
-        <w:rPr>
-          <w:rFonts w:asciiTheme="minorHAnsi" w:eastAsiaTheme="minorEastAsia" w:hAnsiTheme="minorHAnsi" w:cs="B Nazanin"/>
-          <w:b w:val="0"/>
-          <w:bCs w:val="0"/>
-          <w:noProof/>
-          <w:sz w:val="22"/>
-          <w:szCs w:val="22"/>
-          <w:rtl/>
-          <w:lang w:bidi="ar-SA"/>
-        </w:rPr>
-      </w:pPr>
-      <w:hyperlink w:anchor="_Toc185417486" w:history="1">
-        <w:r>
-          <w:rPr>
-            <w:rStyle w:val="Hyperlink"/>
-            <w:rFonts w:cs="B Nazanin"/>
-            <w:noProof/>
-            <w:rtl/>
-          </w:rPr>
-          <w:t>2-</w:t>
-        </w:r>
-        <w:r>
-          <w:rPr>
-            <w:rFonts w:asciiTheme="minorHAnsi" w:eastAsiaTheme="minorEastAsia" w:hAnsiTheme="minorHAnsi" w:cs="B Nazanin"/>
-            <w:b w:val="0"/>
-            <w:bCs w:val="0"/>
-            <w:noProof/>
-            <w:sz w:val="22"/>
-            <w:szCs w:val="22"/>
-            <w:rtl/>
-            <w:lang w:bidi="ar-SA"/>
-          </w:rPr>
-          <w:tab/>
-        </w:r>
-        <w:r>
-          <w:rPr>
-            <w:rStyle w:val="Hyperlink"/>
-            <w:rFonts w:cs="B Nazanin"/>
-            <w:noProof/>
-            <w:rtl/>
-          </w:rPr>
-          <w:t>نما</w:t>
-        </w:r>
-        <w:r>
-          <w:rPr>
-            <w:rStyle w:val="Hyperlink"/>
-            <w:rFonts w:cs="B Nazanin" w:hint="cs"/>
-            <w:noProof/>
-            <w:rtl/>
-          </w:rPr>
-          <w:t>ی</w:t>
-        </w:r>
-        <w:r>
-          <w:rPr>
-            <w:rStyle w:val="Hyperlink"/>
-            <w:rFonts w:cs="B Nazanin" w:hint="eastAsia"/>
-            <w:noProof/>
-            <w:rtl/>
-          </w:rPr>
-          <w:t>ش</w:t>
-        </w:r>
-        <w:r>
-          <w:rPr>
-            <w:rStyle w:val="Hyperlink"/>
-            <w:rFonts w:cs="B Nazanin"/>
-            <w:noProof/>
-            <w:rtl/>
-          </w:rPr>
-          <w:t xml:space="preserve"> معمار</w:t>
-        </w:r>
-        <w:r>
-          <w:rPr>
-            <w:rStyle w:val="Hyperlink"/>
-            <w:rFonts w:cs="B Nazanin" w:hint="cs"/>
-            <w:noProof/>
-            <w:rtl/>
-          </w:rPr>
-          <w:t>ی</w:t>
-        </w:r>
+      <w:r>
+        <w:rPr>
+          <w:rFonts w:cs="B Nazanin"/>
+          <w:rtl/>
+          <w:lang w:bidi="fa-IR"/>
+        </w:rPr>
+        <w:tab/>
+      </w:r>
+      <w:fldSimple w:instr="PAGEREF _TocCustom6 \h">
         <w:r>
           <w:rPr>
             <w:rFonts w:cs="B Nazanin"/>
-            <w:noProof/>
-            <w:webHidden/>
             <w:rtl/>
+            <w:lang w:bidi="fa-IR"/>
           </w:rPr>
-          <w:tab/>
+          <w:t>6</w:t>
         </w:r>
+      </w:fldSimple>
+    </w:p>
+    <w:p>
+      <w:pPr>
+        <w:pStyle w:val="TOC1"/>
+      </w:pPr>
+      <w:hyperlink w:anchor="_TocCustom7" w:history="1">
         <w:r>
           <w:rPr>
             <w:rFonts w:cs="B Nazanin"/>
-            <w:noProof/>
-            <w:webHidden/>
             <w:rtl/>
+            <w:lang w:bidi="fa-IR"/>
           </w:rPr>
-          <w:fldChar w:fldCharType="begin"/>
+          <w:t>2-نمایش معماری</w:t>
         </w:r>
+      </w:hyperlink>
+      <w:r>
+        <w:rPr>
+          <w:rFonts w:cs="B Nazanin"/>
+          <w:rtl/>
+          <w:lang w:bidi="fa-IR"/>
+        </w:rPr>
+        <w:tab/>
+      </w:r>
+      <w:fldSimple w:instr="PAGEREF _TocCustom7 \h">
         <w:r>
           <w:rPr>
             <w:rFonts w:cs="B Nazanin"/>
-            <w:noProof/>
-            <w:webHidden/>
             <w:rtl/>
+            <w:lang w:bidi="fa-IR"/>
           </w:rPr>
-          <w:instrText xml:space="preserve"> </w:instrText>
+          <w:t>6</w:t>
         </w:r>
+      </w:fldSimple>
+    </w:p>
+    <w:p>
+      <w:pPr>
+        <w:pStyle w:val="TOC2"/>
+      </w:pPr>
+      <w:hyperlink w:anchor="_TocCustom8" w:history="1">
         <w:r>
           <w:rPr>
             <w:rFonts w:cs="B Nazanin"/>
-            <w:noProof/>
-            <w:webHidden/>
+            <w:rtl/>
+            <w:lang w:bidi="fa-IR"/>
           </w:rPr>
-          <w:instrText>PAGEREF</w:instrText>
+          <w:t>2-1-سبک معماری</w:t>
         </w:r>
+      </w:hyperlink>
+      <w:r>
+        <w:rPr>
+          <w:rFonts w:cs="B Nazanin"/>
+          <w:rtl/>
+          <w:lang w:bidi="fa-IR"/>
+        </w:rPr>
+        <w:tab/>
+      </w:r>
+      <w:fldSimple w:instr="PAGEREF _TocCustom8 \h">
         <w:r>
           <w:rPr>
             <w:rFonts w:cs="B Nazanin"/>
-            <w:noProof/>
-            <w:webHidden/>
             <w:rtl/>
+            <w:lang w:bidi="fa-IR"/>
           </w:rPr>
-          <w:instrText xml:space="preserve"> _</w:instrText>
+          <w:t>7</w:t>
         </w:r>
+      </w:fldSimple>
+    </w:p>
+    <w:p>
+      <w:pPr>
+        <w:pStyle w:val="TOC1"/>
+      </w:pPr>
+      <w:hyperlink w:anchor="_TocCustom9" w:history="1">
         <w:r>
           <w:rPr>
             <w:rFonts w:cs="B Nazanin"/>
-            <w:noProof/>
-            <w:webHidden/>
+            <w:rtl/>
+            <w:lang w:bidi="fa-IR"/>
           </w:rPr>
-          <w:instrText>Toc185417486 \h</w:instrText>
+          <w:t>3-اهداف و محدودیت‌های معماری</w:t>
         </w:r>
+      </w:hyperlink>
+      <w:r>
+        <w:rPr>
+          <w:rFonts w:cs="B Nazanin"/>
+          <w:rtl/>
+          <w:lang w:bidi="fa-IR"/>
+        </w:rPr>
+        <w:tab/>
+      </w:r>
+      <w:fldSimple w:instr="PAGEREF _TocCustom9 \h">
         <w:r>
           <w:rPr>
             <w:rFonts w:cs="B Nazanin"/>
-            <w:noProof/>
-            <w:webHidden/>
             <w:rtl/>
+            <w:lang w:bidi="fa-IR"/>
           </w:rPr>
-          <w:instrText xml:space="preserve"> </w:instrText>
+          <w:t>7</w:t>
         </w:r>
+      </w:fldSimple>
+    </w:p>
+    <w:p>
+      <w:pPr>
+        <w:pStyle w:val="TOC2"/>
+      </w:pPr>
+      <w:hyperlink w:anchor="_TocCustom10" w:history="1">
         <w:r>
           <w:rPr>
             <w:rFonts w:cs="B Nazanin"/>
-            <w:noProof/>
-            <w:webHidden/>
             <w:rtl/>
+            <w:lang w:bidi="fa-IR"/>
           </w:rPr>
+          <w:t>3-1-اهداف کیفیتی</w:t>
         </w:r>
+      </w:hyperlink>
+      <w:r>
+        <w:rPr>
+          <w:rFonts w:cs="B Nazanin"/>
+          <w:rtl/>
+          <w:lang w:bidi="fa-IR"/>
+        </w:rPr>
+        <w:tab/>
+      </w:r>
+      <w:fldSimple w:instr="PAGEREF _TocCustom10 \h">
         <w:r>
           <w:rPr>
             <w:rFonts w:cs="B Nazanin"/>
-            <w:noProof/>
-            <w:webHidden/>
             <w:rtl/>
+            <w:lang w:bidi="fa-IR"/>
           </w:rPr>
-          <w:fldChar w:fldCharType="separate"/>
+          <w:t>7</w:t>
         </w:r>
+      </w:fldSimple>
+    </w:p>
+    <w:p>
+      <w:pPr>
+        <w:pStyle w:val="TOC2"/>
+      </w:pPr>
+      <w:hyperlink w:anchor="_TocCustom11" w:history="1">
         <w:r>
           <w:rPr>
             <w:rFonts w:cs="B Nazanin"/>
-            <w:noProof/>
-            <w:webHidden/>
             <w:rtl/>
+            <w:lang w:bidi="fa-IR"/>
           </w:rPr>
-          <w:t>5</w:t>
+          <w:t>3-2-محدودیت‌ها</w:t>
         </w:r>
+      </w:hyperlink>
+      <w:r>
+        <w:rPr>
+          <w:rFonts w:cs="B Nazanin"/>
+          <w:rtl/>
+          <w:lang w:bidi="fa-IR"/>
+        </w:rPr>
+        <w:tab/>
+      </w:r>
+      <w:fldSimple w:instr="PAGEREF _TocCustom11 \h">
         <w:r>
           <w:rPr>
             <w:rFonts w:cs="B Nazanin"/>
-            <w:noProof/>
-            <w:webHidden/>
             <w:rtl/>
+            <w:lang w:bidi="fa-IR"/>
           </w:rPr>
-          <w:fldChar w:fldCharType="end"/>
+          <w:t>7</w:t>
         </w:r>
-      </w:hyperlink>
+      </w:fldSimple>
     </w:p>
-    <w:p ns2:paraId="684BF648" ns2:textId="77777777">
-      <w:pPr>
-        <w:pStyle w:val="TOC1"/>
-        <w:rPr>
-          <w:rFonts w:asciiTheme="minorHAnsi" w:eastAsiaTheme="minorEastAsia" w:hAnsiTheme="minorHAnsi" w:cs="B Nazanin"/>
-          <w:b w:val="0"/>
-          <w:bCs w:val="0"/>
-          <w:noProof/>
-          <w:sz w:val="22"/>
-          <w:szCs w:val="22"/>
-          <w:rtl/>
-          <w:lang w:bidi="ar-SA"/>
-        </w:rPr>
-      </w:pPr>
-      <w:hyperlink w:anchor="_Toc185417487" w:history="1">
-        <w:r>
-          <w:rPr>
-            <w:rStyle w:val="Hyperlink"/>
-            <w:rFonts w:cs="B Nazanin"/>
-            <w:noProof/>
-            <w:rtl/>
-          </w:rPr>
-          <w:t>3-</w:t>
-        </w:r>
-        <w:r>
-          <w:rPr>
-            <w:rFonts w:asciiTheme="minorHAnsi" w:eastAsiaTheme="minorEastAsia" w:hAnsiTheme="minorHAnsi" w:cs="B Nazanin"/>
-            <w:b w:val="0"/>
-            <w:bCs w:val="0"/>
-            <w:noProof/>
-            <w:sz w:val="22"/>
-            <w:szCs w:val="22"/>
-            <w:rtl/>
-            <w:lang w:bidi="ar-SA"/>
-          </w:rPr>
-          <w:tab/>
-        </w:r>
-        <w:r>
-          <w:rPr>
-            <w:rStyle w:val="Hyperlink"/>
-            <w:rFonts w:cs="B Nazanin"/>
-            <w:noProof/>
-            <w:rtl/>
-          </w:rPr>
-          <w:t>اهداف و محدود</w:t>
-        </w:r>
-        <w:r>
-          <w:rPr>
-            <w:rStyle w:val="Hyperlink"/>
-            <w:rFonts w:cs="B Nazanin" w:hint="cs"/>
-            <w:noProof/>
-            <w:rtl/>
-          </w:rPr>
-          <w:t>یت</w:t>
-        </w:r>
-        <w:r>
-          <w:rPr>
-            <w:rStyle w:val="Hyperlink"/>
-            <w:rFonts w:cs="B Nazanin" w:hint="eastAsia"/>
-            <w:noProof/>
-            <w:rtl/>
-          </w:rPr>
-          <w:t>‌</w:t>
-        </w:r>
-        <w:r>
-          <w:rPr>
-            <w:rStyle w:val="Hyperlink"/>
-            <w:rFonts w:cs="B Nazanin"/>
-            <w:noProof/>
-            <w:rtl/>
-          </w:rPr>
-          <w:t>ها</w:t>
-        </w:r>
-        <w:r>
-          <w:rPr>
-            <w:rStyle w:val="Hyperlink"/>
-            <w:rFonts w:cs="B Nazanin" w:hint="cs"/>
-            <w:noProof/>
-            <w:rtl/>
-          </w:rPr>
-          <w:t>ی</w:t>
-        </w:r>
-        <w:r>
-          <w:rPr>
-            <w:rStyle w:val="Hyperlink"/>
-            <w:rFonts w:cs="B Nazanin"/>
-            <w:noProof/>
-            <w:rtl/>
-          </w:rPr>
-          <w:t xml:space="preserve"> معمار</w:t>
-        </w:r>
-        <w:r>
-          <w:rPr>
-            <w:rStyle w:val="Hyperlink"/>
-            <w:rFonts w:cs="B Nazanin" w:hint="cs"/>
-            <w:noProof/>
-            <w:rtl/>
-          </w:rPr>
-          <w:t>ی</w:t>
-        </w:r>
+    <w:p>
+      <w:pPr>
+        <w:pStyle w:val="TOC2"/>
+      </w:pPr>
+      <w:hyperlink w:anchor="_TocCustom12" w:history="1">
         <w:r>
           <w:rPr>
             <w:rFonts w:cs="B Nazanin"/>
-            <w:noProof/>
-            <w:webHidden/>
             <w:rtl/>
+            <w:lang w:bidi="fa-IR"/>
           </w:rPr>
-          <w:tab/>
+          <w:t>3-3-شاخص‌های سنجش‌پذیری</w:t>
         </w:r>
+      </w:hyperlink>
+      <w:r>
+        <w:rPr>
+          <w:rFonts w:cs="B Nazanin"/>
+          <w:rtl/>
+          <w:lang w:bidi="fa-IR"/>
+        </w:rPr>
+        <w:tab/>
+      </w:r>
+      <w:fldSimple w:instr="PAGEREF _TocCustom12 \h">
         <w:r>
           <w:rPr>
             <w:rFonts w:cs="B Nazanin"/>
-            <w:noProof/>
-            <w:webHidden/>
             <w:rtl/>
+            <w:lang w:bidi="fa-IR"/>
           </w:rPr>
-          <w:fldChar w:fldCharType="begin"/>
+          <w:t>8</w:t>
         </w:r>
+      </w:fldSimple>
+    </w:p>
+    <w:p>
+      <w:pPr>
+        <w:pStyle w:val="TOC2"/>
+      </w:pPr>
+      <w:hyperlink w:anchor="_TocCustom13" w:history="1">
         <w:r>
           <w:rPr>
             <w:rFonts w:cs="B Nazanin"/>
-            <w:noProof/>
-            <w:webHidden/>
             <w:rtl/>
+            <w:lang w:bidi="fa-IR"/>
           </w:rPr>
-          <w:instrText xml:space="preserve"> </w:instrText>
+          <w:t>3-4-تصمیم‌های معماری</w:t>
         </w:r>
+      </w:hyperlink>
+      <w:r>
+        <w:rPr>
+          <w:rFonts w:cs="B Nazanin"/>
+          <w:rtl/>
+          <w:lang w:bidi="fa-IR"/>
+        </w:rPr>
+        <w:tab/>
+      </w:r>
+      <w:fldSimple w:instr="PAGEREF _TocCustom13 \h">
         <w:r>
           <w:rPr>
             <w:rFonts w:cs="B Nazanin"/>
-            <w:noProof/>
-            <w:webHidden/>
+            <w:rtl/>
+            <w:lang w:bidi="fa-IR"/>
           </w:rPr>
-          <w:instrText>PAGEREF</w:instrText>
+          <w:t>8</w:t>
         </w:r>
+      </w:fldSimple>
+    </w:p>
+    <w:p>
+      <w:pPr>
+        <w:pStyle w:val="TOC2"/>
+      </w:pPr>
+      <w:hyperlink w:anchor="_TocCustom14" w:history="1">
         <w:r>
           <w:rPr>
             <w:rFonts w:cs="B Nazanin"/>
-            <w:noProof/>
-            <w:webHidden/>
             <w:rtl/>
+            <w:lang w:bidi="fa-IR"/>
           </w:rPr>
-          <w:instrText xml:space="preserve"> _</w:instrText>
+          <w:t>3-5-گزینه‌های بررسی‌شده و ردشده</w:t>
         </w:r>
+      </w:hyperlink>
+      <w:r>
+        <w:rPr>
+          <w:rFonts w:cs="B Nazanin"/>
+          <w:rtl/>
+          <w:lang w:bidi="fa-IR"/>
+        </w:rPr>
+        <w:tab/>
+      </w:r>
+      <w:fldSimple w:instr="PAGEREF _TocCustom14 \h">
         <w:r>
           <w:rPr>
             <w:rFonts w:cs="B Nazanin"/>
-            <w:noProof/>
-            <w:webHidden/>
+            <w:rtl/>
+            <w:lang w:bidi="fa-IR"/>
           </w:rPr>
-          <w:instrText>Toc185417487 \h</w:instrText>
+          <w:t>8</w:t>
         </w:r>
+      </w:fldSimple>
+    </w:p>
+    <w:p>
+      <w:pPr>
+        <w:pStyle w:val="TOC2"/>
+      </w:pPr>
+      <w:hyperlink w:anchor="_TocCustom15" w:history="1">
         <w:r>
           <w:rPr>
             <w:rFonts w:cs="B Nazanin"/>
-            <w:noProof/>
-            <w:webHidden/>
             <w:rtl/>
+            <w:lang w:bidi="fa-IR"/>
           </w:rPr>
-          <w:instrText xml:space="preserve"> </w:instrText>
+          <w:t>3-6-ریسک‌های معماری و برنامه کنترل</w:t>
         </w:r>
+      </w:hyperlink>
+      <w:r>
+        <w:rPr>
+          <w:rFonts w:cs="B Nazanin"/>
+          <w:rtl/>
+          <w:lang w:bidi="fa-IR"/>
+        </w:rPr>
+        <w:tab/>
+      </w:r>
+      <w:fldSimple w:instr="PAGEREF _TocCustom15 \h">
         <w:r>
           <w:rPr>
             <w:rFonts w:cs="B Nazanin"/>
-            <w:noProof/>
-            <w:webHidden/>
             <w:rtl/>
+            <w:lang w:bidi="fa-IR"/>
           </w:rPr>
+          <w:t/>
         </w:r>
+      </w:fldSimple>
+    </w:p>
+    <w:p>
+      <w:pPr>
+        <w:pStyle w:val="TOC2"/>
+      </w:pPr>
+      <w:hyperlink w:anchor="_TocCustom16" w:history="1">
         <w:r>
           <w:rPr>
             <w:rFonts w:cs="B Nazanin"/>
-            <w:noProof/>
-            <w:webHidden/>
             <w:rtl/>
+            <w:lang w:bidi="fa-IR"/>
           </w:rPr>
-          <w:fldChar w:fldCharType="separate"/>
+          <w:t>3-7-ردیابی‌پذیری تصمیم‌ها</w:t>
         </w:r>
+      </w:hyperlink>
+      <w:r>
+        <w:rPr>
+          <w:rFonts w:cs="B Nazanin"/>
+          <w:rtl/>
+          <w:lang w:bidi="fa-IR"/>
+        </w:rPr>
+        <w:tab/>
+      </w:r>
+      <w:fldSimple w:instr="PAGEREF _TocCustom16 \h">
         <w:r>
           <w:rPr>
             <w:rFonts w:cs="B Nazanin"/>
-            <w:noProof/>
-            <w:webHidden/>
             <w:rtl/>
+            <w:lang w:bidi="fa-IR"/>
           </w:rPr>
-          <w:t>5</w:t>
+          <w:t/>
         </w:r>
+      </w:fldSimple>
+    </w:p>
+    <w:p>
+      <w:pPr>
+        <w:pStyle w:val="TOC1"/>
+      </w:pPr>
+      <w:hyperlink w:anchor="_TocCustom17" w:history="1">
         <w:r>
           <w:rPr>
             <w:rFonts w:cs="B Nazanin"/>
-            <w:noProof/>
-            <w:webHidden/>
             <w:rtl/>
+            <w:lang w:bidi="fa-IR"/>
           </w:rPr>
-          <w:fldChar w:fldCharType="end"/>
+          <w:t>4-دید سناریوها</w:t>
         </w:r>
       </w:hyperlink>
-    </w:p>
-    <w:p ns2:paraId="45341314" ns2:textId="77777777">
-      <w:pPr>
-        <w:pStyle w:val="TOC1"/>
-        <w:rPr>
-          <w:rFonts w:asciiTheme="minorHAnsi" w:eastAsiaTheme="minorEastAsia" w:hAnsiTheme="minorHAnsi" w:cs="B Nazanin"/>
-          <w:b w:val="0"/>
-          <w:bCs w:val="0"/>
-          <w:noProof/>
-          <w:sz w:val="22"/>
-          <w:szCs w:val="22"/>
-          <w:rtl/>
-          <w:lang w:bidi="ar-SA"/>
-        </w:rPr>
-      </w:pPr>
-      <w:hyperlink w:anchor="_Toc185417488" w:history="1">
-        <w:r>
-          <w:rPr>
-            <w:rStyle w:val="Hyperlink"/>
-            <w:rFonts w:cs="B Nazanin"/>
-            <w:noProof/>
-            <w:rtl/>
-          </w:rPr>
-          <w:t>4-</w:t>
-        </w:r>
-        <w:r>
-          <w:rPr>
-            <w:rFonts w:asciiTheme="minorHAnsi" w:eastAsiaTheme="minorEastAsia" w:hAnsiTheme="minorHAnsi" w:cs="B Nazanin"/>
-            <w:b w:val="0"/>
-            <w:bCs w:val="0"/>
-            <w:noProof/>
-            <w:sz w:val="22"/>
-            <w:szCs w:val="22"/>
-            <w:rtl/>
-            <w:lang w:bidi="ar-SA"/>
-          </w:rPr>
-          <w:tab/>
-        </w:r>
-        <w:r>
-          <w:rPr>
-            <w:rStyle w:val="Hyperlink"/>
-            <w:rFonts w:cs="B Nazanin"/>
-            <w:noProof/>
-            <w:rtl/>
-          </w:rPr>
-          <w:t>د</w:t>
-        </w:r>
-        <w:r>
-          <w:rPr>
-            <w:rStyle w:val="Hyperlink"/>
-            <w:rFonts w:cs="B Nazanin" w:hint="cs"/>
-            <w:noProof/>
-            <w:rtl/>
-          </w:rPr>
-          <w:t>ی</w:t>
-        </w:r>
-        <w:r>
-          <w:rPr>
-            <w:rStyle w:val="Hyperlink"/>
-            <w:rFonts w:cs="B Nazanin" w:hint="eastAsia"/>
-            <w:noProof/>
-            <w:rtl/>
-          </w:rPr>
-          <w:t>د</w:t>
-        </w:r>
-        <w:r>
-          <w:rPr>
-            <w:rStyle w:val="Hyperlink"/>
-            <w:rFonts w:cs="B Nazanin"/>
-            <w:noProof/>
-            <w:rtl/>
-          </w:rPr>
-          <w:t xml:space="preserve"> سنار</w:t>
-        </w:r>
-        <w:r>
-          <w:rPr>
-            <w:rStyle w:val="Hyperlink"/>
-            <w:rFonts w:cs="B Nazanin" w:hint="cs"/>
-            <w:noProof/>
-            <w:rtl/>
-          </w:rPr>
-          <w:t>ی</w:t>
-        </w:r>
-        <w:r>
-          <w:rPr>
-            <w:rStyle w:val="Hyperlink"/>
-            <w:rFonts w:cs="B Nazanin" w:hint="eastAsia"/>
-            <w:noProof/>
-            <w:rtl/>
-          </w:rPr>
-          <w:t>وها</w:t>
-        </w:r>
+      <w:r>
+        <w:rPr>
+          <w:rFonts w:cs="B Nazanin"/>
+          <w:rtl/>
+          <w:lang w:bidi="fa-IR"/>
+        </w:rPr>
+        <w:tab/>
+      </w:r>
+      <w:fldSimple w:instr="PAGEREF _TocCustom17 \h">
         <w:r>
           <w:rPr>
             <w:rFonts w:cs="B Nazanin"/>
-            <w:noProof/>
-            <w:webHidden/>
             <w:rtl/>
+            <w:lang w:bidi="fa-IR"/>
           </w:rPr>
-          <w:tab/>
+          <w:t/>
         </w:r>
+      </w:fldSimple>
+    </w:p>
+    <w:p>
+      <w:pPr>
+        <w:pStyle w:val="TOC2"/>
+      </w:pPr>
+      <w:hyperlink w:anchor="_TocCustom18" w:history="1">
         <w:r>
           <w:rPr>
             <w:rFonts w:cs="B Nazanin"/>
-            <w:noProof/>
-            <w:webHidden/>
             <w:rtl/>
+            <w:lang w:bidi="fa-IR"/>
           </w:rPr>
-          <w:fldChar w:fldCharType="begin"/>
+          <w:t>4-1-عینیت‌بخشی موارد کاربری</w:t>
         </w:r>
+      </w:hyperlink>
+      <w:r>
+        <w:rPr>
+          <w:rFonts w:cs="B Nazanin"/>
+          <w:rtl/>
+          <w:lang w:bidi="fa-IR"/>
+        </w:rPr>
+        <w:tab/>
+      </w:r>
+      <w:fldSimple w:instr="PAGEREF _TocCustom18 \h">
         <w:r>
           <w:rPr>
             <w:rFonts w:cs="B Nazanin"/>
-            <w:noProof/>
-            <w:webHidden/>
             <w:rtl/>
+            <w:lang w:bidi="fa-IR"/>
           </w:rPr>
-          <w:instrText xml:space="preserve"> </w:instrText>
+          <w:t/>
         </w:r>
+      </w:fldSimple>
+    </w:p>
+    <w:p>
+      <w:pPr>
+        <w:pStyle w:val="TOC2"/>
+      </w:pPr>
+      <w:hyperlink w:anchor="_TocCustom19" w:history="1">
         <w:r>
           <w:rPr>
             <w:rFonts w:cs="B Nazanin"/>
-            <w:noProof/>
-            <w:webHidden/>
+            <w:rtl/>
+            <w:lang w:bidi="fa-IR"/>
           </w:rPr>
-          <w:instrText>PAGEREF</w:instrText>
+          <w:t>4-2-حداقل اجزای مشخصات سناریو</w:t>
         </w:r>
+      </w:hyperlink>
+      <w:r>
+        <w:rPr>
+          <w:rFonts w:cs="B Nazanin"/>
+          <w:rtl/>
+          <w:lang w:bidi="fa-IR"/>
+        </w:rPr>
+        <w:tab/>
+      </w:r>
+      <w:fldSimple w:instr="PAGEREF _TocCustom19 \h">
         <w:r>
           <w:rPr>
             <w:rFonts w:cs="B Nazanin"/>
-            <w:noProof/>
-            <w:webHidden/>
             <w:rtl/>
+            <w:lang w:bidi="fa-IR"/>
           </w:rPr>
-          <w:instrText xml:space="preserve"> _</w:instrText>
+          <w:t/>
         </w:r>
+      </w:fldSimple>
+    </w:p>
+    <w:p>
+      <w:pPr>
+        <w:pStyle w:val="TOC2"/>
+      </w:pPr>
+      <w:hyperlink w:anchor="_TocCustom20" w:history="1">
         <w:r>
           <w:rPr>
             <w:rFonts w:cs="B Nazanin"/>
-            <w:noProof/>
-            <w:webHidden/>
+            <w:rtl/>
+            <w:lang w:bidi="fa-IR"/>
           </w:rPr>
-          <w:instrText>Toc185417488 \h</w:instrText>
+          <w:t>4-3-موردکاربری ۱: UC-01 جست‌وجوی خدمات سفر</w:t>
         </w:r>
+      </w:hyperlink>
+      <w:r>
+        <w:rPr>
+          <w:rFonts w:cs="B Nazanin"/>
+          <w:rtl/>
+          <w:lang w:bidi="fa-IR"/>
+        </w:rPr>
+        <w:tab/>
+      </w:r>
+      <w:fldSimple w:instr="PAGEREF _TocCustom20 \h">
         <w:r>
           <w:rPr>
             <w:rFonts w:cs="B Nazanin"/>
-            <w:noProof/>
-            <w:webHidden/>
             <w:rtl/>
+            <w:lang w:bidi="fa-IR"/>
           </w:rPr>
-          <w:instrText xml:space="preserve"> </w:instrText>
+          <w:t/>
         </w:r>
+      </w:fldSimple>
+    </w:p>
+    <w:p>
+      <w:pPr>
+        <w:pStyle w:val="TOC2"/>
+      </w:pPr>
+      <w:hyperlink w:anchor="_TocCustom21" w:history="1">
         <w:r>
           <w:rPr>
             <w:rFonts w:cs="B Nazanin"/>
-            <w:noProof/>
-            <w:webHidden/>
             <w:rtl/>
+            <w:lang w:bidi="fa-IR"/>
           </w:rPr>
+          <w:t>4-4-موردکاربری ۲: UC-02 خرید بلیت</w:t>
         </w:r>
+      </w:hyperlink>
+      <w:r>
+        <w:rPr>
+          <w:rFonts w:cs="B Nazanin"/>
+          <w:rtl/>
+          <w:lang w:bidi="fa-IR"/>
+        </w:rPr>
+        <w:tab/>
+      </w:r>
+      <w:fldSimple w:instr="PAGEREF _TocCustom21 \h">
         <w:r>
           <w:rPr>
             <w:rFonts w:cs="B Nazanin"/>
-            <w:noProof/>
-            <w:webHidden/>
             <w:rtl/>
+            <w:lang w:bidi="fa-IR"/>
           </w:rPr>
-          <w:fldChar w:fldCharType="separate"/>
+          <w:t/>
         </w:r>
+      </w:fldSimple>
+    </w:p>
+    <w:p>
+      <w:pPr>
+        <w:pStyle w:val="TOC1"/>
+      </w:pPr>
+      <w:hyperlink w:anchor="_TocCustom22" w:history="1">
         <w:r>
           <w:rPr>
             <w:rFonts w:cs="B Nazanin"/>
-            <w:noProof/>
-            <w:webHidden/>
             <w:rtl/>
+            <w:lang w:bidi="fa-IR"/>
           </w:rPr>
-          <w:t>6</w:t>
+          <w:t>5-دید منطقی</w:t>
         </w:r>
+      </w:hyperlink>
+      <w:r>
+        <w:rPr>
+          <w:rFonts w:cs="B Nazanin"/>
+          <w:rtl/>
+          <w:lang w:bidi="fa-IR"/>
+        </w:rPr>
+        <w:tab/>
+      </w:r>
+      <w:fldSimple w:instr="PAGEREF _TocCustom22 \h">
         <w:r>
           <w:rPr>
             <w:rFonts w:cs="B Nazanin"/>
-            <w:noProof/>
-            <w:webHidden/>
             <w:rtl/>
+            <w:lang w:bidi="fa-IR"/>
           </w:rPr>
-          <w:fldChar w:fldCharType="end"/>
+          <w:t/>
         </w:r>
-      </w:hyperlink>
+      </w:fldSimple>
     </w:p>
-    <w:p ns2:paraId="79CCC7D2" ns2:textId="77777777">
+    <w:p>
       <w:pPr>
         <w:pStyle w:val="TOC2"/>
-        <w:rPr>
-          <w:rFonts w:asciiTheme="minorHAnsi" w:eastAsiaTheme="minorEastAsia" w:hAnsiTheme="minorHAnsi"/>
-          <w:sz w:val="22"/>
-          <w:szCs w:val="22"/>
-          <w:rtl/>
-          <w:lang w:bidi="ar-SA"/>
-        </w:rPr>
-      </w:pPr>
-      <w:hyperlink w:anchor="_Toc185417489" w:history="1">
-        <w:r>
-          <w:rPr>
-            <w:rStyle w:val="Hyperlink"/>
-            <w:rtl/>
-          </w:rPr>
-          <w:t>4-1-ع</w:t>
-        </w:r>
-        <w:r>
-          <w:rPr>
-            <w:rStyle w:val="Hyperlink"/>
-            <w:rFonts w:hint="cs"/>
-            <w:rtl/>
-          </w:rPr>
-          <w:t>ی</w:t>
-        </w:r>
-        <w:r>
-          <w:rPr>
-            <w:rStyle w:val="Hyperlink"/>
-            <w:rFonts w:hint="eastAsia"/>
-            <w:rtl/>
-          </w:rPr>
-          <w:t>ن</w:t>
-        </w:r>
-        <w:r>
-          <w:rPr>
-            <w:rStyle w:val="Hyperlink"/>
-            <w:rFonts w:hint="cs"/>
-            <w:rtl/>
-          </w:rPr>
-          <w:t>ی</w:t>
-        </w:r>
-        <w:r>
-          <w:rPr>
-            <w:rStyle w:val="Hyperlink"/>
-            <w:rFonts w:hint="eastAsia"/>
-            <w:rtl/>
-          </w:rPr>
-          <w:t>ت</w:t>
-        </w:r>
-        <w:r>
-          <w:rPr>
-            <w:rStyle w:val="Hyperlink"/>
-            <w:rFonts w:hint="cs"/>
-            <w:rtl/>
-          </w:rPr>
-          <w:t>‌</w:t>
-        </w:r>
-        <w:r>
-          <w:rPr>
-            <w:rStyle w:val="Hyperlink"/>
-            <w:rtl/>
-          </w:rPr>
-          <w:t>بخش</w:t>
-        </w:r>
-        <w:r>
-          <w:rPr>
-            <w:rStyle w:val="Hyperlink"/>
-            <w:rFonts w:hint="cs"/>
-            <w:rtl/>
-          </w:rPr>
-          <w:t>ی</w:t>
-        </w:r>
-        <w:r>
-          <w:rPr>
-            <w:rStyle w:val="Hyperlink"/>
-            <w:rtl/>
-          </w:rPr>
-          <w:t xml:space="preserve"> موارد کاربر</w:t>
-        </w:r>
-        <w:r>
-          <w:rPr>
-            <w:rStyle w:val="Hyperlink"/>
-            <w:rFonts w:hint="cs"/>
-            <w:rtl/>
-          </w:rPr>
-          <w:t>ی</w:t>
-        </w:r>
-        <w:r>
-          <w:rPr>
-            <w:webHidden/>
-            <w:rtl/>
-          </w:rPr>
-          <w:tab/>
-        </w:r>
-        <w:r>
-          <w:rPr>
-            <w:webHidden/>
-            <w:rtl/>
-          </w:rPr>
-          <w:fldChar w:fldCharType="begin"/>
-        </w:r>
-        <w:r>
-          <w:rPr>
-            <w:webHidden/>
-            <w:rtl/>
-          </w:rPr>
-          <w:instrText xml:space="preserve"> </w:instrText>
-        </w:r>
-        <w:r>
-          <w:rPr>
-            <w:webHidden/>
-          </w:rPr>
-          <w:instrText>PAGEREF</w:instrText>
-        </w:r>
-        <w:r>
-          <w:rPr>
-            <w:webHidden/>
-            <w:rtl/>
-          </w:rPr>
-          <w:instrText xml:space="preserve"> _</w:instrText>
-        </w:r>
-        <w:r>
-          <w:rPr>
-            <w:webHidden/>
-          </w:rPr>
-          <w:instrText>Toc185417489 \h</w:instrText>
-        </w:r>
-        <w:r>
-          <w:rPr>
-            <w:webHidden/>
-            <w:rtl/>
-          </w:rPr>
-          <w:instrText xml:space="preserve"> </w:instrText>
-        </w:r>
-        <w:r>
-          <w:rPr>
-            <w:webHidden/>
-            <w:rtl/>
-          </w:rPr>
-        </w:r>
-        <w:r>
-          <w:rPr>
-            <w:webHidden/>
-            <w:rtl/>
-          </w:rPr>
-          <w:fldChar w:fldCharType="separate"/>
-        </w:r>
-        <w:r>
-          <w:rPr>
-            <w:webHidden/>
-            <w:rtl/>
-          </w:rPr>
-          <w:t>6</w:t>
-        </w:r>
-        <w:r>
-          <w:rPr>
-            <w:webHidden/>
-            <w:rtl/>
-          </w:rPr>
-          <w:fldChar w:fldCharType="end"/>
-        </w:r>
-      </w:hyperlink>
-    </w:p>
-    <w:p ns2:paraId="401AB029" ns2:textId="77777777">
-      <w:pPr>
-        <w:pStyle w:val="TOC1"/>
-        <w:rPr>
-          <w:rFonts w:asciiTheme="minorHAnsi" w:eastAsiaTheme="minorEastAsia" w:hAnsiTheme="minorHAnsi" w:cs="B Nazanin"/>
-          <w:b w:val="0"/>
-          <w:bCs w:val="0"/>
-          <w:noProof/>
-          <w:sz w:val="22"/>
-          <w:szCs w:val="22"/>
-          <w:rtl/>
-          <w:lang w:bidi="ar-SA"/>
-        </w:rPr>
-      </w:pPr>
-      <w:hyperlink w:anchor="_Toc185417490" w:history="1">
-        <w:r>
-          <w:rPr>
-            <w:rStyle w:val="Hyperlink"/>
-            <w:rFonts w:cs="B Nazanin"/>
-            <w:noProof/>
-            <w:rtl/>
-          </w:rPr>
-          <w:t>5-</w:t>
-        </w:r>
-        <w:r>
-          <w:rPr>
-            <w:rFonts w:asciiTheme="minorHAnsi" w:eastAsiaTheme="minorEastAsia" w:hAnsiTheme="minorHAnsi" w:cs="B Nazanin"/>
-            <w:b w:val="0"/>
-            <w:bCs w:val="0"/>
-            <w:noProof/>
-            <w:sz w:val="22"/>
-            <w:szCs w:val="22"/>
-            <w:rtl/>
-            <w:lang w:bidi="ar-SA"/>
-          </w:rPr>
-          <w:tab/>
-        </w:r>
-        <w:r>
-          <w:rPr>
-            <w:rStyle w:val="Hyperlink"/>
-            <w:rFonts w:cs="B Nazanin"/>
-            <w:noProof/>
-            <w:rtl/>
-          </w:rPr>
-          <w:t>د</w:t>
-        </w:r>
-        <w:r>
-          <w:rPr>
-            <w:rStyle w:val="Hyperlink"/>
-            <w:rFonts w:cs="B Nazanin" w:hint="cs"/>
-            <w:noProof/>
-            <w:rtl/>
-          </w:rPr>
-          <w:t>ی</w:t>
-        </w:r>
-        <w:r>
-          <w:rPr>
-            <w:rStyle w:val="Hyperlink"/>
-            <w:rFonts w:cs="B Nazanin" w:hint="eastAsia"/>
-            <w:noProof/>
-            <w:rtl/>
-          </w:rPr>
-          <w:t>د</w:t>
-        </w:r>
-        <w:r>
-          <w:rPr>
-            <w:rStyle w:val="Hyperlink"/>
-            <w:rFonts w:cs="B Nazanin"/>
-            <w:noProof/>
-            <w:rtl/>
-          </w:rPr>
-          <w:t xml:space="preserve"> منطق</w:t>
-        </w:r>
-        <w:r>
-          <w:rPr>
-            <w:rStyle w:val="Hyperlink"/>
-            <w:rFonts w:cs="B Nazanin" w:hint="cs"/>
-            <w:noProof/>
-            <w:rtl/>
-          </w:rPr>
-          <w:t>ی</w:t>
-        </w:r>
+      </w:pPr>
+      <w:hyperlink w:anchor="_TocCustom23" w:history="1">
         <w:r>
           <w:rPr>
             <w:rFonts w:cs="B Nazanin"/>
-            <w:noProof/>
-            <w:webHidden/>
             <w:rtl/>
+            <w:lang w:bidi="fa-IR"/>
           </w:rPr>
-          <w:tab/>
+          <w:t>5-1-مدل لایه‌ای</w:t>
         </w:r>
+      </w:hyperlink>
+      <w:r>
+        <w:rPr>
+          <w:rFonts w:cs="B Nazanin"/>
+          <w:rtl/>
+          <w:lang w:bidi="fa-IR"/>
+        </w:rPr>
+        <w:tab/>
+      </w:r>
+      <w:fldSimple w:instr="PAGEREF _TocCustom23 \h">
         <w:r>
           <w:rPr>
             <w:rFonts w:cs="B Nazanin"/>
-            <w:noProof/>
-            <w:webHidden/>
             <w:rtl/>
+            <w:lang w:bidi="fa-IR"/>
           </w:rPr>
-          <w:fldChar w:fldCharType="begin"/>
+          <w:t/>
         </w:r>
+      </w:fldSimple>
+    </w:p>
+    <w:p>
+      <w:pPr>
+        <w:pStyle w:val="TOC2"/>
+      </w:pPr>
+      <w:hyperlink w:anchor="_TocCustom24" w:history="1">
         <w:r>
           <w:rPr>
             <w:rFonts w:cs="B Nazanin"/>
-            <w:noProof/>
-            <w:webHidden/>
             <w:rtl/>
+            <w:lang w:bidi="fa-IR"/>
           </w:rPr>
-          <w:instrText xml:space="preserve"> </w:instrText>
+          <w:t>5-2-دامنه‌های مرزبندی‌شده</w:t>
         </w:r>
+      </w:hyperlink>
+      <w:r>
+        <w:rPr>
+          <w:rFonts w:cs="B Nazanin"/>
+          <w:rtl/>
+          <w:lang w:bidi="fa-IR"/>
+        </w:rPr>
+        <w:tab/>
+      </w:r>
+      <w:fldSimple w:instr="PAGEREF _TocCustom24 \h">
         <w:r>
           <w:rPr>
             <w:rFonts w:cs="B Nazanin"/>
-            <w:noProof/>
-            <w:webHidden/>
+            <w:rtl/>
+            <w:lang w:bidi="fa-IR"/>
           </w:rPr>
-          <w:instrText>PAGEREF</w:instrText>
+          <w:t/>
         </w:r>
+      </w:fldSimple>
+    </w:p>
+    <w:p>
+      <w:pPr>
+        <w:pStyle w:val="TOC2"/>
+      </w:pPr>
+      <w:hyperlink w:anchor="_TocCustom25" w:history="1">
         <w:r>
           <w:rPr>
             <w:rFonts w:cs="B Nazanin"/>
-            <w:noProof/>
-            <w:webHidden/>
             <w:rtl/>
+            <w:lang w:bidi="fa-IR"/>
           </w:rPr>
-          <w:instrText xml:space="preserve"> _</w:instrText>
+          <w:t>5-3-CRC - مشترک</w:t>
         </w:r>
+      </w:hyperlink>
+      <w:r>
+        <w:rPr>
+          <w:rFonts w:cs="B Nazanin"/>
+          <w:rtl/>
+          <w:lang w:bidi="fa-IR"/>
+        </w:rPr>
+        <w:tab/>
+      </w:r>
+      <w:fldSimple w:instr="PAGEREF _TocCustom25 \h">
         <w:r>
           <w:rPr>
             <w:rFonts w:cs="B Nazanin"/>
-            <w:noProof/>
-            <w:webHidden/>
+            <w:rtl/>
+            <w:lang w:bidi="fa-IR"/>
           </w:rPr>
-          <w:instrText>Toc185417490 \h</w:instrText>
+          <w:t/>
         </w:r>
+      </w:fldSimple>
+    </w:p>
+    <w:p>
+      <w:pPr>
+        <w:pStyle w:val="TOC2"/>
+      </w:pPr>
+      <w:hyperlink w:anchor="_TocCustom26" w:history="1">
         <w:r>
           <w:rPr>
             <w:rFonts w:cs="B Nazanin"/>
-            <w:noProof/>
-            <w:webHidden/>
             <w:rtl/>
+            <w:lang w:bidi="fa-IR"/>
           </w:rPr>
-          <w:instrText xml:space="preserve"> </w:instrText>
+          <w:t>5-4-الگوهای طراحی کلیدی</w:t>
         </w:r>
+      </w:hyperlink>
+      <w:r>
+        <w:rPr>
+          <w:rFonts w:cs="B Nazanin"/>
+          <w:rtl/>
+          <w:lang w:bidi="fa-IR"/>
+        </w:rPr>
+        <w:tab/>
+      </w:r>
+      <w:fldSimple w:instr="PAGEREF _TocCustom26 \h">
         <w:r>
           <w:rPr>
             <w:rFonts w:cs="B Nazanin"/>
-            <w:noProof/>
-            <w:webHidden/>
             <w:rtl/>
+            <w:lang w:bidi="fa-IR"/>
           </w:rPr>
+          <w:t/>
         </w:r>
+      </w:fldSimple>
+    </w:p>
+    <w:p>
+      <w:pPr>
+        <w:pStyle w:val="TOC1"/>
+      </w:pPr>
+      <w:hyperlink w:anchor="_TocCustom27" w:history="1">
         <w:r>
           <w:rPr>
             <w:rFonts w:cs="B Nazanin"/>
-            <w:noProof/>
-            <w:webHidden/>
             <w:rtl/>
+            <w:lang w:bidi="fa-IR"/>
           </w:rPr>
-          <w:fldChar w:fldCharType="separate"/>
+          <w:t>6-دید فرایند</w:t>
         </w:r>
+      </w:hyperlink>
+      <w:r>
+        <w:rPr>
+          <w:rFonts w:cs="B Nazanin"/>
+          <w:rtl/>
+          <w:lang w:bidi="fa-IR"/>
+        </w:rPr>
+        <w:tab/>
+      </w:r>
+      <w:fldSimple w:instr="PAGEREF _TocCustom27 \h">
         <w:r>
           <w:rPr>
             <w:rFonts w:cs="B Nazanin"/>
-            <w:noProof/>
-            <w:webHidden/>
             <w:rtl/>
+            <w:lang w:bidi="fa-IR"/>
           </w:rPr>
-          <w:t>7</w:t>
+          <w:t/>
         </w:r>
+      </w:fldSimple>
+    </w:p>
+    <w:p>
+      <w:pPr>
+        <w:pStyle w:val="TOC2"/>
+      </w:pPr>
+      <w:hyperlink w:anchor="_TocCustom28" w:history="1">
         <w:r>
           <w:rPr>
             <w:rFonts w:cs="B Nazanin"/>
-            <w:noProof/>
-            <w:webHidden/>
             <w:rtl/>
+            <w:lang w:bidi="fa-IR"/>
           </w:rPr>
-          <w:fldChar w:fldCharType="end"/>
+          <w:t>6-1-همزمانی و زمان‌بندی</w:t>
         </w:r>
       </w:hyperlink>
-    </w:p>
-    <w:p ns2:paraId="5AE4EBE3" ns2:textId="77777777">
-      <w:pPr>
-        <w:pStyle w:val="TOC1"/>
-        <w:rPr>
-          <w:rFonts w:asciiTheme="minorHAnsi" w:eastAsiaTheme="minorEastAsia" w:hAnsiTheme="minorHAnsi" w:cs="B Nazanin"/>
-          <w:b w:val="0"/>
-          <w:bCs w:val="0"/>
-          <w:noProof/>
-          <w:sz w:val="22"/>
-          <w:szCs w:val="22"/>
-          <w:rtl/>
-          <w:lang w:bidi="ar-SA"/>
-        </w:rPr>
-      </w:pPr>
-      <w:hyperlink w:anchor="_Toc185417491" w:history="1">
-        <w:r>
-          <w:rPr>
-            <w:rStyle w:val="Hyperlink"/>
-            <w:rFonts w:cs="B Nazanin"/>
-            <w:noProof/>
-            <w:rtl/>
-          </w:rPr>
-          <w:t>6-</w:t>
-        </w:r>
-        <w:r>
-          <w:rPr>
-            <w:rFonts w:asciiTheme="minorHAnsi" w:eastAsiaTheme="minorEastAsia" w:hAnsiTheme="minorHAnsi" w:cs="B Nazanin"/>
-            <w:b w:val="0"/>
-            <w:bCs w:val="0"/>
-            <w:noProof/>
-            <w:sz w:val="22"/>
-            <w:szCs w:val="22"/>
-            <w:rtl/>
-            <w:lang w:bidi="ar-SA"/>
-          </w:rPr>
-          <w:tab/>
-        </w:r>
-        <w:r>
-          <w:rPr>
-            <w:rStyle w:val="Hyperlink"/>
-            <w:rFonts w:cs="B Nazanin"/>
-            <w:noProof/>
-            <w:rtl/>
-          </w:rPr>
-          <w:t>د</w:t>
-        </w:r>
-        <w:r>
-          <w:rPr>
-            <w:rStyle w:val="Hyperlink"/>
-            <w:rFonts w:cs="B Nazanin" w:hint="cs"/>
-            <w:noProof/>
-            <w:rtl/>
-          </w:rPr>
-          <w:t>ی</w:t>
-        </w:r>
-        <w:r>
-          <w:rPr>
-            <w:rStyle w:val="Hyperlink"/>
-            <w:rFonts w:cs="B Nazanin" w:hint="eastAsia"/>
-            <w:noProof/>
-            <w:rtl/>
-          </w:rPr>
-          <w:t>د</w:t>
-        </w:r>
-        <w:r>
-          <w:rPr>
-            <w:rStyle w:val="Hyperlink"/>
-            <w:rFonts w:cs="B Nazanin"/>
-            <w:noProof/>
-            <w:rtl/>
-          </w:rPr>
-          <w:t xml:space="preserve"> فرا</w:t>
-        </w:r>
-        <w:r>
-          <w:rPr>
-            <w:rStyle w:val="Hyperlink"/>
-            <w:rFonts w:cs="B Nazanin" w:hint="cs"/>
-            <w:noProof/>
-            <w:rtl/>
-          </w:rPr>
-          <w:t>ی</w:t>
-        </w:r>
-        <w:r>
-          <w:rPr>
-            <w:rStyle w:val="Hyperlink"/>
-            <w:rFonts w:cs="B Nazanin" w:hint="eastAsia"/>
-            <w:noProof/>
-            <w:rtl/>
-          </w:rPr>
-          <w:t>ند</w:t>
-        </w:r>
+      <w:r>
+        <w:rPr>
+          <w:rFonts w:cs="B Nazanin"/>
+          <w:rtl/>
+          <w:lang w:bidi="fa-IR"/>
+        </w:rPr>
+        <w:tab/>
+      </w:r>
+      <w:fldSimple w:instr="PAGEREF _TocCustom28 \h">
         <w:r>
           <w:rPr>
             <w:rFonts w:cs="B Nazanin"/>
-            <w:noProof/>
-            <w:webHidden/>
             <w:rtl/>
+            <w:lang w:bidi="fa-IR"/>
           </w:rPr>
-          <w:tab/>
+          <w:t/>
         </w:r>
+      </w:fldSimple>
+    </w:p>
+    <w:p>
+      <w:pPr>
+        <w:pStyle w:val="TOC2"/>
+      </w:pPr>
+      <w:hyperlink w:anchor="_TocCustom29" w:history="1">
         <w:r>
           <w:rPr>
             <w:rFonts w:cs="B Nazanin"/>
-            <w:noProof/>
-            <w:webHidden/>
             <w:rtl/>
+            <w:lang w:bidi="fa-IR"/>
           </w:rPr>
-          <w:fldChar w:fldCharType="begin"/>
+          <w:t>6-2-کارهای پس‌زمینه</w:t>
         </w:r>
+      </w:hyperlink>
+      <w:r>
+        <w:rPr>
+          <w:rFonts w:cs="B Nazanin"/>
+          <w:rtl/>
+          <w:lang w:bidi="fa-IR"/>
+        </w:rPr>
+        <w:tab/>
+      </w:r>
+      <w:fldSimple w:instr="PAGEREF _TocCustom29 \h">
         <w:r>
           <w:rPr>
             <w:rFonts w:cs="B Nazanin"/>
-            <w:noProof/>
-            <w:webHidden/>
             <w:rtl/>
+            <w:lang w:bidi="fa-IR"/>
           </w:rPr>
-          <w:instrText xml:space="preserve"> </w:instrText>
+          <w:t/>
         </w:r>
+      </w:fldSimple>
+    </w:p>
+    <w:p>
+      <w:pPr>
+        <w:pStyle w:val="TOC2"/>
+      </w:pPr>
+      <w:hyperlink w:anchor="_TocCustom30" w:history="1">
         <w:r>
           <w:rPr>
             <w:rFonts w:cs="B Nazanin"/>
-            <w:noProof/>
-            <w:webHidden/>
+            <w:rtl/>
+            <w:lang w:bidi="fa-IR"/>
           </w:rPr>
-          <w:instrText>PAGEREF</w:instrText>
+          <w:t>6-3-یکتایی عملیات و سازگاری</w:t>
         </w:r>
+      </w:hyperlink>
+      <w:r>
+        <w:rPr>
+          <w:rFonts w:cs="B Nazanin"/>
+          <w:rtl/>
+          <w:lang w:bidi="fa-IR"/>
+        </w:rPr>
+        <w:tab/>
+      </w:r>
+      <w:fldSimple w:instr="PAGEREF _TocCustom30 \h">
         <w:r>
           <w:rPr>
             <w:rFonts w:cs="B Nazanin"/>
-            <w:noProof/>
-            <w:webHidden/>
             <w:rtl/>
+            <w:lang w:bidi="fa-IR"/>
           </w:rPr>
-          <w:instrText xml:space="preserve"> _</w:instrText>
+          <w:t/>
         </w:r>
+      </w:fldSimple>
+    </w:p>
+    <w:p>
+      <w:pPr>
+        <w:pStyle w:val="TOC1"/>
+      </w:pPr>
+      <w:hyperlink w:anchor="_TocCustom31" w:history="1">
         <w:r>
           <w:rPr>
             <w:rFonts w:cs="B Nazanin"/>
-            <w:noProof/>
-            <w:webHidden/>
+            <w:rtl/>
+            <w:lang w:bidi="fa-IR"/>
           </w:rPr>
-          <w:instrText>Toc185417491 \h</w:instrText>
+          <w:t>7-دید فیزیکی</w:t>
         </w:r>
+      </w:hyperlink>
+      <w:r>
+        <w:rPr>
+          <w:rFonts w:cs="B Nazanin"/>
+          <w:rtl/>
+          <w:lang w:bidi="fa-IR"/>
+        </w:rPr>
+        <w:tab/>
+      </w:r>
+      <w:fldSimple w:instr="PAGEREF _TocCustom31 \h">
         <w:r>
           <w:rPr>
             <w:rFonts w:cs="B Nazanin"/>
-            <w:noProof/>
-            <w:webHidden/>
             <w:rtl/>
+            <w:lang w:bidi="fa-IR"/>
           </w:rPr>
-          <w:instrText xml:space="preserve"> </w:instrText>
+          <w:t/>
         </w:r>
+      </w:fldSimple>
+    </w:p>
+    <w:p>
+      <w:pPr>
+        <w:pStyle w:val="TOC1"/>
+      </w:pPr>
+      <w:hyperlink w:anchor="_TocCustom32" w:history="1">
         <w:r>
           <w:rPr>
             <w:rFonts w:cs="B Nazanin"/>
-            <w:noProof/>
-            <w:webHidden/>
             <w:rtl/>
+            <w:lang w:bidi="fa-IR"/>
           </w:rPr>
+          <w:t>8-دید توسعه و پیاده‌سازی</w:t>
         </w:r>
+      </w:hyperlink>
+      <w:r>
+        <w:rPr>
+          <w:rFonts w:cs="B Nazanin"/>
+          <w:rtl/>
+          <w:lang w:bidi="fa-IR"/>
+        </w:rPr>
+        <w:tab/>
+      </w:r>
+      <w:fldSimple w:instr="PAGEREF _TocCustom32 \h">
         <w:r>
           <w:rPr>
             <w:rFonts w:cs="B Nazanin"/>
-            <w:noProof/>
-            <w:webHidden/>
             <w:rtl/>
+            <w:lang w:bidi="fa-IR"/>
           </w:rPr>
-          <w:fldChar w:fldCharType="separate"/>
+          <w:t/>
         </w:r>
+      </w:fldSimple>
+    </w:p>
+    <w:p>
+      <w:pPr>
+        <w:pStyle w:val="TOC2"/>
+      </w:pPr>
+      <w:hyperlink w:anchor="_TocCustom33" w:history="1">
         <w:r>
           <w:rPr>
             <w:rFonts w:cs="B Nazanin"/>
-            <w:noProof/>
-            <w:webHidden/>
             <w:rtl/>
+            <w:lang w:bidi="fa-IR"/>
           </w:rPr>
-          <w:t>7</w:t>
+          <w:t>8-1-ساختار ماژول‌ها</w:t>
         </w:r>
+      </w:hyperlink>
+      <w:r>
+        <w:rPr>
+          <w:rFonts w:cs="B Nazanin"/>
+          <w:rtl/>
+          <w:lang w:bidi="fa-IR"/>
+        </w:rPr>
+        <w:tab/>
+      </w:r>
+      <w:fldSimple w:instr="PAGEREF _TocCustom33 \h">
         <w:r>
           <w:rPr>
             <w:rFonts w:cs="B Nazanin"/>
-            <w:noProof/>
-            <w:webHidden/>
             <w:rtl/>
+            <w:lang w:bidi="fa-IR"/>
           </w:rPr>
-          <w:fldChar w:fldCharType="end"/>
+          <w:t/>
         </w:r>
-      </w:hyperlink>
+      </w:fldSimple>
     </w:p>
-    <w:p ns2:paraId="1B3A38E3" ns2:textId="77777777">
-      <w:pPr>
-        <w:pStyle w:val="TOC1"/>
-        <w:rPr>
-          <w:rFonts w:asciiTheme="minorHAnsi" w:eastAsiaTheme="minorEastAsia" w:hAnsiTheme="minorHAnsi" w:cs="B Nazanin"/>
-          <w:b w:val="0"/>
-          <w:bCs w:val="0"/>
-          <w:noProof/>
-          <w:sz w:val="22"/>
-          <w:szCs w:val="22"/>
-          <w:rtl/>
-          <w:lang w:bidi="ar-SA"/>
-        </w:rPr>
-      </w:pPr>
-      <w:hyperlink w:anchor="_Toc185417492" w:history="1">
-        <w:r>
-          <w:rPr>
-            <w:rStyle w:val="Hyperlink"/>
-            <w:rFonts w:cs="B Nazanin"/>
-            <w:noProof/>
-            <w:rtl/>
-          </w:rPr>
-          <w:t>7-</w:t>
-        </w:r>
-        <w:r>
-          <w:rPr>
-            <w:rFonts w:asciiTheme="minorHAnsi" w:eastAsiaTheme="minorEastAsia" w:hAnsiTheme="minorHAnsi" w:cs="B Nazanin"/>
-            <w:b w:val="0"/>
-            <w:bCs w:val="0"/>
-            <w:noProof/>
-            <w:sz w:val="22"/>
-            <w:szCs w:val="22"/>
-            <w:rtl/>
-            <w:lang w:bidi="ar-SA"/>
-          </w:rPr>
-          <w:tab/>
-        </w:r>
-        <w:r>
-          <w:rPr>
-            <w:rStyle w:val="Hyperlink"/>
-            <w:rFonts w:cs="B Nazanin"/>
-            <w:noProof/>
-            <w:rtl/>
-          </w:rPr>
-          <w:t>د</w:t>
-        </w:r>
-        <w:r>
-          <w:rPr>
-            <w:rStyle w:val="Hyperlink"/>
-            <w:rFonts w:cs="B Nazanin" w:hint="cs"/>
-            <w:noProof/>
-            <w:rtl/>
-          </w:rPr>
-          <w:t>ی</w:t>
-        </w:r>
-        <w:r>
-          <w:rPr>
-            <w:rStyle w:val="Hyperlink"/>
-            <w:rFonts w:cs="B Nazanin" w:hint="eastAsia"/>
-            <w:noProof/>
-            <w:rtl/>
-          </w:rPr>
-          <w:t>د</w:t>
-        </w:r>
-        <w:r>
-          <w:rPr>
-            <w:rStyle w:val="Hyperlink"/>
-            <w:rFonts w:cs="B Nazanin"/>
-            <w:noProof/>
-            <w:rtl/>
-          </w:rPr>
-          <w:t xml:space="preserve"> ف</w:t>
-        </w:r>
-        <w:r>
-          <w:rPr>
-            <w:rStyle w:val="Hyperlink"/>
-            <w:rFonts w:cs="B Nazanin" w:hint="cs"/>
-            <w:noProof/>
-            <w:rtl/>
-          </w:rPr>
-          <w:t>ی</w:t>
-        </w:r>
-        <w:r>
-          <w:rPr>
-            <w:rStyle w:val="Hyperlink"/>
-            <w:rFonts w:cs="B Nazanin" w:hint="eastAsia"/>
-            <w:noProof/>
-            <w:rtl/>
-          </w:rPr>
-          <w:t>ز</w:t>
-        </w:r>
-        <w:r>
-          <w:rPr>
-            <w:rStyle w:val="Hyperlink"/>
-            <w:rFonts w:cs="B Nazanin" w:hint="cs"/>
-            <w:noProof/>
-            <w:rtl/>
-          </w:rPr>
-          <w:t>ی</w:t>
-        </w:r>
-        <w:r>
-          <w:rPr>
-            <w:rStyle w:val="Hyperlink"/>
-            <w:rFonts w:cs="B Nazanin" w:hint="eastAsia"/>
-            <w:noProof/>
-            <w:rtl/>
-          </w:rPr>
-          <w:t>ک</w:t>
-        </w:r>
-        <w:r>
-          <w:rPr>
-            <w:rStyle w:val="Hyperlink"/>
-            <w:rFonts w:cs="B Nazanin" w:hint="cs"/>
-            <w:noProof/>
-            <w:rtl/>
-          </w:rPr>
-          <w:t>ی</w:t>
-        </w:r>
-        <w:r>
-          <w:rPr>
-            <w:rStyle w:val="Hyperlink"/>
-            <w:rFonts w:cs="B Nazanin"/>
-            <w:noProof/>
-            <w:rtl/>
-          </w:rPr>
-          <w:t xml:space="preserve"> (استقرار)</w:t>
-        </w:r>
+    <w:p>
+      <w:pPr>
+        <w:pStyle w:val="TOC2"/>
+      </w:pPr>
+      <w:hyperlink w:anchor="_TocCustom34" w:history="1">
         <w:r>
           <w:rPr>
             <w:rFonts w:cs="B Nazanin"/>
-            <w:noProof/>
-            <w:webHidden/>
             <w:rtl/>
+            <w:lang w:bidi="fa-IR"/>
           </w:rPr>
-          <w:tab/>
+          <w:t>8-2-قراردادهای API</w:t>
         </w:r>
+      </w:hyperlink>
+      <w:r>
+        <w:rPr>
+          <w:rFonts w:cs="B Nazanin"/>
+          <w:rtl/>
+          <w:lang w:bidi="fa-IR"/>
+        </w:rPr>
+        <w:tab/>
+      </w:r>
+      <w:fldSimple w:instr="PAGEREF _TocCustom34 \h">
         <w:r>
           <w:rPr>
             <w:rFonts w:cs="B Nazanin"/>
-            <w:noProof/>
-            <w:webHidden/>
             <w:rtl/>
+            <w:lang w:bidi="fa-IR"/>
           </w:rPr>
-          <w:fldChar w:fldCharType="begin"/>
+          <w:t/>
         </w:r>
+      </w:fldSimple>
+    </w:p>
+    <w:p>
+      <w:pPr>
+        <w:pStyle w:val="TOC1"/>
+      </w:pPr>
+      <w:hyperlink w:anchor="_TocCustom35" w:history="1">
         <w:r>
           <w:rPr>
             <w:rFonts w:cs="B Nazanin"/>
-            <w:noProof/>
-            <w:webHidden/>
             <w:rtl/>
+            <w:lang w:bidi="fa-IR"/>
           </w:rPr>
-          <w:instrText xml:space="preserve"> </w:instrText>
+          <w:t>9-بهره‌برداری و عملیات</w:t>
         </w:r>
+      </w:hyperlink>
+      <w:r>
+        <w:rPr>
+          <w:rFonts w:cs="B Nazanin"/>
+          <w:rtl/>
+          <w:lang w:bidi="fa-IR"/>
+        </w:rPr>
+        <w:tab/>
+      </w:r>
+      <w:fldSimple w:instr="PAGEREF _TocCustom35 \h">
         <w:r>
           <w:rPr>
             <w:rFonts w:cs="B Nazanin"/>
-            <w:noProof/>
-            <w:webHidden/>
+            <w:rtl/>
+            <w:lang w:bidi="fa-IR"/>
           </w:rPr>
-          <w:instrText>PAGEREF</w:instrText>
+          <w:t/>
         </w:r>
+      </w:fldSimple>
+    </w:p>
+    <w:p>
+      <w:pPr>
+        <w:pStyle w:val="TOC2"/>
+      </w:pPr>
+      <w:hyperlink w:anchor="_TocCustom36" w:history="1">
         <w:r>
           <w:rPr>
             <w:rFonts w:cs="B Nazanin"/>
-            <w:noProof/>
-            <w:webHidden/>
             <w:rtl/>
+            <w:lang w:bidi="fa-IR"/>
           </w:rPr>
-          <w:instrText xml:space="preserve"> _</w:instrText>
+          <w:t>9-1-پایش و هشداردهی</w:t>
         </w:r>
+      </w:hyperlink>
+      <w:r>
+        <w:rPr>
+          <w:rFonts w:cs="B Nazanin"/>
+          <w:rtl/>
+          <w:lang w:bidi="fa-IR"/>
+        </w:rPr>
+        <w:tab/>
+      </w:r>
+      <w:fldSimple w:instr="PAGEREF _TocCustom36 \h">
         <w:r>
           <w:rPr>
             <w:rFonts w:cs="B Nazanin"/>
-            <w:noProof/>
-            <w:webHidden/>
+            <w:rtl/>
+            <w:lang w:bidi="fa-IR"/>
           </w:rPr>
-          <w:instrText>Toc185417492 \h</w:instrText>
+          <w:t/>
         </w:r>
+      </w:fldSimple>
+    </w:p>
+    <w:p>
+      <w:pPr>
+        <w:pStyle w:val="TOC2"/>
+      </w:pPr>
+      <w:hyperlink w:anchor="_TocCustom37" w:history="1">
         <w:r>
           <w:rPr>
             <w:rFonts w:cs="B Nazanin"/>
-            <w:noProof/>
-            <w:webHidden/>
             <w:rtl/>
+            <w:lang w:bidi="fa-IR"/>
           </w:rPr>
-          <w:instrText xml:space="preserve"> </w:instrText>
+          <w:t>9-2-پشتیبان‌گیری و بازیابی</w:t>
         </w:r>
+      </w:hyperlink>
+      <w:r>
+        <w:rPr>
+          <w:rFonts w:cs="B Nazanin"/>
+          <w:rtl/>
+          <w:lang w:bidi="fa-IR"/>
+        </w:rPr>
+        <w:tab/>
+      </w:r>
+      <w:fldSimple w:instr="PAGEREF _TocCustom37 \h">
         <w:r>
           <w:rPr>
             <w:rFonts w:cs="B Nazanin"/>
-            <w:noProof/>
-            <w:webHidden/>
             <w:rtl/>
+            <w:lang w:bidi="fa-IR"/>
           </w:rPr>
+          <w:t/>
         </w:r>
+      </w:fldSimple>
+    </w:p>
+    <w:p>
+      <w:pPr>
+        <w:pStyle w:val="TOC2"/>
+      </w:pPr>
+      <w:hyperlink w:anchor="_TocCustom38" w:history="1">
         <w:r>
           <w:rPr>
             <w:rFonts w:cs="B Nazanin"/>
-            <w:noProof/>
-            <w:webHidden/>
             <w:rtl/>
+            <w:lang w:bidi="fa-IR"/>
           </w:rPr>
-          <w:fldChar w:fldCharType="separate"/>
+          <w:t>9-3-مدیریت رخداد و پیگیری</w:t>
         </w:r>
+      </w:hyperlink>
+      <w:r>
+        <w:rPr>
+          <w:rFonts w:cs="B Nazanin"/>
+          <w:rtl/>
+          <w:lang w:bidi="fa-IR"/>
+        </w:rPr>
+        <w:tab/>
+      </w:r>
+      <w:fldSimple w:instr="PAGEREF _TocCustom38 \h">
         <w:r>
           <w:rPr>
             <w:rFonts w:cs="B Nazanin"/>
-            <w:noProof/>
-            <w:webHidden/>
             <w:rtl/>
+            <w:lang w:bidi="fa-IR"/>
           </w:rPr>
-          <w:t>7</w:t>
+          <w:t/>
         </w:r>
+      </w:fldSimple>
+    </w:p>
+    <w:p>
+      <w:pPr>
+        <w:pStyle w:val="TOC3"/>
+      </w:pPr>
+      <w:hyperlink w:anchor="_TocCustom39" w:history="1">
         <w:r>
           <w:rPr>
             <w:rFonts w:cs="B Nazanin"/>
-            <w:noProof/>
-            <w:webHidden/>
             <w:rtl/>
+            <w:lang w:bidi="fa-IR"/>
           </w:rPr>
-          <w:fldChar w:fldCharType="end"/>
+          <w:t>9-3-1-ثبت رویدادها و ممیزی</w:t>
         </w:r>
       </w:hyperlink>
-    </w:p>
-    <w:p ns2:paraId="23A512A4" ns2:textId="77777777">
-      <w:pPr>
-        <w:pStyle w:val="TOC1"/>
-        <w:rPr>
-          <w:rFonts w:asciiTheme="minorHAnsi" w:eastAsiaTheme="minorEastAsia" w:hAnsiTheme="minorHAnsi" w:cs="B Nazanin"/>
-          <w:b w:val="0"/>
-          <w:bCs w:val="0"/>
-          <w:noProof/>
-          <w:sz w:val="22"/>
-          <w:szCs w:val="22"/>
-          <w:rtl/>
-          <w:lang w:bidi="ar-SA"/>
-        </w:rPr>
-      </w:pPr>
-      <w:hyperlink w:anchor="_Toc185417493" w:history="1">
-        <w:r>
-          <w:rPr>
-            <w:rStyle w:val="Hyperlink"/>
-            <w:rFonts w:cs="B Nazanin"/>
-            <w:noProof/>
-            <w:rtl/>
-          </w:rPr>
-          <w:t>8-</w:t>
-        </w:r>
-        <w:r>
-          <w:rPr>
-            <w:rFonts w:asciiTheme="minorHAnsi" w:eastAsiaTheme="minorEastAsia" w:hAnsiTheme="minorHAnsi" w:cs="B Nazanin"/>
-            <w:b w:val="0"/>
-            <w:bCs w:val="0"/>
-            <w:noProof/>
-            <w:sz w:val="22"/>
-            <w:szCs w:val="22"/>
-            <w:rtl/>
-            <w:lang w:bidi="ar-SA"/>
-          </w:rPr>
-          <w:tab/>
-        </w:r>
-        <w:r>
-          <w:rPr>
-            <w:rStyle w:val="Hyperlink"/>
-            <w:rFonts w:cs="B Nazanin"/>
-            <w:noProof/>
-            <w:rtl/>
-          </w:rPr>
-          <w:t>د</w:t>
-        </w:r>
-        <w:r>
-          <w:rPr>
-            <w:rStyle w:val="Hyperlink"/>
-            <w:rFonts w:cs="B Nazanin" w:hint="cs"/>
-            <w:noProof/>
-            <w:rtl/>
-          </w:rPr>
-          <w:t>ی</w:t>
-        </w:r>
-        <w:r>
-          <w:rPr>
-            <w:rStyle w:val="Hyperlink"/>
-            <w:rFonts w:cs="B Nazanin" w:hint="eastAsia"/>
-            <w:noProof/>
-            <w:rtl/>
-          </w:rPr>
-          <w:t>د</w:t>
-        </w:r>
-        <w:r>
-          <w:rPr>
-            <w:rStyle w:val="Hyperlink"/>
-            <w:rFonts w:cs="B Nazanin"/>
-            <w:noProof/>
-            <w:rtl/>
-          </w:rPr>
-          <w:t xml:space="preserve"> توسعه</w:t>
-        </w:r>
+      <w:r>
+        <w:rPr>
+          <w:rFonts w:cs="B Nazanin"/>
+          <w:rtl/>
+          <w:lang w:bidi="fa-IR"/>
+        </w:rPr>
+        <w:tab/>
+      </w:r>
+      <w:fldSimple w:instr="PAGEREF _TocCustom39 \h">
         <w:r>
           <w:rPr>
             <w:rFonts w:cs="B Nazanin"/>
-            <w:noProof/>
-            <w:webHidden/>
             <w:rtl/>
+            <w:lang w:bidi="fa-IR"/>
           </w:rPr>
-          <w:tab/>
+          <w:t/>
         </w:r>
+      </w:fldSimple>
+    </w:p>
+    <w:p>
+      <w:pPr>
+        <w:pStyle w:val="TOC1"/>
+      </w:pPr>
+      <w:hyperlink w:anchor="_TocCustom40" w:history="1">
         <w:r>
           <w:rPr>
             <w:rFonts w:cs="B Nazanin"/>
-            <w:noProof/>
-            <w:webHidden/>
             <w:rtl/>
+            <w:lang w:bidi="fa-IR"/>
           </w:rPr>
-          <w:fldChar w:fldCharType="begin"/>
+          <w:t>10-دید داده</w:t>
         </w:r>
+      </w:hyperlink>
+      <w:r>
+        <w:rPr>
+          <w:rFonts w:cs="B Nazanin"/>
+          <w:rtl/>
+          <w:lang w:bidi="fa-IR"/>
+        </w:rPr>
+        <w:tab/>
+      </w:r>
+      <w:fldSimple w:instr="PAGEREF _TocCustom40 \h">
         <w:r>
           <w:rPr>
             <w:rFonts w:cs="B Nazanin"/>
-            <w:noProof/>
-            <w:webHidden/>
             <w:rtl/>
+            <w:lang w:bidi="fa-IR"/>
           </w:rPr>
-          <w:instrText xml:space="preserve"> </w:instrText>
+          <w:t/>
         </w:r>
+      </w:fldSimple>
+    </w:p>
+    <w:p>
+      <w:pPr>
+        <w:pStyle w:val="TOC2"/>
+      </w:pPr>
+      <w:hyperlink w:anchor="_TocCustom41" w:history="1">
         <w:r>
           <w:rPr>
             <w:rFonts w:cs="B Nazanin"/>
-            <w:noProof/>
-            <w:webHidden/>
+            <w:rtl/>
+            <w:lang w:bidi="fa-IR"/>
           </w:rPr>
-          <w:instrText>PAGEREF</w:instrText>
+          <w:t>10-1-سیاست‌های داده</w:t>
         </w:r>
+      </w:hyperlink>
+      <w:r>
+        <w:rPr>
+          <w:rFonts w:cs="B Nazanin"/>
+          <w:rtl/>
+          <w:lang w:bidi="fa-IR"/>
+        </w:rPr>
+        <w:tab/>
+      </w:r>
+      <w:fldSimple w:instr="PAGEREF _TocCustom41 \h">
         <w:r>
           <w:rPr>
             <w:rFonts w:cs="B Nazanin"/>
-            <w:noProof/>
-            <w:webHidden/>
             <w:rtl/>
+            <w:lang w:bidi="fa-IR"/>
           </w:rPr>
-          <w:instrText xml:space="preserve"> _</w:instrText>
+          <w:t/>
         </w:r>
+      </w:fldSimple>
+    </w:p>
+    <w:p>
+      <w:pPr>
+        <w:pStyle w:val="TOC1"/>
+      </w:pPr>
+      <w:hyperlink w:anchor="_TocCustom42" w:history="1">
         <w:r>
           <w:rPr>
             <w:rFonts w:cs="B Nazanin"/>
-            <w:noProof/>
-            <w:webHidden/>
+            <w:rtl/>
+            <w:lang w:bidi="fa-IR"/>
           </w:rPr>
-          <w:instrText>Toc185417493 \h</w:instrText>
+          <w:t>11-کارایی</w:t>
         </w:r>
+      </w:hyperlink>
+      <w:r>
+        <w:rPr>
+          <w:rFonts w:cs="B Nazanin"/>
+          <w:rtl/>
+          <w:lang w:bidi="fa-IR"/>
+        </w:rPr>
+        <w:tab/>
+      </w:r>
+      <w:fldSimple w:instr="PAGEREF _TocCustom42 \h">
         <w:r>
           <w:rPr>
             <w:rFonts w:cs="B Nazanin"/>
-            <w:noProof/>
-            <w:webHidden/>
             <w:rtl/>
+            <w:lang w:bidi="fa-IR"/>
           </w:rPr>
-          <w:instrText xml:space="preserve"> </w:instrText>
+          <w:t/>
         </w:r>
+      </w:fldSimple>
+    </w:p>
+    <w:p>
+      <w:pPr>
+        <w:pStyle w:val="TOC2"/>
+      </w:pPr>
+      <w:hyperlink w:anchor="_TocCustom43" w:history="1">
         <w:r>
           <w:rPr>
             <w:rFonts w:cs="B Nazanin"/>
-            <w:noProof/>
-            <w:webHidden/>
             <w:rtl/>
+            <w:lang w:bidi="fa-IR"/>
           </w:rPr>
+          <w:t>11-1-راهکارهای کارایی</w:t>
         </w:r>
+      </w:hyperlink>
+      <w:r>
+        <w:rPr>
+          <w:rFonts w:cs="B Nazanin"/>
+          <w:rtl/>
+          <w:lang w:bidi="fa-IR"/>
+        </w:rPr>
+        <w:tab/>
+      </w:r>
+      <w:fldSimple w:instr="PAGEREF _TocCustom43 \h">
         <w:r>
           <w:rPr>
             <w:rFonts w:cs="B Nazanin"/>
-            <w:noProof/>
-            <w:webHidden/>
             <w:rtl/>
+            <w:lang w:bidi="fa-IR"/>
           </w:rPr>
-          <w:fldChar w:fldCharType="separate"/>
+          <w:t/>
         </w:r>
+      </w:fldSimple>
+    </w:p>
+    <w:p>
+      <w:pPr>
+        <w:pStyle w:val="TOC2"/>
+      </w:pPr>
+      <w:hyperlink w:anchor="_TocCustom44" w:history="1">
         <w:r>
           <w:rPr>
             <w:rFonts w:cs="B Nazanin"/>
-            <w:noProof/>
-            <w:webHidden/>
             <w:rtl/>
+            <w:lang w:bidi="fa-IR"/>
           </w:rPr>
-          <w:t>7</w:t>
+          <w:t>11-2-روش سنجش کارایی</w:t>
         </w:r>
+      </w:hyperlink>
+      <w:r>
+        <w:rPr>
+          <w:rFonts w:cs="B Nazanin"/>
+          <w:rtl/>
+          <w:lang w:bidi="fa-IR"/>
+        </w:rPr>
+        <w:tab/>
+      </w:r>
+      <w:fldSimple w:instr="PAGEREF _TocCustom44 \h">
         <w:r>
           <w:rPr>
             <w:rFonts w:cs="B Nazanin"/>
-            <w:noProof/>
-            <w:webHidden/>
             <w:rtl/>
+            <w:lang w:bidi="fa-IR"/>
           </w:rPr>
-          <w:fldChar w:fldCharType="end"/>
+          <w:t/>
         </w:r>
-      </w:hyperlink>
+      </w:fldSimple>
     </w:p>
-    <w:p ns2:paraId="0EC8DD92" ns2:textId="77777777">
-      <w:pPr>
-        <w:pStyle w:val="TOC1"/>
-        <w:rPr>
-          <w:rFonts w:asciiTheme="minorHAnsi" w:eastAsiaTheme="minorEastAsia" w:hAnsiTheme="minorHAnsi" w:cs="B Nazanin"/>
-          <w:b w:val="0"/>
-          <w:bCs w:val="0"/>
-          <w:noProof/>
-          <w:sz w:val="22"/>
-          <w:szCs w:val="22"/>
-          <w:rtl/>
-          <w:lang w:bidi="ar-SA"/>
-        </w:rPr>
-      </w:pPr>
-      <w:hyperlink w:anchor="_Toc185417494" w:history="1">
-        <w:r>
-          <w:rPr>
-            <w:rStyle w:val="Hyperlink"/>
-            <w:rFonts w:cs="B Nazanin"/>
-            <w:noProof/>
-            <w:rtl/>
-          </w:rPr>
-          <w:t>9-</w:t>
-        </w:r>
-        <w:r>
-          <w:rPr>
-            <w:rFonts w:asciiTheme="minorHAnsi" w:eastAsiaTheme="minorEastAsia" w:hAnsiTheme="minorHAnsi" w:cs="B Nazanin"/>
-            <w:b w:val="0"/>
-            <w:bCs w:val="0"/>
-            <w:noProof/>
-            <w:sz w:val="22"/>
-            <w:szCs w:val="22"/>
-            <w:rtl/>
-            <w:lang w:bidi="ar-SA"/>
-          </w:rPr>
-          <w:tab/>
-        </w:r>
-        <w:r>
-          <w:rPr>
-            <w:rStyle w:val="Hyperlink"/>
-            <w:rFonts w:cs="B Nazanin"/>
-            <w:noProof/>
-            <w:rtl/>
-          </w:rPr>
-          <w:t>د</w:t>
-        </w:r>
-        <w:r>
-          <w:rPr>
-            <w:rStyle w:val="Hyperlink"/>
-            <w:rFonts w:cs="B Nazanin" w:hint="cs"/>
-            <w:noProof/>
-            <w:rtl/>
-          </w:rPr>
-          <w:t>ی</w:t>
-        </w:r>
-        <w:r>
-          <w:rPr>
-            <w:rStyle w:val="Hyperlink"/>
-            <w:rFonts w:cs="B Nazanin" w:hint="eastAsia"/>
-            <w:noProof/>
-            <w:rtl/>
-          </w:rPr>
-          <w:t>د</w:t>
-        </w:r>
-        <w:r>
-          <w:rPr>
-            <w:rStyle w:val="Hyperlink"/>
-            <w:rFonts w:cs="B Nazanin"/>
-            <w:noProof/>
-            <w:rtl/>
-          </w:rPr>
-          <w:t xml:space="preserve"> داده (اخت</w:t>
-        </w:r>
-        <w:r>
-          <w:rPr>
-            <w:rStyle w:val="Hyperlink"/>
-            <w:rFonts w:cs="B Nazanin" w:hint="cs"/>
-            <w:noProof/>
-            <w:rtl/>
-          </w:rPr>
-          <w:t>ی</w:t>
-        </w:r>
-        <w:r>
-          <w:rPr>
-            <w:rStyle w:val="Hyperlink"/>
-            <w:rFonts w:cs="B Nazanin" w:hint="eastAsia"/>
-            <w:noProof/>
-            <w:rtl/>
-          </w:rPr>
-          <w:t>ار</w:t>
-        </w:r>
-        <w:r>
-          <w:rPr>
-            <w:rStyle w:val="Hyperlink"/>
-            <w:rFonts w:cs="B Nazanin" w:hint="cs"/>
-            <w:noProof/>
-            <w:rtl/>
-          </w:rPr>
-          <w:t>ی</w:t>
-        </w:r>
-        <w:r>
-          <w:rPr>
-            <w:rStyle w:val="Hyperlink"/>
-            <w:rFonts w:cs="B Nazanin"/>
-            <w:noProof/>
-            <w:rtl/>
-          </w:rPr>
-          <w:t>)</w:t>
-        </w:r>
+    <w:p>
+      <w:pPr>
+        <w:pStyle w:val="TOC2"/>
+      </w:pPr>
+      <w:hyperlink w:anchor="_TocCustom45" w:history="1">
         <w:r>
           <w:rPr>
             <w:rFonts w:cs="B Nazanin"/>
-            <w:noProof/>
-            <w:webHidden/>
             <w:rtl/>
+            <w:lang w:bidi="fa-IR"/>
           </w:rPr>
-          <w:tab/>
+          <w:t>11-3-تنظیمات اجرایی</w:t>
         </w:r>
+      </w:hyperlink>
+      <w:r>
+        <w:rPr>
+          <w:rFonts w:cs="B Nazanin"/>
+          <w:rtl/>
+          <w:lang w:bidi="fa-IR"/>
+        </w:rPr>
+        <w:tab/>
+      </w:r>
+      <w:fldSimple w:instr="PAGEREF _TocCustom45 \h">
         <w:r>
           <w:rPr>
             <w:rFonts w:cs="B Nazanin"/>
-            <w:noProof/>
-            <w:webHidden/>
             <w:rtl/>
+            <w:lang w:bidi="fa-IR"/>
           </w:rPr>
-          <w:fldChar w:fldCharType="begin"/>
+          <w:t/>
         </w:r>
+      </w:fldSimple>
+    </w:p>
+    <w:p>
+      <w:pPr>
+        <w:pStyle w:val="TOC2"/>
+      </w:pPr>
+      <w:hyperlink w:anchor="_TocCustom46" w:history="1">
         <w:r>
           <w:rPr>
             <w:rFonts w:cs="B Nazanin"/>
-            <w:noProof/>
-            <w:webHidden/>
             <w:rtl/>
+            <w:lang w:bidi="fa-IR"/>
           </w:rPr>
-          <w:instrText xml:space="preserve"> </w:instrText>
+          <w:t>11-4-نقاط گلوگاه و کنترل</w:t>
         </w:r>
+      </w:hyperlink>
+      <w:r>
+        <w:rPr>
+          <w:rFonts w:cs="B Nazanin"/>
+          <w:rtl/>
+          <w:lang w:bidi="fa-IR"/>
+        </w:rPr>
+        <w:tab/>
+      </w:r>
+      <w:fldSimple w:instr="PAGEREF _TocCustom46 \h">
         <w:r>
           <w:rPr>
             <w:rFonts w:cs="B Nazanin"/>
-            <w:noProof/>
-            <w:webHidden/>
+            <w:rtl/>
+            <w:lang w:bidi="fa-IR"/>
           </w:rPr>
-          <w:instrText>PAGEREF</w:instrText>
+          <w:t/>
         </w:r>
+      </w:fldSimple>
+    </w:p>
+    <w:p>
+      <w:pPr>
+        <w:pStyle w:val="TOC1"/>
+      </w:pPr>
+      <w:hyperlink w:anchor="_TocCustom47" w:history="1">
         <w:r>
           <w:rPr>
             <w:rFonts w:cs="B Nazanin"/>
-            <w:noProof/>
-            <w:webHidden/>
             <w:rtl/>
+            <w:lang w:bidi="fa-IR"/>
           </w:rPr>
-          <w:instrText xml:space="preserve"> _</w:instrText>
+          <w:t>12-کیفیت</w:t>
         </w:r>
+      </w:hyperlink>
+      <w:r>
+        <w:rPr>
+          <w:rFonts w:cs="B Nazanin"/>
+          <w:rtl/>
+          <w:lang w:bidi="fa-IR"/>
+        </w:rPr>
+        <w:tab/>
+      </w:r>
+      <w:fldSimple w:instr="PAGEREF _TocCustom47 \h">
         <w:r>
           <w:rPr>
             <w:rFonts w:cs="B Nazanin"/>
-            <w:noProof/>
-            <w:webHidden/>
+            <w:rtl/>
+            <w:lang w:bidi="fa-IR"/>
           </w:rPr>
-          <w:instrText>Toc185417494 \h</w:instrText>
+          <w:t/>
         </w:r>
+      </w:fldSimple>
+    </w:p>
+    <w:p>
+      <w:pPr>
+        <w:pStyle w:val="TOC2"/>
+      </w:pPr>
+      <w:hyperlink w:anchor="_TocCustom48" w:history="1">
         <w:r>
           <w:rPr>
             <w:rFonts w:cs="B Nazanin"/>
-            <w:noProof/>
-            <w:webHidden/>
             <w:rtl/>
+            <w:lang w:bidi="fa-IR"/>
           </w:rPr>
-          <w:instrText xml:space="preserve"> </w:instrText>
+          <w:t>12-1-امنیت</w:t>
         </w:r>
+      </w:hyperlink>
+      <w:r>
+        <w:rPr>
+          <w:rFonts w:cs="B Nazanin"/>
+          <w:rtl/>
+          <w:lang w:bidi="fa-IR"/>
+        </w:rPr>
+        <w:tab/>
+      </w:r>
+      <w:fldSimple w:instr="PAGEREF _TocCustom48 \h">
         <w:r>
           <w:rPr>
             <w:rFonts w:cs="B Nazanin"/>
-            <w:noProof/>
-            <w:webHidden/>
             <w:rtl/>
+            <w:lang w:bidi="fa-IR"/>
           </w:rPr>
+          <w:t/>
         </w:r>
+      </w:fldSimple>
+    </w:p>
+    <w:p>
+      <w:pPr>
+        <w:pStyle w:val="TOC3"/>
+      </w:pPr>
+      <w:hyperlink w:anchor="_TocCustom49" w:history="1">
         <w:r>
           <w:rPr>
             <w:rFonts w:cs="B Nazanin"/>
-            <w:noProof/>
-            <w:webHidden/>
             <w:rtl/>
+            <w:lang w:bidi="fa-IR"/>
           </w:rPr>
-          <w:fldChar w:fldCharType="separate"/>
+          <w:t>12-1-1-دارایی‌های حساس و تهدیدهای اصلی</w:t>
         </w:r>
+      </w:hyperlink>
+      <w:r>
+        <w:rPr>
+          <w:rFonts w:cs="B Nazanin"/>
+          <w:rtl/>
+          <w:lang w:bidi="fa-IR"/>
+        </w:rPr>
+        <w:tab/>
+      </w:r>
+      <w:fldSimple w:instr="PAGEREF _TocCustom49 \h">
         <w:r>
           <w:rPr>
             <w:rFonts w:cs="B Nazanin"/>
-            <w:noProof/>
-            <w:webHidden/>
             <w:rtl/>
+            <w:lang w:bidi="fa-IR"/>
           </w:rPr>
-          <w:t>8</w:t>
+          <w:t/>
         </w:r>
+      </w:fldSimple>
+    </w:p>
+    <w:p>
+      <w:pPr>
+        <w:pStyle w:val="TOC2"/>
+      </w:pPr>
+      <w:hyperlink w:anchor="_TocCustom50" w:history="1">
         <w:r>
           <w:rPr>
             <w:rFonts w:cs="B Nazanin"/>
-            <w:noProof/>
-            <w:webHidden/>
             <w:rtl/>
+            <w:lang w:bidi="fa-IR"/>
           </w:rPr>
-          <w:fldChar w:fldCharType="end"/>
+          <w:t>12-2-هدف سطح خدمت (SLO) و توافق سطح خدمت (SLA)</w:t>
         </w:r>
       </w:hyperlink>
-    </w:p>
-    <w:p ns2:paraId="4AE8E229" ns2:textId="77777777">
-      <w:pPr>
-        <w:pStyle w:val="TOC1"/>
-        <w:rPr>
-          <w:rFonts w:asciiTheme="minorHAnsi" w:eastAsiaTheme="minorEastAsia" w:hAnsiTheme="minorHAnsi" w:cs="B Nazanin"/>
-          <w:b w:val="0"/>
-          <w:bCs w:val="0"/>
-          <w:noProof/>
-          <w:sz w:val="22"/>
-          <w:szCs w:val="22"/>
-          <w:rtl/>
-          <w:lang w:bidi="ar-SA"/>
-        </w:rPr>
-      </w:pPr>
-      <w:hyperlink w:anchor="_Toc185417495" w:history="1">
-        <w:r>
-          <w:rPr>
-            <w:rStyle w:val="Hyperlink"/>
-            <w:rFonts w:cs="B Nazanin"/>
-            <w:noProof/>
-            <w:rtl/>
-          </w:rPr>
-          <w:t>10-کارا</w:t>
-        </w:r>
-        <w:r>
-          <w:rPr>
-            <w:rStyle w:val="Hyperlink"/>
-            <w:rFonts w:cs="B Nazanin" w:hint="cs"/>
-            <w:noProof/>
-            <w:rtl/>
-          </w:rPr>
-          <w:t>یی</w:t>
-        </w:r>
+      <w:r>
+        <w:rPr>
+          <w:rFonts w:cs="B Nazanin"/>
+          <w:rtl/>
+          <w:lang w:bidi="fa-IR"/>
+        </w:rPr>
+        <w:tab/>
+      </w:r>
+      <w:fldSimple w:instr="PAGEREF _TocCustom50 \h">
         <w:r>
           <w:rPr>
             <w:rFonts w:cs="B Nazanin"/>
-            <w:noProof/>
-            <w:webHidden/>
             <w:rtl/>
+            <w:lang w:bidi="fa-IR"/>
           </w:rPr>
-          <w:tab/>
+          <w:t/>
         </w:r>
+      </w:fldSimple>
+    </w:p>
+    <w:p>
+      <w:pPr>
+        <w:pStyle w:val="TOC2"/>
+      </w:pPr>
+      <w:hyperlink w:anchor="_TocCustom51" w:history="1">
         <w:r>
           <w:rPr>
             <w:rFonts w:cs="B Nazanin"/>
-            <w:noProof/>
-            <w:webHidden/>
             <w:rtl/>
+            <w:lang w:bidi="fa-IR"/>
           </w:rPr>
-          <w:fldChar w:fldCharType="begin"/>
+          <w:t>12-3-قابلیت نگهداری و توسعه‌پذیری</w:t>
         </w:r>
+      </w:hyperlink>
+      <w:r>
+        <w:rPr>
+          <w:rFonts w:cs="B Nazanin"/>
+          <w:rtl/>
+          <w:lang w:bidi="fa-IR"/>
+        </w:rPr>
+        <w:tab/>
+      </w:r>
+      <w:fldSimple w:instr="PAGEREF _TocCustom51 \h">
         <w:r>
           <w:rPr>
             <w:rFonts w:cs="B Nazanin"/>
-            <w:noProof/>
-            <w:webHidden/>
             <w:rtl/>
+            <w:lang w:bidi="fa-IR"/>
           </w:rPr>
-          <w:instrText xml:space="preserve"> </w:instrText>
+          <w:t/>
         </w:r>
+      </w:fldSimple>
+    </w:p>
+    <w:p>
+      <w:pPr>
+        <w:pStyle w:val="TOC2"/>
+      </w:pPr>
+      <w:hyperlink w:anchor="_TocCustom52" w:history="1">
         <w:r>
           <w:rPr>
             <w:rFonts w:cs="B Nazanin"/>
-            <w:noProof/>
-            <w:webHidden/>
+            <w:rtl/>
+            <w:lang w:bidi="fa-IR"/>
           </w:rPr>
-          <w:instrText>PAGEREF</w:instrText>
+          <w:t>12-4-مشاهده‌پذیری</w:t>
         </w:r>
+      </w:hyperlink>
+      <w:r>
+        <w:rPr>
+          <w:rFonts w:cs="B Nazanin"/>
+          <w:rtl/>
+          <w:lang w:bidi="fa-IR"/>
+        </w:rPr>
+        <w:tab/>
+      </w:r>
+      <w:fldSimple w:instr="PAGEREF _TocCustom52 \h">
         <w:r>
           <w:rPr>
             <w:rFonts w:cs="B Nazanin"/>
-            <w:noProof/>
-            <w:webHidden/>
             <w:rtl/>
+            <w:lang w:bidi="fa-IR"/>
           </w:rPr>
-          <w:instrText xml:space="preserve"> _</w:instrText>
+          <w:t/>
         </w:r>
-        <w:r>
-          <w:rPr>
-            <w:rFonts w:cs="B Nazanin"/>
-            <w:noProof/>
-            <w:webHidden/>
-          </w:rPr>
-          <w:instrText>Toc185417495 \h</w:instrText>
-        </w:r>
-        <w:r>
-          <w:rPr>
-            <w:rFonts w:cs="B Nazanin"/>
-            <w:noProof/>
-            <w:webHidden/>
-            <w:rtl/>
-          </w:rPr>
-          <w:instrText xml:space="preserve"> </w:instrText>
-        </w:r>
-        <w:r>
-          <w:rPr>
-            <w:rFonts w:cs="B Nazanin"/>
-            <w:noProof/>
-            <w:webHidden/>
-            <w:rtl/>
-          </w:rPr>
-        </w:r>
-        <w:r>
-          <w:rPr>
-            <w:rFonts w:cs="B Nazanin"/>
-            <w:noProof/>
-            <w:webHidden/>
-            <w:rtl/>
-          </w:rPr>
-          <w:fldChar w:fldCharType="separate"/>
-        </w:r>
-        <w:r>
-          <w:rPr>
-            <w:rFonts w:cs="B Nazanin"/>
-            <w:noProof/>
-            <w:webHidden/>
-            <w:rtl/>
-          </w:rPr>
-          <w:t>8</w:t>
-        </w:r>
-        <w:r>
-          <w:rPr>
-            <w:rFonts w:cs="B Nazanin"/>
-            <w:noProof/>
-            <w:webHidden/>
-            <w:rtl/>
-          </w:rPr>
-          <w:fldChar w:fldCharType="end"/>
-        </w:r>
-      </w:hyperlink>
+      </w:fldSimple>
     </w:p>
-    <w:p ns2:paraId="63391A9B" ns2:textId="77777777">
-      <w:pPr>
-        <w:pStyle w:val="TOC1"/>
-        <w:rPr>
-          <w:rFonts w:asciiTheme="minorHAnsi" w:eastAsiaTheme="minorEastAsia" w:hAnsiTheme="minorHAnsi" w:cstheme="minorBidi"/>
-          <w:b w:val="0"/>
-          <w:bCs w:val="0"/>
-          <w:noProof/>
-          <w:sz w:val="22"/>
-          <w:szCs w:val="22"/>
-          <w:rtl/>
-          <w:lang w:bidi="ar-SA"/>
-        </w:rPr>
-      </w:pPr>
-      <w:hyperlink w:anchor="_Toc185417496" w:history="1">
-        <w:r>
-          <w:rPr>
-            <w:rStyle w:val="Hyperlink"/>
-            <w:rFonts w:cs="B Nazanin"/>
-            <w:noProof/>
-            <w:rtl/>
-          </w:rPr>
-          <w:t>11-ک</w:t>
-        </w:r>
-        <w:r>
-          <w:rPr>
-            <w:rStyle w:val="Hyperlink"/>
-            <w:rFonts w:cs="B Nazanin" w:hint="cs"/>
-            <w:noProof/>
-            <w:rtl/>
-          </w:rPr>
-          <w:t>ی</w:t>
-        </w:r>
-        <w:r>
-          <w:rPr>
-            <w:rStyle w:val="Hyperlink"/>
-            <w:rFonts w:cs="B Nazanin" w:hint="eastAsia"/>
-            <w:noProof/>
-            <w:rtl/>
-          </w:rPr>
-          <w:t>ف</w:t>
-        </w:r>
-        <w:r>
-          <w:rPr>
-            <w:rStyle w:val="Hyperlink"/>
-            <w:rFonts w:cs="B Nazanin" w:hint="cs"/>
-            <w:noProof/>
-            <w:rtl/>
-          </w:rPr>
-          <w:t>ی</w:t>
-        </w:r>
-        <w:r>
-          <w:rPr>
-            <w:rStyle w:val="Hyperlink"/>
-            <w:rFonts w:cs="B Nazanin" w:hint="eastAsia"/>
-            <w:noProof/>
-            <w:rtl/>
-          </w:rPr>
-          <w:t>ت</w:t>
-        </w:r>
-        <w:r>
-          <w:rPr>
-            <w:rFonts w:cs="B Nazanin"/>
-            <w:noProof/>
-            <w:webHidden/>
-            <w:rtl/>
-          </w:rPr>
-          <w:tab/>
-        </w:r>
-        <w:r>
-          <w:rPr>
-            <w:rFonts w:cs="B Nazanin"/>
-            <w:noProof/>
-            <w:webHidden/>
-            <w:rtl/>
-          </w:rPr>
-          <w:fldChar w:fldCharType="begin"/>
-        </w:r>
-        <w:r>
-          <w:rPr>
-            <w:rFonts w:cs="B Nazanin"/>
-            <w:noProof/>
-            <w:webHidden/>
-            <w:rtl/>
-          </w:rPr>
-          <w:instrText xml:space="preserve"> </w:instrText>
-        </w:r>
-        <w:r>
-          <w:rPr>
-            <w:rFonts w:cs="B Nazanin"/>
-            <w:noProof/>
-            <w:webHidden/>
-          </w:rPr>
-          <w:instrText>PAGEREF</w:instrText>
-        </w:r>
-        <w:r>
-          <w:rPr>
-            <w:rFonts w:cs="B Nazanin"/>
-            <w:noProof/>
-            <w:webHidden/>
-            <w:rtl/>
-          </w:rPr>
-          <w:instrText xml:space="preserve"> _</w:instrText>
-        </w:r>
-        <w:r>
-          <w:rPr>
-            <w:rFonts w:cs="B Nazanin"/>
-            <w:noProof/>
-            <w:webHidden/>
-          </w:rPr>
-          <w:instrText>Toc185417496 \h</w:instrText>
-        </w:r>
-        <w:r>
-          <w:rPr>
-            <w:rFonts w:cs="B Nazanin"/>
-            <w:noProof/>
-            <w:webHidden/>
-            <w:rtl/>
-          </w:rPr>
-          <w:instrText xml:space="preserve"> </w:instrText>
-        </w:r>
-        <w:r>
-          <w:rPr>
-            <w:rFonts w:cs="B Nazanin"/>
-            <w:noProof/>
-            <w:webHidden/>
-            <w:rtl/>
-          </w:rPr>
-        </w:r>
-        <w:r>
-          <w:rPr>
-            <w:rFonts w:cs="B Nazanin"/>
-            <w:noProof/>
-            <w:webHidden/>
-            <w:rtl/>
-          </w:rPr>
-          <w:fldChar w:fldCharType="separate"/>
-        </w:r>
-        <w:r>
-          <w:rPr>
-            <w:rFonts w:cs="B Nazanin"/>
-            <w:noProof/>
-            <w:webHidden/>
-            <w:rtl/>
-          </w:rPr>
-          <w:t>8</w:t>
-        </w:r>
-        <w:r>
-          <w:rPr>
-            <w:rFonts w:cs="B Nazanin"/>
-            <w:noProof/>
-            <w:webHidden/>
-            <w:rtl/>
-          </w:rPr>
-          <w:fldChar w:fldCharType="end"/>
-        </w:r>
-      </w:hyperlink>
+    <w:p ns2:paraId="766C72CF" ns2:textId="77777777">
+      <w:pPr>
+        <w:rPr>
+          <w:rFonts w:cs="B Nazanin"/>
+          <w:sz w:val="28"/>
+          <w:szCs w:val="28"/>
+          <w:rtl/>
+        </w:rPr>
+      </w:pPr>
     </w:p>
     <w:p ns2:paraId="20BE92BD" ns2:textId="77777777">
       <w:pPr>
@@ -3939,6 +3307,7 @@
       </w:r>
     </w:p>
     <w:p>
+      <w:bookmarkStart w:id="1000" w:name="_TocCustom1"/>
       <w:pPr>
         <w:pStyle w:val="Heading1"/>
         <w:spacing w:before="100" w:beforeAutospacing="1" w:after="100" w:afterAutospacing="1" w:line="360" w:lineRule="auto"/>
@@ -3957,8 +3326,10 @@
         </w:rPr>
         <w:t>کلیات سند</w:t>
       </w:r>
+      <w:bookmarkEnd w:id="1000"/>
     </w:p>
     <w:p>
+      <w:bookmarkStart w:id="1001" w:name="_TocCustom2"/>
       <w:pPr>
         <w:pStyle w:val="Heading2"/>
         <w:spacing w:before="100" w:beforeAutospacing="1" w:after="100" w:afterAutospacing="1" w:line="360" w:lineRule="auto"/>
@@ -3977,6 +3348,7 @@
         </w:rPr>
         <w:t>هدف</w:t>
       </w:r>
+      <w:bookmarkEnd w:id="1001"/>
     </w:p>
     <w:p>
       <w:pPr>
@@ -3998,6 +3370,7 @@
       </w:r>
     </w:p>
     <w:p>
+      <w:bookmarkStart w:id="1002" w:name="_TocCustom3"/>
       <w:pPr>
         <w:pStyle w:val="Heading2"/>
         <w:spacing w:before="100" w:beforeAutospacing="1" w:after="100" w:afterAutospacing="1" w:line="360" w:lineRule="auto"/>
@@ -4016,6 +3389,7 @@
         </w:rPr>
         <w:t>مخاطبان و نحوه استفاده</w:t>
       </w:r>
+      <w:bookmarkEnd w:id="1002"/>
     </w:p>
     <w:p>
       <w:pPr>
@@ -4472,6 +3846,7 @@
       </w:tr>
     </w:tbl>
     <w:p>
+      <w:bookmarkStart w:id="1003" w:name="_TocCustom4"/>
       <w:pPr>
         <w:pStyle w:val="Heading2"/>
         <w:spacing w:before="100" w:beforeAutospacing="1" w:after="100" w:afterAutospacing="1" w:line="360" w:lineRule="auto"/>
@@ -4490,6 +3865,7 @@
         </w:rPr>
         <w:t>فرض‌ها و پیش‌فرض‌ها</w:t>
       </w:r>
+      <w:bookmarkEnd w:id="1003"/>
     </w:p>
     <w:p>
       <w:pPr>
@@ -5074,6 +4450,7 @@
       </w:tr>
     </w:tbl>
     <w:p>
+      <w:bookmarkStart w:id="1004" w:name="_TocCustom5"/>
       <w:pPr>
         <w:pStyle w:val="Heading2"/>
         <w:spacing w:before="100" w:beforeAutospacing="1" w:after="100" w:afterAutospacing="1" w:line="360" w:lineRule="auto"/>
@@ -5092,6 +4469,7 @@
         </w:rPr>
         <w:t>محدوده</w:t>
       </w:r>
+      <w:bookmarkEnd w:id="1004"/>
     </w:p>
     <w:p>
       <w:pPr>
@@ -5132,6 +4510,7 @@
       </w:r>
     </w:p>
     <w:p>
+      <w:bookmarkStart w:id="1005" w:name="_TocCustom6"/>
       <w:pPr>
         <w:pStyle w:val="Heading2"/>
         <w:spacing w:before="100" w:beforeAutospacing="1" w:after="100" w:afterAutospacing="1" w:line="360" w:lineRule="auto"/>
@@ -5150,6 +4529,7 @@
         </w:rPr>
         <w:t>واژه‌نامه و تعاریف</w:t>
       </w:r>
+      <w:bookmarkEnd w:id="1005"/>
     </w:p>
     <w:tbl>
       <w:tblPr>
@@ -6173,6 +5553,7 @@
       </w:tr>
     </w:tbl>
     <w:p>
+      <w:bookmarkStart w:id="1006" w:name="_TocCustom7"/>
       <w:pPr>
         <w:pStyle w:val="Heading1"/>
         <w:spacing w:before="100" w:beforeAutospacing="1" w:after="100" w:afterAutospacing="1" w:line="360" w:lineRule="auto"/>
@@ -6191,8 +5572,10 @@
         </w:rPr>
         <w:t>نمایش معماری</w:t>
       </w:r>
+      <w:bookmarkEnd w:id="1006"/>
     </w:p>
     <w:p>
+      <w:bookmarkStart w:id="1007" w:name="_TocCustom8"/>
       <w:pPr>
         <w:pStyle w:val="Heading2"/>
         <w:spacing w:before="100" w:beforeAutospacing="1" w:after="100" w:afterAutospacing="1" w:line="360" w:lineRule="auto"/>
@@ -6211,6 +5594,7 @@
         </w:rPr>
         <w:t>سبک معماری</w:t>
       </w:r>
+      <w:bookmarkEnd w:id="1007"/>
     </w:p>
     <w:p>
       <w:pPr>
@@ -6525,6 +5909,7 @@
       </w:r>
     </w:p>
     <w:p>
+      <w:bookmarkStart w:id="1008" w:name="_TocCustom9"/>
       <w:pPr>
         <w:pStyle w:val="Heading1"/>
         <w:spacing w:before="100" w:beforeAutospacing="1" w:after="100" w:afterAutospacing="1" w:line="360" w:lineRule="auto"/>
@@ -6543,8 +5928,10 @@
         </w:rPr>
         <w:t>اهداف و محدودیت‌های معماری</w:t>
       </w:r>
+      <w:bookmarkEnd w:id="1008"/>
     </w:p>
     <w:p>
+      <w:bookmarkStart w:id="1009" w:name="_TocCustom10"/>
       <w:pPr>
         <w:pStyle w:val="Heading2"/>
         <w:spacing w:before="100" w:beforeAutospacing="1" w:after="100" w:afterAutospacing="1" w:line="360" w:lineRule="auto"/>
@@ -6563,6 +5950,7 @@
         </w:rPr>
         <w:t>اهداف کیفیتی</w:t>
       </w:r>
+      <w:bookmarkEnd w:id="1009"/>
     </w:p>
     <w:tbl>
       <w:tblPr>
@@ -7338,6 +6726,7 @@
       </w:tr>
     </w:tbl>
     <w:p>
+      <w:bookmarkStart w:id="1010" w:name="_TocCustom11"/>
       <w:pPr>
         <w:pStyle w:val="Heading2"/>
         <w:spacing w:before="100" w:beforeAutospacing="1" w:after="100" w:afterAutospacing="1" w:line="360" w:lineRule="auto"/>
@@ -7356,6 +6745,7 @@
         </w:rPr>
         <w:t>محدودیت‌ها</w:t>
       </w:r>
+      <w:bookmarkEnd w:id="1010"/>
     </w:p>
     <w:p>
       <w:pPr>
@@ -7434,6 +6824,7 @@
       </w:r>
     </w:p>
     <w:p>
+      <w:bookmarkStart w:id="1011" w:name="_TocCustom12"/>
       <w:pPr>
         <w:pStyle w:val="Heading2"/>
         <w:spacing w:before="100" w:beforeAutospacing="1" w:after="100" w:afterAutospacing="1" w:line="360" w:lineRule="auto"/>
@@ -7452,6 +6843,7 @@
         </w:rPr>
         <w:t>شاخص‌های سنجش‌پذیری</w:t>
       </w:r>
+      <w:bookmarkEnd w:id="1011"/>
     </w:p>
     <w:p>
       <w:pPr>
@@ -8036,6 +7428,7 @@
       </w:tr>
     </w:tbl>
     <w:p>
+      <w:bookmarkStart w:id="1012" w:name="_TocCustom13"/>
       <w:pPr>
         <w:pStyle w:val="Heading2"/>
         <w:spacing w:before="100" w:beforeAutospacing="1" w:after="100" w:afterAutospacing="1" w:line="360" w:lineRule="auto"/>
@@ -8054,6 +7447,7 @@
         </w:rPr>
         <w:t>تصمیم‌های معماری</w:t>
       </w:r>
+      <w:bookmarkEnd w:id="1012"/>
     </w:p>
     <w:tbl>
       <w:tblPr>
@@ -8571,6 +7965,7 @@
       </w:tr>
     </w:tbl>
     <w:p>
+      <w:bookmarkStart w:id="1013" w:name="_TocCustom14"/>
       <w:pPr>
         <w:pStyle w:val="Heading2"/>
         <w:spacing w:before="100" w:beforeAutospacing="1" w:after="100" w:afterAutospacing="1" w:line="360" w:lineRule="auto"/>
@@ -8589,6 +7984,7 @@
         </w:rPr>
         <w:t>گزینه‌های بررسی‌شده و ردشده</w:t>
       </w:r>
+      <w:bookmarkEnd w:id="1013"/>
     </w:p>
     <w:p>
       <w:pPr>
@@ -9173,6 +8569,7 @@
       </w:tr>
     </w:tbl>
     <w:p>
+      <w:bookmarkStart w:id="1014" w:name="_TocCustom15"/>
       <w:pPr>
         <w:pStyle w:val="Heading2"/>
         <w:spacing w:before="100" w:beforeAutospacing="1" w:after="100" w:afterAutospacing="1" w:line="360" w:lineRule="auto"/>
@@ -9191,6 +8588,7 @@
         </w:rPr>
         <w:t>ریسک‌های معماری و برنامه کنترل</w:t>
       </w:r>
+      <w:bookmarkEnd w:id="1014"/>
     </w:p>
     <w:p>
       <w:pPr>
@@ -9775,6 +9173,7 @@
       </w:tr>
     </w:tbl>
     <w:p>
+      <w:bookmarkStart w:id="1015" w:name="_TocCustom16"/>
       <w:pPr>
         <w:pStyle w:val="Heading2"/>
         <w:spacing w:before="100" w:beforeAutospacing="1" w:after="100" w:afterAutospacing="1" w:line="360" w:lineRule="auto"/>
@@ -9793,6 +9192,7 @@
         </w:rPr>
         <w:t>ردیابی‌پذیری تصمیم‌ها</w:t>
       </w:r>
+      <w:bookmarkEnd w:id="1015"/>
     </w:p>
     <w:p>
       <w:pPr>
@@ -10169,6 +9569,7 @@
       </w:tr>
     </w:tbl>
     <w:p>
+      <w:bookmarkStart w:id="1016" w:name="_TocCustom17"/>
       <w:pPr>
         <w:pStyle w:val="Heading1"/>
         <w:spacing w:before="100" w:beforeAutospacing="1" w:after="100" w:afterAutospacing="1" w:line="360" w:lineRule="auto"/>
@@ -10187,8 +9588,10 @@
         </w:rPr>
         <w:t>دید سناریوها</w:t>
       </w:r>
+      <w:bookmarkEnd w:id="1016"/>
     </w:p>
     <w:p>
+      <w:bookmarkStart w:id="1017" w:name="_TocCustom18"/>
       <w:pPr>
         <w:pStyle w:val="Heading2"/>
         <w:spacing w:before="100" w:beforeAutospacing="1" w:after="100" w:afterAutospacing="1" w:line="360" w:lineRule="auto"/>
@@ -10207,6 +9610,7 @@
         </w:rPr>
         <w:t>عینیت‌بخشی موارد کاربری</w:t>
       </w:r>
+      <w:bookmarkEnd w:id="1017"/>
     </w:p>
     <w:p>
       <w:pPr>
@@ -10974,6 +10378,7 @@
       </w:r>
     </w:p>
     <w:p>
+      <w:bookmarkStart w:id="1018" w:name="_TocCustom19"/>
       <w:pPr>
         <w:pStyle w:val="Heading2"/>
         <w:spacing w:before="100" w:beforeAutospacing="1" w:after="100" w:afterAutospacing="1" w:line="360" w:lineRule="auto"/>
@@ -10992,6 +10397,7 @@
         </w:rPr>
         <w:t>حداقل اجزای مشخصات سناریو</w:t>
       </w:r>
+      <w:bookmarkEnd w:id="1018"/>
     </w:p>
     <w:tbl>
       <w:tblPr>
@@ -12849,6 +12255,7 @@
       </w:tr>
     </w:tbl>
     <w:p>
+      <w:bookmarkStart w:id="1019" w:name="_TocCustom20"/>
       <w:pPr>
         <w:pStyle w:val="Heading2"/>
         <w:spacing w:before="100" w:beforeAutospacing="1" w:after="100" w:afterAutospacing="1" w:line="360" w:lineRule="auto"/>
@@ -12867,6 +12274,7 @@
         </w:rPr>
         <w:t>موردکاربری ۱: UC-01 جست‌وجوی خدمات سفر</w:t>
       </w:r>
+      <w:bookmarkEnd w:id="1019"/>
     </w:p>
     <w:p>
       <w:pPr>
@@ -14101,6 +13509,7 @@
       </w:r>
     </w:p>
     <w:p>
+      <w:bookmarkStart w:id="1020" w:name="_TocCustom21"/>
       <w:pPr>
         <w:pStyle w:val="Heading2"/>
         <w:spacing w:before="100" w:beforeAutospacing="1" w:after="100" w:afterAutospacing="1" w:line="360" w:lineRule="auto"/>
@@ -14119,6 +13528,7 @@
         </w:rPr>
         <w:t>موردکاربری ۲: UC-02 خرید بلیت</w:t>
       </w:r>
+      <w:bookmarkEnd w:id="1020"/>
     </w:p>
     <w:p>
       <w:pPr>
@@ -15966,6 +15376,7 @@
       </w:tr>
     </w:tbl>
     <w:p>
+      <w:bookmarkStart w:id="1021" w:name="_TocCustom22"/>
       <w:pPr>
         <w:pStyle w:val="Heading1"/>
         <w:spacing w:before="100" w:beforeAutospacing="1" w:after="100" w:afterAutospacing="1" w:line="360" w:lineRule="auto"/>
@@ -15984,8 +15395,10 @@
         </w:rPr>
         <w:t>دید منطقی</w:t>
       </w:r>
+      <w:bookmarkEnd w:id="1021"/>
     </w:p>
     <w:p>
+      <w:bookmarkStart w:id="1022" w:name="_TocCustom23"/>
       <w:pPr>
         <w:pStyle w:val="Heading2"/>
         <w:spacing w:before="100" w:beforeAutospacing="1" w:after="100" w:afterAutospacing="1" w:line="360" w:lineRule="auto"/>
@@ -16004,6 +15417,7 @@
         </w:rPr>
         <w:t>مدل لایه‌ای</w:t>
       </w:r>
+      <w:bookmarkEnd w:id="1022"/>
     </w:p>
     <w:p>
       <w:pPr>
@@ -16025,6 +15439,7 @@
       </w:r>
     </w:p>
     <w:p>
+      <w:bookmarkStart w:id="1023" w:name="_TocCustom24"/>
       <w:pPr>
         <w:pStyle w:val="Heading2"/>
         <w:spacing w:before="100" w:beforeAutospacing="1" w:after="100" w:afterAutospacing="1" w:line="360" w:lineRule="auto"/>
@@ -16043,6 +15458,7 @@
         </w:rPr>
         <w:t>دامنه‌های مرزبندی‌شده</w:t>
       </w:r>
+      <w:bookmarkEnd w:id="1023"/>
     </w:p>
     <w:tbl>
       <w:tblPr>
@@ -16880,6 +16296,7 @@
       </w:tr>
     </w:tbl>
     <w:p>
+      <w:bookmarkStart w:id="1024" w:name="_TocCustom25"/>
       <w:pPr>
         <w:pStyle w:val="Heading2"/>
         <w:spacing w:before="100" w:beforeAutospacing="1" w:after="100" w:afterAutospacing="1" w:line="360" w:lineRule="auto"/>
@@ -16898,6 +16315,7 @@
         </w:rPr>
         <w:t>CRC - مشترک</w:t>
       </w:r>
+      <w:bookmarkEnd w:id="1024"/>
     </w:p>
     <w:tbl>
       <w:tblPr>
@@ -17900,6 +17318,7 @@
       </w:r>
     </w:p>
     <w:p>
+      <w:bookmarkStart w:id="1025" w:name="_TocCustom26"/>
       <w:pPr>
         <w:pStyle w:val="Heading2"/>
         <w:spacing w:before="100" w:beforeAutospacing="1" w:after="100" w:afterAutospacing="1" w:line="360" w:lineRule="auto"/>
@@ -17918,6 +17337,7 @@
         </w:rPr>
         <w:t>الگوهای طراحی کلیدی</w:t>
       </w:r>
+      <w:bookmarkEnd w:id="1025"/>
     </w:p>
     <w:p>
       <w:pPr>
@@ -18109,6 +17529,7 @@
       </w:r>
     </w:p>
     <w:p>
+      <w:bookmarkStart w:id="1026" w:name="_TocCustom27"/>
       <w:pPr>
         <w:pStyle w:val="Heading1"/>
         <w:spacing w:before="100" w:beforeAutospacing="1" w:after="100" w:afterAutospacing="1" w:line="360" w:lineRule="auto"/>
@@ -18127,8 +17548,10 @@
         </w:rPr>
         <w:t>دید فرایند</w:t>
       </w:r>
+      <w:bookmarkEnd w:id="1026"/>
     </w:p>
     <w:p>
+      <w:bookmarkStart w:id="1027" w:name="_TocCustom28"/>
       <w:pPr>
         <w:pStyle w:val="Heading2"/>
         <w:spacing w:before="100" w:beforeAutospacing="1" w:after="100" w:afterAutospacing="1" w:line="360" w:lineRule="auto"/>
@@ -18147,6 +17570,7 @@
         </w:rPr>
         <w:t>همزمانی و زمان‌بندی</w:t>
       </w:r>
+      <w:bookmarkEnd w:id="1027"/>
     </w:p>
     <w:p>
       <w:pPr>
@@ -18168,6 +17592,7 @@
       </w:r>
     </w:p>
     <w:p>
+      <w:bookmarkStart w:id="1028" w:name="_TocCustom29"/>
       <w:pPr>
         <w:pStyle w:val="Heading2"/>
         <w:spacing w:before="100" w:beforeAutospacing="1" w:after="100" w:afterAutospacing="1" w:line="360" w:lineRule="auto"/>
@@ -18186,6 +17611,7 @@
         </w:rPr>
         <w:t>کارهای پس‌زمینه</w:t>
       </w:r>
+      <w:bookmarkEnd w:id="1028"/>
     </w:p>
     <w:p>
       <w:pPr>
@@ -18562,6 +17988,7 @@
       </w:tr>
     </w:tbl>
     <w:p>
+      <w:bookmarkStart w:id="1029" w:name="_TocCustom30"/>
       <w:pPr>
         <w:pStyle w:val="Heading2"/>
         <w:spacing w:before="100" w:beforeAutospacing="1" w:after="100" w:afterAutospacing="1" w:line="360" w:lineRule="auto"/>
@@ -18580,6 +18007,7 @@
         </w:rPr>
         <w:t>یکتایی عملیات و سازگاری</w:t>
       </w:r>
+      <w:bookmarkEnd w:id="1029"/>
     </w:p>
     <w:p>
       <w:pPr>
@@ -18601,6 +18029,7 @@
       </w:r>
     </w:p>
     <w:p>
+      <w:bookmarkStart w:id="1030" w:name="_TocCustom31"/>
       <w:pPr>
         <w:pStyle w:val="Heading1"/>
         <w:spacing w:before="100" w:beforeAutospacing="1" w:after="100" w:afterAutospacing="1" w:line="360" w:lineRule="auto"/>
@@ -18619,6 +18048,7 @@
         </w:rPr>
         <w:t>دید فیزیکی</w:t>
       </w:r>
+      <w:bookmarkEnd w:id="1030"/>
     </w:p>
     <w:p>
       <w:pPr>
@@ -18706,6 +18136,7 @@
       </w:r>
     </w:p>
     <w:p>
+      <w:bookmarkStart w:id="1031" w:name="_TocCustom32"/>
       <w:pPr>
         <w:pStyle w:val="Heading1"/>
         <w:spacing w:before="100" w:beforeAutospacing="1" w:after="100" w:afterAutospacing="1" w:line="360" w:lineRule="auto"/>
@@ -18724,8 +18155,10 @@
         </w:rPr>
         <w:t>دید توسعه و پیاده‌سازی</w:t>
       </w:r>
+      <w:bookmarkEnd w:id="1031"/>
     </w:p>
     <w:p>
+      <w:bookmarkStart w:id="1032" w:name="_TocCustom33"/>
       <w:pPr>
         <w:pStyle w:val="Heading2"/>
         <w:spacing w:before="100" w:beforeAutospacing="1" w:after="100" w:afterAutospacing="1" w:line="360" w:lineRule="auto"/>
@@ -18744,6 +18177,7 @@
         </w:rPr>
         <w:t>ساختار ماژول‌ها</w:t>
       </w:r>
+      <w:bookmarkEnd w:id="1032"/>
     </w:p>
     <w:tbl>
       <w:tblPr>
@@ -20044,6 +19478,7 @@
       </w:tr>
     </w:tbl>
     <w:p>
+      <w:bookmarkStart w:id="1033" w:name="_TocCustom34"/>
       <w:pPr>
         <w:pStyle w:val="Heading2"/>
         <w:spacing w:before="100" w:beforeAutospacing="1" w:after="100" w:afterAutospacing="1" w:line="360" w:lineRule="auto"/>
@@ -20062,6 +19497,7 @@
         </w:rPr>
         <w:t>قراردادهای API</w:t>
       </w:r>
+      <w:bookmarkEnd w:id="1033"/>
     </w:p>
     <w:tbl>
       <w:tblPr>
@@ -20481,6 +19917,7 @@
       </w:tr>
     </w:tbl>
     <w:p>
+      <w:bookmarkStart w:id="1034" w:name="_TocCustom35"/>
       <w:pPr>
         <w:pStyle w:val="Heading1"/>
         <w:spacing w:before="100" w:beforeAutospacing="1" w:after="100" w:afterAutospacing="1" w:line="360" w:lineRule="auto"/>
@@ -20499,8 +19936,10 @@
         </w:rPr>
         <w:t>بهره‌برداری و عملیات</w:t>
       </w:r>
+      <w:bookmarkEnd w:id="1034"/>
     </w:p>
     <w:p>
+      <w:bookmarkStart w:id="1035" w:name="_TocCustom36"/>
       <w:pPr>
         <w:pStyle w:val="Heading2"/>
         <w:spacing w:before="100" w:beforeAutospacing="1" w:after="100" w:afterAutospacing="1" w:line="360" w:lineRule="auto"/>
@@ -20519,6 +19958,7 @@
         </w:rPr>
         <w:t>پایش و هشداردهی</w:t>
       </w:r>
+      <w:bookmarkEnd w:id="1035"/>
     </w:p>
     <w:p>
       <w:pPr>
@@ -21103,6 +20543,7 @@
       </w:tr>
     </w:tbl>
     <w:p>
+      <w:bookmarkStart w:id="1036" w:name="_TocCustom37"/>
       <w:pPr>
         <w:pStyle w:val="Heading2"/>
         <w:spacing w:before="100" w:beforeAutospacing="1" w:after="100" w:afterAutospacing="1" w:line="360" w:lineRule="auto"/>
@@ -21121,6 +20562,7 @@
         </w:rPr>
         <w:t>پشتیبان‌گیری و بازیابی</w:t>
       </w:r>
+      <w:bookmarkEnd w:id="1036"/>
     </w:p>
     <w:p>
       <w:pPr>
@@ -21577,6 +21019,7 @@
       </w:tr>
     </w:tbl>
     <w:p>
+      <w:bookmarkStart w:id="1037" w:name="_TocCustom38"/>
       <w:pPr>
         <w:pStyle w:val="Heading2"/>
         <w:spacing w:before="100" w:beforeAutospacing="1" w:after="100" w:afterAutospacing="1" w:line="360" w:lineRule="auto"/>
@@ -21595,6 +21038,7 @@
         </w:rPr>
         <w:t>مدیریت رخداد و پیگیری</w:t>
       </w:r>
+      <w:bookmarkEnd w:id="1037"/>
     </w:p>
     <w:p>
       <w:pPr>
@@ -21971,6 +21415,7 @@
       </w:tr>
     </w:tbl>
     <w:p>
+      <w:bookmarkStart w:id="1038" w:name="_TocCustom39"/>
       <w:pPr>
         <w:pStyle w:val="Heading3"/>
         <w:spacing w:before="100" w:beforeAutospacing="1" w:after="100" w:afterAutospacing="1" w:line="360" w:lineRule="auto"/>
@@ -21989,6 +21434,7 @@
         </w:rPr>
         <w:t>ثبت رویدادها و ممیزی</w:t>
       </w:r>
+      <w:bookmarkEnd w:id="1038"/>
     </w:p>
     <w:p>
       <w:pPr>
@@ -22765,6 +22211,7 @@
       </w:tr>
     </w:tbl>
     <w:p>
+      <w:bookmarkStart w:id="1039" w:name="_TocCustom40"/>
       <w:pPr>
         <w:pStyle w:val="Heading1"/>
         <w:spacing w:before="100" w:beforeAutospacing="1" w:after="100" w:afterAutospacing="1" w:line="360" w:lineRule="auto"/>
@@ -22783,6 +22230,7 @@
         </w:rPr>
         <w:t>دید داده</w:t>
       </w:r>
+      <w:bookmarkEnd w:id="1039"/>
     </w:p>
     <w:p>
       <w:pPr>
@@ -22870,6 +22318,7 @@
       </w:r>
     </w:p>
     <w:p>
+      <w:bookmarkStart w:id="1040" w:name="_TocCustom41"/>
       <w:pPr>
         <w:pStyle w:val="Heading2"/>
         <w:spacing w:before="100" w:beforeAutospacing="1" w:after="100" w:afterAutospacing="1" w:line="360" w:lineRule="auto"/>
@@ -22888,6 +22337,7 @@
         </w:rPr>
         <w:t>سیاست‌های داده</w:t>
       </w:r>
+      <w:bookmarkEnd w:id="1040"/>
     </w:p>
     <w:p>
       <w:pPr>
@@ -22909,6 +22359,7 @@
       </w:r>
     </w:p>
     <w:p>
+      <w:bookmarkStart w:id="1041" w:name="_TocCustom42"/>
       <w:pPr>
         <w:pStyle w:val="Heading1"/>
         <w:spacing w:before="100" w:beforeAutospacing="1" w:after="100" w:afterAutospacing="1" w:line="360" w:lineRule="auto"/>
@@ -22927,8 +22378,10 @@
         </w:rPr>
         <w:t>کارایی</w:t>
       </w:r>
+      <w:bookmarkEnd w:id="1041"/>
     </w:p>
     <w:p>
+      <w:bookmarkStart w:id="1042" w:name="_TocCustom43"/>
       <w:pPr>
         <w:pStyle w:val="Heading2"/>
         <w:spacing w:before="100" w:beforeAutospacing="1" w:after="100" w:afterAutospacing="1" w:line="360" w:lineRule="auto"/>
@@ -22947,6 +22400,7 @@
         </w:rPr>
         <w:t>راهکارهای کارایی</w:t>
       </w:r>
+      <w:bookmarkEnd w:id="1042"/>
     </w:p>
     <w:p>
       <w:pPr>
@@ -22968,6 +22422,7 @@
       </w:r>
     </w:p>
     <w:p>
+      <w:bookmarkStart w:id="1043" w:name="_TocCustom44"/>
       <w:pPr>
         <w:pStyle w:val="Heading2"/>
         <w:spacing w:before="100" w:beforeAutospacing="1" w:after="100" w:afterAutospacing="1" w:line="360" w:lineRule="auto"/>
@@ -22986,6 +22441,7 @@
         </w:rPr>
         <w:t>روش سنجش کارایی</w:t>
       </w:r>
+      <w:bookmarkEnd w:id="1043"/>
     </w:p>
     <w:p>
       <w:pPr>
@@ -23362,6 +22818,7 @@
       </w:tr>
     </w:tbl>
     <w:p>
+      <w:bookmarkStart w:id="1044" w:name="_TocCustom45"/>
       <w:pPr>
         <w:pStyle w:val="Heading2"/>
         <w:spacing w:before="100" w:beforeAutospacing="1" w:after="100" w:afterAutospacing="1" w:line="360" w:lineRule="auto"/>
@@ -23380,6 +22837,7 @@
         </w:rPr>
         <w:t>تنظیمات اجرایی</w:t>
       </w:r>
+      <w:bookmarkEnd w:id="1044"/>
     </w:p>
     <w:tbl>
       <w:tblPr>
@@ -23897,6 +23355,7 @@
       </w:tr>
     </w:tbl>
     <w:p>
+      <w:bookmarkStart w:id="1045" w:name="_TocCustom46"/>
       <w:pPr>
         <w:pStyle w:val="Heading2"/>
         <w:spacing w:before="100" w:beforeAutospacing="1" w:after="100" w:afterAutospacing="1" w:line="360" w:lineRule="auto"/>
@@ -23915,6 +23374,7 @@
         </w:rPr>
         <w:t>نقاط گلوگاه و کنترل</w:t>
       </w:r>
+      <w:bookmarkEnd w:id="1045"/>
     </w:p>
     <w:tbl>
       <w:tblPr>
@@ -24272,6 +23732,7 @@
       </w:tr>
     </w:tbl>
     <w:p>
+      <w:bookmarkStart w:id="1046" w:name="_TocCustom47"/>
       <w:pPr>
         <w:pStyle w:val="Heading1"/>
         <w:spacing w:before="100" w:beforeAutospacing="1" w:after="100" w:afterAutospacing="1" w:line="360" w:lineRule="auto"/>
@@ -24290,8 +23751,10 @@
         </w:rPr>
         <w:t>کیفیت</w:t>
       </w:r>
+      <w:bookmarkEnd w:id="1046"/>
     </w:p>
     <w:p>
+      <w:bookmarkStart w:id="1047" w:name="_TocCustom48"/>
       <w:pPr>
         <w:pStyle w:val="Heading2"/>
         <w:spacing w:before="100" w:beforeAutospacing="1" w:after="100" w:afterAutospacing="1" w:line="360" w:lineRule="auto"/>
@@ -24310,6 +23773,7 @@
         </w:rPr>
         <w:t>امنیت</w:t>
       </w:r>
+      <w:bookmarkEnd w:id="1047"/>
     </w:p>
     <w:p>
       <w:pPr>
@@ -24331,6 +23795,7 @@
       </w:r>
     </w:p>
     <w:p>
+      <w:bookmarkStart w:id="1048" w:name="_TocCustom49"/>
       <w:pPr>
         <w:pStyle w:val="Heading3"/>
         <w:spacing w:before="100" w:beforeAutospacing="1" w:after="100" w:afterAutospacing="1" w:line="360" w:lineRule="auto"/>
@@ -24349,6 +23814,7 @@
         </w:rPr>
         <w:t>دارایی‌های حساس و تهدیدهای اصلی</w:t>
       </w:r>
+      <w:bookmarkEnd w:id="1048"/>
     </w:p>
     <w:tbl>
       <w:tblPr>
@@ -24786,6 +24252,7 @@
       </w:tr>
     </w:tbl>
     <w:p>
+      <w:bookmarkStart w:id="1049" w:name="_TocCustom50"/>
       <w:pPr>
         <w:pStyle w:val="Heading2"/>
         <w:spacing w:before="100" w:beforeAutospacing="1" w:after="100" w:afterAutospacing="1" w:line="360" w:lineRule="auto"/>
@@ -24804,6 +24271,7 @@
         </w:rPr>
         <w:t>هدف سطح خدمت (SLO) و توافق سطح خدمت (SLA)</w:t>
       </w:r>
+      <w:bookmarkEnd w:id="1049"/>
     </w:p>
     <w:p>
       <w:pPr>
@@ -25218,6 +24686,7 @@
       </w:r>
     </w:p>
     <w:p>
+      <w:bookmarkStart w:id="1050" w:name="_TocCustom51"/>
       <w:pPr>
         <w:pStyle w:val="Heading2"/>
         <w:spacing w:before="100" w:beforeAutospacing="1" w:after="100" w:afterAutospacing="1" w:line="360" w:lineRule="auto"/>
@@ -25236,6 +24705,7 @@
         </w:rPr>
         <w:t>قابلیت نگهداری و توسعه‌پذیری</w:t>
       </w:r>
+      <w:bookmarkEnd w:id="1050"/>
     </w:p>
     <w:p>
       <w:pPr>
@@ -25276,6 +24746,7 @@
       </w:r>
     </w:p>
     <w:p>
+      <w:bookmarkStart w:id="1051" w:name="_TocCustom52"/>
       <w:pPr>
         <w:pStyle w:val="Heading2"/>
         <w:spacing w:before="100" w:beforeAutospacing="1" w:after="100" w:afterAutospacing="1" w:line="360" w:lineRule="auto"/>
@@ -25294,6 +24765,7 @@
         </w:rPr>
         <w:t>مشاهده‌پذیری</w:t>
       </w:r>
+      <w:bookmarkEnd w:id="1051"/>
     </w:p>
     <w:p>
       <w:pPr>

</xml_diff>